<commit_message>
creates database template from current database
</commit_message>
<xml_diff>
--- a/user guide.docx
+++ b/user guide.docx
@@ -733,6 +733,7 @@
               </w:rPr>
               <w:t>Moving the site</w:t>
             </w:r>
+            <w:bookmarkStart w:id="0" w:name="_GoBack"/>
             <w:r>
               <w:rPr>
                 <w:noProof/>
@@ -740,6 +741,7 @@
               </w:rPr>
               <w:tab/>
             </w:r>
+            <w:bookmarkEnd w:id="0"/>
             <w:r>
               <w:rPr>
                 <w:noProof/>
@@ -4126,12 +4128,12 @@
       <w:pPr>
         <w:pStyle w:val="Heading1"/>
       </w:pPr>
-      <w:bookmarkStart w:id="0" w:name="_Toc396389595"/>
+      <w:bookmarkStart w:id="1" w:name="_Toc396389595"/>
       <w:r>
         <w:lastRenderedPageBreak/>
         <w:t>Introduction</w:t>
       </w:r>
-      <w:bookmarkEnd w:id="0"/>
+      <w:bookmarkEnd w:id="1"/>
     </w:p>
     <w:p>
       <w:pPr>
@@ -4219,12 +4221,12 @@
       <w:pPr>
         <w:pStyle w:val="Heading1"/>
       </w:pPr>
-      <w:bookmarkStart w:id="1" w:name="_Toc396389596"/>
+      <w:bookmarkStart w:id="2" w:name="_Toc396389596"/>
       <w:r>
         <w:lastRenderedPageBreak/>
         <w:t>Installation</w:t>
       </w:r>
-      <w:bookmarkEnd w:id="1"/>
+      <w:bookmarkEnd w:id="2"/>
     </w:p>
     <w:p>
       <w:pPr>
@@ -4794,11 +4796,11 @@
       <w:pPr>
         <w:pStyle w:val="Heading2"/>
       </w:pPr>
-      <w:bookmarkStart w:id="2" w:name="_Toc396389597"/>
+      <w:bookmarkStart w:id="3" w:name="_Toc396389597"/>
       <w:r>
         <w:t>New installations</w:t>
       </w:r>
-      <w:bookmarkEnd w:id="2"/>
+      <w:bookmarkEnd w:id="3"/>
     </w:p>
     <w:p>
       <w:r>
@@ -4917,11 +4919,11 @@
       <w:pPr>
         <w:pStyle w:val="Heading3"/>
       </w:pPr>
-      <w:bookmarkStart w:id="3" w:name="_Toc396389598"/>
+      <w:bookmarkStart w:id="4" w:name="_Toc396389598"/>
       <w:r>
         <w:t>Cruft free URLs</w:t>
       </w:r>
-      <w:bookmarkEnd w:id="3"/>
+      <w:bookmarkEnd w:id="4"/>
     </w:p>
     <w:p>
       <w:r>
@@ -4960,12 +4962,12 @@
       <w:pPr>
         <w:pStyle w:val="Heading3"/>
       </w:pPr>
-      <w:bookmarkStart w:id="4" w:name="_Toc396389599"/>
+      <w:bookmarkStart w:id="5" w:name="_Toc396389599"/>
       <w:r>
         <w:lastRenderedPageBreak/>
         <w:t>Character sets</w:t>
       </w:r>
-      <w:bookmarkEnd w:id="4"/>
+      <w:bookmarkEnd w:id="5"/>
     </w:p>
     <w:p>
       <w:r>
@@ -4993,11 +4995,11 @@
       <w:pPr>
         <w:pStyle w:val="Heading3"/>
       </w:pPr>
-      <w:bookmarkStart w:id="5" w:name="_Toc396389600"/>
+      <w:bookmarkStart w:id="6" w:name="_Toc396389600"/>
       <w:r>
         <w:t>System Check</w:t>
       </w:r>
-      <w:bookmarkEnd w:id="5"/>
+      <w:bookmarkEnd w:id="6"/>
     </w:p>
     <w:p>
       <w:r>
@@ -5013,11 +5015,11 @@
       <w:pPr>
         <w:pStyle w:val="Heading3"/>
       </w:pPr>
-      <w:bookmarkStart w:id="6" w:name="_Toc396389601"/>
+      <w:bookmarkStart w:id="7" w:name="_Toc396389601"/>
       <w:r>
         <w:t>Setup files</w:t>
       </w:r>
-      <w:bookmarkEnd w:id="6"/>
+      <w:bookmarkEnd w:id="7"/>
     </w:p>
     <w:p>
       <w:r>
@@ -5028,21 +5030,21 @@
       <w:pPr>
         <w:pStyle w:val="Heading2"/>
       </w:pPr>
-      <w:bookmarkStart w:id="7" w:name="_Toc396389602"/>
+      <w:bookmarkStart w:id="8" w:name="_Toc396389602"/>
       <w:r>
         <w:t>Upgrades</w:t>
       </w:r>
-      <w:bookmarkEnd w:id="7"/>
+      <w:bookmarkEnd w:id="8"/>
     </w:p>
     <w:p>
       <w:pPr>
         <w:pStyle w:val="Heading3"/>
       </w:pPr>
-      <w:bookmarkStart w:id="8" w:name="_Toc396389603"/>
+      <w:bookmarkStart w:id="9" w:name="_Toc396389603"/>
       <w:r>
         <w:t>Closing the site</w:t>
       </w:r>
-      <w:bookmarkEnd w:id="8"/>
+      <w:bookmarkEnd w:id="9"/>
     </w:p>
     <w:p>
       <w:r>
@@ -5093,14 +5095,14 @@
       <w:pPr>
         <w:pStyle w:val="Heading3"/>
       </w:pPr>
-      <w:bookmarkStart w:id="9" w:name="_Toc396389604"/>
+      <w:bookmarkStart w:id="10" w:name="_Toc396389604"/>
       <w:r>
         <w:t>Moving</w:t>
       </w:r>
       <w:r>
         <w:t xml:space="preserve"> the site</w:t>
       </w:r>
-      <w:bookmarkEnd w:id="9"/>
+      <w:bookmarkEnd w:id="10"/>
     </w:p>
     <w:p>
       <w:r>
@@ -5111,14 +5113,14 @@
       <w:pPr>
         <w:pStyle w:val="Heading2"/>
       </w:pPr>
-      <w:bookmarkStart w:id="10" w:name="_Toc396389605"/>
+      <w:bookmarkStart w:id="11" w:name="_Toc396389605"/>
       <w:r>
         <w:t>Trouble shooting</w:t>
       </w:r>
       <w:r>
         <w:t xml:space="preserve"> the install</w:t>
       </w:r>
-      <w:bookmarkEnd w:id="10"/>
+      <w:bookmarkEnd w:id="11"/>
     </w:p>
     <w:p>
       <w:r>
@@ -5145,12 +5147,12 @@
       <w:pPr>
         <w:pStyle w:val="Heading1"/>
       </w:pPr>
-      <w:bookmarkStart w:id="11" w:name="_Toc396389606"/>
+      <w:bookmarkStart w:id="12" w:name="_Toc396389606"/>
       <w:r>
         <w:lastRenderedPageBreak/>
         <w:t>Getting started</w:t>
       </w:r>
-      <w:bookmarkEnd w:id="11"/>
+      <w:bookmarkEnd w:id="12"/>
     </w:p>
     <w:p>
       <w:r>
@@ -5165,21 +5167,21 @@
       <w:pPr>
         <w:pStyle w:val="Heading2"/>
       </w:pPr>
-      <w:bookmarkStart w:id="12" w:name="_Toc396389607"/>
+      <w:bookmarkStart w:id="13" w:name="_Toc396389607"/>
       <w:r>
         <w:t>Site structure</w:t>
       </w:r>
-      <w:bookmarkEnd w:id="12"/>
+      <w:bookmarkEnd w:id="13"/>
     </w:p>
     <w:p>
       <w:pPr>
         <w:pStyle w:val="Heading3"/>
       </w:pPr>
-      <w:bookmarkStart w:id="13" w:name="_Toc396389608"/>
+      <w:bookmarkStart w:id="14" w:name="_Toc396389608"/>
       <w:r>
         <w:t>Site administration</w:t>
       </w:r>
-      <w:bookmarkEnd w:id="13"/>
+      <w:bookmarkEnd w:id="14"/>
     </w:p>
     <w:p>
       <w:r>
@@ -5208,11 +5210,11 @@
       <w:pPr>
         <w:pStyle w:val="Heading3"/>
       </w:pPr>
-      <w:bookmarkStart w:id="14" w:name="_Toc396389609"/>
+      <w:bookmarkStart w:id="15" w:name="_Toc396389609"/>
       <w:r>
         <w:t>Themes</w:t>
       </w:r>
-      <w:bookmarkEnd w:id="14"/>
+      <w:bookmarkEnd w:id="15"/>
     </w:p>
     <w:p>
       <w:pPr>
@@ -5299,11 +5301,11 @@
       <w:pPr>
         <w:pStyle w:val="Heading3"/>
       </w:pPr>
-      <w:bookmarkStart w:id="15" w:name="_Toc396389610"/>
+      <w:bookmarkStart w:id="16" w:name="_Toc396389610"/>
       <w:r>
         <w:t>Plugins</w:t>
       </w:r>
-      <w:bookmarkEnd w:id="15"/>
+      <w:bookmarkEnd w:id="16"/>
     </w:p>
     <w:p>
       <w:r>
@@ -5316,8 +5318,10 @@
     <w:p>
       <w:pPr>
         <w:pStyle w:val="Heading4"/>
-      </w:pPr>
-      <w:r>
+        <w:keepNext/>
+      </w:pPr>
+      <w:r>
+        <w:lastRenderedPageBreak/>
         <w:t>ZenPhoto20 supplied</w:t>
       </w:r>
       <w:r>
@@ -5325,8 +5329,10 @@
       </w:r>
     </w:p>
     <w:p>
-      <w:r>
-        <w:lastRenderedPageBreak/>
+      <w:pPr>
+        <w:keepNext/>
+      </w:pPr>
+      <w:r>
         <w:t xml:space="preserve">The </w:t>
       </w:r>
       <w:r>
@@ -5395,11 +5401,11 @@
       <w:pPr>
         <w:pStyle w:val="Heading2"/>
       </w:pPr>
-      <w:bookmarkStart w:id="16" w:name="_Toc396389611"/>
+      <w:bookmarkStart w:id="17" w:name="_Toc396389611"/>
       <w:r>
         <w:t>Gallery</w:t>
       </w:r>
-      <w:bookmarkEnd w:id="16"/>
+      <w:bookmarkEnd w:id="17"/>
     </w:p>
     <w:p>
       <w:r>
@@ -5452,12 +5458,12 @@
       <w:pPr>
         <w:pStyle w:val="Heading1"/>
       </w:pPr>
-      <w:bookmarkStart w:id="17" w:name="_Toc396389612"/>
+      <w:bookmarkStart w:id="18" w:name="_Toc396389612"/>
       <w:r>
         <w:lastRenderedPageBreak/>
         <w:t>User management</w:t>
       </w:r>
-      <w:bookmarkEnd w:id="17"/>
+      <w:bookmarkEnd w:id="18"/>
     </w:p>
     <w:p>
       <w:r>
@@ -5490,11 +5496,11 @@
       <w:pPr>
         <w:pStyle w:val="Heading2"/>
       </w:pPr>
-      <w:bookmarkStart w:id="18" w:name="_Toc396389613"/>
+      <w:bookmarkStart w:id="19" w:name="_Toc396389613"/>
       <w:r>
         <w:t>User Rights</w:t>
       </w:r>
-      <w:bookmarkEnd w:id="18"/>
+      <w:bookmarkEnd w:id="19"/>
     </w:p>
     <w:p>
       <w:r>
@@ -5511,14 +5517,14 @@
           <w:szCs w:val="20"/>
         </w:rPr>
       </w:pPr>
-      <w:bookmarkStart w:id="19" w:name="_Toc396389614"/>
+      <w:bookmarkStart w:id="20" w:name="_Toc396389614"/>
       <w:r>
         <w:t>General</w:t>
       </w:r>
       <w:r>
         <w:t xml:space="preserve"> rights</w:t>
       </w:r>
-      <w:bookmarkEnd w:id="19"/>
+      <w:bookmarkEnd w:id="20"/>
     </w:p>
     <w:p>
       <w:pPr>
@@ -5798,14 +5804,14 @@
           <w:szCs w:val="20"/>
         </w:rPr>
       </w:pPr>
-      <w:bookmarkStart w:id="20" w:name="_Toc396389615"/>
+      <w:bookmarkStart w:id="21" w:name="_Toc396389615"/>
       <w:r>
         <w:t>Gallery</w:t>
       </w:r>
       <w:r>
         <w:t xml:space="preserve"> rights</w:t>
       </w:r>
-      <w:bookmarkEnd w:id="20"/>
+      <w:bookmarkEnd w:id="21"/>
     </w:p>
     <w:p>
       <w:pPr>
@@ -6302,14 +6308,14 @@
       <w:pPr>
         <w:pStyle w:val="Heading3"/>
       </w:pPr>
-      <w:bookmarkStart w:id="21" w:name="_Toc396389616"/>
+      <w:bookmarkStart w:id="22" w:name="_Toc396389616"/>
       <w:r>
         <w:t>Albums</w:t>
       </w:r>
       <w:r>
         <w:t xml:space="preserve"> rights</w:t>
       </w:r>
-      <w:bookmarkEnd w:id="21"/>
+      <w:bookmarkEnd w:id="22"/>
     </w:p>
     <w:p>
       <w:pPr>
@@ -6836,14 +6842,14 @@
       <w:pPr>
         <w:pStyle w:val="Heading3"/>
       </w:pPr>
-      <w:bookmarkStart w:id="22" w:name="_Toc396389617"/>
+      <w:bookmarkStart w:id="23" w:name="_Toc396389617"/>
       <w:r>
         <w:t>Articles</w:t>
       </w:r>
       <w:r>
         <w:t xml:space="preserve"> rights</w:t>
       </w:r>
-      <w:bookmarkEnd w:id="22"/>
+      <w:bookmarkEnd w:id="23"/>
     </w:p>
     <w:p>
       <w:pPr>
@@ -7147,7 +7153,7 @@
           <w:szCs w:val="24"/>
         </w:rPr>
       </w:pPr>
-      <w:bookmarkStart w:id="23" w:name="_Toc396389618"/>
+      <w:bookmarkStart w:id="24" w:name="_Toc396389618"/>
       <w:r>
         <w:t>Pages</w:t>
       </w:r>
@@ -7157,7 +7163,7 @@
       <w:r>
         <w:t>rights</w:t>
       </w:r>
-      <w:bookmarkEnd w:id="23"/>
+      <w:bookmarkEnd w:id="24"/>
     </w:p>
     <w:p>
       <w:pPr>
@@ -7662,11 +7668,11 @@
       <w:pPr>
         <w:pStyle w:val="Heading2"/>
       </w:pPr>
-      <w:bookmarkStart w:id="24" w:name="_Toc396389619"/>
+      <w:bookmarkStart w:id="25" w:name="_Toc396389619"/>
       <w:r>
         <w:t>User groups</w:t>
       </w:r>
-      <w:bookmarkEnd w:id="24"/>
+      <w:bookmarkEnd w:id="25"/>
     </w:p>
     <w:p>
       <w:r>
@@ -7697,11 +7703,11 @@
       <w:pPr>
         <w:pStyle w:val="Heading2"/>
       </w:pPr>
-      <w:bookmarkStart w:id="25" w:name="_Toc396389620"/>
+      <w:bookmarkStart w:id="26" w:name="_Toc396389620"/>
       <w:r>
         <w:t>User templates</w:t>
       </w:r>
-      <w:bookmarkEnd w:id="25"/>
+      <w:bookmarkEnd w:id="26"/>
     </w:p>
     <w:p>
       <w:pPr>
@@ -8135,11 +8141,11 @@
       <w:pPr>
         <w:pStyle w:val="Heading2"/>
       </w:pPr>
-      <w:bookmarkStart w:id="26" w:name="_Toc396389621"/>
+      <w:bookmarkStart w:id="27" w:name="_Toc396389621"/>
       <w:r>
         <w:t>Guest users</w:t>
       </w:r>
-      <w:bookmarkEnd w:id="26"/>
+      <w:bookmarkEnd w:id="27"/>
     </w:p>
     <w:p>
       <w:pPr>
@@ -8737,11 +8743,11 @@
       <w:pPr>
         <w:pStyle w:val="Heading2"/>
       </w:pPr>
-      <w:bookmarkStart w:id="27" w:name="_Toc396389622"/>
+      <w:bookmarkStart w:id="28" w:name="_Toc396389622"/>
       <w:r>
         <w:t>User sign-on</w:t>
       </w:r>
-      <w:bookmarkEnd w:id="27"/>
+      <w:bookmarkEnd w:id="28"/>
     </w:p>
     <w:p>
       <w:r>
@@ -8811,7 +8817,6 @@
       <w:r>
         <w:t xml:space="preserve">The </w:t>
       </w:r>
-      <w:bookmarkStart w:id="28" w:name="_GoBack"/>
       <w:proofErr w:type="spellStart"/>
       <w:r>
         <w:rPr>
@@ -8821,11 +8826,7 @@
       </w:r>
       <w:proofErr w:type="spellEnd"/>
       <w:r>
-        <w:t xml:space="preserve"> </w:t>
-      </w:r>
-      <w:bookmarkEnd w:id="28"/>
-      <w:r>
-        <w:t>plugin will use an LDAP server to handle user login.</w:t>
+        <w:t xml:space="preserve"> plugin will use an LDAP server to handle user login.</w:t>
       </w:r>
     </w:p>
     <w:p>
@@ -19349,7 +19350,7 @@
 </file>
 
 <file path=customXml/itemProps1.xml><?xml version="1.0" encoding="utf-8"?>
-<ds:datastoreItem xmlns:ds="http://schemas.openxmlformats.org/officeDocument/2006/customXml" ds:itemID="{27B887CD-8A0F-440C-81F3-98405A099085}">
+<ds:datastoreItem xmlns:ds="http://schemas.openxmlformats.org/officeDocument/2006/customXml" ds:itemID="{3129AF5D-70C5-4A4F-8FA2-7B55227E2D7B}">
   <ds:schemaRefs>
     <ds:schemaRef ds:uri="http://schemas.openxmlformats.org/officeDocument/2006/bibliography"/>
   </ds:schemaRefs>

</xml_diff>

<commit_message>
Describe new upgrade process
</commit_message>
<xml_diff>
--- a/user guide.docx
+++ b/user guide.docx
@@ -2950,63 +2950,87 @@
               <w:noProof/>
             </w:rPr>
           </w:pPr>
-          <w:hyperlink w:anchor="_Toc522027904" w:history="1">
-            <w:r>
-              <w:rPr>
-                <w:rStyle w:val="Hyperlink"/>
-                <w:noProof/>
-              </w:rPr>
-              <w:t>Image metadata</w:t>
-            </w:r>
-            <w:r>
-              <w:rPr>
-                <w:noProof/>
-                <w:webHidden/>
-              </w:rPr>
-              <w:tab/>
-            </w:r>
-            <w:r>
-              <w:rPr>
-                <w:noProof/>
-                <w:webHidden/>
-              </w:rPr>
-              <w:fldChar w:fldCharType="begin"/>
-            </w:r>
-            <w:r>
-              <w:rPr>
-                <w:noProof/>
-                <w:webHidden/>
-              </w:rPr>
-              <w:instrText xml:space="preserve"> PAGEREF _Toc522027904 \h </w:instrText>
-            </w:r>
-            <w:r>
-              <w:rPr>
-                <w:noProof/>
-                <w:webHidden/>
-              </w:rPr>
-            </w:r>
-            <w:r>
-              <w:rPr>
-                <w:noProof/>
-                <w:webHidden/>
-              </w:rPr>
-              <w:fldChar w:fldCharType="separate"/>
-            </w:r>
-            <w:r>
-              <w:rPr>
-                <w:noProof/>
-                <w:webHidden/>
-              </w:rPr>
-              <w:t>16</w:t>
-            </w:r>
-            <w:r>
-              <w:rPr>
-                <w:noProof/>
-                <w:webHidden/>
-              </w:rPr>
-              <w:fldChar w:fldCharType="end"/>
-            </w:r>
-          </w:hyperlink>
+          <w:r>
+            <w:fldChar w:fldCharType="begin"/>
+          </w:r>
+          <w:r>
+            <w:instrText xml:space="preserve"> HYPERLINK \l "_Toc522027904" </w:instrText>
+          </w:r>
+          <w:r>
+            <w:fldChar w:fldCharType="separate"/>
+          </w:r>
+          <w:r>
+            <w:rPr>
+              <w:rStyle w:val="Hyperlink"/>
+              <w:noProof/>
+            </w:rPr>
+            <w:t>Image metadata</w:t>
+          </w:r>
+          <w:r>
+            <w:rPr>
+              <w:noProof/>
+              <w:webHidden/>
+            </w:rPr>
+            <w:tab/>
+          </w:r>
+          <w:r>
+            <w:rPr>
+              <w:noProof/>
+              <w:webHidden/>
+            </w:rPr>
+            <w:fldChar w:fldCharType="begin"/>
+          </w:r>
+          <w:r>
+            <w:rPr>
+              <w:noProof/>
+              <w:webHidden/>
+            </w:rPr>
+            <w:instrText xml:space="preserve"> PAGEREF _Toc522027904 \h </w:instrText>
+          </w:r>
+          <w:r>
+            <w:rPr>
+              <w:noProof/>
+              <w:webHidden/>
+            </w:rPr>
+          </w:r>
+          <w:r>
+            <w:rPr>
+              <w:noProof/>
+              <w:webHidden/>
+            </w:rPr>
+            <w:fldChar w:fldCharType="separate"/>
+          </w:r>
+          <w:ins w:id="0" w:author="Stephen Billard" w:date="2019-03-17T10:40:00Z">
+            <w:r>
+              <w:rPr>
+                <w:noProof/>
+                <w:webHidden/>
+              </w:rPr>
+              <w:t>17</w:t>
+            </w:r>
+          </w:ins>
+          <w:del w:id="1" w:author="Stephen Billard" w:date="2019-03-17T10:40:00Z">
+            <w:r>
+              <w:rPr>
+                <w:noProof/>
+                <w:webHidden/>
+              </w:rPr>
+              <w:delText>16</w:delText>
+            </w:r>
+          </w:del>
+          <w:r>
+            <w:rPr>
+              <w:noProof/>
+              <w:webHidden/>
+            </w:rPr>
+            <w:fldChar w:fldCharType="end"/>
+          </w:r>
+          <w:r>
+            <w:rPr>
+              <w:noProof/>
+            </w:rPr>
+            <w:fldChar w:fldCharType="end"/>
+          </w:r>
         </w:p>
         <w:p>
           <w:pPr>
@@ -4152,12 +4176,12 @@
       <w:pPr>
         <w:pStyle w:val="Heading1"/>
       </w:pPr>
-      <w:bookmarkStart w:id="0" w:name="_Toc522027863"/>
+      <w:bookmarkStart w:id="2" w:name="_Toc522027863"/>
       <w:r>
         <w:lastRenderedPageBreak/>
         <w:t>Introduction</w:t>
       </w:r>
-      <w:bookmarkEnd w:id="0"/>
+      <w:bookmarkEnd w:id="2"/>
     </w:p>
     <w:p>
       <w:pPr>
@@ -4360,12 +4384,12 @@
       <w:pPr>
         <w:pStyle w:val="Heading1"/>
       </w:pPr>
-      <w:bookmarkStart w:id="1" w:name="_Toc522027864"/>
+      <w:bookmarkStart w:id="3" w:name="_Toc522027864"/>
       <w:r>
         <w:lastRenderedPageBreak/>
         <w:t>Installation</w:t>
       </w:r>
-      <w:bookmarkEnd w:id="1"/>
+      <w:bookmarkEnd w:id="3"/>
     </w:p>
     <w:p>
       <w:pPr>
@@ -4592,7 +4616,7 @@
         </w:rPr>
         <w:t xml:space="preserve">Imagick graphics </w:t>
       </w:r>
-      <w:del w:id="2" w:author="Martin" w:date="2019-03-14T11:51:00Z">
+      <w:del w:id="4" w:author="Martin" w:date="2019-03-14T11:51:00Z">
         <w:r>
           <w:rPr>
             <w:rFonts w:ascii="Arial" w:eastAsia="Times New Roman" w:hAnsi="Arial" w:cs="Arial"/>
@@ -4606,7 +4630,7 @@
           <w:delText>libary</w:delText>
         </w:r>
       </w:del>
-      <w:ins w:id="3" w:author="Martin" w:date="2019-03-14T11:51:00Z">
+      <w:ins w:id="5" w:author="Martin" w:date="2019-03-14T11:51:00Z">
         <w:r>
           <w:rPr>
             <w:rFonts w:ascii="Arial" w:eastAsia="Times New Roman" w:hAnsi="Arial" w:cs="Arial"/>
@@ -5020,11 +5044,11 @@
       <w:pPr>
         <w:pStyle w:val="Heading2"/>
       </w:pPr>
-      <w:bookmarkStart w:id="4" w:name="_Toc522027865"/>
+      <w:bookmarkStart w:id="6" w:name="_Toc522027865"/>
       <w:r>
         <w:t>New installations</w:t>
       </w:r>
-      <w:bookmarkEnd w:id="4"/>
+      <w:bookmarkEnd w:id="6"/>
     </w:p>
     <w:p>
       <w:r>
@@ -5053,7 +5077,7 @@
       <w:r>
         <w:t>On your website rename extract.php.bin to extract.php</w:t>
       </w:r>
-      <w:ins w:id="5" w:author="Martin" w:date="2019-03-14T11:52:00Z">
+      <w:ins w:id="7" w:author="Martin" w:date="2019-03-14T11:52:00Z">
         <w:r>
           <w:t>.</w:t>
         </w:r>
@@ -5155,15 +5179,15 @@
       <w:pPr>
         <w:pStyle w:val="Heading3"/>
       </w:pPr>
-      <w:bookmarkStart w:id="6" w:name="_Toc522027866"/>
+      <w:bookmarkStart w:id="8" w:name="_Toc522027866"/>
       <w:r>
         <w:lastRenderedPageBreak/>
         <w:t>Cruft free URLs</w:t>
       </w:r>
-      <w:bookmarkEnd w:id="6"/>
-    </w:p>
-    <w:p>
-      <w:ins w:id="7" w:author="Martin" w:date="2019-03-14T11:53:00Z">
+      <w:bookmarkEnd w:id="8"/>
+    </w:p>
+    <w:p>
+      <w:ins w:id="9" w:author="Martin" w:date="2019-03-14T11:53:00Z">
         <w:r>
           <w:rPr>
             <w:rFonts w:ascii="Garamond" w:hAnsi="Garamond" w:cs="Arial"/>
@@ -5175,7 +5199,7 @@
           <w:t>netPhotoGraphics</w:t>
         </w:r>
       </w:ins>
-      <w:del w:id="8" w:author="Martin" w:date="2019-03-14T11:53:00Z">
+      <w:del w:id="10" w:author="Martin" w:date="2019-03-14T11:53:00Z">
         <w:r>
           <w:delText>Zenphoto</w:delText>
         </w:r>
@@ -5214,11 +5238,11 @@
       <w:pPr>
         <w:pStyle w:val="Heading3"/>
       </w:pPr>
-      <w:bookmarkStart w:id="9" w:name="_Toc522027867"/>
+      <w:bookmarkStart w:id="11" w:name="_Toc522027867"/>
       <w:r>
         <w:t>Character sets</w:t>
       </w:r>
-      <w:bookmarkEnd w:id="9"/>
+      <w:bookmarkEnd w:id="11"/>
     </w:p>
     <w:p>
       <w:r>
@@ -5244,11 +5268,11 @@
       <w:pPr>
         <w:pStyle w:val="Heading3"/>
       </w:pPr>
-      <w:bookmarkStart w:id="10" w:name="_Toc522027868"/>
+      <w:bookmarkStart w:id="12" w:name="_Toc522027868"/>
       <w:r>
         <w:t>System Check</w:t>
       </w:r>
-      <w:bookmarkEnd w:id="10"/>
+      <w:bookmarkEnd w:id="12"/>
     </w:p>
     <w:p>
       <w:r>
@@ -5296,11 +5320,11 @@
       <w:pPr>
         <w:pStyle w:val="Heading3"/>
       </w:pPr>
-      <w:bookmarkStart w:id="11" w:name="_Toc522027869"/>
+      <w:bookmarkStart w:id="13" w:name="_Toc522027869"/>
       <w:r>
         <w:t>Setup files</w:t>
       </w:r>
-      <w:bookmarkEnd w:id="11"/>
+      <w:bookmarkEnd w:id="13"/>
     </w:p>
     <w:p>
       <w:r>
@@ -5311,23 +5335,21 @@
       <w:pPr>
         <w:pStyle w:val="Heading2"/>
       </w:pPr>
-      <w:bookmarkStart w:id="12" w:name="_Toc522027870"/>
-      <w:bookmarkStart w:id="13" w:name="_GoBack"/>
-      <w:bookmarkEnd w:id="13"/>
+      <w:bookmarkStart w:id="14" w:name="_Toc522027870"/>
       <w:r>
         <w:t>Upgrades</w:t>
       </w:r>
-      <w:bookmarkEnd w:id="12"/>
+      <w:bookmarkEnd w:id="14"/>
     </w:p>
     <w:p>
       <w:pPr>
         <w:pStyle w:val="Heading3"/>
       </w:pPr>
-      <w:bookmarkStart w:id="14" w:name="_Toc522027871"/>
+      <w:bookmarkStart w:id="15" w:name="_Toc522027871"/>
       <w:r>
         <w:t>Closing the site</w:t>
       </w:r>
-      <w:bookmarkEnd w:id="14"/>
+      <w:bookmarkEnd w:id="15"/>
     </w:p>
     <w:p>
       <w:r>
@@ -5355,7 +5377,7 @@
     <w:p>
       <w:pPr>
         <w:rPr>
-          <w:ins w:id="15" w:author="Stephen Billard" w:date="2019-03-17T10:29:00Z"/>
+          <w:ins w:id="16" w:author="Stephen Billard" w:date="2019-03-17T10:29:00Z"/>
         </w:rPr>
       </w:pPr>
       <w:r>
@@ -5364,13 +5386,6 @@
       </w:r>
     </w:p>
     <w:p>
-      <w:pPr>
-        <w:rPr>
-          <w:rPrChange w:id="16" w:author="Stephen Billard" w:date="2019-03-17T10:35:00Z">
-            <w:rPr/>
-          </w:rPrChange>
-        </w:rPr>
-      </w:pPr>
       <w:ins w:id="17" w:author="Stephen Billard" w:date="2019-03-17T10:30:00Z">
         <w:r>
           <w:t xml:space="preserve">When there is a new version of </w:t>
@@ -5573,7 +5588,12 @@
       </w:ins>
       <w:ins w:id="29" w:author="Stephen Billard" w:date="2019-03-17T10:37:00Z">
         <w:r>
-          <w:t xml:space="preserve"> If all else fails, follow the instructions for a new install</w:t>
+          <w:t xml:space="preserve"> If all else fails, follow t</w:t>
+        </w:r>
+        <w:bookmarkStart w:id="30" w:name="_GoBack"/>
+        <w:bookmarkEnd w:id="30"/>
+        <w:r>
+          <w:t>he instructions for a new install</w:t>
         </w:r>
         <w:r>
           <w:t>.</w:t>
@@ -5583,10 +5603,10 @@
     <w:p>
       <w:pPr>
         <w:rPr>
-          <w:del w:id="30" w:author="Stephen Billard" w:date="2019-03-17T10:35:00Z"/>
-        </w:rPr>
-      </w:pPr>
-      <w:del w:id="31" w:author="Stephen Billard" w:date="2019-03-17T10:35:00Z">
+          <w:del w:id="31" w:author="Stephen Billard" w:date="2019-03-17T10:35:00Z"/>
+        </w:rPr>
+      </w:pPr>
+      <w:del w:id="32" w:author="Stephen Billard" w:date="2019-03-17T10:35:00Z">
         <w:r>
           <w:delText xml:space="preserve">When you want to install a new version of </w:delText>
         </w:r>
@@ -5618,14 +5638,14 @@
       <w:pPr>
         <w:pStyle w:val="Heading3"/>
       </w:pPr>
-      <w:bookmarkStart w:id="32" w:name="_Toc522027872"/>
+      <w:bookmarkStart w:id="33" w:name="_Toc522027872"/>
       <w:r>
         <w:t>Moving</w:t>
       </w:r>
       <w:r>
         <w:t xml:space="preserve"> the site</w:t>
       </w:r>
-      <w:bookmarkEnd w:id="32"/>
+      <w:bookmarkEnd w:id="33"/>
     </w:p>
     <w:p>
       <w:r>
@@ -5649,14 +5669,14 @@
       <w:pPr>
         <w:pStyle w:val="Heading2"/>
       </w:pPr>
-      <w:bookmarkStart w:id="33" w:name="_Toc522027873"/>
+      <w:bookmarkStart w:id="34" w:name="_Toc522027873"/>
       <w:r>
         <w:t>Trouble shooting</w:t>
       </w:r>
       <w:r>
         <w:t xml:space="preserve"> the install</w:t>
       </w:r>
-      <w:bookmarkEnd w:id="33"/>
+      <w:bookmarkEnd w:id="34"/>
     </w:p>
     <w:p>
       <w:r>
@@ -5699,12 +5719,12 @@
       <w:pPr>
         <w:pStyle w:val="Heading1"/>
       </w:pPr>
-      <w:bookmarkStart w:id="34" w:name="_Toc522027874"/>
+      <w:bookmarkStart w:id="35" w:name="_Toc522027874"/>
       <w:r>
         <w:lastRenderedPageBreak/>
         <w:t>Getting started</w:t>
       </w:r>
-      <w:bookmarkEnd w:id="34"/>
+      <w:bookmarkEnd w:id="35"/>
     </w:p>
     <w:p>
       <w:r>
@@ -5719,21 +5739,21 @@
       <w:pPr>
         <w:pStyle w:val="Heading2"/>
       </w:pPr>
-      <w:bookmarkStart w:id="35" w:name="_Toc522027875"/>
+      <w:bookmarkStart w:id="36" w:name="_Toc522027875"/>
       <w:r>
         <w:t>Site structure</w:t>
       </w:r>
-      <w:bookmarkEnd w:id="35"/>
+      <w:bookmarkEnd w:id="36"/>
     </w:p>
     <w:p>
       <w:pPr>
         <w:pStyle w:val="Heading3"/>
       </w:pPr>
-      <w:bookmarkStart w:id="36" w:name="_Toc522027876"/>
+      <w:bookmarkStart w:id="37" w:name="_Toc522027876"/>
       <w:r>
         <w:t>Site administration</w:t>
       </w:r>
-      <w:bookmarkEnd w:id="36"/>
+      <w:bookmarkEnd w:id="37"/>
     </w:p>
     <w:p>
       <w:r>
@@ -5762,11 +5782,11 @@
       <w:pPr>
         <w:pStyle w:val="Heading3"/>
       </w:pPr>
-      <w:bookmarkStart w:id="37" w:name="_Toc522027877"/>
+      <w:bookmarkStart w:id="38" w:name="_Toc522027877"/>
       <w:r>
         <w:t>Themes</w:t>
       </w:r>
-      <w:bookmarkEnd w:id="37"/>
+      <w:bookmarkEnd w:id="38"/>
     </w:p>
     <w:p>
       <w:pPr>
@@ -5899,11 +5919,11 @@
       <w:pPr>
         <w:pStyle w:val="Heading3"/>
       </w:pPr>
-      <w:bookmarkStart w:id="38" w:name="_Toc522027878"/>
+      <w:bookmarkStart w:id="39" w:name="_Toc522027878"/>
       <w:r>
         <w:t>Plugins</w:t>
       </w:r>
-      <w:bookmarkEnd w:id="38"/>
+      <w:bookmarkEnd w:id="39"/>
     </w:p>
     <w:p>
       <w:r>
@@ -5997,12 +6017,12 @@
       <w:r>
         <w:t xml:space="preserve"> </w:t>
       </w:r>
-      <w:del w:id="39" w:author="Martin" w:date="2019-03-14T11:53:00Z">
+      <w:del w:id="40" w:author="Martin" w:date="2019-03-14T11:53:00Z">
         <w:r>
           <w:delText>pllugins</w:delText>
         </w:r>
       </w:del>
-      <w:ins w:id="40" w:author="Martin" w:date="2019-03-14T11:53:00Z">
+      <w:ins w:id="41" w:author="Martin" w:date="2019-03-14T11:53:00Z">
         <w:r>
           <w:t>plugins</w:t>
         </w:r>
@@ -6017,11 +6037,11 @@
       <w:pPr>
         <w:pStyle w:val="Heading2"/>
       </w:pPr>
-      <w:bookmarkStart w:id="41" w:name="_Toc522027879"/>
+      <w:bookmarkStart w:id="42" w:name="_Toc522027879"/>
       <w:r>
         <w:t>Gallery</w:t>
       </w:r>
-      <w:bookmarkEnd w:id="41"/>
+      <w:bookmarkEnd w:id="42"/>
     </w:p>
     <w:p>
       <w:r>
@@ -6087,12 +6107,12 @@
       <w:pPr>
         <w:pStyle w:val="Heading1"/>
       </w:pPr>
-      <w:bookmarkStart w:id="42" w:name="_Toc522027880"/>
+      <w:bookmarkStart w:id="43" w:name="_Toc522027880"/>
       <w:r>
         <w:lastRenderedPageBreak/>
         <w:t>User management</w:t>
       </w:r>
-      <w:bookmarkEnd w:id="42"/>
+      <w:bookmarkEnd w:id="43"/>
     </w:p>
     <w:p>
       <w:r>
@@ -6138,11 +6158,11 @@
       <w:pPr>
         <w:pStyle w:val="Heading2"/>
       </w:pPr>
-      <w:bookmarkStart w:id="43" w:name="_Toc522027881"/>
+      <w:bookmarkStart w:id="44" w:name="_Toc522027881"/>
       <w:r>
         <w:t>User Rights</w:t>
       </w:r>
-      <w:bookmarkEnd w:id="43"/>
+      <w:bookmarkEnd w:id="44"/>
     </w:p>
     <w:p>
       <w:r>
@@ -6159,14 +6179,14 @@
           <w:szCs w:val="20"/>
         </w:rPr>
       </w:pPr>
-      <w:bookmarkStart w:id="44" w:name="_Toc522027882"/>
+      <w:bookmarkStart w:id="45" w:name="_Toc522027882"/>
       <w:r>
         <w:t>General</w:t>
       </w:r>
       <w:r>
         <w:t xml:space="preserve"> rights</w:t>
       </w:r>
-      <w:bookmarkEnd w:id="44"/>
+      <w:bookmarkEnd w:id="45"/>
     </w:p>
     <w:p>
       <w:pPr>
@@ -6412,14 +6432,14 @@
           <w:szCs w:val="20"/>
         </w:rPr>
       </w:pPr>
-      <w:bookmarkStart w:id="45" w:name="_Toc522027883"/>
+      <w:bookmarkStart w:id="46" w:name="_Toc522027883"/>
       <w:r>
         <w:t>Gallery</w:t>
       </w:r>
       <w:r>
         <w:t xml:space="preserve"> rights</w:t>
       </w:r>
-      <w:bookmarkEnd w:id="45"/>
+      <w:bookmarkEnd w:id="46"/>
     </w:p>
     <w:p>
       <w:pPr>
@@ -6448,7 +6468,7 @@
         </w:rPr>
         <w:t xml:space="preserve">View </w:t>
       </w:r>
-      <w:del w:id="46" w:author="Martin" w:date="2019-03-14T11:53:00Z">
+      <w:del w:id="47" w:author="Martin" w:date="2019-03-14T11:53:00Z">
         <w:r>
           <w:rPr>
             <w:rFonts w:ascii="Arial" w:eastAsia="Times New Roman" w:hAnsi="Arial" w:cs="Arial"/>
@@ -6471,7 +6491,7 @@
           <w:delText>Users</w:delText>
         </w:r>
       </w:del>
-      <w:ins w:id="47" w:author="Martin" w:date="2019-03-14T11:53:00Z">
+      <w:ins w:id="48" w:author="Martin" w:date="2019-03-14T11:53:00Z">
         <w:r>
           <w:rPr>
             <w:rFonts w:ascii="Arial" w:eastAsia="Times New Roman" w:hAnsi="Arial" w:cs="Arial"/>
@@ -6542,7 +6562,7 @@
         </w:rPr>
         <w:t xml:space="preserve">View </w:t>
       </w:r>
-      <w:del w:id="48" w:author="Martin" w:date="2019-03-14T11:53:00Z">
+      <w:del w:id="49" w:author="Martin" w:date="2019-03-14T11:53:00Z">
         <w:r>
           <w:rPr>
             <w:rFonts w:ascii="Arial" w:eastAsia="Times New Roman" w:hAnsi="Arial" w:cs="Arial"/>
@@ -6565,7 +6585,7 @@
           <w:delText>View</w:delText>
         </w:r>
       </w:del>
-      <w:ins w:id="49" w:author="Martin" w:date="2019-03-14T11:53:00Z">
+      <w:ins w:id="50" w:author="Martin" w:date="2019-03-14T11:53:00Z">
         <w:r>
           <w:rPr>
             <w:rFonts w:ascii="Arial" w:eastAsia="Times New Roman" w:hAnsi="Arial" w:cs="Arial"/>
@@ -6645,7 +6665,7 @@
         </w:rPr>
         <w:t>When the</w:t>
       </w:r>
-      <w:ins w:id="50" w:author="Martin" w:date="2019-03-14T11:54:00Z">
+      <w:ins w:id="51" w:author="Martin" w:date="2019-03-14T11:54:00Z">
         <w:r>
           <w:rPr>
             <w:rFonts w:ascii="Arial" w:eastAsia="Times New Roman" w:hAnsi="Arial" w:cs="Arial"/>
@@ -6724,7 +6744,7 @@
           <w:szCs w:val="20"/>
         </w:rPr>
       </w:pPr>
-      <w:del w:id="51" w:author="Martin" w:date="2019-03-14T11:54:00Z">
+      <w:del w:id="52" w:author="Martin" w:date="2019-03-14T11:54:00Z">
         <w:r>
           <w:rPr>
             <w:rFonts w:ascii="Arial" w:eastAsia="Times New Roman" w:hAnsi="Arial" w:cs="Arial"/>
@@ -6747,7 +6767,7 @@
           <w:delText>Allows</w:delText>
         </w:r>
       </w:del>
-      <w:ins w:id="52" w:author="Martin" w:date="2019-03-14T11:54:00Z">
+      <w:ins w:id="53" w:author="Martin" w:date="2019-03-14T11:54:00Z">
         <w:r>
           <w:rPr>
             <w:rFonts w:ascii="Arial" w:eastAsia="Times New Roman" w:hAnsi="Arial" w:cs="Arial"/>
@@ -6794,7 +6814,7 @@
           <w:szCs w:val="20"/>
         </w:rPr>
       </w:pPr>
-      <w:del w:id="53" w:author="Martin" w:date="2019-03-14T11:54:00Z">
+      <w:del w:id="54" w:author="Martin" w:date="2019-03-14T11:54:00Z">
         <w:r>
           <w:rPr>
             <w:rFonts w:ascii="Arial" w:eastAsia="Times New Roman" w:hAnsi="Arial" w:cs="Arial"/>
@@ -6826,7 +6846,7 @@
           <w:delText>Allows</w:delText>
         </w:r>
       </w:del>
-      <w:ins w:id="54" w:author="Martin" w:date="2019-03-14T11:54:00Z">
+      <w:ins w:id="55" w:author="Martin" w:date="2019-03-14T11:54:00Z">
         <w:r>
           <w:rPr>
             <w:rFonts w:ascii="Arial" w:eastAsia="Times New Roman" w:hAnsi="Arial" w:cs="Arial"/>
@@ -6918,7 +6938,7 @@
           <w:szCs w:val="20"/>
         </w:rPr>
       </w:pPr>
-      <w:del w:id="55" w:author="Martin" w:date="2019-03-14T11:54:00Z">
+      <w:del w:id="56" w:author="Martin" w:date="2019-03-14T11:54:00Z">
         <w:r>
           <w:rPr>
             <w:rFonts w:ascii="Arial" w:eastAsia="Times New Roman" w:hAnsi="Arial" w:cs="Arial"/>
@@ -6950,7 +6970,7 @@
           <w:delText>Allows</w:delText>
         </w:r>
       </w:del>
-      <w:ins w:id="56" w:author="Martin" w:date="2019-03-14T11:54:00Z">
+      <w:ins w:id="57" w:author="Martin" w:date="2019-03-14T11:54:00Z">
         <w:r>
           <w:rPr>
             <w:rFonts w:ascii="Arial" w:eastAsia="Times New Roman" w:hAnsi="Arial" w:cs="Arial"/>
@@ -6997,14 +7017,14 @@
       <w:pPr>
         <w:pStyle w:val="Heading3"/>
       </w:pPr>
-      <w:bookmarkStart w:id="57" w:name="_Toc522027884"/>
+      <w:bookmarkStart w:id="58" w:name="_Toc522027884"/>
       <w:r>
         <w:t>Albums</w:t>
       </w:r>
       <w:r>
         <w:t xml:space="preserve"> rights</w:t>
       </w:r>
-      <w:bookmarkEnd w:id="57"/>
+      <w:bookmarkEnd w:id="58"/>
     </w:p>
     <w:p>
       <w:pPr>
@@ -7505,14 +7525,14 @@
       <w:pPr>
         <w:pStyle w:val="Heading3"/>
       </w:pPr>
-      <w:bookmarkStart w:id="58" w:name="_Toc522027885"/>
+      <w:bookmarkStart w:id="59" w:name="_Toc522027885"/>
       <w:r>
         <w:t>Articles</w:t>
       </w:r>
       <w:r>
         <w:t xml:space="preserve"> rights</w:t>
       </w:r>
-      <w:bookmarkEnd w:id="58"/>
+      <w:bookmarkEnd w:id="59"/>
     </w:p>
     <w:p>
       <w:pPr>
@@ -7816,7 +7836,7 @@
           <w:szCs w:val="24"/>
         </w:rPr>
       </w:pPr>
-      <w:bookmarkStart w:id="59" w:name="_Toc522027886"/>
+      <w:bookmarkStart w:id="60" w:name="_Toc522027886"/>
       <w:r>
         <w:t>Pages</w:t>
       </w:r>
@@ -7826,7 +7846,7 @@
       <w:r>
         <w:t>rights</w:t>
       </w:r>
-      <w:bookmarkEnd w:id="59"/>
+      <w:bookmarkEnd w:id="60"/>
     </w:p>
     <w:p>
       <w:pPr>
@@ -8332,11 +8352,11 @@
       <w:pPr>
         <w:pStyle w:val="Heading2"/>
       </w:pPr>
-      <w:bookmarkStart w:id="60" w:name="_Toc522027887"/>
+      <w:bookmarkStart w:id="61" w:name="_Toc522027887"/>
       <w:r>
         <w:t>User groups</w:t>
       </w:r>
-      <w:bookmarkEnd w:id="60"/>
+      <w:bookmarkEnd w:id="61"/>
     </w:p>
     <w:p>
       <w:r>
@@ -8365,11 +8385,11 @@
       <w:pPr>
         <w:pStyle w:val="Heading2"/>
       </w:pPr>
-      <w:bookmarkStart w:id="61" w:name="_Toc522027888"/>
+      <w:bookmarkStart w:id="62" w:name="_Toc522027888"/>
       <w:r>
         <w:t>User templates</w:t>
       </w:r>
-      <w:bookmarkEnd w:id="61"/>
+      <w:bookmarkEnd w:id="62"/>
     </w:p>
     <w:p>
       <w:pPr>
@@ -8605,7 +8625,7 @@
         </w:rPr>
         <w:t>quota_manager</w:t>
       </w:r>
-      <w:del w:id="62" w:author="Martin" w:date="2019-03-14T11:55:00Z">
+      <w:del w:id="63" w:author="Martin" w:date="2019-03-14T11:55:00Z">
         <w:r>
           <w:rPr>
             <w:rFonts w:ascii="Arial" w:eastAsia="Times New Roman" w:hAnsi="Arial" w:cs="Arial"/>
@@ -8759,11 +8779,11 @@
       <w:pPr>
         <w:pStyle w:val="Heading2"/>
       </w:pPr>
-      <w:bookmarkStart w:id="63" w:name="_Toc522027889"/>
+      <w:bookmarkStart w:id="64" w:name="_Toc522027889"/>
       <w:r>
         <w:t>Guest users</w:t>
       </w:r>
-      <w:bookmarkEnd w:id="63"/>
+      <w:bookmarkEnd w:id="64"/>
     </w:p>
     <w:p>
       <w:pPr>
@@ -9360,11 +9380,11 @@
       <w:pPr>
         <w:pStyle w:val="Heading2"/>
       </w:pPr>
-      <w:bookmarkStart w:id="64" w:name="_Toc522027890"/>
+      <w:bookmarkStart w:id="65" w:name="_Toc522027890"/>
       <w:r>
         <w:t>User sign-on</w:t>
       </w:r>
-      <w:bookmarkEnd w:id="64"/>
+      <w:bookmarkEnd w:id="65"/>
     </w:p>
     <w:p>
       <w:r>
@@ -9485,12 +9505,12 @@
       <w:pPr>
         <w:pStyle w:val="Heading1"/>
       </w:pPr>
-      <w:bookmarkStart w:id="65" w:name="_Toc522027891"/>
+      <w:bookmarkStart w:id="66" w:name="_Toc522027891"/>
       <w:r>
         <w:lastRenderedPageBreak/>
         <w:t>Multi-language support</w:t>
       </w:r>
-      <w:bookmarkEnd w:id="65"/>
+      <w:bookmarkEnd w:id="66"/>
     </w:p>
     <w:p>
       <w:r>
@@ -9510,11 +9530,11 @@
       <w:pPr>
         <w:pStyle w:val="Heading2"/>
       </w:pPr>
-      <w:bookmarkStart w:id="66" w:name="_Toc522027892"/>
+      <w:bookmarkStart w:id="67" w:name="_Toc522027892"/>
       <w:r>
         <w:t>Translation completeness</w:t>
       </w:r>
-      <w:bookmarkEnd w:id="66"/>
+      <w:bookmarkEnd w:id="67"/>
     </w:p>
     <w:p>
       <w:r>
@@ -9550,11 +9570,11 @@
       <w:pPr>
         <w:pStyle w:val="Heading2"/>
       </w:pPr>
-      <w:bookmarkStart w:id="67" w:name="_Toc522027893"/>
+      <w:bookmarkStart w:id="68" w:name="_Toc522027893"/>
       <w:r>
         <w:t>Language selection</w:t>
       </w:r>
-      <w:bookmarkEnd w:id="67"/>
+      <w:bookmarkEnd w:id="68"/>
     </w:p>
     <w:p>
       <w:r>
@@ -9612,22 +9632,22 @@
       <w:pPr>
         <w:pStyle w:val="Heading1"/>
       </w:pPr>
-      <w:bookmarkStart w:id="68" w:name="_Toc522027894"/>
+      <w:bookmarkStart w:id="69" w:name="_Toc522027894"/>
       <w:r>
         <w:lastRenderedPageBreak/>
         <w:t>Content</w:t>
       </w:r>
-      <w:bookmarkEnd w:id="68"/>
+      <w:bookmarkEnd w:id="69"/>
     </w:p>
     <w:p>
       <w:pPr>
         <w:pStyle w:val="Heading2"/>
       </w:pPr>
-      <w:bookmarkStart w:id="69" w:name="_Toc522027895"/>
+      <w:bookmarkStart w:id="70" w:name="_Toc522027895"/>
       <w:r>
         <w:t>Content visibility</w:t>
       </w:r>
-      <w:bookmarkEnd w:id="69"/>
+      <w:bookmarkEnd w:id="70"/>
     </w:p>
     <w:p>
       <w:pPr>
@@ -9658,7 +9678,7 @@
         </w:rPr>
         <w:t xml:space="preserve">n a public gallery there are four possible states of an object as described below. Logged on </w:t>
       </w:r>
-      <w:ins w:id="70" w:author="Martin" w:date="2019-03-14T11:56:00Z">
+      <w:ins w:id="71" w:author="Martin" w:date="2019-03-14T11:56:00Z">
         <w:r>
           <w:rPr>
             <w:rFonts w:ascii="Garamond" w:hAnsi="Garamond" w:cs="Arial"/>
@@ -9670,7 +9690,7 @@
           <w:t>netPhotoGraphics</w:t>
         </w:r>
       </w:ins>
-      <w:del w:id="71" w:author="Martin" w:date="2019-03-14T11:56:00Z">
+      <w:del w:id="72" w:author="Martin" w:date="2019-03-14T11:56:00Z">
         <w:r>
           <w:rPr>
             <w:rFonts w:ascii="Arial" w:eastAsia="Times New Roman" w:hAnsi="Arial" w:cs="Arial"/>
@@ -10169,21 +10189,21 @@
       <w:pPr>
         <w:pStyle w:val="Heading2"/>
       </w:pPr>
-      <w:bookmarkStart w:id="72" w:name="_Toc522027896"/>
+      <w:bookmarkStart w:id="73" w:name="_Toc522027896"/>
       <w:r>
         <w:t>Albums</w:t>
       </w:r>
-      <w:bookmarkEnd w:id="72"/>
+      <w:bookmarkEnd w:id="73"/>
     </w:p>
     <w:p>
       <w:pPr>
         <w:pStyle w:val="Heading3"/>
       </w:pPr>
-      <w:bookmarkStart w:id="73" w:name="_Toc522027897"/>
+      <w:bookmarkStart w:id="74" w:name="_Toc522027897"/>
       <w:r>
         <w:t>Creating</w:t>
       </w:r>
-      <w:bookmarkEnd w:id="73"/>
+      <w:bookmarkEnd w:id="74"/>
     </w:p>
     <w:p>
       <w:r>
@@ -10226,7 +10246,7 @@
       <w:r>
         <w:t xml:space="preserve"> folder (or within a</w:t>
       </w:r>
-      <w:del w:id="74" w:author="Martin" w:date="2019-03-14T11:58:00Z">
+      <w:del w:id="75" w:author="Martin" w:date="2019-03-14T11:58:00Z">
         <w:r>
           <w:delText>n</w:delText>
         </w:r>
@@ -10248,11 +10268,11 @@
       <w:pPr>
         <w:pStyle w:val="Heading3"/>
       </w:pPr>
-      <w:bookmarkStart w:id="75" w:name="_Toc522027898"/>
+      <w:bookmarkStart w:id="76" w:name="_Toc522027898"/>
       <w:r>
         <w:t>Dynamic albums</w:t>
       </w:r>
-      <w:bookmarkEnd w:id="75"/>
+      <w:bookmarkEnd w:id="76"/>
     </w:p>
     <w:p>
       <w:r>
@@ -10281,11 +10301,11 @@
       <w:pPr>
         <w:pStyle w:val="Heading3"/>
       </w:pPr>
-      <w:bookmarkStart w:id="76" w:name="_Toc522027899"/>
+      <w:bookmarkStart w:id="77" w:name="_Toc522027899"/>
       <w:r>
         <w:t>Favorites albums</w:t>
       </w:r>
-      <w:bookmarkEnd w:id="76"/>
+      <w:bookmarkEnd w:id="77"/>
     </w:p>
     <w:p>
       <w:r>
@@ -10327,12 +10347,12 @@
       <w:r>
         <w:t xml:space="preserve"> </w:t>
       </w:r>
-      <w:del w:id="77" w:author="Martin" w:date="2019-03-14T11:59:00Z">
+      <w:del w:id="78" w:author="Martin" w:date="2019-03-14T11:59:00Z">
         <w:r>
           <w:delText>selections</w:delText>
         </w:r>
       </w:del>
-      <w:ins w:id="78" w:author="Martin" w:date="2019-03-14T11:59:00Z">
+      <w:ins w:id="79" w:author="Martin" w:date="2019-03-14T11:59:00Z">
         <w:r>
           <w:t>selections,</w:t>
         </w:r>
@@ -10372,11 +10392,11 @@
       <w:pPr>
         <w:pStyle w:val="Heading2"/>
       </w:pPr>
-      <w:bookmarkStart w:id="79" w:name="_Toc522027900"/>
+      <w:bookmarkStart w:id="80" w:name="_Toc522027900"/>
       <w:r>
         <w:t>Favorites</w:t>
       </w:r>
-      <w:bookmarkEnd w:id="79"/>
+      <w:bookmarkEnd w:id="80"/>
     </w:p>
     <w:p>
       <w:r>
@@ -10432,21 +10452,21 @@
       <w:pPr>
         <w:pStyle w:val="Heading2"/>
       </w:pPr>
-      <w:bookmarkStart w:id="80" w:name="_Toc522027901"/>
+      <w:bookmarkStart w:id="81" w:name="_Toc522027901"/>
       <w:r>
         <w:t>Images</w:t>
       </w:r>
-      <w:bookmarkEnd w:id="80"/>
+      <w:bookmarkEnd w:id="81"/>
     </w:p>
     <w:p>
       <w:pPr>
         <w:pStyle w:val="Heading3"/>
       </w:pPr>
-      <w:bookmarkStart w:id="81" w:name="_Toc522027902"/>
+      <w:bookmarkStart w:id="82" w:name="_Toc522027902"/>
       <w:r>
         <w:t>Uploading</w:t>
       </w:r>
-      <w:bookmarkEnd w:id="81"/>
+      <w:bookmarkEnd w:id="82"/>
     </w:p>
     <w:p>
       <w:r>
@@ -10478,11 +10498,11 @@
       <w:pPr>
         <w:pStyle w:val="Heading3"/>
       </w:pPr>
-      <w:bookmarkStart w:id="82" w:name="_Toc522027903"/>
+      <w:bookmarkStart w:id="83" w:name="_Toc522027903"/>
       <w:r>
         <w:t>Image sizes</w:t>
       </w:r>
-      <w:bookmarkEnd w:id="82"/>
+      <w:bookmarkEnd w:id="83"/>
     </w:p>
     <w:p>
       <w:r>
@@ -10524,12 +10544,12 @@
       <w:pPr>
         <w:pStyle w:val="Heading3"/>
       </w:pPr>
-      <w:bookmarkStart w:id="83" w:name="_Toc522027904"/>
+      <w:bookmarkStart w:id="84" w:name="_Toc522027904"/>
       <w:r>
         <w:lastRenderedPageBreak/>
         <w:t>Image metadata</w:t>
       </w:r>
-      <w:bookmarkEnd w:id="83"/>
+      <w:bookmarkEnd w:id="84"/>
     </w:p>
     <w:p>
       <w:r>
@@ -10632,11 +10652,11 @@
       <w:pPr>
         <w:pStyle w:val="Heading3"/>
       </w:pPr>
-      <w:bookmarkStart w:id="84" w:name="_Toc522027905"/>
+      <w:bookmarkStart w:id="85" w:name="_Toc522027905"/>
       <w:r>
         <w:t>Image protection</w:t>
       </w:r>
-      <w:bookmarkEnd w:id="84"/>
+      <w:bookmarkEnd w:id="85"/>
     </w:p>
     <w:p>
       <w:r>
@@ -10757,21 +10777,21 @@
       <w:pPr>
         <w:pStyle w:val="Heading2"/>
       </w:pPr>
-      <w:bookmarkStart w:id="85" w:name="_Toc522027906"/>
+      <w:bookmarkStart w:id="86" w:name="_Toc522027906"/>
       <w:r>
         <w:t>Content management</w:t>
       </w:r>
-      <w:bookmarkEnd w:id="85"/>
+      <w:bookmarkEnd w:id="86"/>
     </w:p>
     <w:p>
       <w:pPr>
         <w:pStyle w:val="Heading3"/>
       </w:pPr>
-      <w:bookmarkStart w:id="86" w:name="_Toc522027907"/>
+      <w:bookmarkStart w:id="87" w:name="_Toc522027907"/>
       <w:r>
         <w:t>Articles</w:t>
       </w:r>
-      <w:bookmarkEnd w:id="86"/>
+      <w:bookmarkEnd w:id="87"/>
     </w:p>
     <w:p>
       <w:r>
@@ -10797,11 +10817,11 @@
       <w:pPr>
         <w:pStyle w:val="Heading3"/>
       </w:pPr>
-      <w:bookmarkStart w:id="87" w:name="_Toc522027908"/>
+      <w:bookmarkStart w:id="88" w:name="_Toc522027908"/>
       <w:r>
         <w:t>Static pages</w:t>
       </w:r>
-      <w:bookmarkEnd w:id="87"/>
+      <w:bookmarkEnd w:id="88"/>
     </w:p>
     <w:p>
       <w:r>
@@ -10821,11 +10841,11 @@
       <w:pPr>
         <w:pStyle w:val="Heading2"/>
       </w:pPr>
-      <w:bookmarkStart w:id="88" w:name="_Toc522027909"/>
+      <w:bookmarkStart w:id="89" w:name="_Toc522027909"/>
       <w:r>
         <w:t>Comments</w:t>
       </w:r>
-      <w:bookmarkEnd w:id="88"/>
+      <w:bookmarkEnd w:id="89"/>
     </w:p>
     <w:p>
       <w:r>
@@ -10863,12 +10883,12 @@
       <w:pPr>
         <w:pStyle w:val="Heading1"/>
       </w:pPr>
-      <w:bookmarkStart w:id="89" w:name="_Toc522027910"/>
+      <w:bookmarkStart w:id="90" w:name="_Toc522027910"/>
       <w:r>
         <w:lastRenderedPageBreak/>
         <w:t>Trouble shooting</w:t>
       </w:r>
-      <w:bookmarkEnd w:id="89"/>
+      <w:bookmarkEnd w:id="90"/>
     </w:p>
     <w:p>
       <w:r>
@@ -10960,21 +10980,21 @@
       <w:pPr>
         <w:pStyle w:val="Heading1"/>
       </w:pPr>
-      <w:bookmarkStart w:id="90" w:name="_Toc522027911"/>
+      <w:bookmarkStart w:id="91" w:name="_Toc522027911"/>
       <w:r>
         <w:t>Customization</w:t>
       </w:r>
-      <w:bookmarkEnd w:id="90"/>
+      <w:bookmarkEnd w:id="91"/>
     </w:p>
     <w:p>
       <w:pPr>
         <w:pStyle w:val="Heading2"/>
       </w:pPr>
-      <w:bookmarkStart w:id="91" w:name="_Toc522027912"/>
+      <w:bookmarkStart w:id="92" w:name="_Toc522027912"/>
       <w:r>
         <w:t>No code required</w:t>
       </w:r>
-      <w:bookmarkEnd w:id="91"/>
+      <w:bookmarkEnd w:id="92"/>
     </w:p>
     <w:p>
       <w:r>
@@ -11031,11 +11051,11 @@
       <w:pPr>
         <w:pStyle w:val="Heading2"/>
       </w:pPr>
-      <w:bookmarkStart w:id="92" w:name="_Toc522027913"/>
+      <w:bookmarkStart w:id="93" w:name="_Toc522027913"/>
       <w:r>
         <w:t>Your own special site</w:t>
       </w:r>
-      <w:bookmarkEnd w:id="92"/>
+      <w:bookmarkEnd w:id="93"/>
     </w:p>
     <w:p>
       <w:r>
@@ -11605,7 +11625,7 @@
         </w:rPr>
         <w:t xml:space="preserve"> in</w:t>
       </w:r>
-      <w:del w:id="93" w:author="Martin" w:date="2019-03-14T12:00:00Z">
+      <w:del w:id="94" w:author="Martin" w:date="2019-03-14T12:00:00Z">
         <w:r>
           <w:rPr>
             <w:rFonts w:asciiTheme="minorHAnsi" w:hAnsiTheme="minorHAnsi"/>
@@ -12076,7 +12096,7 @@
       <w:pPr>
         <w:pStyle w:val="Heading3"/>
       </w:pPr>
-      <w:bookmarkStart w:id="94" w:name="_Toc522027914"/>
+      <w:bookmarkStart w:id="95" w:name="_Toc522027914"/>
       <w:r>
         <w:rPr>
           <w:rFonts w:ascii="Garamond" w:hAnsi="Garamond" w:cs="Arial"/>
@@ -12093,7 +12113,7 @@
       <w:r>
         <w:t>functions</w:t>
       </w:r>
-      <w:bookmarkEnd w:id="94"/>
+      <w:bookmarkEnd w:id="95"/>
     </w:p>
     <w:p>
       <w:r>
@@ -12186,11 +12206,11 @@
       <w:pPr>
         <w:pStyle w:val="Heading3"/>
       </w:pPr>
-      <w:bookmarkStart w:id="95" w:name="_Toc522027915"/>
+      <w:bookmarkStart w:id="96" w:name="_Toc522027915"/>
       <w:r>
         <w:t>Theme structure</w:t>
       </w:r>
-      <w:bookmarkEnd w:id="95"/>
+      <w:bookmarkEnd w:id="96"/>
     </w:p>
     <w:p>
       <w:r>
@@ -12352,11 +12372,11 @@
       <w:pPr>
         <w:pStyle w:val="Heading3"/>
       </w:pPr>
-      <w:bookmarkStart w:id="96" w:name="_Toc522027916"/>
+      <w:bookmarkStart w:id="97" w:name="_Toc522027916"/>
       <w:r>
         <w:t>Plugin architecture</w:t>
       </w:r>
-      <w:bookmarkEnd w:id="96"/>
+      <w:bookmarkEnd w:id="97"/>
     </w:p>
     <w:p>
       <w:pPr>
@@ -12654,12 +12674,12 @@
       <w:pPr>
         <w:pStyle w:val="Heading1"/>
       </w:pPr>
-      <w:bookmarkStart w:id="97" w:name="_Toc522027917"/>
+      <w:bookmarkStart w:id="98" w:name="_Toc522027917"/>
       <w:r>
         <w:lastRenderedPageBreak/>
         <w:t>Support</w:t>
       </w:r>
-      <w:bookmarkEnd w:id="97"/>
+      <w:bookmarkEnd w:id="98"/>
     </w:p>
     <w:p>
       <w:r>
@@ -12705,11 +12725,11 @@
       <w:pPr>
         <w:pStyle w:val="Heading1"/>
       </w:pPr>
-      <w:bookmarkStart w:id="98" w:name="_Toc522027918"/>
+      <w:bookmarkStart w:id="99" w:name="_Toc522027918"/>
       <w:r>
         <w:t>Contributing</w:t>
       </w:r>
-      <w:bookmarkEnd w:id="98"/>
+      <w:bookmarkEnd w:id="99"/>
     </w:p>
     <w:p>
       <w:r>
@@ -12773,12 +12793,12 @@
       <w:pPr>
         <w:pStyle w:val="Heading1"/>
       </w:pPr>
-      <w:bookmarkStart w:id="99" w:name="_Toc522027919"/>
+      <w:bookmarkStart w:id="100" w:name="_Toc522027919"/>
       <w:r>
         <w:lastRenderedPageBreak/>
         <w:t>Glossary</w:t>
       </w:r>
-      <w:bookmarkEnd w:id="99"/>
+      <w:bookmarkEnd w:id="100"/>
     </w:p>
     <w:p>
       <w:pPr>
@@ -13348,7 +13368,7 @@
         </w:rPr>
         <w:t>An</w:t>
       </w:r>
-      <w:del w:id="100" w:author="Martin" w:date="2019-03-14T12:00:00Z">
+      <w:del w:id="101" w:author="Martin" w:date="2019-03-14T12:00:00Z">
         <w:r>
           <w:rPr>
             <w:rFonts w:ascii="Arial" w:hAnsi="Arial" w:cs="Arial"/>
@@ -14149,7 +14169,7 @@
         </w:rPr>
         <w:t>The "big" image you see if you click on a</w:t>
       </w:r>
-      <w:del w:id="101" w:author="Martin" w:date="2019-03-14T12:01:00Z">
+      <w:del w:id="102" w:author="Martin" w:date="2019-03-14T12:01:00Z">
         <w:r>
           <w:rPr>
             <w:rFonts w:ascii="Arial" w:hAnsi="Arial" w:cs="Arial"/>
@@ -14843,7 +14863,7 @@
           <w:szCs w:val="28"/>
         </w:rPr>
       </w:pPr>
-      <w:bookmarkStart w:id="102" w:name="metadata_map"/>
+      <w:bookmarkStart w:id="103" w:name="metadata_map"/>
       <w:r>
         <w:br w:type="page"/>
       </w:r>
@@ -14852,12 +14872,12 @@
       <w:pPr>
         <w:pStyle w:val="Heading1"/>
       </w:pPr>
-      <w:bookmarkStart w:id="103" w:name="_Toc522027920"/>
+      <w:bookmarkStart w:id="104" w:name="_Toc522027920"/>
       <w:r>
         <w:lastRenderedPageBreak/>
         <w:t>Metadata Mapping</w:t>
       </w:r>
-      <w:bookmarkEnd w:id="103"/>
+      <w:bookmarkEnd w:id="104"/>
     </w:p>
     <w:tbl>
       <w:tblPr>
@@ -14874,7 +14894,7 @@
           <w:tcPr>
             <w:tcW w:w="4788" w:type="dxa"/>
           </w:tcPr>
-          <w:bookmarkEnd w:id="102"/>
+          <w:bookmarkEnd w:id="103"/>
           <w:p>
             <w:pPr>
               <w:rPr>
@@ -18724,11 +18744,11 @@
 
 <file path=word/people.xml><?xml version="1.0" encoding="utf-8"?>
 <w15:people xmlns:wpc="http://schemas.microsoft.com/office/word/2010/wordprocessingCanvas" xmlns:cx="http://schemas.microsoft.com/office/drawing/2014/chartex" xmlns:cx1="http://schemas.microsoft.com/office/drawing/2015/9/8/chartex" xmlns:cx2="http://schemas.microsoft.com/office/drawing/2015/10/21/chartex" xmlns:cx3="http://schemas.microsoft.com/office/drawing/2016/5/9/chartex" xmlns:cx4="http://schemas.microsoft.com/office/drawing/2016/5/10/chartex" xmlns:cx5="http://schemas.microsoft.com/office/drawing/2016/5/11/chartex" xmlns:cx6="http://schemas.microsoft.com/office/drawing/2016/5/12/chartex" xmlns:cx7="http://schemas.microsoft.com/office/drawing/2016/5/13/chartex" xmlns:cx8="http://schemas.microsoft.com/office/drawing/2016/5/14/chartex" xmlns:mc="http://schemas.openxmlformats.org/markup-compatibility/2006" xmlns:aink="http://schemas.microsoft.com/office/drawing/2016/ink" xmlns:am3d="http://schemas.microsoft.com/office/drawing/2017/model3d" xmlns:o="urn:schemas-microsoft-com:office:office" xmlns:r="http://schemas.openxmlformats.org/officeDocument/2006/relationships" xmlns:m="http://schemas.openxmlformats.org/officeDocument/2006/math" xmlns:v="urn:schemas-microsoft-com:vml" xmlns:wp14="http://schemas.microsoft.com/office/word/2010/wordprocessingDrawing" xmlns:wp="http://schemas.openxmlformats.org/drawingml/2006/wordprocessingDrawing" xmlns:w10="urn:schemas-microsoft-com:office:word" xmlns:w="http://schemas.openxmlformats.org/wordprocessingml/2006/main" xmlns:w14="http://schemas.microsoft.com/office/word/2010/wordml" xmlns:w15="http://schemas.microsoft.com/office/word/2012/wordml" xmlns:w16cid="http://schemas.microsoft.com/office/word/2016/wordml/cid" xmlns:w16se="http://schemas.microsoft.com/office/word/2015/wordml/symex" xmlns:wpg="http://schemas.microsoft.com/office/word/2010/wordprocessingGroup" xmlns:wpi="http://schemas.microsoft.com/office/word/2010/wordprocessingInk" xmlns:wne="http://schemas.microsoft.com/office/word/2006/wordml" xmlns:wps="http://schemas.microsoft.com/office/word/2010/wordprocessingShape" mc:Ignorable="w14 w15 w16se w16cid wp14">
+  <w15:person w15:author="Stephen Billard">
+    <w15:presenceInfo w15:providerId="Windows Live" w15:userId="17ba2ed91c0fe111"/>
+  </w15:person>
   <w15:person w15:author="Martin">
     <w15:presenceInfo w15:providerId="None" w15:userId="Martin"/>
-  </w15:person>
-  <w15:person w15:author="Stephen Billard">
-    <w15:presenceInfo w15:providerId="Windows Live" w15:userId="17ba2ed91c0fe111"/>
   </w15:person>
 </w15:people>
 </file>
@@ -19806,7 +19826,7 @@
 </file>
 
 <file path=customXml/itemProps1.xml><?xml version="1.0" encoding="utf-8"?>
-<ds:datastoreItem xmlns:ds="http://schemas.openxmlformats.org/officeDocument/2006/customXml" ds:itemID="{185DAFAF-8ACF-4ABF-9A8E-B3C4F071B107}">
+<ds:datastoreItem xmlns:ds="http://schemas.openxmlformats.org/officeDocument/2006/customXml" ds:itemID="{885A9E08-A0EF-4167-8220-61CDF74CD465}">
   <ds:schemaRefs>
     <ds:schemaRef ds:uri="http://schemas.openxmlformats.org/officeDocument/2006/bibliography"/>
   </ds:schemaRefs>

</xml_diff>

<commit_message>
update links in user guide remove no longer functional tag.bat script
</commit_message>
<xml_diff>
--- a/user guide.docx
+++ b/user guide.docx
@@ -9150,14 +9150,35 @@
       <w:r>
         <w:t xml:space="preserve">Sometimes things will go wrong. If you are having problems please ask questions on the </w:t>
       </w:r>
-      <w:hyperlink r:id="rId9" w:anchor="!forum/zenphoto20" w:history="1">
+      <w:r>
+        <w:fldChar w:fldCharType="begin"/>
+      </w:r>
+      <w:ins w:id="48" w:author="Stephen Billard" w:date="2019-07-14T12:21:00Z">
         <w:r>
-          <w:rPr>
-            <w:rStyle w:val="Hyperlink"/>
-          </w:rPr>
-          <w:t>discussion group</w:t>
+          <w:instrText>HYPERLINK "https://netPhotoGraphics.org/forum"</w:instrText>
         </w:r>
-      </w:hyperlink>
+      </w:ins>
+      <w:del w:id="49" w:author="Stephen Billard" w:date="2019-07-14T12:21:00Z">
+        <w:r>
+          <w:delInstrText xml:space="preserve"> HYPERLINK "https://groups.google.com/forum/" \l "!forum/zenphoto20" </w:delInstrText>
+        </w:r>
+      </w:del>
+      <w:ins w:id="50" w:author="Stephen Billard" w:date="2019-07-14T12:21:00Z"/>
+      <w:r>
+        <w:fldChar w:fldCharType="separate"/>
+      </w:r>
+      <w:r>
+        <w:rPr>
+          <w:rStyle w:val="Hyperlink"/>
+        </w:rPr>
+        <w:t>discussion group</w:t>
+      </w:r>
+      <w:r>
+        <w:rPr>
+          <w:rStyle w:val="Hyperlink"/>
+        </w:rPr>
+        <w:fldChar w:fldCharType="end"/>
+      </w:r>
       <w:r>
         <w:t xml:space="preserve">. You also should review log information from your site. </w:t>
       </w:r>
@@ -9211,14 +9232,35 @@
       <w:r>
         <w:t xml:space="preserve">The discussion group is a good place to get information, but a poor place to track if your problem has a correction. We use the GitHub ticket system for rigorous issue management. You may post </w:t>
       </w:r>
-      <w:hyperlink r:id="rId10" w:history="1">
+      <w:r>
+        <w:fldChar w:fldCharType="begin"/>
+      </w:r>
+      <w:ins w:id="51" w:author="Stephen Billard" w:date="2019-07-14T12:22:00Z">
         <w:r>
-          <w:rPr>
-            <w:rStyle w:val="Hyperlink"/>
-          </w:rPr>
-          <w:t>issue tickets</w:t>
+          <w:instrText>HYPERLINK "https://github.com/ZenPhoto20/netPhotoGraphics/issues"</w:instrText>
         </w:r>
-      </w:hyperlink>
+      </w:ins>
+      <w:del w:id="52" w:author="Stephen Billard" w:date="2019-07-14T12:22:00Z">
+        <w:r>
+          <w:delInstrText xml:space="preserve"> HYPERLINK "https://github.com/ZenPhoto20/ZenPhoto20/issues" </w:delInstrText>
+        </w:r>
+      </w:del>
+      <w:ins w:id="53" w:author="Stephen Billard" w:date="2019-07-14T12:22:00Z"/>
+      <w:r>
+        <w:fldChar w:fldCharType="separate"/>
+      </w:r>
+      <w:r>
+        <w:rPr>
+          <w:rStyle w:val="Hyperlink"/>
+        </w:rPr>
+        <w:t>issue tickets</w:t>
+      </w:r>
+      <w:r>
+        <w:rPr>
+          <w:rStyle w:val="Hyperlink"/>
+        </w:rPr>
+        <w:fldChar w:fldCharType="end"/>
+      </w:r>
       <w:r>
         <w:t xml:space="preserve"> to be sure that your problem is seen and analyzed. </w:t>
       </w:r>
@@ -9227,21 +9269,21 @@
       <w:pPr>
         <w:pStyle w:val="Heading1"/>
       </w:pPr>
-      <w:bookmarkStart w:id="48" w:name="_Toc522027911"/>
+      <w:bookmarkStart w:id="54" w:name="_Toc522027911"/>
       <w:r>
         <w:t>Customization</w:t>
       </w:r>
-      <w:bookmarkEnd w:id="48"/>
+      <w:bookmarkEnd w:id="54"/>
     </w:p>
     <w:p>
       <w:pPr>
         <w:pStyle w:val="Heading2"/>
       </w:pPr>
-      <w:bookmarkStart w:id="49" w:name="_Toc522027912"/>
+      <w:bookmarkStart w:id="55" w:name="_Toc522027912"/>
       <w:r>
         <w:t>No code required</w:t>
       </w:r>
-      <w:bookmarkEnd w:id="49"/>
+      <w:bookmarkEnd w:id="55"/>
     </w:p>
     <w:p>
       <w:r>
@@ -9292,11 +9334,11 @@
       <w:pPr>
         <w:pStyle w:val="Heading2"/>
       </w:pPr>
-      <w:bookmarkStart w:id="50" w:name="_Toc522027913"/>
+      <w:bookmarkStart w:id="56" w:name="_Toc522027913"/>
       <w:r>
         <w:t>Your own special site</w:t>
       </w:r>
-      <w:bookmarkEnd w:id="50"/>
+      <w:bookmarkEnd w:id="56"/>
     </w:p>
     <w:p>
       <w:r>
@@ -9354,22 +9396,13 @@
         <w:t>is &lt;?php</w:t>
       </w:r>
       <w:r>
-        <w:t xml:space="preserve"> </w:t>
-      </w:r>
-      <w:r>
-        <w:t xml:space="preserve"> </w:t>
+        <w:t xml:space="preserve">  </w:t>
       </w:r>
       <w:r>
         <w:rPr>
           <w:rStyle w:val="Emphasis"/>
         </w:rPr>
-        <w:t>printThumbNav ()</w:t>
-      </w:r>
-      <w:r>
-        <w:rPr>
-          <w:rStyle w:val="Emphasis"/>
-        </w:rPr>
-        <w:t>; ?&gt;.</w:t>
+        <w:t>printThumbNav (); ?&gt;.</w:t>
       </w:r>
       <w:r>
         <w:rPr>
@@ -10108,7 +10141,7 @@
       <w:pPr>
         <w:pStyle w:val="Heading3"/>
       </w:pPr>
-      <w:bookmarkStart w:id="51" w:name="_Toc522027914"/>
+      <w:bookmarkStart w:id="57" w:name="_Toc522027914"/>
       <w:r>
         <w:rPr>
           <w:rFonts w:ascii="Garamond" w:hAnsi="Garamond" w:cs="Arial"/>
@@ -10122,7 +10155,7 @@
       <w:r>
         <w:t xml:space="preserve"> functions</w:t>
       </w:r>
-      <w:bookmarkEnd w:id="51"/>
+      <w:bookmarkEnd w:id="57"/>
     </w:p>
     <w:p>
       <w:r>
@@ -10169,7 +10202,7 @@
       <w:r>
         <w:t xml:space="preserve">. (We use the </w:t>
       </w:r>
-      <w:hyperlink r:id="rId11" w:history="1">
+      <w:hyperlink r:id="rId9" w:history="1">
         <w:r>
           <w:rPr>
             <w:rStyle w:val="Hyperlink"/>
@@ -10185,11 +10218,11 @@
       <w:pPr>
         <w:pStyle w:val="Heading3"/>
       </w:pPr>
-      <w:bookmarkStart w:id="52" w:name="_Toc522027915"/>
+      <w:bookmarkStart w:id="58" w:name="_Toc522027915"/>
       <w:r>
         <w:t>Theme structure</w:t>
       </w:r>
-      <w:bookmarkEnd w:id="52"/>
+      <w:bookmarkEnd w:id="58"/>
     </w:p>
     <w:p>
       <w:r>
@@ -10238,11 +10271,11 @@
       <w:pPr>
         <w:pStyle w:val="Heading3"/>
       </w:pPr>
-      <w:bookmarkStart w:id="53" w:name="_Toc522027916"/>
+      <w:bookmarkStart w:id="59" w:name="_Toc522027916"/>
       <w:r>
         <w:t>Plugin architecture</w:t>
       </w:r>
-      <w:bookmarkEnd w:id="53"/>
+      <w:bookmarkEnd w:id="59"/>
     </w:p>
     <w:p>
       <w:pPr>
@@ -10314,12 +10347,7 @@
         <w:t>plugins</w:t>
       </w:r>
       <w:r>
-        <w:t xml:space="preserve">. If it is not found there the file will be loaded from the extension’s normal folder. This allows you to make “alterations” to a standard plugin without editing its files directly. For </w:t>
-      </w:r>
-      <w:bookmarkStart w:id="54" w:name="_GoBack"/>
-      <w:bookmarkEnd w:id="54"/>
-      <w:r>
-        <w:t xml:space="preserve">instanced you can add federated logon handlers by placing the scripts in the </w:t>
+        <w:t xml:space="preserve">. If it is not found there the file will be loaded from the extension’s normal folder. This allows you to make “alterations” to a standard plugin without editing its files directly. For instanced you can add federated logon handlers by placing the scripts in the </w:t>
       </w:r>
       <w:r>
         <w:rPr>
@@ -10493,18 +10521,18 @@
       <w:pPr>
         <w:pStyle w:val="Heading1"/>
       </w:pPr>
-      <w:bookmarkStart w:id="55" w:name="_Toc522027917"/>
+      <w:bookmarkStart w:id="60" w:name="_Toc522027917"/>
       <w:r>
         <w:lastRenderedPageBreak/>
         <w:t>Support</w:t>
       </w:r>
-      <w:bookmarkEnd w:id="55"/>
+      <w:bookmarkEnd w:id="60"/>
     </w:p>
     <w:p>
       <w:r>
         <w:t xml:space="preserve">General discussion is hosted on the </w:t>
       </w:r>
-      <w:hyperlink r:id="rId12" w:history="1">
+      <w:hyperlink r:id="rId10" w:history="1">
         <w:r>
           <w:rPr>
             <w:rStyle w:val="Hyperlink"/>
@@ -10519,14 +10547,35 @@
       <w:r>
         <w:t xml:space="preserve"> forum. By all means ask questions on this forum. However if you have a true bug it is better to report it on the software repository </w:t>
       </w:r>
-      <w:hyperlink r:id="rId13" w:history="1">
+      <w:r>
+        <w:fldChar w:fldCharType="begin"/>
+      </w:r>
+      <w:ins w:id="61" w:author="Stephen Billard" w:date="2019-07-14T12:23:00Z">
         <w:r>
-          <w:rPr>
-            <w:rStyle w:val="Hyperlink"/>
-          </w:rPr>
-          <w:t>ticket system</w:t>
+          <w:instrText>HYPERLINK "https://github.com/zenphoto20/netPhotoGraphics/issues"</w:instrText>
         </w:r>
-      </w:hyperlink>
+      </w:ins>
+      <w:del w:id="62" w:author="Stephen Billard" w:date="2019-07-14T12:23:00Z">
+        <w:r>
+          <w:delInstrText xml:space="preserve"> HYPERLINK "https://github.com/netPhotoGraphics/netPhotoGraphics/issues" </w:delInstrText>
+        </w:r>
+      </w:del>
+      <w:ins w:id="63" w:author="Stephen Billard" w:date="2019-07-14T12:23:00Z"/>
+      <w:r>
+        <w:fldChar w:fldCharType="separate"/>
+      </w:r>
+      <w:r>
+        <w:rPr>
+          <w:rStyle w:val="Hyperlink"/>
+        </w:rPr>
+        <w:t>ticket system</w:t>
+      </w:r>
+      <w:r>
+        <w:rPr>
+          <w:rStyle w:val="Hyperlink"/>
+        </w:rPr>
+        <w:fldChar w:fldCharType="end"/>
+      </w:r>
       <w:r>
         <w:t>. This way the problem status can be tracked and you will know the resolution.</w:t>
       </w:r>
@@ -10535,11 +10584,11 @@
       <w:pPr>
         <w:pStyle w:val="Heading1"/>
       </w:pPr>
-      <w:bookmarkStart w:id="56" w:name="_Toc522027918"/>
+      <w:bookmarkStart w:id="64" w:name="_Toc522027918"/>
       <w:r>
         <w:t>Contributing</w:t>
       </w:r>
-      <w:bookmarkEnd w:id="56"/>
+      <w:bookmarkEnd w:id="64"/>
     </w:p>
     <w:p>
       <w:r>
@@ -10558,7 +10607,7 @@
       <w:r>
         <w:t xml:space="preserve"> software please review the </w:t>
       </w:r>
-      <w:hyperlink r:id="rId14" w:history="1">
+      <w:hyperlink r:id="rId11" w:history="1">
         <w:r>
           <w:rPr>
             <w:rStyle w:val="Hyperlink"/>
@@ -10569,14 +10618,37 @@
       <w:r>
         <w:t xml:space="preserve">. You may also want to explore the </w:t>
       </w:r>
-      <w:hyperlink r:id="rId15" w:history="1">
+      <w:r>
+        <w:fldChar w:fldCharType="begin"/>
+      </w:r>
+      <w:ins w:id="65" w:author="Stephen Billard" w:date="2019-07-14T12:23:00Z">
         <w:r>
-          <w:rPr>
-            <w:rStyle w:val="Hyperlink"/>
-          </w:rPr>
-          <w:t>development tools repository</w:t>
+          <w:instrText>HYPERLINK "https://github.com/zenphoto20/DevTools"</w:instrText>
         </w:r>
-      </w:hyperlink>
+      </w:ins>
+      <w:del w:id="66" w:author="Stephen Billard" w:date="2019-07-14T12:23:00Z">
+        <w:r>
+          <w:delInstrText xml:space="preserve"> HYPERLINK "https://github.com/netphotographics/DevTools" </w:delInstrText>
+        </w:r>
+      </w:del>
+      <w:ins w:id="67" w:author="Stephen Billard" w:date="2019-07-14T12:23:00Z"/>
+      <w:r>
+        <w:fldChar w:fldCharType="separate"/>
+      </w:r>
+      <w:r>
+        <w:rPr>
+          <w:rStyle w:val="Hyperlink"/>
+        </w:rPr>
+        <w:t>development tools repository</w:t>
+      </w:r>
+      <w:r>
+        <w:rPr>
+          <w:rStyle w:val="Hyperlink"/>
+        </w:rPr>
+        <w:fldChar w:fldCharType="end"/>
+      </w:r>
+      <w:bookmarkStart w:id="68" w:name="_GoBack"/>
+      <w:bookmarkEnd w:id="68"/>
       <w:r>
         <w:t xml:space="preserve"> which contains tools and examples of themes and plugins. There are also example plugins distributed in the “plugins” folder.</w:t>
       </w:r>
@@ -10600,12 +10672,12 @@
       <w:pPr>
         <w:pStyle w:val="Heading1"/>
       </w:pPr>
-      <w:bookmarkStart w:id="57" w:name="_Toc522027919"/>
+      <w:bookmarkStart w:id="69" w:name="_Toc522027919"/>
       <w:r>
         <w:lastRenderedPageBreak/>
         <w:t>Glossary</w:t>
       </w:r>
-      <w:bookmarkEnd w:id="57"/>
+      <w:bookmarkEnd w:id="69"/>
     </w:p>
     <w:p>
       <w:pPr>
@@ -11591,7 +11663,7 @@
         </w:rPr>
         <w:t> </w:t>
       </w:r>
-      <w:hyperlink r:id="rId16" w:tooltip="http://www.zenphoto.org/2009/03/theming-tutorial" w:history="1">
+      <w:hyperlink r:id="rId12" w:tooltip="http://www.zenphoto.org/2009/03/theming-tutorial" w:history="1">
         <w:r>
           <w:rPr>
             <w:rStyle w:val="Hyperlink"/>
@@ -11822,7 +11894,7 @@
           <w:szCs w:val="28"/>
         </w:rPr>
       </w:pPr>
-      <w:bookmarkStart w:id="58" w:name="metadata_map"/>
+      <w:bookmarkStart w:id="70" w:name="metadata_map"/>
       <w:r>
         <w:br w:type="page"/>
       </w:r>
@@ -11831,12 +11903,12 @@
       <w:pPr>
         <w:pStyle w:val="Heading1"/>
       </w:pPr>
-      <w:bookmarkStart w:id="59" w:name="_Toc522027920"/>
+      <w:bookmarkStart w:id="71" w:name="_Toc522027920"/>
       <w:r>
         <w:lastRenderedPageBreak/>
         <w:t>Metadata Mapping</w:t>
       </w:r>
-      <w:bookmarkEnd w:id="59"/>
+      <w:bookmarkEnd w:id="71"/>
     </w:p>
     <w:tbl>
       <w:tblPr>
@@ -11853,7 +11925,7 @@
           <w:tcPr>
             <w:tcW w:w="4788" w:type="dxa"/>
           </w:tcPr>
-          <w:bookmarkEnd w:id="58"/>
+          <w:bookmarkEnd w:id="70"/>
           <w:p>
             <w:pPr>
               <w:rPr>
@@ -15577,6 +15649,14 @@
 </w:numbering>
 </file>
 
+<file path=word/people.xml><?xml version="1.0" encoding="utf-8"?>
+<w15:people xmlns:wpc="http://schemas.microsoft.com/office/word/2010/wordprocessingCanvas" xmlns:cx="http://schemas.microsoft.com/office/drawing/2014/chartex" xmlns:cx1="http://schemas.microsoft.com/office/drawing/2015/9/8/chartex" xmlns:cx2="http://schemas.microsoft.com/office/drawing/2015/10/21/chartex" xmlns:cx3="http://schemas.microsoft.com/office/drawing/2016/5/9/chartex" xmlns:cx4="http://schemas.microsoft.com/office/drawing/2016/5/10/chartex" xmlns:cx5="http://schemas.microsoft.com/office/drawing/2016/5/11/chartex" xmlns:cx6="http://schemas.microsoft.com/office/drawing/2016/5/12/chartex" xmlns:cx7="http://schemas.microsoft.com/office/drawing/2016/5/13/chartex" xmlns:cx8="http://schemas.microsoft.com/office/drawing/2016/5/14/chartex" xmlns:mc="http://schemas.openxmlformats.org/markup-compatibility/2006" xmlns:aink="http://schemas.microsoft.com/office/drawing/2016/ink" xmlns:am3d="http://schemas.microsoft.com/office/drawing/2017/model3d" xmlns:o="urn:schemas-microsoft-com:office:office" xmlns:r="http://schemas.openxmlformats.org/officeDocument/2006/relationships" xmlns:m="http://schemas.openxmlformats.org/officeDocument/2006/math" xmlns:v="urn:schemas-microsoft-com:vml" xmlns:wp14="http://schemas.microsoft.com/office/word/2010/wordprocessingDrawing" xmlns:wp="http://schemas.openxmlformats.org/drawingml/2006/wordprocessingDrawing" xmlns:w10="urn:schemas-microsoft-com:office:word" xmlns:w="http://schemas.openxmlformats.org/wordprocessingml/2006/main" xmlns:w14="http://schemas.microsoft.com/office/word/2010/wordml" xmlns:w15="http://schemas.microsoft.com/office/word/2012/wordml" xmlns:w16cid="http://schemas.microsoft.com/office/word/2016/wordml/cid" xmlns:w16se="http://schemas.microsoft.com/office/word/2015/wordml/symex" xmlns:wpg="http://schemas.microsoft.com/office/word/2010/wordprocessingGroup" xmlns:wpi="http://schemas.microsoft.com/office/word/2010/wordprocessingInk" xmlns:wne="http://schemas.microsoft.com/office/word/2006/wordml" xmlns:wps="http://schemas.microsoft.com/office/word/2010/wordprocessingShape" mc:Ignorable="w14 w15 w16se w16cid wp14">
+  <w15:person w15:author="Stephen Billard">
+    <w15:presenceInfo w15:providerId="Windows Live" w15:userId="17ba2ed91c0fe111"/>
+  </w15:person>
+</w15:people>
+</file>
+
 <file path=word/styles.xml><?xml version="1.0" encoding="utf-8"?>
 <w:styles xmlns:mc="http://schemas.openxmlformats.org/markup-compatibility/2006" xmlns:r="http://schemas.openxmlformats.org/officeDocument/2006/relationships" xmlns:w="http://schemas.openxmlformats.org/wordprocessingml/2006/main" xmlns:w14="http://schemas.microsoft.com/office/word/2010/wordml" xmlns:w15="http://schemas.microsoft.com/office/word/2012/wordml" xmlns:w16cid="http://schemas.microsoft.com/office/word/2016/wordml/cid" xmlns:w16se="http://schemas.microsoft.com/office/word/2015/wordml/symex" mc:Ignorable="w14 w15 w16se w16cid">
   <w:docDefaults>
@@ -15594,7 +15674,7 @@
       </w:pPr>
     </w:pPrDefault>
   </w:docDefaults>
-  <w:latentStyles w:defLockedState="0" w:defUIPriority="99" w:defSemiHidden="0" w:defUnhideWhenUsed="0" w:defQFormat="0" w:count="375">
+  <w:latentStyles w:defLockedState="0" w:defUIPriority="99" w:defSemiHidden="0" w:defUnhideWhenUsed="0" w:defQFormat="0" w:count="376">
     <w:lsdException w:name="Normal" w:uiPriority="0" w:qFormat="1"/>
     <w:lsdException w:name="heading 1" w:uiPriority="9" w:qFormat="1"/>
     <w:lsdException w:name="heading 2" w:semiHidden="1" w:uiPriority="9" w:unhideWhenUsed="1" w:qFormat="1"/>
@@ -15700,7 +15780,6 @@
     <w:lsdException w:name="HTML Sample" w:semiHidden="1" w:unhideWhenUsed="1"/>
     <w:lsdException w:name="HTML Typewriter" w:semiHidden="1" w:unhideWhenUsed="1"/>
     <w:lsdException w:name="HTML Variable" w:semiHidden="1" w:unhideWhenUsed="1"/>
-    <w:lsdException w:name="Normal Table" w:semiHidden="1" w:unhideWhenUsed="1"/>
     <w:lsdException w:name="annotation subject" w:semiHidden="1" w:unhideWhenUsed="1"/>
     <w:lsdException w:name="No List" w:semiHidden="1" w:unhideWhenUsed="1"/>
     <w:lsdException w:name="Outline List 1" w:semiHidden="1" w:unhideWhenUsed="1"/>
@@ -15747,10 +15826,8 @@
     <w:lsdException w:name="Table Subtle 2" w:semiHidden="1" w:unhideWhenUsed="1"/>
     <w:lsdException w:name="Table Web 1" w:semiHidden="1" w:unhideWhenUsed="1"/>
     <w:lsdException w:name="Table Web 2" w:semiHidden="1" w:unhideWhenUsed="1"/>
-    <w:lsdException w:name="Table Web 3" w:semiHidden="1" w:unhideWhenUsed="1"/>
     <w:lsdException w:name="Balloon Text" w:semiHidden="1" w:unhideWhenUsed="1"/>
     <w:lsdException w:name="Table Grid" w:uiPriority="59"/>
-    <w:lsdException w:name="Table Theme" w:semiHidden="1" w:unhideWhenUsed="1"/>
     <w:lsdException w:name="Placeholder Text" w:semiHidden="1"/>
     <w:lsdException w:name="No Spacing" w:uiPriority="1" w:qFormat="1"/>
     <w:lsdException w:name="Light Shading" w:uiPriority="60"/>
@@ -15970,6 +16047,7 @@
     <w:lsdException w:name="Smart Hyperlink" w:semiHidden="1" w:unhideWhenUsed="1"/>
     <w:lsdException w:name="Hashtag" w:semiHidden="1" w:unhideWhenUsed="1"/>
     <w:lsdException w:name="Unresolved Mention" w:semiHidden="1" w:unhideWhenUsed="1"/>
+    <w:lsdException w:name="Smart Link" w:semiHidden="1" w:unhideWhenUsed="1"/>
   </w:latentStyles>
   <w:style w:type="paragraph" w:default="1" w:styleId="Normal">
     <w:name w:val="Normal"/>
@@ -16614,7 +16692,7 @@
 </file>
 
 <file path=customXml/itemProps1.xml><?xml version="1.0" encoding="utf-8"?>
-<ds:datastoreItem xmlns:ds="http://schemas.openxmlformats.org/officeDocument/2006/customXml" ds:itemID="{4C1FB57D-4869-411E-AE6B-1A963631ACFE}">
+<ds:datastoreItem xmlns:ds="http://schemas.openxmlformats.org/officeDocument/2006/customXml" ds:itemID="{694DF013-8CEE-495D-8F48-2C71C6D9BADD}">
   <ds:schemaRefs>
     <ds:schemaRef ds:uri="http://schemas.openxmlformats.org/officeDocument/2006/bibliography"/>
   </ds:schemaRefs>

</xml_diff>

<commit_message>
user guide update to new org name
</commit_message>
<xml_diff>
--- a/user guide.docx
+++ b/user guide.docx
@@ -8909,7 +8909,13 @@
           <w:rPr>
             <w:rStyle w:val="Hyperlink"/>
           </w:rPr>
-          <w:t>Metadata Mapping</w:t>
+          <w:t xml:space="preserve">Metadata </w:t>
+        </w:r>
+        <w:r>
+          <w:rPr>
+            <w:rStyle w:val="Hyperlink"/>
+          </w:rPr>
+          <w:t>Mapping</w:t>
         </w:r>
       </w:hyperlink>
       <w:r>
@@ -9163,7 +9169,6 @@
           <w:delInstrText xml:space="preserve"> HYPERLINK "https://groups.google.com/forum/" \l "!forum/zenphoto20" </w:delInstrText>
         </w:r>
       </w:del>
-      <w:ins w:id="50" w:author="Stephen Billard" w:date="2019-07-14T12:21:00Z"/>
       <w:r>
         <w:fldChar w:fldCharType="separate"/>
       </w:r>
@@ -9235,17 +9240,17 @@
       <w:r>
         <w:fldChar w:fldCharType="begin"/>
       </w:r>
-      <w:ins w:id="51" w:author="Stephen Billard" w:date="2019-07-14T12:22:00Z">
+      <w:ins w:id="50" w:author="Stephen Billard" w:date="2019-07-21T14:34:00Z">
         <w:r>
-          <w:instrText>HYPERLINK "https://github.com/ZenPhoto20/netPhotoGraphics/issues"</w:instrText>
+          <w:instrText>HYPERLINK "https://github.com/netPhotoGraphics/netPhotoGraphics/issues"</w:instrText>
         </w:r>
       </w:ins>
-      <w:del w:id="52" w:author="Stephen Billard" w:date="2019-07-14T12:22:00Z">
+      <w:del w:id="51" w:author="Stephen Billard" w:date="2019-07-14T12:22:00Z">
         <w:r>
           <w:delInstrText xml:space="preserve"> HYPERLINK "https://github.com/ZenPhoto20/ZenPhoto20/issues" </w:delInstrText>
         </w:r>
       </w:del>
-      <w:ins w:id="53" w:author="Stephen Billard" w:date="2019-07-14T12:22:00Z"/>
+      <w:ins w:id="52" w:author="Stephen Billard" w:date="2019-07-21T14:34:00Z"/>
       <w:r>
         <w:fldChar w:fldCharType="separate"/>
       </w:r>
@@ -9269,21 +9274,21 @@
       <w:pPr>
         <w:pStyle w:val="Heading1"/>
       </w:pPr>
-      <w:bookmarkStart w:id="54" w:name="_Toc522027911"/>
+      <w:bookmarkStart w:id="53" w:name="_Toc522027911"/>
       <w:r>
         <w:t>Customization</w:t>
       </w:r>
+      <w:bookmarkEnd w:id="53"/>
+    </w:p>
+    <w:p>
+      <w:pPr>
+        <w:pStyle w:val="Heading2"/>
+      </w:pPr>
+      <w:bookmarkStart w:id="54" w:name="_Toc522027912"/>
+      <w:r>
+        <w:t>No code required</w:t>
+      </w:r>
       <w:bookmarkEnd w:id="54"/>
-    </w:p>
-    <w:p>
-      <w:pPr>
-        <w:pStyle w:val="Heading2"/>
-      </w:pPr>
-      <w:bookmarkStart w:id="55" w:name="_Toc522027912"/>
-      <w:r>
-        <w:t>No code required</w:t>
-      </w:r>
-      <w:bookmarkEnd w:id="55"/>
     </w:p>
     <w:p>
       <w:r>
@@ -9334,11 +9339,11 @@
       <w:pPr>
         <w:pStyle w:val="Heading2"/>
       </w:pPr>
-      <w:bookmarkStart w:id="56" w:name="_Toc522027913"/>
+      <w:bookmarkStart w:id="55" w:name="_Toc522027913"/>
       <w:r>
         <w:t>Your own special site</w:t>
       </w:r>
-      <w:bookmarkEnd w:id="56"/>
+      <w:bookmarkEnd w:id="55"/>
     </w:p>
     <w:p>
       <w:r>
@@ -10141,7 +10146,7 @@
       <w:pPr>
         <w:pStyle w:val="Heading3"/>
       </w:pPr>
-      <w:bookmarkStart w:id="57" w:name="_Toc522027914"/>
+      <w:bookmarkStart w:id="56" w:name="_Toc522027914"/>
       <w:r>
         <w:rPr>
           <w:rFonts w:ascii="Garamond" w:hAnsi="Garamond" w:cs="Arial"/>
@@ -10155,7 +10160,7 @@
       <w:r>
         <w:t xml:space="preserve"> functions</w:t>
       </w:r>
-      <w:bookmarkEnd w:id="57"/>
+      <w:bookmarkEnd w:id="56"/>
     </w:p>
     <w:p>
       <w:r>
@@ -10218,11 +10223,11 @@
       <w:pPr>
         <w:pStyle w:val="Heading3"/>
       </w:pPr>
-      <w:bookmarkStart w:id="58" w:name="_Toc522027915"/>
+      <w:bookmarkStart w:id="57" w:name="_Toc522027915"/>
       <w:r>
         <w:t>Theme structure</w:t>
       </w:r>
-      <w:bookmarkEnd w:id="58"/>
+      <w:bookmarkEnd w:id="57"/>
     </w:p>
     <w:p>
       <w:r>
@@ -10271,11 +10276,11 @@
       <w:pPr>
         <w:pStyle w:val="Heading3"/>
       </w:pPr>
-      <w:bookmarkStart w:id="59" w:name="_Toc522027916"/>
+      <w:bookmarkStart w:id="58" w:name="_Toc522027916"/>
       <w:r>
         <w:t>Plugin architecture</w:t>
       </w:r>
-      <w:bookmarkEnd w:id="59"/>
+      <w:bookmarkEnd w:id="58"/>
     </w:p>
     <w:p>
       <w:pPr>
@@ -10521,12 +10526,12 @@
       <w:pPr>
         <w:pStyle w:val="Heading1"/>
       </w:pPr>
-      <w:bookmarkStart w:id="60" w:name="_Toc522027917"/>
+      <w:bookmarkStart w:id="59" w:name="_Toc522027917"/>
       <w:r>
         <w:lastRenderedPageBreak/>
         <w:t>Support</w:t>
       </w:r>
-      <w:bookmarkEnd w:id="60"/>
+      <w:bookmarkEnd w:id="59"/>
     </w:p>
     <w:p>
       <w:r>
@@ -10550,17 +10555,17 @@
       <w:r>
         <w:fldChar w:fldCharType="begin"/>
       </w:r>
-      <w:ins w:id="61" w:author="Stephen Billard" w:date="2019-07-14T12:23:00Z">
+      <w:ins w:id="60" w:author="Stephen Billard" w:date="2019-07-21T14:34:00Z">
         <w:r>
-          <w:instrText>HYPERLINK "https://github.com/zenphoto20/netPhotoGraphics/issues"</w:instrText>
+          <w:instrText>HYPERLINK "https://github.com/netPhotoGraphics/netPhotoGraphics/issues"</w:instrText>
         </w:r>
       </w:ins>
-      <w:del w:id="62" w:author="Stephen Billard" w:date="2019-07-14T12:23:00Z">
+      <w:del w:id="61" w:author="Stephen Billard" w:date="2019-07-14T12:23:00Z">
         <w:r>
           <w:delInstrText xml:space="preserve"> HYPERLINK "https://github.com/netPhotoGraphics/netPhotoGraphics/issues" </w:delInstrText>
         </w:r>
       </w:del>
-      <w:ins w:id="63" w:author="Stephen Billard" w:date="2019-07-14T12:23:00Z"/>
+      <w:ins w:id="62" w:author="Stephen Billard" w:date="2019-07-21T14:34:00Z"/>
       <w:r>
         <w:fldChar w:fldCharType="separate"/>
       </w:r>
@@ -10584,11 +10589,11 @@
       <w:pPr>
         <w:pStyle w:val="Heading1"/>
       </w:pPr>
-      <w:bookmarkStart w:id="64" w:name="_Toc522027918"/>
+      <w:bookmarkStart w:id="63" w:name="_Toc522027918"/>
       <w:r>
         <w:t>Contributing</w:t>
       </w:r>
-      <w:bookmarkEnd w:id="64"/>
+      <w:bookmarkEnd w:id="63"/>
     </w:p>
     <w:p>
       <w:r>
@@ -10621,17 +10626,17 @@
       <w:r>
         <w:fldChar w:fldCharType="begin"/>
       </w:r>
-      <w:ins w:id="65" w:author="Stephen Billard" w:date="2019-07-14T12:23:00Z">
+      <w:ins w:id="64" w:author="Stephen Billard" w:date="2019-07-21T14:34:00Z">
         <w:r>
-          <w:instrText>HYPERLINK "https://github.com/zenphoto20/DevTools"</w:instrText>
+          <w:instrText>HYPERLINK "https://github.com/netPhotoGraphics/DevTools"</w:instrText>
         </w:r>
       </w:ins>
-      <w:del w:id="66" w:author="Stephen Billard" w:date="2019-07-14T12:23:00Z">
+      <w:del w:id="65" w:author="Stephen Billard" w:date="2019-07-14T12:23:00Z">
         <w:r>
           <w:delInstrText xml:space="preserve"> HYPERLINK "https://github.com/netphotographics/DevTools" </w:delInstrText>
         </w:r>
       </w:del>
-      <w:ins w:id="67" w:author="Stephen Billard" w:date="2019-07-14T12:23:00Z"/>
+      <w:ins w:id="66" w:author="Stephen Billard" w:date="2019-07-21T14:34:00Z"/>
       <w:r>
         <w:fldChar w:fldCharType="separate"/>
       </w:r>
@@ -10647,8 +10652,6 @@
         </w:rPr>
         <w:fldChar w:fldCharType="end"/>
       </w:r>
-      <w:bookmarkStart w:id="68" w:name="_GoBack"/>
-      <w:bookmarkEnd w:id="68"/>
       <w:r>
         <w:t xml:space="preserve"> which contains tools and examples of themes and plugins. There are also example plugins distributed in the “plugins” folder.</w:t>
       </w:r>
@@ -10672,12 +10675,12 @@
       <w:pPr>
         <w:pStyle w:val="Heading1"/>
       </w:pPr>
-      <w:bookmarkStart w:id="69" w:name="_Toc522027919"/>
+      <w:bookmarkStart w:id="67" w:name="_Toc522027919"/>
       <w:r>
         <w:lastRenderedPageBreak/>
         <w:t>Glossary</w:t>
       </w:r>
-      <w:bookmarkEnd w:id="69"/>
+      <w:bookmarkEnd w:id="67"/>
     </w:p>
     <w:p>
       <w:pPr>
@@ -11894,7 +11897,8 @@
           <w:szCs w:val="28"/>
         </w:rPr>
       </w:pPr>
-      <w:bookmarkStart w:id="70" w:name="metadata_map"/>
+      <w:bookmarkStart w:id="68" w:name="metadata_map"/>
+      <w:bookmarkStart w:id="69" w:name="_GoBack"/>
       <w:r>
         <w:br w:type="page"/>
       </w:r>
@@ -11903,12 +11907,12 @@
       <w:pPr>
         <w:pStyle w:val="Heading1"/>
       </w:pPr>
-      <w:bookmarkStart w:id="71" w:name="_Toc522027920"/>
+      <w:bookmarkStart w:id="70" w:name="_Toc522027920"/>
       <w:r>
         <w:lastRenderedPageBreak/>
         <w:t>Metadata Mapping</w:t>
       </w:r>
-      <w:bookmarkEnd w:id="71"/>
+      <w:bookmarkEnd w:id="70"/>
     </w:p>
     <w:tbl>
       <w:tblPr>
@@ -11925,7 +11929,8 @@
           <w:tcPr>
             <w:tcW w:w="4788" w:type="dxa"/>
           </w:tcPr>
-          <w:bookmarkEnd w:id="70"/>
+          <w:bookmarkEnd w:id="68"/>
+          <w:bookmarkEnd w:id="69"/>
           <w:p>
             <w:pPr>
               <w:rPr>
@@ -15780,6 +15785,7 @@
     <w:lsdException w:name="HTML Sample" w:semiHidden="1" w:unhideWhenUsed="1"/>
     <w:lsdException w:name="HTML Typewriter" w:semiHidden="1" w:unhideWhenUsed="1"/>
     <w:lsdException w:name="HTML Variable" w:semiHidden="1" w:unhideWhenUsed="1"/>
+    <w:lsdException w:name="Normal Table" w:semiHidden="1" w:unhideWhenUsed="1"/>
     <w:lsdException w:name="annotation subject" w:semiHidden="1" w:unhideWhenUsed="1"/>
     <w:lsdException w:name="No List" w:semiHidden="1" w:unhideWhenUsed="1"/>
     <w:lsdException w:name="Outline List 1" w:semiHidden="1" w:unhideWhenUsed="1"/>
@@ -15826,8 +15832,10 @@
     <w:lsdException w:name="Table Subtle 2" w:semiHidden="1" w:unhideWhenUsed="1"/>
     <w:lsdException w:name="Table Web 1" w:semiHidden="1" w:unhideWhenUsed="1"/>
     <w:lsdException w:name="Table Web 2" w:semiHidden="1" w:unhideWhenUsed="1"/>
+    <w:lsdException w:name="Table Web 3" w:semiHidden="1" w:unhideWhenUsed="1"/>
     <w:lsdException w:name="Balloon Text" w:semiHidden="1" w:unhideWhenUsed="1"/>
     <w:lsdException w:name="Table Grid" w:uiPriority="59"/>
+    <w:lsdException w:name="Table Theme" w:semiHidden="1" w:unhideWhenUsed="1"/>
     <w:lsdException w:name="Placeholder Text" w:semiHidden="1"/>
     <w:lsdException w:name="No Spacing" w:uiPriority="1" w:qFormat="1"/>
     <w:lsdException w:name="Light Shading" w:uiPriority="60"/>
@@ -16399,6 +16407,17 @@
       <w:szCs w:val="16"/>
     </w:rPr>
   </w:style>
+  <w:style w:type="character" w:styleId="FollowedHyperlink">
+    <w:name w:val="FollowedHyperlink"/>
+    <w:basedOn w:val="DefaultParagraphFont"/>
+    <w:uiPriority w:val="99"/>
+    <w:semiHidden/>
+    <w:unhideWhenUsed/>
+    <w:rPr>
+      <w:color w:val="800080" w:themeColor="followedHyperlink"/>
+      <w:u w:val="single"/>
+    </w:rPr>
+  </w:style>
 </w:styles>
 </file>
 
@@ -16692,7 +16711,7 @@
 </file>
 
 <file path=customXml/itemProps1.xml><?xml version="1.0" encoding="utf-8"?>
-<ds:datastoreItem xmlns:ds="http://schemas.openxmlformats.org/officeDocument/2006/customXml" ds:itemID="{694DF013-8CEE-495D-8F48-2C71C6D9BADD}">
+<ds:datastoreItem xmlns:ds="http://schemas.openxmlformats.org/officeDocument/2006/customXml" ds:itemID="{6423E701-C2A1-4EE1-B3FF-65DB296624FF}">
   <ds:schemaRefs>
     <ds:schemaRef ds:uri="http://schemas.openxmlformats.org/officeDocument/2006/bibliography"/>
   </ds:schemaRefs>

</xml_diff>

<commit_message>
Document use of plugins/locale folder
</commit_message>
<xml_diff>
--- a/user guide.docx
+++ b/user guide.docx
@@ -1,6 +1,6 @@
 
 <file path=word/document.xml><?xml version="1.0" encoding="utf-8"?>
-<w:document xmlns:wpc="http://schemas.microsoft.com/office/word/2010/wordprocessingCanvas" xmlns:cx="http://schemas.microsoft.com/office/drawing/2014/chartex" xmlns:cx1="http://schemas.microsoft.com/office/drawing/2015/9/8/chartex" xmlns:cx2="http://schemas.microsoft.com/office/drawing/2015/10/21/chartex" xmlns:cx3="http://schemas.microsoft.com/office/drawing/2016/5/9/chartex" xmlns:cx4="http://schemas.microsoft.com/office/drawing/2016/5/10/chartex" xmlns:cx5="http://schemas.microsoft.com/office/drawing/2016/5/11/chartex" xmlns:cx6="http://schemas.microsoft.com/office/drawing/2016/5/12/chartex" xmlns:cx7="http://schemas.microsoft.com/office/drawing/2016/5/13/chartex" xmlns:cx8="http://schemas.microsoft.com/office/drawing/2016/5/14/chartex" xmlns:mc="http://schemas.openxmlformats.org/markup-compatibility/2006" xmlns:aink="http://schemas.microsoft.com/office/drawing/2016/ink" xmlns:am3d="http://schemas.microsoft.com/office/drawing/2017/model3d" xmlns:o="urn:schemas-microsoft-com:office:office" xmlns:r="http://schemas.openxmlformats.org/officeDocument/2006/relationships" xmlns:m="http://schemas.openxmlformats.org/officeDocument/2006/math" xmlns:v="urn:schemas-microsoft-com:vml" xmlns:wp14="http://schemas.microsoft.com/office/word/2010/wordprocessingDrawing" xmlns:wp="http://schemas.openxmlformats.org/drawingml/2006/wordprocessingDrawing" xmlns:w10="urn:schemas-microsoft-com:office:word" xmlns:w="http://schemas.openxmlformats.org/wordprocessingml/2006/main" xmlns:w14="http://schemas.microsoft.com/office/word/2010/wordml" xmlns:w15="http://schemas.microsoft.com/office/word/2012/wordml" xmlns:w16cid="http://schemas.microsoft.com/office/word/2016/wordml/cid" xmlns:w16se="http://schemas.microsoft.com/office/word/2015/wordml/symex" xmlns:wpg="http://schemas.microsoft.com/office/word/2010/wordprocessingGroup" xmlns:wpi="http://schemas.microsoft.com/office/word/2010/wordprocessingInk" xmlns:wne="http://schemas.microsoft.com/office/word/2006/wordml" xmlns:wps="http://schemas.microsoft.com/office/word/2010/wordprocessingShape" mc:Ignorable="w14 w15 w16se w16cid wp14">
+<w:document xmlns:wpc="http://schemas.microsoft.com/office/word/2010/wordprocessingCanvas" xmlns:cx="http://schemas.microsoft.com/office/drawing/2014/chartex" xmlns:cx1="http://schemas.microsoft.com/office/drawing/2015/9/8/chartex" xmlns:cx2="http://schemas.microsoft.com/office/drawing/2015/10/21/chartex" xmlns:cx3="http://schemas.microsoft.com/office/drawing/2016/5/9/chartex" xmlns:cx4="http://schemas.microsoft.com/office/drawing/2016/5/10/chartex" xmlns:cx5="http://schemas.microsoft.com/office/drawing/2016/5/11/chartex" xmlns:cx6="http://schemas.microsoft.com/office/drawing/2016/5/12/chartex" xmlns:cx7="http://schemas.microsoft.com/office/drawing/2016/5/13/chartex" xmlns:cx8="http://schemas.microsoft.com/office/drawing/2016/5/14/chartex" xmlns:mc="http://schemas.openxmlformats.org/markup-compatibility/2006" xmlns:aink="http://schemas.microsoft.com/office/drawing/2016/ink" xmlns:am3d="http://schemas.microsoft.com/office/drawing/2017/model3d" xmlns:o="urn:schemas-microsoft-com:office:office" xmlns:r="http://schemas.openxmlformats.org/officeDocument/2006/relationships" xmlns:m="http://schemas.openxmlformats.org/officeDocument/2006/math" xmlns:v="urn:schemas-microsoft-com:vml" xmlns:wp14="http://schemas.microsoft.com/office/word/2010/wordprocessingDrawing" xmlns:wp="http://schemas.openxmlformats.org/drawingml/2006/wordprocessingDrawing" xmlns:w10="urn:schemas-microsoft-com:office:word" xmlns:w="http://schemas.openxmlformats.org/wordprocessingml/2006/main" xmlns:w14="http://schemas.microsoft.com/office/word/2010/wordml" xmlns:w15="http://schemas.microsoft.com/office/word/2012/wordml" xmlns:w16cex="http://schemas.microsoft.com/office/word/2018/wordml/cex" xmlns:w16cid="http://schemas.microsoft.com/office/word/2016/wordml/cid" xmlns:w16="http://schemas.microsoft.com/office/word/2018/wordml" xmlns:w16se="http://schemas.microsoft.com/office/word/2015/wordml/symex" xmlns:wpg="http://schemas.microsoft.com/office/word/2010/wordprocessingGroup" xmlns:wpi="http://schemas.microsoft.com/office/word/2010/wordprocessingInk" xmlns:wne="http://schemas.microsoft.com/office/word/2006/wordml" xmlns:wps="http://schemas.microsoft.com/office/word/2010/wordprocessingShape" mc:Ignorable="w14 w15 w16se w16cid w16 w16cex wp14">
   <w:body>
     <w:p>
       <w:pPr>
@@ -70,6 +70,7 @@
         <w:br w:type="page"/>
       </w:r>
     </w:p>
+    <w:customXmlInsRangeStart w:id="0" w:author="Stephen Billard" w:date="2020-08-29T15:48:00Z"/>
     <w:sdt>
       <w:sdtPr>
         <w:rPr>
@@ -81,7 +82,7 @@
           <w:szCs w:val="22"/>
           <w:lang w:eastAsia="en-US"/>
         </w:rPr>
-        <w:id w:val="614409581"/>
+        <w:id w:val="591896298"/>
         <w:docPartObj>
           <w:docPartGallery w:val="Table of Contents"/>
           <w:docPartUnique/>
@@ -93,13 +94,19 @@
         </w:rPr>
       </w:sdtEndPr>
       <w:sdtContent>
+        <w:customXmlInsRangeEnd w:id="0"/>
         <w:p>
           <w:pPr>
             <w:pStyle w:val="TOCHeading"/>
+            <w:rPr>
+              <w:ins w:id="1" w:author="Stephen Billard" w:date="2020-08-29T15:48:00Z"/>
+            </w:rPr>
           </w:pPr>
-          <w:r>
-            <w:t>Contents</w:t>
-          </w:r>
+          <w:ins w:id="2" w:author="Stephen Billard" w:date="2020-08-29T15:48:00Z">
+            <w:r>
+              <w:t>Contents</w:t>
+            </w:r>
+          </w:ins>
         </w:p>
         <w:p>
           <w:pPr>
@@ -112,16 +119,18 @@
               <w:noProof/>
             </w:rPr>
           </w:pPr>
-          <w:r>
-            <w:fldChar w:fldCharType="begin"/>
-          </w:r>
-          <w:r>
-            <w:instrText xml:space="preserve"> TOC \o "1-3" \h \z \u </w:instrText>
-          </w:r>
-          <w:r>
-            <w:fldChar w:fldCharType="separate"/>
-          </w:r>
-          <w:hyperlink w:anchor="_Toc522027863" w:history="1">
+          <w:ins w:id="3" w:author="Stephen Billard" w:date="2020-08-29T15:48:00Z">
+            <w:r>
+              <w:fldChar w:fldCharType="begin"/>
+            </w:r>
+            <w:r>
+              <w:instrText xml:space="preserve"> TOC \o "1-3" \h \z \u </w:instrText>
+            </w:r>
+            <w:r>
+              <w:fldChar w:fldCharType="separate"/>
+            </w:r>
+          </w:ins>
+          <w:hyperlink w:anchor="_Toc49608530" w:history="1">
             <w:r>
               <w:rPr>
                 <w:rStyle w:val="Hyperlink"/>
@@ -148,7 +157,7 @@
                 <w:noProof/>
                 <w:webHidden/>
               </w:rPr>
-              <w:instrText xml:space="preserve"> PAGEREF _Toc522027863 \h </w:instrText>
+              <w:instrText xml:space="preserve"> PAGEREF _Toc49608530 \h </w:instrText>
             </w:r>
             <w:r>
               <w:rPr>
@@ -190,7 +199,7 @@
               <w:noProof/>
             </w:rPr>
           </w:pPr>
-          <w:hyperlink w:anchor="_Toc522027864" w:history="1">
+          <w:hyperlink w:anchor="_Toc49608531" w:history="1">
             <w:r>
               <w:rPr>
                 <w:rStyle w:val="Hyperlink"/>
@@ -217,7 +226,7 @@
                 <w:noProof/>
                 <w:webHidden/>
               </w:rPr>
-              <w:instrText xml:space="preserve"> PAGEREF _Toc522027864 \h </w:instrText>
+              <w:instrText xml:space="preserve"> PAGEREF _Toc49608531 \h </w:instrText>
             </w:r>
             <w:r>
               <w:rPr>
@@ -259,7 +268,7 @@
               <w:noProof/>
             </w:rPr>
           </w:pPr>
-          <w:hyperlink w:anchor="_Toc522027865" w:history="1">
+          <w:hyperlink w:anchor="_Toc49608532" w:history="1">
             <w:r>
               <w:rPr>
                 <w:rStyle w:val="Hyperlink"/>
@@ -286,7 +295,7 @@
                 <w:noProof/>
                 <w:webHidden/>
               </w:rPr>
-              <w:instrText xml:space="preserve"> PAGEREF _Toc522027865 \h </w:instrText>
+              <w:instrText xml:space="preserve"> PAGEREF _Toc49608532 \h </w:instrText>
             </w:r>
             <w:r>
               <w:rPr>
@@ -328,7 +337,7 @@
               <w:noProof/>
             </w:rPr>
           </w:pPr>
-          <w:hyperlink w:anchor="_Toc522027866" w:history="1">
+          <w:hyperlink w:anchor="_Toc49608533" w:history="1">
             <w:r>
               <w:rPr>
                 <w:rStyle w:val="Hyperlink"/>
@@ -355,7 +364,7 @@
                 <w:noProof/>
                 <w:webHidden/>
               </w:rPr>
-              <w:instrText xml:space="preserve"> PAGEREF _Toc522027866 \h </w:instrText>
+              <w:instrText xml:space="preserve"> PAGEREF _Toc49608533 \h </w:instrText>
             </w:r>
             <w:r>
               <w:rPr>
@@ -397,7 +406,7 @@
               <w:noProof/>
             </w:rPr>
           </w:pPr>
-          <w:hyperlink w:anchor="_Toc522027867" w:history="1">
+          <w:hyperlink w:anchor="_Toc49608534" w:history="1">
             <w:r>
               <w:rPr>
                 <w:rStyle w:val="Hyperlink"/>
@@ -424,7 +433,7 @@
                 <w:noProof/>
                 <w:webHidden/>
               </w:rPr>
-              <w:instrText xml:space="preserve"> PAGEREF _Toc522027867 \h </w:instrText>
+              <w:instrText xml:space="preserve"> PAGEREF _Toc49608534 \h </w:instrText>
             </w:r>
             <w:r>
               <w:rPr>
@@ -466,7 +475,7 @@
               <w:noProof/>
             </w:rPr>
           </w:pPr>
-          <w:hyperlink w:anchor="_Toc522027868" w:history="1">
+          <w:hyperlink w:anchor="_Toc49608535" w:history="1">
             <w:r>
               <w:rPr>
                 <w:rStyle w:val="Hyperlink"/>
@@ -493,7 +502,7 @@
                 <w:noProof/>
                 <w:webHidden/>
               </w:rPr>
-              <w:instrText xml:space="preserve"> PAGEREF _Toc522027868 \h </w:instrText>
+              <w:instrText xml:space="preserve"> PAGEREF _Toc49608535 \h </w:instrText>
             </w:r>
             <w:r>
               <w:rPr>
@@ -535,7 +544,7 @@
               <w:noProof/>
             </w:rPr>
           </w:pPr>
-          <w:hyperlink w:anchor="_Toc522027869" w:history="1">
+          <w:hyperlink w:anchor="_Toc49608536" w:history="1">
             <w:r>
               <w:rPr>
                 <w:rStyle w:val="Hyperlink"/>
@@ -562,7 +571,7 @@
                 <w:noProof/>
                 <w:webHidden/>
               </w:rPr>
-              <w:instrText xml:space="preserve"> PAGEREF _Toc522027869 \h </w:instrText>
+              <w:instrText xml:space="preserve"> PAGEREF _Toc49608536 \h </w:instrText>
             </w:r>
             <w:r>
               <w:rPr>
@@ -604,7 +613,7 @@
               <w:noProof/>
             </w:rPr>
           </w:pPr>
-          <w:hyperlink w:anchor="_Toc522027870" w:history="1">
+          <w:hyperlink w:anchor="_Toc49608537" w:history="1">
             <w:r>
               <w:rPr>
                 <w:rStyle w:val="Hyperlink"/>
@@ -631,7 +640,7 @@
                 <w:noProof/>
                 <w:webHidden/>
               </w:rPr>
-              <w:instrText xml:space="preserve"> PAGEREF _Toc522027870 \h </w:instrText>
+              <w:instrText xml:space="preserve"> PAGEREF _Toc49608537 \h </w:instrText>
             </w:r>
             <w:r>
               <w:rPr>
@@ -673,7 +682,7 @@
               <w:noProof/>
             </w:rPr>
           </w:pPr>
-          <w:hyperlink w:anchor="_Toc522027871" w:history="1">
+          <w:hyperlink w:anchor="_Toc49608538" w:history="1">
             <w:r>
               <w:rPr>
                 <w:rStyle w:val="Hyperlink"/>
@@ -700,7 +709,7 @@
                 <w:noProof/>
                 <w:webHidden/>
               </w:rPr>
-              <w:instrText xml:space="preserve"> PAGEREF _Toc522027871 \h </w:instrText>
+              <w:instrText xml:space="preserve"> PAGEREF _Toc49608538 \h </w:instrText>
             </w:r>
             <w:r>
               <w:rPr>
@@ -742,7 +751,7 @@
               <w:noProof/>
             </w:rPr>
           </w:pPr>
-          <w:hyperlink w:anchor="_Toc522027872" w:history="1">
+          <w:hyperlink w:anchor="_Toc49608539" w:history="1">
             <w:r>
               <w:rPr>
                 <w:rStyle w:val="Hyperlink"/>
@@ -769,7 +778,7 @@
                 <w:noProof/>
                 <w:webHidden/>
               </w:rPr>
-              <w:instrText xml:space="preserve"> PAGEREF _Toc522027872 \h </w:instrText>
+              <w:instrText xml:space="preserve"> PAGEREF _Toc49608539 \h </w:instrText>
             </w:r>
             <w:r>
               <w:rPr>
@@ -811,7 +820,7 @@
               <w:noProof/>
             </w:rPr>
           </w:pPr>
-          <w:hyperlink w:anchor="_Toc522027873" w:history="1">
+          <w:hyperlink w:anchor="_Toc49608540" w:history="1">
             <w:r>
               <w:rPr>
                 <w:rStyle w:val="Hyperlink"/>
@@ -838,7 +847,7 @@
                 <w:noProof/>
                 <w:webHidden/>
               </w:rPr>
-              <w:instrText xml:space="preserve"> PAGEREF _Toc522027873 \h </w:instrText>
+              <w:instrText xml:space="preserve"> PAGEREF _Toc49608540 \h </w:instrText>
             </w:r>
             <w:r>
               <w:rPr>
@@ -880,7 +889,7 @@
               <w:noProof/>
             </w:rPr>
           </w:pPr>
-          <w:hyperlink w:anchor="_Toc522027874" w:history="1">
+          <w:hyperlink w:anchor="_Toc49608541" w:history="1">
             <w:r>
               <w:rPr>
                 <w:rStyle w:val="Hyperlink"/>
@@ -907,7 +916,7 @@
                 <w:noProof/>
                 <w:webHidden/>
               </w:rPr>
-              <w:instrText xml:space="preserve"> PAGEREF _Toc522027874 \h </w:instrText>
+              <w:instrText xml:space="preserve"> PAGEREF _Toc49608541 \h </w:instrText>
             </w:r>
             <w:r>
               <w:rPr>
@@ -949,7 +958,7 @@
               <w:noProof/>
             </w:rPr>
           </w:pPr>
-          <w:hyperlink w:anchor="_Toc522027875" w:history="1">
+          <w:hyperlink w:anchor="_Toc49608542" w:history="1">
             <w:r>
               <w:rPr>
                 <w:rStyle w:val="Hyperlink"/>
@@ -976,7 +985,7 @@
                 <w:noProof/>
                 <w:webHidden/>
               </w:rPr>
-              <w:instrText xml:space="preserve"> PAGEREF _Toc522027875 \h </w:instrText>
+              <w:instrText xml:space="preserve"> PAGEREF _Toc49608542 \h </w:instrText>
             </w:r>
             <w:r>
               <w:rPr>
@@ -1018,7 +1027,7 @@
               <w:noProof/>
             </w:rPr>
           </w:pPr>
-          <w:hyperlink w:anchor="_Toc522027876" w:history="1">
+          <w:hyperlink w:anchor="_Toc49608543" w:history="1">
             <w:r>
               <w:rPr>
                 <w:rStyle w:val="Hyperlink"/>
@@ -1045,7 +1054,7 @@
                 <w:noProof/>
                 <w:webHidden/>
               </w:rPr>
-              <w:instrText xml:space="preserve"> PAGEREF _Toc522027876 \h </w:instrText>
+              <w:instrText xml:space="preserve"> PAGEREF _Toc49608543 \h </w:instrText>
             </w:r>
             <w:r>
               <w:rPr>
@@ -1087,7 +1096,7 @@
               <w:noProof/>
             </w:rPr>
           </w:pPr>
-          <w:hyperlink w:anchor="_Toc522027877" w:history="1">
+          <w:hyperlink w:anchor="_Toc49608544" w:history="1">
             <w:r>
               <w:rPr>
                 <w:rStyle w:val="Hyperlink"/>
@@ -1114,7 +1123,7 @@
                 <w:noProof/>
                 <w:webHidden/>
               </w:rPr>
-              <w:instrText xml:space="preserve"> PAGEREF _Toc522027877 \h </w:instrText>
+              <w:instrText xml:space="preserve"> PAGEREF _Toc49608544 \h </w:instrText>
             </w:r>
             <w:r>
               <w:rPr>
@@ -1156,7 +1165,7 @@
               <w:noProof/>
             </w:rPr>
           </w:pPr>
-          <w:hyperlink w:anchor="_Toc522027878" w:history="1">
+          <w:hyperlink w:anchor="_Toc49608545" w:history="1">
             <w:r>
               <w:rPr>
                 <w:rStyle w:val="Hyperlink"/>
@@ -1183,7 +1192,7 @@
                 <w:noProof/>
                 <w:webHidden/>
               </w:rPr>
-              <w:instrText xml:space="preserve"> PAGEREF _Toc522027878 \h </w:instrText>
+              <w:instrText xml:space="preserve"> PAGEREF _Toc49608545 \h </w:instrText>
             </w:r>
             <w:r>
               <w:rPr>
@@ -1225,7 +1234,7 @@
               <w:noProof/>
             </w:rPr>
           </w:pPr>
-          <w:hyperlink w:anchor="_Toc522027879" w:history="1">
+          <w:hyperlink w:anchor="_Toc49608546" w:history="1">
             <w:r>
               <w:rPr>
                 <w:rStyle w:val="Hyperlink"/>
@@ -1252,7 +1261,7 @@
                 <w:noProof/>
                 <w:webHidden/>
               </w:rPr>
-              <w:instrText xml:space="preserve"> PAGEREF _Toc522027879 \h </w:instrText>
+              <w:instrText xml:space="preserve"> PAGEREF _Toc49608546 \h </w:instrText>
             </w:r>
             <w:r>
               <w:rPr>
@@ -1294,7 +1303,7 @@
               <w:noProof/>
             </w:rPr>
           </w:pPr>
-          <w:hyperlink w:anchor="_Toc522027880" w:history="1">
+          <w:hyperlink w:anchor="_Toc49608547" w:history="1">
             <w:r>
               <w:rPr>
                 <w:rStyle w:val="Hyperlink"/>
@@ -1321,7 +1330,7 @@
                 <w:noProof/>
                 <w:webHidden/>
               </w:rPr>
-              <w:instrText xml:space="preserve"> PAGEREF _Toc522027880 \h </w:instrText>
+              <w:instrText xml:space="preserve"> PAGEREF _Toc49608547 \h </w:instrText>
             </w:r>
             <w:r>
               <w:rPr>
@@ -1363,7 +1372,7 @@
               <w:noProof/>
             </w:rPr>
           </w:pPr>
-          <w:hyperlink w:anchor="_Toc522027881" w:history="1">
+          <w:hyperlink w:anchor="_Toc49608548" w:history="1">
             <w:r>
               <w:rPr>
                 <w:rStyle w:val="Hyperlink"/>
@@ -1390,7 +1399,7 @@
                 <w:noProof/>
                 <w:webHidden/>
               </w:rPr>
-              <w:instrText xml:space="preserve"> PAGEREF _Toc522027881 \h </w:instrText>
+              <w:instrText xml:space="preserve"> PAGEREF _Toc49608548 \h </w:instrText>
             </w:r>
             <w:r>
               <w:rPr>
@@ -1432,7 +1441,7 @@
               <w:noProof/>
             </w:rPr>
           </w:pPr>
-          <w:hyperlink w:anchor="_Toc522027882" w:history="1">
+          <w:hyperlink w:anchor="_Toc49608549" w:history="1">
             <w:r>
               <w:rPr>
                 <w:rStyle w:val="Hyperlink"/>
@@ -1459,7 +1468,7 @@
                 <w:noProof/>
                 <w:webHidden/>
               </w:rPr>
-              <w:instrText xml:space="preserve"> PAGEREF _Toc522027882 \h </w:instrText>
+              <w:instrText xml:space="preserve"> PAGEREF _Toc49608549 \h </w:instrText>
             </w:r>
             <w:r>
               <w:rPr>
@@ -1501,7 +1510,7 @@
               <w:noProof/>
             </w:rPr>
           </w:pPr>
-          <w:hyperlink w:anchor="_Toc522027883" w:history="1">
+          <w:hyperlink w:anchor="_Toc49608550" w:history="1">
             <w:r>
               <w:rPr>
                 <w:rStyle w:val="Hyperlink"/>
@@ -1528,7 +1537,7 @@
                 <w:noProof/>
                 <w:webHidden/>
               </w:rPr>
-              <w:instrText xml:space="preserve"> PAGEREF _Toc522027883 \h </w:instrText>
+              <w:instrText xml:space="preserve"> PAGEREF _Toc49608550 \h </w:instrText>
             </w:r>
             <w:r>
               <w:rPr>
@@ -1570,7 +1579,7 @@
               <w:noProof/>
             </w:rPr>
           </w:pPr>
-          <w:hyperlink w:anchor="_Toc522027884" w:history="1">
+          <w:hyperlink w:anchor="_Toc49608551" w:history="1">
             <w:r>
               <w:rPr>
                 <w:rStyle w:val="Hyperlink"/>
@@ -1597,7 +1606,7 @@
                 <w:noProof/>
                 <w:webHidden/>
               </w:rPr>
-              <w:instrText xml:space="preserve"> PAGEREF _Toc522027884 \h </w:instrText>
+              <w:instrText xml:space="preserve"> PAGEREF _Toc49608551 \h </w:instrText>
             </w:r>
             <w:r>
               <w:rPr>
@@ -1639,7 +1648,7 @@
               <w:noProof/>
             </w:rPr>
           </w:pPr>
-          <w:hyperlink w:anchor="_Toc522027885" w:history="1">
+          <w:hyperlink w:anchor="_Toc49608552" w:history="1">
             <w:r>
               <w:rPr>
                 <w:rStyle w:val="Hyperlink"/>
@@ -1666,7 +1675,7 @@
                 <w:noProof/>
                 <w:webHidden/>
               </w:rPr>
-              <w:instrText xml:space="preserve"> PAGEREF _Toc522027885 \h </w:instrText>
+              <w:instrText xml:space="preserve"> PAGEREF _Toc49608552 \h </w:instrText>
             </w:r>
             <w:r>
               <w:rPr>
@@ -1708,7 +1717,7 @@
               <w:noProof/>
             </w:rPr>
           </w:pPr>
-          <w:hyperlink w:anchor="_Toc522027886" w:history="1">
+          <w:hyperlink w:anchor="_Toc49608553" w:history="1">
             <w:r>
               <w:rPr>
                 <w:rStyle w:val="Hyperlink"/>
@@ -1735,7 +1744,7 @@
                 <w:noProof/>
                 <w:webHidden/>
               </w:rPr>
-              <w:instrText xml:space="preserve"> PAGEREF _Toc522027886 \h </w:instrText>
+              <w:instrText xml:space="preserve"> PAGEREF _Toc49608553 \h </w:instrText>
             </w:r>
             <w:r>
               <w:rPr>
@@ -1777,7 +1786,7 @@
               <w:noProof/>
             </w:rPr>
           </w:pPr>
-          <w:hyperlink w:anchor="_Toc522027887" w:history="1">
+          <w:hyperlink w:anchor="_Toc49608554" w:history="1">
             <w:r>
               <w:rPr>
                 <w:rStyle w:val="Hyperlink"/>
@@ -1804,7 +1813,7 @@
                 <w:noProof/>
                 <w:webHidden/>
               </w:rPr>
-              <w:instrText xml:space="preserve"> PAGEREF _Toc522027887 \h </w:instrText>
+              <w:instrText xml:space="preserve"> PAGEREF _Toc49608554 \h </w:instrText>
             </w:r>
             <w:r>
               <w:rPr>
@@ -1846,7 +1855,7 @@
               <w:noProof/>
             </w:rPr>
           </w:pPr>
-          <w:hyperlink w:anchor="_Toc522027888" w:history="1">
+          <w:hyperlink w:anchor="_Toc49608555" w:history="1">
             <w:r>
               <w:rPr>
                 <w:rStyle w:val="Hyperlink"/>
@@ -1873,7 +1882,7 @@
                 <w:noProof/>
                 <w:webHidden/>
               </w:rPr>
-              <w:instrText xml:space="preserve"> PAGEREF _Toc522027888 \h </w:instrText>
+              <w:instrText xml:space="preserve"> PAGEREF _Toc49608555 \h </w:instrText>
             </w:r>
             <w:r>
               <w:rPr>
@@ -1915,7 +1924,7 @@
               <w:noProof/>
             </w:rPr>
           </w:pPr>
-          <w:hyperlink w:anchor="_Toc522027889" w:history="1">
+          <w:hyperlink w:anchor="_Toc49608556" w:history="1">
             <w:r>
               <w:rPr>
                 <w:rStyle w:val="Hyperlink"/>
@@ -1942,7 +1951,7 @@
                 <w:noProof/>
                 <w:webHidden/>
               </w:rPr>
-              <w:instrText xml:space="preserve"> PAGEREF _Toc522027889 \h </w:instrText>
+              <w:instrText xml:space="preserve"> PAGEREF _Toc49608556 \h </w:instrText>
             </w:r>
             <w:r>
               <w:rPr>
@@ -1984,7 +1993,7 @@
               <w:noProof/>
             </w:rPr>
           </w:pPr>
-          <w:hyperlink w:anchor="_Toc522027890" w:history="1">
+          <w:hyperlink w:anchor="_Toc49608557" w:history="1">
             <w:r>
               <w:rPr>
                 <w:rStyle w:val="Hyperlink"/>
@@ -2011,7 +2020,7 @@
                 <w:noProof/>
                 <w:webHidden/>
               </w:rPr>
-              <w:instrText xml:space="preserve"> PAGEREF _Toc522027890 \h </w:instrText>
+              <w:instrText xml:space="preserve"> PAGEREF _Toc49608557 \h </w:instrText>
             </w:r>
             <w:r>
               <w:rPr>
@@ -2053,7 +2062,7 @@
               <w:noProof/>
             </w:rPr>
           </w:pPr>
-          <w:hyperlink w:anchor="_Toc522027891" w:history="1">
+          <w:hyperlink w:anchor="_Toc49608558" w:history="1">
             <w:r>
               <w:rPr>
                 <w:rStyle w:val="Hyperlink"/>
@@ -2080,7 +2089,7 @@
                 <w:noProof/>
                 <w:webHidden/>
               </w:rPr>
-              <w:instrText xml:space="preserve"> PAGEREF _Toc522027891 \h </w:instrText>
+              <w:instrText xml:space="preserve"> PAGEREF _Toc49608558 \h </w:instrText>
             </w:r>
             <w:r>
               <w:rPr>
@@ -2122,7 +2131,7 @@
               <w:noProof/>
             </w:rPr>
           </w:pPr>
-          <w:hyperlink w:anchor="_Toc522027892" w:history="1">
+          <w:hyperlink w:anchor="_Toc49608559" w:history="1">
             <w:r>
               <w:rPr>
                 <w:rStyle w:val="Hyperlink"/>
@@ -2149,7 +2158,7 @@
                 <w:noProof/>
                 <w:webHidden/>
               </w:rPr>
-              <w:instrText xml:space="preserve"> PAGEREF _Toc522027892 \h </w:instrText>
+              <w:instrText xml:space="preserve"> PAGEREF _Toc49608559 \h </w:instrText>
             </w:r>
             <w:r>
               <w:rPr>
@@ -2191,12 +2200,81 @@
               <w:noProof/>
             </w:rPr>
           </w:pPr>
-          <w:hyperlink w:anchor="_Toc522027893" w:history="1">
+          <w:hyperlink w:anchor="_Toc49608560" w:history="1">
             <w:r>
               <w:rPr>
                 <w:rStyle w:val="Hyperlink"/>
                 <w:noProof/>
               </w:rPr>
+              <w:t>Site specific translations</w:t>
+            </w:r>
+            <w:r>
+              <w:rPr>
+                <w:noProof/>
+                <w:webHidden/>
+              </w:rPr>
+              <w:tab/>
+            </w:r>
+            <w:r>
+              <w:rPr>
+                <w:noProof/>
+                <w:webHidden/>
+              </w:rPr>
+              <w:fldChar w:fldCharType="begin"/>
+            </w:r>
+            <w:r>
+              <w:rPr>
+                <w:noProof/>
+                <w:webHidden/>
+              </w:rPr>
+              <w:instrText xml:space="preserve"> PAGEREF _Toc49608560 \h </w:instrText>
+            </w:r>
+            <w:r>
+              <w:rPr>
+                <w:noProof/>
+                <w:webHidden/>
+              </w:rPr>
+            </w:r>
+            <w:r>
+              <w:rPr>
+                <w:noProof/>
+                <w:webHidden/>
+              </w:rPr>
+              <w:fldChar w:fldCharType="separate"/>
+            </w:r>
+            <w:r>
+              <w:rPr>
+                <w:noProof/>
+                <w:webHidden/>
+              </w:rPr>
+              <w:t>14</w:t>
+            </w:r>
+            <w:r>
+              <w:rPr>
+                <w:noProof/>
+                <w:webHidden/>
+              </w:rPr>
+              <w:fldChar w:fldCharType="end"/>
+            </w:r>
+          </w:hyperlink>
+        </w:p>
+        <w:p>
+          <w:pPr>
+            <w:pStyle w:val="TOC2"/>
+            <w:tabs>
+              <w:tab w:val="right" w:leader="dot" w:pos="9350"/>
+            </w:tabs>
+            <w:rPr>
+              <w:rFonts w:eastAsiaTheme="minorEastAsia"/>
+              <w:noProof/>
+            </w:rPr>
+          </w:pPr>
+          <w:hyperlink w:anchor="_Toc49608561" w:history="1">
+            <w:r>
+              <w:rPr>
+                <w:rStyle w:val="Hyperlink"/>
+                <w:noProof/>
+              </w:rPr>
               <w:t>Language selection</w:t>
             </w:r>
             <w:r>
@@ -2218,7 +2296,7 @@
                 <w:noProof/>
                 <w:webHidden/>
               </w:rPr>
-              <w:instrText xml:space="preserve"> PAGEREF _Toc522027893 \h </w:instrText>
+              <w:instrText xml:space="preserve"> PAGEREF _Toc49608561 \h </w:instrText>
             </w:r>
             <w:r>
               <w:rPr>
@@ -2260,7 +2338,7 @@
               <w:noProof/>
             </w:rPr>
           </w:pPr>
-          <w:hyperlink w:anchor="_Toc522027894" w:history="1">
+          <w:hyperlink w:anchor="_Toc49608562" w:history="1">
             <w:r>
               <w:rPr>
                 <w:rStyle w:val="Hyperlink"/>
@@ -2287,7 +2365,7 @@
                 <w:noProof/>
                 <w:webHidden/>
               </w:rPr>
-              <w:instrText xml:space="preserve"> PAGEREF _Toc522027894 \h </w:instrText>
+              <w:instrText xml:space="preserve"> PAGEREF _Toc49608562 \h </w:instrText>
             </w:r>
             <w:r>
               <w:rPr>
@@ -2329,7 +2407,7 @@
               <w:noProof/>
             </w:rPr>
           </w:pPr>
-          <w:hyperlink w:anchor="_Toc522027895" w:history="1">
+          <w:hyperlink w:anchor="_Toc49608563" w:history="1">
             <w:r>
               <w:rPr>
                 <w:rStyle w:val="Hyperlink"/>
@@ -2356,7 +2434,7 @@
                 <w:noProof/>
                 <w:webHidden/>
               </w:rPr>
-              <w:instrText xml:space="preserve"> PAGEREF _Toc522027895 \h </w:instrText>
+              <w:instrText xml:space="preserve"> PAGEREF _Toc49608563 \h </w:instrText>
             </w:r>
             <w:r>
               <w:rPr>
@@ -2398,7 +2476,7 @@
               <w:noProof/>
             </w:rPr>
           </w:pPr>
-          <w:hyperlink w:anchor="_Toc522027896" w:history="1">
+          <w:hyperlink w:anchor="_Toc49608564" w:history="1">
             <w:r>
               <w:rPr>
                 <w:rStyle w:val="Hyperlink"/>
@@ -2425,7 +2503,7 @@
                 <w:noProof/>
                 <w:webHidden/>
               </w:rPr>
-              <w:instrText xml:space="preserve"> PAGEREF _Toc522027896 \h </w:instrText>
+              <w:instrText xml:space="preserve"> PAGEREF _Toc49608564 \h </w:instrText>
             </w:r>
             <w:r>
               <w:rPr>
@@ -2467,7 +2545,7 @@
               <w:noProof/>
             </w:rPr>
           </w:pPr>
-          <w:hyperlink w:anchor="_Toc522027897" w:history="1">
+          <w:hyperlink w:anchor="_Toc49608565" w:history="1">
             <w:r>
               <w:rPr>
                 <w:rStyle w:val="Hyperlink"/>
@@ -2494,7 +2572,7 @@
                 <w:noProof/>
                 <w:webHidden/>
               </w:rPr>
-              <w:instrText xml:space="preserve"> PAGEREF _Toc522027897 \h </w:instrText>
+              <w:instrText xml:space="preserve"> PAGEREF _Toc49608565 \h </w:instrText>
             </w:r>
             <w:r>
               <w:rPr>
@@ -2536,7 +2614,7 @@
               <w:noProof/>
             </w:rPr>
           </w:pPr>
-          <w:hyperlink w:anchor="_Toc522027898" w:history="1">
+          <w:hyperlink w:anchor="_Toc49608566" w:history="1">
             <w:r>
               <w:rPr>
                 <w:rStyle w:val="Hyperlink"/>
@@ -2563,7 +2641,7 @@
                 <w:noProof/>
                 <w:webHidden/>
               </w:rPr>
-              <w:instrText xml:space="preserve"> PAGEREF _Toc522027898 \h </w:instrText>
+              <w:instrText xml:space="preserve"> PAGEREF _Toc49608566 \h </w:instrText>
             </w:r>
             <w:r>
               <w:rPr>
@@ -2605,7 +2683,7 @@
               <w:noProof/>
             </w:rPr>
           </w:pPr>
-          <w:hyperlink w:anchor="_Toc522027899" w:history="1">
+          <w:hyperlink w:anchor="_Toc49608567" w:history="1">
             <w:r>
               <w:rPr>
                 <w:rStyle w:val="Hyperlink"/>
@@ -2632,7 +2710,7 @@
                 <w:noProof/>
                 <w:webHidden/>
               </w:rPr>
-              <w:instrText xml:space="preserve"> PAGEREF _Toc522027899 \h </w:instrText>
+              <w:instrText xml:space="preserve"> PAGEREF _Toc49608567 \h </w:instrText>
             </w:r>
             <w:r>
               <w:rPr>
@@ -2674,7 +2752,7 @@
               <w:noProof/>
             </w:rPr>
           </w:pPr>
-          <w:hyperlink w:anchor="_Toc522027900" w:history="1">
+          <w:hyperlink w:anchor="_Toc49608568" w:history="1">
             <w:r>
               <w:rPr>
                 <w:rStyle w:val="Hyperlink"/>
@@ -2701,7 +2779,7 @@
                 <w:noProof/>
                 <w:webHidden/>
               </w:rPr>
-              <w:instrText xml:space="preserve"> PAGEREF _Toc522027900 \h </w:instrText>
+              <w:instrText xml:space="preserve"> PAGEREF _Toc49608568 \h </w:instrText>
             </w:r>
             <w:r>
               <w:rPr>
@@ -2743,7 +2821,7 @@
               <w:noProof/>
             </w:rPr>
           </w:pPr>
-          <w:hyperlink w:anchor="_Toc522027901" w:history="1">
+          <w:hyperlink w:anchor="_Toc49608569" w:history="1">
             <w:r>
               <w:rPr>
                 <w:rStyle w:val="Hyperlink"/>
@@ -2770,7 +2848,7 @@
                 <w:noProof/>
                 <w:webHidden/>
               </w:rPr>
-              <w:instrText xml:space="preserve"> PAGEREF _Toc522027901 \h </w:instrText>
+              <w:instrText xml:space="preserve"> PAGEREF _Toc49608569 \h </w:instrText>
             </w:r>
             <w:r>
               <w:rPr>
@@ -2812,7 +2890,7 @@
               <w:noProof/>
             </w:rPr>
           </w:pPr>
-          <w:hyperlink w:anchor="_Toc522027902" w:history="1">
+          <w:hyperlink w:anchor="_Toc49608570" w:history="1">
             <w:r>
               <w:rPr>
                 <w:rStyle w:val="Hyperlink"/>
@@ -2839,7 +2917,7 @@
                 <w:noProof/>
                 <w:webHidden/>
               </w:rPr>
-              <w:instrText xml:space="preserve"> PAGEREF _Toc522027902 \h </w:instrText>
+              <w:instrText xml:space="preserve"> PAGEREF _Toc49608570 \h </w:instrText>
             </w:r>
             <w:r>
               <w:rPr>
@@ -2881,7 +2959,7 @@
               <w:noProof/>
             </w:rPr>
           </w:pPr>
-          <w:hyperlink w:anchor="_Toc522027903" w:history="1">
+          <w:hyperlink w:anchor="_Toc49608571" w:history="1">
             <w:r>
               <w:rPr>
                 <w:rStyle w:val="Hyperlink"/>
@@ -2908,7 +2986,7 @@
                 <w:noProof/>
                 <w:webHidden/>
               </w:rPr>
-              <w:instrText xml:space="preserve"> PAGEREF _Toc522027903 \h </w:instrText>
+              <w:instrText xml:space="preserve"> PAGEREF _Toc49608571 \h </w:instrText>
             </w:r>
             <w:r>
               <w:rPr>
@@ -2950,7 +3028,7 @@
               <w:noProof/>
             </w:rPr>
           </w:pPr>
-          <w:hyperlink w:anchor="_Toc522027904" w:history="1">
+          <w:hyperlink w:anchor="_Toc49608572" w:history="1">
             <w:r>
               <w:rPr>
                 <w:rStyle w:val="Hyperlink"/>
@@ -2977,7 +3055,7 @@
                 <w:noProof/>
                 <w:webHidden/>
               </w:rPr>
-              <w:instrText xml:space="preserve"> PAGEREF _Toc522027904 \h </w:instrText>
+              <w:instrText xml:space="preserve"> PAGEREF _Toc49608572 \h </w:instrText>
             </w:r>
             <w:r>
               <w:rPr>
@@ -2997,7 +3075,7 @@
                 <w:noProof/>
                 <w:webHidden/>
               </w:rPr>
-              <w:t>16</w:t>
+              <w:t>17</w:t>
             </w:r>
             <w:r>
               <w:rPr>
@@ -3019,7 +3097,7 @@
               <w:noProof/>
             </w:rPr>
           </w:pPr>
-          <w:hyperlink w:anchor="_Toc522027905" w:history="1">
+          <w:hyperlink w:anchor="_Toc49608573" w:history="1">
             <w:r>
               <w:rPr>
                 <w:rStyle w:val="Hyperlink"/>
@@ -3046,7 +3124,7 @@
                 <w:noProof/>
                 <w:webHidden/>
               </w:rPr>
-              <w:instrText xml:space="preserve"> PAGEREF _Toc522027905 \h </w:instrText>
+              <w:instrText xml:space="preserve"> PAGEREF _Toc49608573 \h </w:instrText>
             </w:r>
             <w:r>
               <w:rPr>
@@ -3088,7 +3166,7 @@
               <w:noProof/>
             </w:rPr>
           </w:pPr>
-          <w:hyperlink w:anchor="_Toc522027906" w:history="1">
+          <w:hyperlink w:anchor="_Toc49608574" w:history="1">
             <w:r>
               <w:rPr>
                 <w:rStyle w:val="Hyperlink"/>
@@ -3115,7 +3193,7 @@
                 <w:noProof/>
                 <w:webHidden/>
               </w:rPr>
-              <w:instrText xml:space="preserve"> PAGEREF _Toc522027906 \h </w:instrText>
+              <w:instrText xml:space="preserve"> PAGEREF _Toc49608574 \h </w:instrText>
             </w:r>
             <w:r>
               <w:rPr>
@@ -3157,7 +3235,7 @@
               <w:noProof/>
             </w:rPr>
           </w:pPr>
-          <w:hyperlink w:anchor="_Toc522027907" w:history="1">
+          <w:hyperlink w:anchor="_Toc49608575" w:history="1">
             <w:r>
               <w:rPr>
                 <w:rStyle w:val="Hyperlink"/>
@@ -3184,7 +3262,7 @@
                 <w:noProof/>
                 <w:webHidden/>
               </w:rPr>
-              <w:instrText xml:space="preserve"> PAGEREF _Toc522027907 \h </w:instrText>
+              <w:instrText xml:space="preserve"> PAGEREF _Toc49608575 \h </w:instrText>
             </w:r>
             <w:r>
               <w:rPr>
@@ -3226,7 +3304,7 @@
               <w:noProof/>
             </w:rPr>
           </w:pPr>
-          <w:hyperlink w:anchor="_Toc522027908" w:history="1">
+          <w:hyperlink w:anchor="_Toc49608576" w:history="1">
             <w:r>
               <w:rPr>
                 <w:rStyle w:val="Hyperlink"/>
@@ -3253,7 +3331,7 @@
                 <w:noProof/>
                 <w:webHidden/>
               </w:rPr>
-              <w:instrText xml:space="preserve"> PAGEREF _Toc522027908 \h </w:instrText>
+              <w:instrText xml:space="preserve"> PAGEREF _Toc49608576 \h </w:instrText>
             </w:r>
             <w:r>
               <w:rPr>
@@ -3295,7 +3373,7 @@
               <w:noProof/>
             </w:rPr>
           </w:pPr>
-          <w:hyperlink w:anchor="_Toc522027909" w:history="1">
+          <w:hyperlink w:anchor="_Toc49608577" w:history="1">
             <w:r>
               <w:rPr>
                 <w:rStyle w:val="Hyperlink"/>
@@ -3322,7 +3400,7 @@
                 <w:noProof/>
                 <w:webHidden/>
               </w:rPr>
-              <w:instrText xml:space="preserve"> PAGEREF _Toc522027909 \h </w:instrText>
+              <w:instrText xml:space="preserve"> PAGEREF _Toc49608577 \h </w:instrText>
             </w:r>
             <w:r>
               <w:rPr>
@@ -3364,7 +3442,7 @@
               <w:noProof/>
             </w:rPr>
           </w:pPr>
-          <w:hyperlink w:anchor="_Toc522027910" w:history="1">
+          <w:hyperlink w:anchor="_Toc49608578" w:history="1">
             <w:r>
               <w:rPr>
                 <w:rStyle w:val="Hyperlink"/>
@@ -3391,7 +3469,7 @@
                 <w:noProof/>
                 <w:webHidden/>
               </w:rPr>
-              <w:instrText xml:space="preserve"> PAGEREF _Toc522027910 \h </w:instrText>
+              <w:instrText xml:space="preserve"> PAGEREF _Toc49608578 \h </w:instrText>
             </w:r>
             <w:r>
               <w:rPr>
@@ -3433,7 +3511,7 @@
               <w:noProof/>
             </w:rPr>
           </w:pPr>
-          <w:hyperlink w:anchor="_Toc522027911" w:history="1">
+          <w:hyperlink w:anchor="_Toc49608579" w:history="1">
             <w:r>
               <w:rPr>
                 <w:rStyle w:val="Hyperlink"/>
@@ -3460,7 +3538,7 @@
                 <w:noProof/>
                 <w:webHidden/>
               </w:rPr>
-              <w:instrText xml:space="preserve"> PAGEREF _Toc522027911 \h </w:instrText>
+              <w:instrText xml:space="preserve"> PAGEREF _Toc49608579 \h </w:instrText>
             </w:r>
             <w:r>
               <w:rPr>
@@ -3502,7 +3580,7 @@
               <w:noProof/>
             </w:rPr>
           </w:pPr>
-          <w:hyperlink w:anchor="_Toc522027912" w:history="1">
+          <w:hyperlink w:anchor="_Toc49608580" w:history="1">
             <w:r>
               <w:rPr>
                 <w:rStyle w:val="Hyperlink"/>
@@ -3529,7 +3607,7 @@
                 <w:noProof/>
                 <w:webHidden/>
               </w:rPr>
-              <w:instrText xml:space="preserve"> PAGEREF _Toc522027912 \h </w:instrText>
+              <w:instrText xml:space="preserve"> PAGEREF _Toc49608580 \h </w:instrText>
             </w:r>
             <w:r>
               <w:rPr>
@@ -3571,7 +3649,7 @@
               <w:noProof/>
             </w:rPr>
           </w:pPr>
-          <w:hyperlink w:anchor="_Toc522027913" w:history="1">
+          <w:hyperlink w:anchor="_Toc49608581" w:history="1">
             <w:r>
               <w:rPr>
                 <w:rStyle w:val="Hyperlink"/>
@@ -3598,7 +3676,7 @@
                 <w:noProof/>
                 <w:webHidden/>
               </w:rPr>
-              <w:instrText xml:space="preserve"> PAGEREF _Toc522027913 \h </w:instrText>
+              <w:instrText xml:space="preserve"> PAGEREF _Toc49608581 \h </w:instrText>
             </w:r>
             <w:r>
               <w:rPr>
@@ -3640,7 +3718,7 @@
               <w:noProof/>
             </w:rPr>
           </w:pPr>
-          <w:hyperlink w:anchor="_Toc522027914" w:history="1">
+          <w:hyperlink w:anchor="_Toc49608582" w:history="1">
             <w:r>
               <w:rPr>
                 <w:rStyle w:val="Hyperlink"/>
@@ -3676,7 +3754,7 @@
                 <w:noProof/>
                 <w:webHidden/>
               </w:rPr>
-              <w:instrText xml:space="preserve"> PAGEREF _Toc522027914 \h </w:instrText>
+              <w:instrText xml:space="preserve"> PAGEREF _Toc49608582 \h </w:instrText>
             </w:r>
             <w:r>
               <w:rPr>
@@ -3718,7 +3796,7 @@
               <w:noProof/>
             </w:rPr>
           </w:pPr>
-          <w:hyperlink w:anchor="_Toc522027915" w:history="1">
+          <w:hyperlink w:anchor="_Toc49608583" w:history="1">
             <w:r>
               <w:rPr>
                 <w:rStyle w:val="Hyperlink"/>
@@ -3745,7 +3823,7 @@
                 <w:noProof/>
                 <w:webHidden/>
               </w:rPr>
-              <w:instrText xml:space="preserve"> PAGEREF _Toc522027915 \h </w:instrText>
+              <w:instrText xml:space="preserve"> PAGEREF _Toc49608583 \h </w:instrText>
             </w:r>
             <w:r>
               <w:rPr>
@@ -3787,7 +3865,7 @@
               <w:noProof/>
             </w:rPr>
           </w:pPr>
-          <w:hyperlink w:anchor="_Toc522027916" w:history="1">
+          <w:hyperlink w:anchor="_Toc49608584" w:history="1">
             <w:r>
               <w:rPr>
                 <w:rStyle w:val="Hyperlink"/>
@@ -3814,7 +3892,7 @@
                 <w:noProof/>
                 <w:webHidden/>
               </w:rPr>
-              <w:instrText xml:space="preserve"> PAGEREF _Toc522027916 \h </w:instrText>
+              <w:instrText xml:space="preserve"> PAGEREF _Toc49608584 \h </w:instrText>
             </w:r>
             <w:r>
               <w:rPr>
@@ -3834,7 +3912,7 @@
                 <w:noProof/>
                 <w:webHidden/>
               </w:rPr>
-              <w:t>20</w:t>
+              <w:t>21</w:t>
             </w:r>
             <w:r>
               <w:rPr>
@@ -3856,7 +3934,7 @@
               <w:noProof/>
             </w:rPr>
           </w:pPr>
-          <w:hyperlink w:anchor="_Toc522027917" w:history="1">
+          <w:hyperlink w:anchor="_Toc49608585" w:history="1">
             <w:r>
               <w:rPr>
                 <w:rStyle w:val="Hyperlink"/>
@@ -3883,7 +3961,7 @@
                 <w:noProof/>
                 <w:webHidden/>
               </w:rPr>
-              <w:instrText xml:space="preserve"> PAGEREF _Toc522027917 \h </w:instrText>
+              <w:instrText xml:space="preserve"> PAGEREF _Toc49608585 \h </w:instrText>
             </w:r>
             <w:r>
               <w:rPr>
@@ -3925,7 +4003,7 @@
               <w:noProof/>
             </w:rPr>
           </w:pPr>
-          <w:hyperlink w:anchor="_Toc522027918" w:history="1">
+          <w:hyperlink w:anchor="_Toc49608586" w:history="1">
             <w:r>
               <w:rPr>
                 <w:rStyle w:val="Hyperlink"/>
@@ -3952,7 +4030,7 @@
                 <w:noProof/>
                 <w:webHidden/>
               </w:rPr>
-              <w:instrText xml:space="preserve"> PAGEREF _Toc522027918 \h </w:instrText>
+              <w:instrText xml:space="preserve"> PAGEREF _Toc49608586 \h </w:instrText>
             </w:r>
             <w:r>
               <w:rPr>
@@ -3994,7 +4072,7 @@
               <w:noProof/>
             </w:rPr>
           </w:pPr>
-          <w:hyperlink w:anchor="_Toc522027919" w:history="1">
+          <w:hyperlink w:anchor="_Toc49608587" w:history="1">
             <w:r>
               <w:rPr>
                 <w:rStyle w:val="Hyperlink"/>
@@ -4021,7 +4099,7 @@
                 <w:noProof/>
                 <w:webHidden/>
               </w:rPr>
-              <w:instrText xml:space="preserve"> PAGEREF _Toc522027919 \h </w:instrText>
+              <w:instrText xml:space="preserve"> PAGEREF _Toc49608587 \h </w:instrText>
             </w:r>
             <w:r>
               <w:rPr>
@@ -4063,7 +4141,7 @@
               <w:noProof/>
             </w:rPr>
           </w:pPr>
-          <w:hyperlink w:anchor="_Toc522027920" w:history="1">
+          <w:hyperlink w:anchor="_Toc49608588" w:history="1">
             <w:r>
               <w:rPr>
                 <w:rStyle w:val="Hyperlink"/>
@@ -4090,7 +4168,7 @@
                 <w:noProof/>
                 <w:webHidden/>
               </w:rPr>
-              <w:instrText xml:space="preserve"> PAGEREF _Toc522027920 \h </w:instrText>
+              <w:instrText xml:space="preserve"> PAGEREF _Toc49608588 \h </w:instrText>
             </w:r>
             <w:r>
               <w:rPr>
@@ -4122,17 +4200,26 @@
           </w:hyperlink>
         </w:p>
         <w:p>
-          <w:r>
+          <w:pPr>
             <w:rPr>
-              <w:b/>
-              <w:bCs/>
-              <w:noProof/>
+              <w:ins w:id="4" w:author="Stephen Billard" w:date="2020-08-29T15:48:00Z"/>
             </w:rPr>
-            <w:fldChar w:fldCharType="end"/>
-          </w:r>
+          </w:pPr>
+          <w:ins w:id="5" w:author="Stephen Billard" w:date="2020-08-29T15:48:00Z">
+            <w:r>
+              <w:rPr>
+                <w:b/>
+                <w:bCs/>
+                <w:noProof/>
+              </w:rPr>
+              <w:fldChar w:fldCharType="end"/>
+            </w:r>
+          </w:ins>
         </w:p>
+        <w:customXmlInsRangeStart w:id="6" w:author="Stephen Billard" w:date="2020-08-29T15:48:00Z"/>
       </w:sdtContent>
     </w:sdt>
+    <w:customXmlInsRangeEnd w:id="6"/>
     <w:p>
       <w:pPr>
         <w:rPr>
@@ -4152,12 +4239,12 @@
       <w:pPr>
         <w:pStyle w:val="Heading1"/>
       </w:pPr>
-      <w:bookmarkStart w:id="0" w:name="_Toc522027863"/>
+      <w:bookmarkStart w:id="7" w:name="_Toc49608530"/>
       <w:r>
         <w:lastRenderedPageBreak/>
         <w:t>Introduction</w:t>
       </w:r>
-      <w:bookmarkEnd w:id="0"/>
+      <w:bookmarkEnd w:id="7"/>
     </w:p>
     <w:p>
       <w:pPr>
@@ -4330,12 +4417,12 @@
       <w:pPr>
         <w:pStyle w:val="Heading1"/>
       </w:pPr>
-      <w:bookmarkStart w:id="1" w:name="_Toc522027864"/>
+      <w:bookmarkStart w:id="8" w:name="_Toc49608531"/>
       <w:r>
         <w:lastRenderedPageBreak/>
         <w:t>Installation</w:t>
       </w:r>
-      <w:bookmarkEnd w:id="1"/>
+      <w:bookmarkEnd w:id="8"/>
     </w:p>
     <w:p>
       <w:pPr>
@@ -4375,7 +4462,15 @@
         <w:t>nginx</w:t>
       </w:r>
       <w:r>
-        <w:t xml:space="preserve"> and other similar servers, however, it is not tested in those environments and we cannot provide technical support for them. Many servers are configured so that Scripts will not run if file/folder permissions are set too loosely. Unfortunately some others are configured in a way that prevents </w:t>
+        <w:t xml:space="preserve"> and other similar servers, however, it is not tested in those environments and we cannot provide technical support for them. Many servers are configured so that Scripts will not run if file/folder permissions are set too loosely. </w:t>
+      </w:r>
+      <w:proofErr w:type="gramStart"/>
+      <w:r>
+        <w:t>Unfortunately</w:t>
+      </w:r>
+      <w:proofErr w:type="gramEnd"/>
+      <w:r>
+        <w:t xml:space="preserve"> some others are configured in a way that prevents </w:t>
       </w:r>
       <w:r>
         <w:rPr>
@@ -4743,7 +4838,27 @@
           <w:sz w:val="20"/>
           <w:szCs w:val="20"/>
         </w:rPr>
-        <w:t xml:space="preserve"> operates normally with the UTF-8 character set so your database should be configured with UTF8_unicode_ci as its collating sequence.</w:t>
+        <w:t xml:space="preserve"> operates normally with the UTF-</w:t>
+      </w:r>
+      <w:proofErr w:type="gramStart"/>
+      <w:r>
+        <w:rPr>
+          <w:rFonts w:ascii="Arial" w:eastAsia="Times New Roman" w:hAnsi="Arial" w:cs="Arial"/>
+          <w:color w:val="000000"/>
+          <w:sz w:val="20"/>
+          <w:szCs w:val="20"/>
+        </w:rPr>
+        <w:t>8 character</w:t>
+      </w:r>
+      <w:proofErr w:type="gramEnd"/>
+      <w:r>
+        <w:rPr>
+          <w:rFonts w:ascii="Arial" w:eastAsia="Times New Roman" w:hAnsi="Arial" w:cs="Arial"/>
+          <w:color w:val="000000"/>
+          <w:sz w:val="20"/>
+          <w:szCs w:val="20"/>
+        </w:rPr>
+        <w:t xml:space="preserve"> set so your database should be configured with UTF8_unicode_ci as its collating sequence.</w:t>
       </w:r>
     </w:p>
     <w:p>
@@ -4762,11 +4877,11 @@
       <w:pPr>
         <w:pStyle w:val="Heading2"/>
       </w:pPr>
-      <w:bookmarkStart w:id="2" w:name="_Toc522027865"/>
+      <w:bookmarkStart w:id="9" w:name="_Toc49608532"/>
       <w:r>
         <w:t>New installations</w:t>
       </w:r>
-      <w:bookmarkEnd w:id="2"/>
+      <w:bookmarkEnd w:id="9"/>
     </w:p>
     <w:p>
       <w:r>
@@ -4877,12 +4992,12 @@
       <w:pPr>
         <w:pStyle w:val="Heading3"/>
       </w:pPr>
-      <w:bookmarkStart w:id="3" w:name="_Toc522027866"/>
+      <w:bookmarkStart w:id="10" w:name="_Toc49608533"/>
       <w:r>
         <w:lastRenderedPageBreak/>
         <w:t>Cruft free URLs</w:t>
       </w:r>
-      <w:bookmarkEnd w:id="3"/>
+      <w:bookmarkEnd w:id="10"/>
     </w:p>
     <w:p>
       <w:r>
@@ -4898,7 +5013,7 @@
       <w:r>
         <w:t xml:space="preserve"> will execute and produce </w:t>
       </w:r>
-      <w:hyperlink r:id="rId6" w:history="1">
+      <w:hyperlink r:id="rId8" w:history="1">
         <w:r>
           <w:rPr>
             <w:rStyle w:val="Hyperlink"/>
@@ -4923,11 +5038,11 @@
       <w:pPr>
         <w:pStyle w:val="Heading3"/>
       </w:pPr>
-      <w:bookmarkStart w:id="4" w:name="_Toc522027867"/>
+      <w:bookmarkStart w:id="11" w:name="_Toc49608534"/>
       <w:r>
         <w:t>Character sets</w:t>
       </w:r>
-      <w:bookmarkEnd w:id="4"/>
+      <w:bookmarkEnd w:id="11"/>
     </w:p>
     <w:p>
       <w:r>
@@ -4947,11 +5062,11 @@
       <w:pPr>
         <w:pStyle w:val="Heading3"/>
       </w:pPr>
-      <w:bookmarkStart w:id="5" w:name="_Toc522027868"/>
+      <w:bookmarkStart w:id="12" w:name="_Toc49608535"/>
       <w:r>
         <w:t>System Check</w:t>
       </w:r>
-      <w:bookmarkEnd w:id="5"/>
+      <w:bookmarkEnd w:id="12"/>
     </w:p>
     <w:p>
       <w:r>
@@ -4993,11 +5108,11 @@
       <w:pPr>
         <w:pStyle w:val="Heading3"/>
       </w:pPr>
-      <w:bookmarkStart w:id="6" w:name="_Toc522027869"/>
+      <w:bookmarkStart w:id="13" w:name="_Toc49608536"/>
       <w:r>
         <w:t>Setup files</w:t>
       </w:r>
-      <w:bookmarkEnd w:id="6"/>
+      <w:bookmarkEnd w:id="13"/>
     </w:p>
     <w:p>
       <w:r>
@@ -5008,21 +5123,21 @@
       <w:pPr>
         <w:pStyle w:val="Heading2"/>
       </w:pPr>
-      <w:bookmarkStart w:id="7" w:name="_Toc522027870"/>
+      <w:bookmarkStart w:id="14" w:name="_Toc49608537"/>
       <w:r>
         <w:t>Upgrades</w:t>
       </w:r>
-      <w:bookmarkEnd w:id="7"/>
+      <w:bookmarkEnd w:id="14"/>
     </w:p>
     <w:p>
       <w:pPr>
         <w:pStyle w:val="Heading3"/>
       </w:pPr>
-      <w:bookmarkStart w:id="8" w:name="_Toc522027871"/>
+      <w:bookmarkStart w:id="15" w:name="_Toc49608538"/>
       <w:r>
         <w:t>Closing the site</w:t>
       </w:r>
-      <w:bookmarkEnd w:id="8"/>
+      <w:bookmarkEnd w:id="15"/>
     </w:p>
     <w:p>
       <w:r>
@@ -5059,18 +5174,34 @@
         <w:t>netPhotoGraphics</w:t>
       </w:r>
       <w:r>
-        <w:t xml:space="preserve"> first insure that you are logged into your site. Then follow the same steps you did for the initial install. Of course you will have already dealt with any configuration errors and warnings, to that step is bypassed.</w:t>
+        <w:t xml:space="preserve"> first </w:t>
+      </w:r>
+      <w:proofErr w:type="gramStart"/>
+      <w:r>
+        <w:t>insure</w:t>
+      </w:r>
+      <w:proofErr w:type="gramEnd"/>
+      <w:r>
+        <w:t xml:space="preserve"> that you are logged into your site. Then follow the same steps you did for the initial install. </w:t>
+      </w:r>
+      <w:proofErr w:type="gramStart"/>
+      <w:r>
+        <w:t>Of course</w:t>
+      </w:r>
+      <w:proofErr w:type="gramEnd"/>
+      <w:r>
+        <w:t xml:space="preserve"> you will have already dealt with any configuration errors and warnings, to that step is bypassed.</w:t>
       </w:r>
     </w:p>
     <w:p>
       <w:pPr>
         <w:pStyle w:val="Heading3"/>
       </w:pPr>
-      <w:bookmarkStart w:id="9" w:name="_Toc522027872"/>
+      <w:bookmarkStart w:id="16" w:name="_Toc49608539"/>
       <w:r>
         <w:t>Moving the site</w:t>
       </w:r>
-      <w:bookmarkEnd w:id="9"/>
+      <w:bookmarkEnd w:id="16"/>
     </w:p>
     <w:p>
       <w:r>
@@ -5084,18 +5215,26 @@
         <w:t>netPhotoGraphics</w:t>
       </w:r>
       <w:r>
-        <w:t xml:space="preserve"> maintains information about the install location as part of its operations. Additionally the server URI redirection software needs to know these details. Since the setup process detects and stores the location, if you somehow change the location, e.g. physically move to a different folder or change the Host domain you should re-run the Setup program.</w:t>
+        <w:t xml:space="preserve"> maintains information about the install location as part of its operations. </w:t>
+      </w:r>
+      <w:proofErr w:type="gramStart"/>
+      <w:r>
+        <w:t>Additionally</w:t>
+      </w:r>
+      <w:proofErr w:type="gramEnd"/>
+      <w:r>
+        <w:t xml:space="preserve"> the server URI redirection software needs to know these details. Since the setup process detects and stores the location, if you somehow change the location, e.g. physically move to a different folder or change the Host domain you should re-run the Setup program.</w:t>
       </w:r>
     </w:p>
     <w:p>
       <w:pPr>
         <w:pStyle w:val="Heading2"/>
       </w:pPr>
-      <w:bookmarkStart w:id="10" w:name="_Toc522027873"/>
+      <w:bookmarkStart w:id="17" w:name="_Toc49608540"/>
       <w:r>
         <w:t>Trouble shooting the install</w:t>
       </w:r>
-      <w:bookmarkEnd w:id="10"/>
+      <w:bookmarkEnd w:id="17"/>
     </w:p>
     <w:p>
       <w:r>
@@ -5135,12 +5274,12 @@
       <w:pPr>
         <w:pStyle w:val="Heading1"/>
       </w:pPr>
-      <w:bookmarkStart w:id="11" w:name="_Toc522027874"/>
+      <w:bookmarkStart w:id="18" w:name="_Toc49608541"/>
       <w:r>
         <w:lastRenderedPageBreak/>
         <w:t>Getting started</w:t>
       </w:r>
-      <w:bookmarkEnd w:id="11"/>
+      <w:bookmarkEnd w:id="18"/>
     </w:p>
     <w:p>
       <w:r>
@@ -5152,21 +5291,21 @@
       <w:pPr>
         <w:pStyle w:val="Heading2"/>
       </w:pPr>
-      <w:bookmarkStart w:id="12" w:name="_Toc522027875"/>
+      <w:bookmarkStart w:id="19" w:name="_Toc49608542"/>
       <w:r>
         <w:t>Site structure</w:t>
       </w:r>
-      <w:bookmarkEnd w:id="12"/>
+      <w:bookmarkEnd w:id="19"/>
     </w:p>
     <w:p>
       <w:pPr>
         <w:pStyle w:val="Heading3"/>
       </w:pPr>
-      <w:bookmarkStart w:id="13" w:name="_Toc522027876"/>
+      <w:bookmarkStart w:id="20" w:name="_Toc49608543"/>
       <w:r>
         <w:t>Site administration</w:t>
       </w:r>
-      <w:bookmarkEnd w:id="13"/>
+      <w:bookmarkEnd w:id="20"/>
     </w:p>
     <w:p>
       <w:r>
@@ -5195,11 +5334,11 @@
       <w:pPr>
         <w:pStyle w:val="Heading3"/>
       </w:pPr>
-      <w:bookmarkStart w:id="14" w:name="_Toc522027877"/>
+      <w:bookmarkStart w:id="21" w:name="_Toc49608544"/>
       <w:r>
         <w:t>Themes</w:t>
       </w:r>
-      <w:bookmarkEnd w:id="14"/>
+      <w:bookmarkEnd w:id="21"/>
     </w:p>
     <w:p>
       <w:pPr>
@@ -5293,7 +5432,15 @@
     </w:p>
     <w:p>
       <w:r>
-        <w:t xml:space="preserve">As time progresses, software changes. We keep all the distributed themes up-to-date but cannot guarantee that third party themes will not need updating. To support those older themes we provide a </w:t>
+        <w:t xml:space="preserve">As time progresses, software changes. We keep all the distributed themes up-to-date but cannot guarantee that third party themes will not need updating. To support those older </w:t>
+      </w:r>
+      <w:proofErr w:type="gramStart"/>
+      <w:r>
+        <w:t>themes</w:t>
+      </w:r>
+      <w:proofErr w:type="gramEnd"/>
+      <w:r>
+        <w:t xml:space="preserve"> we provide a </w:t>
       </w:r>
       <w:r>
         <w:rPr>
@@ -5314,11 +5461,11 @@
       <w:pPr>
         <w:pStyle w:val="Heading3"/>
       </w:pPr>
-      <w:bookmarkStart w:id="15" w:name="_Toc522027878"/>
+      <w:bookmarkStart w:id="22" w:name="_Toc49608545"/>
       <w:r>
         <w:t>Plugins</w:t>
       </w:r>
-      <w:bookmarkEnd w:id="15"/>
+      <w:bookmarkEnd w:id="22"/>
     </w:p>
     <w:p>
       <w:r>
@@ -5364,14 +5511,24 @@
     </w:p>
     <w:p>
       <w:r>
-        <w:t xml:space="preserve">Plugins are organized by category and there is a sub-tab for each category. So you would look under the media sub-tab for things like support for video content. Look under the </w:t>
-      </w:r>
+        <w:t xml:space="preserve">Plugins are organized by category and there is a sub-tab for each category. </w:t>
+      </w:r>
+      <w:proofErr w:type="gramStart"/>
+      <w:r>
+        <w:t>So</w:t>
+      </w:r>
+      <w:proofErr w:type="gramEnd"/>
+      <w:r>
+        <w:t xml:space="preserve"> you would look under the media sub-tab for things like support for video content. Look under the </w:t>
+      </w:r>
+      <w:proofErr w:type="gramStart"/>
       <w:r>
         <w:rPr>
           <w:i/>
         </w:rPr>
         <w:t>users</w:t>
       </w:r>
+      <w:proofErr w:type="gramEnd"/>
       <w:r>
         <w:t xml:space="preserve"> tab for user management plugins, etc.</w:t>
       </w:r>
@@ -5407,11 +5564,11 @@
       <w:pPr>
         <w:pStyle w:val="Heading2"/>
       </w:pPr>
-      <w:bookmarkStart w:id="16" w:name="_Toc522027879"/>
+      <w:bookmarkStart w:id="23" w:name="_Toc49608546"/>
       <w:r>
         <w:t>Gallery</w:t>
       </w:r>
-      <w:bookmarkEnd w:id="16"/>
+      <w:bookmarkEnd w:id="23"/>
     </w:p>
     <w:p>
       <w:r>
@@ -5448,7 +5605,15 @@
         <w:t>password protected</w:t>
       </w:r>
       <w:r>
-        <w:t xml:space="preserve"> but there is no guest passwords, only site users are allowed access.</w:t>
+        <w:t xml:space="preserve"> but there </w:t>
+      </w:r>
+      <w:proofErr w:type="gramStart"/>
+      <w:r>
+        <w:t>is</w:t>
+      </w:r>
+      <w:proofErr w:type="gramEnd"/>
+      <w:r>
+        <w:t xml:space="preserve"> no guest passwords, only site users are allowed access.</w:t>
       </w:r>
     </w:p>
     <w:p/>
@@ -5471,12 +5636,12 @@
       <w:pPr>
         <w:pStyle w:val="Heading1"/>
       </w:pPr>
-      <w:bookmarkStart w:id="17" w:name="_Toc522027880"/>
+      <w:bookmarkStart w:id="24" w:name="_Toc49608547"/>
       <w:r>
         <w:lastRenderedPageBreak/>
         <w:t>User management</w:t>
       </w:r>
-      <w:bookmarkEnd w:id="17"/>
+      <w:bookmarkEnd w:id="24"/>
     </w:p>
     <w:p>
       <w:r>
@@ -5516,11 +5681,11 @@
       <w:pPr>
         <w:pStyle w:val="Heading2"/>
       </w:pPr>
-      <w:bookmarkStart w:id="18" w:name="_Toc522027881"/>
+      <w:bookmarkStart w:id="25" w:name="_Toc49608548"/>
       <w:r>
         <w:t>User Rights</w:t>
       </w:r>
-      <w:bookmarkEnd w:id="18"/>
+      <w:bookmarkEnd w:id="25"/>
     </w:p>
     <w:p>
       <w:r>
@@ -5537,11 +5702,11 @@
           <w:szCs w:val="20"/>
         </w:rPr>
       </w:pPr>
-      <w:bookmarkStart w:id="19" w:name="_Toc522027882"/>
+      <w:bookmarkStart w:id="26" w:name="_Toc49608549"/>
       <w:r>
         <w:t>General rights</w:t>
       </w:r>
-      <w:bookmarkEnd w:id="19"/>
+      <w:bookmarkEnd w:id="26"/>
     </w:p>
     <w:p>
       <w:pPr>
@@ -5628,6 +5793,14 @@
           <w:color w:val="000000"/>
           <w:sz w:val="20"/>
           <w:szCs w:val="20"/>
+          <w:rPrChange w:id="27" w:author="Stephen Billard" w:date="2020-08-29T16:39:00Z">
+            <w:rPr>
+              <w:rFonts w:ascii="Arial" w:eastAsia="Times New Roman" w:hAnsi="Arial" w:cs="Arial"/>
+              <w:color w:val="000000"/>
+              <w:sz w:val="20"/>
+              <w:szCs w:val="20"/>
+            </w:rPr>
+          </w:rPrChange>
         </w:rPr>
       </w:pPr>
       <w:r>
@@ -5642,6 +5815,43 @@
         </w:rPr>
         <w:t>Debug:</w:t>
       </w:r>
+      <w:ins w:id="28" w:author="Stephen Billard" w:date="2020-08-29T16:38:00Z">
+        <w:r>
+          <w:rPr>
+            <w:rFonts w:ascii="Arial" w:eastAsia="Times New Roman" w:hAnsi="Arial" w:cs="Arial"/>
+            <w:b/>
+            <w:bCs/>
+            <w:color w:val="000000"/>
+            <w:sz w:val="20"/>
+            <w:szCs w:val="20"/>
+            <w:bdr w:val="none" w:sz="0" w:space="0" w:color="auto" w:frame="1"/>
+          </w:rPr>
+          <w:t xml:space="preserve"> </w:t>
+        </w:r>
+      </w:ins>
+      <w:ins w:id="29" w:author="Stephen Billard" w:date="2020-08-29T16:39:00Z">
+        <w:r>
+          <w:rPr>
+            <w:rFonts w:ascii="Arial" w:eastAsia="Times New Roman" w:hAnsi="Arial" w:cs="Arial"/>
+            <w:color w:val="000000"/>
+            <w:sz w:val="20"/>
+            <w:szCs w:val="20"/>
+            <w:bdr w:val="none" w:sz="0" w:space="0" w:color="auto" w:frame="1"/>
+            <w:rPrChange w:id="30" w:author="Stephen Billard" w:date="2020-08-29T16:39:00Z">
+              <w:rPr>
+                <w:rFonts w:ascii="Arial" w:eastAsia="Times New Roman" w:hAnsi="Arial" w:cs="Arial"/>
+                <w:b/>
+                <w:bCs/>
+                <w:color w:val="000000"/>
+                <w:sz w:val="20"/>
+                <w:szCs w:val="20"/>
+                <w:bdr w:val="none" w:sz="0" w:space="0" w:color="auto" w:frame="1"/>
+              </w:rPr>
+            </w:rPrChange>
+          </w:rPr>
+          <w:t>Enables certain debugging options.</w:t>
+        </w:r>
+      </w:ins>
     </w:p>
     <w:p>
       <w:pPr>
@@ -5787,11 +5997,11 @@
           <w:szCs w:val="20"/>
         </w:rPr>
       </w:pPr>
-      <w:bookmarkStart w:id="20" w:name="_Toc522027883"/>
+      <w:bookmarkStart w:id="31" w:name="_Toc49608550"/>
       <w:r>
         <w:t>Gallery rights</w:t>
       </w:r>
-      <w:bookmarkEnd w:id="20"/>
+      <w:bookmarkEnd w:id="31"/>
     </w:p>
     <w:p>
       <w:pPr>
@@ -6128,11 +6338,11 @@
       <w:pPr>
         <w:pStyle w:val="Heading3"/>
       </w:pPr>
-      <w:bookmarkStart w:id="21" w:name="_Toc522027884"/>
+      <w:bookmarkStart w:id="32" w:name="_Toc49608551"/>
       <w:r>
         <w:t>Albums rights</w:t>
       </w:r>
-      <w:bookmarkEnd w:id="21"/>
+      <w:bookmarkEnd w:id="32"/>
     </w:p>
     <w:p>
       <w:pPr>
@@ -6168,7 +6378,17 @@
           <w:sz w:val="20"/>
           <w:szCs w:val="20"/>
         </w:rPr>
-        <w:t>View all full size (raw) images</w:t>
+        <w:t xml:space="preserve">View all full size (raw) </w:t>
+      </w:r>
+      <w:proofErr w:type="gramStart"/>
+      <w:r>
+        <w:rPr>
+          <w:rFonts w:ascii="Arial" w:eastAsia="Times New Roman" w:hAnsi="Arial" w:cs="Arial"/>
+          <w:color w:val="000000"/>
+          <w:sz w:val="20"/>
+          <w:szCs w:val="20"/>
+        </w:rPr>
+        <w:t>images</w:t>
       </w:r>
       <w:r>
         <w:rPr>
@@ -6180,7 +6400,20 @@
           <w:szCs w:val="20"/>
           <w:bdr w:val="none" w:sz="0" w:space="0" w:color="auto" w:frame="1"/>
         </w:rPr>
-        <w:t>(front end)</w:t>
+        <w:t>(</w:t>
+      </w:r>
+      <w:proofErr w:type="gramEnd"/>
+      <w:r>
+        <w:rPr>
+          <w:rFonts w:ascii="Arial" w:eastAsia="Times New Roman" w:hAnsi="Arial" w:cs="Arial"/>
+          <w:i/>
+          <w:iCs/>
+          <w:color w:val="000000"/>
+          <w:sz w:val="20"/>
+          <w:szCs w:val="20"/>
+          <w:bdr w:val="none" w:sz="0" w:space="0" w:color="auto" w:frame="1"/>
+        </w:rPr>
+        <w:t>front end)</w:t>
       </w:r>
     </w:p>
     <w:p>
@@ -6217,7 +6450,17 @@
           <w:sz w:val="20"/>
           <w:szCs w:val="20"/>
         </w:rPr>
-        <w:t>: Access all albums without a password. Without this right, a user can access only public ones and those checked in his managed object lists.</w:t>
+        <w:t xml:space="preserve">: Access all albums without a password. Without this right, a user can access only public ones and those checked in his managed object </w:t>
+      </w:r>
+      <w:proofErr w:type="gramStart"/>
+      <w:r>
+        <w:rPr>
+          <w:rFonts w:ascii="Arial" w:eastAsia="Times New Roman" w:hAnsi="Arial" w:cs="Arial"/>
+          <w:color w:val="000000"/>
+          <w:sz w:val="20"/>
+          <w:szCs w:val="20"/>
+        </w:rPr>
+        <w:t>lists.</w:t>
       </w:r>
       <w:r>
         <w:rPr>
@@ -6229,7 +6472,20 @@
           <w:szCs w:val="20"/>
           <w:bdr w:val="none" w:sz="0" w:space="0" w:color="auto" w:frame="1"/>
         </w:rPr>
-        <w:t>(front and back end)</w:t>
+        <w:t>(</w:t>
+      </w:r>
+      <w:proofErr w:type="gramEnd"/>
+      <w:r>
+        <w:rPr>
+          <w:rFonts w:ascii="Arial" w:eastAsia="Times New Roman" w:hAnsi="Arial" w:cs="Arial"/>
+          <w:i/>
+          <w:iCs/>
+          <w:color w:val="000000"/>
+          <w:sz w:val="20"/>
+          <w:szCs w:val="20"/>
+          <w:bdr w:val="none" w:sz="0" w:space="0" w:color="auto" w:frame="1"/>
+        </w:rPr>
+        <w:t>front and back end)</w:t>
       </w:r>
     </w:p>
     <w:p>
@@ -6386,7 +6642,27 @@
           <w:sz w:val="20"/>
           <w:szCs w:val="20"/>
         </w:rPr>
-        <w:t xml:space="preserve"> Users without the superior right can only manage the top level albums and their sub-albums they are assigned to</w:t>
+        <w:t xml:space="preserve"> Users without the superior right can only manage the </w:t>
+      </w:r>
+      <w:proofErr w:type="gramStart"/>
+      <w:r>
+        <w:rPr>
+          <w:rFonts w:ascii="Arial" w:eastAsia="Times New Roman" w:hAnsi="Arial" w:cs="Arial"/>
+          <w:color w:val="000000"/>
+          <w:sz w:val="20"/>
+          <w:szCs w:val="20"/>
+        </w:rPr>
+        <w:t>top level</w:t>
+      </w:r>
+      <w:proofErr w:type="gramEnd"/>
+      <w:r>
+        <w:rPr>
+          <w:rFonts w:ascii="Arial" w:eastAsia="Times New Roman" w:hAnsi="Arial" w:cs="Arial"/>
+          <w:color w:val="000000"/>
+          <w:sz w:val="20"/>
+          <w:szCs w:val="20"/>
+        </w:rPr>
+        <w:t xml:space="preserve"> albums and their sub-albums they are assigned to</w:t>
       </w:r>
     </w:p>
     <w:p>
@@ -6531,11 +6807,11 @@
       <w:pPr>
         <w:pStyle w:val="Heading3"/>
       </w:pPr>
-      <w:bookmarkStart w:id="22" w:name="_Toc522027885"/>
+      <w:bookmarkStart w:id="33" w:name="_Toc49608552"/>
       <w:r>
         <w:t>Articles rights</w:t>
       </w:r>
-      <w:bookmarkEnd w:id="22"/>
+      <w:bookmarkEnd w:id="33"/>
     </w:p>
     <w:p>
       <w:pPr>
@@ -6806,11 +7082,11 @@
           <w:szCs w:val="24"/>
         </w:rPr>
       </w:pPr>
-      <w:bookmarkStart w:id="23" w:name="_Toc522027886"/>
+      <w:bookmarkStart w:id="34" w:name="_Toc49608553"/>
       <w:r>
         <w:t>Pages rights</w:t>
       </w:r>
-      <w:bookmarkEnd w:id="23"/>
+      <w:bookmarkEnd w:id="34"/>
     </w:p>
     <w:p>
       <w:pPr>
@@ -7141,6 +7417,13 @@
     <w:p>
       <w:pPr>
         <w:spacing w:after="0" w:line="300" w:lineRule="atLeast"/>
+        <w:rPr>
+          <w:ins w:id="35" w:author="Stephen Billard" w:date="2020-08-29T16:41:00Z"/>
+          <w:rFonts w:ascii="Arial" w:eastAsia="Times New Roman" w:hAnsi="Arial" w:cs="Arial"/>
+          <w:color w:val="000000"/>
+          <w:sz w:val="20"/>
+          <w:szCs w:val="20"/>
+        </w:rPr>
       </w:pPr>
       <w:r>
         <w:rPr>
@@ -7178,8 +7461,21 @@
       <w:pPr>
         <w:spacing w:after="0" w:line="300" w:lineRule="atLeast"/>
       </w:pPr>
-      <w:r>
-        <w:t>Users can only be assigned to top level albums. Rights to any sub-albums are derived from the top level album.</w:t>
+    </w:p>
+    <w:p>
+      <w:pPr>
+        <w:spacing w:after="0" w:line="300" w:lineRule="atLeast"/>
+      </w:pPr>
+      <w:r>
+        <w:t xml:space="preserve">Users can only be assigned to top level albums. Rights to any sub-albums are derived from the </w:t>
+      </w:r>
+      <w:proofErr w:type="gramStart"/>
+      <w:r>
+        <w:t>top level</w:t>
+      </w:r>
+      <w:proofErr w:type="gramEnd"/>
+      <w:r>
+        <w:t xml:space="preserve"> album.</w:t>
       </w:r>
     </w:p>
     <w:p>
@@ -7223,11 +7519,11 @@
       <w:pPr>
         <w:pStyle w:val="Heading2"/>
       </w:pPr>
-      <w:bookmarkStart w:id="24" w:name="_Toc522027887"/>
+      <w:bookmarkStart w:id="36" w:name="_Toc49608554"/>
       <w:r>
         <w:t>User groups</w:t>
       </w:r>
-      <w:bookmarkEnd w:id="24"/>
+      <w:bookmarkEnd w:id="36"/>
     </w:p>
     <w:p>
       <w:r>
@@ -7256,11 +7552,11 @@
       <w:pPr>
         <w:pStyle w:val="Heading2"/>
       </w:pPr>
-      <w:bookmarkStart w:id="25" w:name="_Toc522027888"/>
+      <w:bookmarkStart w:id="37" w:name="_Toc49608555"/>
       <w:r>
         <w:t>User templates</w:t>
       </w:r>
-      <w:bookmarkEnd w:id="25"/>
+      <w:bookmarkEnd w:id="37"/>
     </w:p>
     <w:p>
       <w:pPr>
@@ -7314,7 +7610,7 @@
       <w:r>
         <w:t xml:space="preserve">the </w:t>
       </w:r>
-      <w:hyperlink r:id="rId7" w:history="1">
+      <w:hyperlink r:id="rId9" w:history="1">
         <w:r>
           <w:t>http:\\mydomain.com\folder\zp-core\admin.php</w:t>
         </w:r>
@@ -7555,11 +7851,11 @@
       <w:pPr>
         <w:pStyle w:val="Heading2"/>
       </w:pPr>
-      <w:bookmarkStart w:id="26" w:name="_Toc522027889"/>
+      <w:bookmarkStart w:id="38" w:name="_Toc49608556"/>
       <w:r>
         <w:t>Guest users</w:t>
       </w:r>
-      <w:bookmarkEnd w:id="26"/>
+      <w:bookmarkEnd w:id="38"/>
     </w:p>
     <w:p>
       <w:pPr>
@@ -7598,7 +7894,27 @@
           <w:szCs w:val="20"/>
         </w:rPr>
         <w:br/>
-        <w:t>If a password is applied to an album (sub-album) this password takes precedence over any parent password. This means is that you must know the password to access the album but you would not need to know a higher level password he links directly to the album.</w:t>
+        <w:t xml:space="preserve">If a password is applied to an album (sub-album) this password takes precedence over any parent password. This means is that you must know the password to access the album but you would not need to know a </w:t>
+      </w:r>
+      <w:proofErr w:type="gramStart"/>
+      <w:r>
+        <w:rPr>
+          <w:rFonts w:ascii="Arial" w:eastAsia="Times New Roman" w:hAnsi="Arial" w:cs="Arial"/>
+          <w:color w:val="000000"/>
+          <w:sz w:val="20"/>
+          <w:szCs w:val="20"/>
+        </w:rPr>
+        <w:t>higher level</w:t>
+      </w:r>
+      <w:proofErr w:type="gramEnd"/>
+      <w:r>
+        <w:rPr>
+          <w:rFonts w:ascii="Arial" w:eastAsia="Times New Roman" w:hAnsi="Arial" w:cs="Arial"/>
+          <w:color w:val="000000"/>
+          <w:sz w:val="20"/>
+          <w:szCs w:val="20"/>
+        </w:rPr>
+        <w:t xml:space="preserve"> password he links directly to the album.</w:t>
       </w:r>
       <w:r>
         <w:rPr>
@@ -7616,6 +7932,7 @@
           <w:sz w:val="20"/>
           <w:szCs w:val="20"/>
         </w:rPr>
+        <w:lastRenderedPageBreak/>
         <w:br/>
         <w:t>A similar hierarchy exists for News Article Categories and for Pages.</w:t>
       </w:r>
@@ -7757,7 +8074,27 @@
           <w:sz w:val="20"/>
           <w:szCs w:val="20"/>
         </w:rPr>
-        <w:t> This username/password is set in the Options-Image display tab. When these are set and image protection is set to protected, viewers will be required to login to view the full sized image.</w:t>
+        <w:t xml:space="preserve"> This username/password is set in the Options-Image display tab. When these are set and image protection is set to protected, viewers will be required to login to view the </w:t>
+      </w:r>
+      <w:proofErr w:type="gramStart"/>
+      <w:r>
+        <w:rPr>
+          <w:rFonts w:ascii="Arial" w:eastAsia="Times New Roman" w:hAnsi="Arial" w:cs="Arial"/>
+          <w:color w:val="000000"/>
+          <w:sz w:val="20"/>
+          <w:szCs w:val="20"/>
+        </w:rPr>
+        <w:t>full sized</w:t>
+      </w:r>
+      <w:proofErr w:type="gramEnd"/>
+      <w:r>
+        <w:rPr>
+          <w:rFonts w:ascii="Arial" w:eastAsia="Times New Roman" w:hAnsi="Arial" w:cs="Arial"/>
+          <w:color w:val="000000"/>
+          <w:sz w:val="20"/>
+          <w:szCs w:val="20"/>
+        </w:rPr>
+        <w:t xml:space="preserve"> image.</w:t>
       </w:r>
     </w:p>
     <w:p>
@@ -7892,11 +8229,11 @@
       <w:pPr>
         <w:pStyle w:val="Heading2"/>
       </w:pPr>
-      <w:bookmarkStart w:id="27" w:name="_Toc522027890"/>
+      <w:bookmarkStart w:id="39" w:name="_Toc49608557"/>
       <w:r>
         <w:t>User sign-on</w:t>
       </w:r>
-      <w:bookmarkEnd w:id="27"/>
+      <w:bookmarkEnd w:id="39"/>
     </w:p>
     <w:p>
       <w:r>
@@ -7910,7 +8247,15 @@
         <w:t>netPhotoGraphics</w:t>
       </w:r>
       <w:r>
-        <w:t xml:space="preserve"> provides user credential verification based on the username and password assigned to the user. For some sites an external authentication capability is useful. The software provides for two distinct mechanisms for this. There are several plugin that allow different ways to log onto </w:t>
+        <w:t xml:space="preserve"> provides user credential verification based on the username and password assigned to the user. For some sites an external authentication capability is useful. The software provides for two distinct mechanisms for this. There are several </w:t>
+      </w:r>
+      <w:proofErr w:type="gramStart"/>
+      <w:r>
+        <w:t>plugin</w:t>
+      </w:r>
+      <w:proofErr w:type="gramEnd"/>
+      <w:r>
+        <w:t xml:space="preserve"> that allow different ways to log onto </w:t>
       </w:r>
       <w:r>
         <w:rPr>
@@ -7972,22 +8317,30 @@
       <w:pPr>
         <w:pStyle w:val="Heading1"/>
       </w:pPr>
-      <w:bookmarkStart w:id="28" w:name="_Toc522027891"/>
+      <w:bookmarkStart w:id="40" w:name="_Toc49608558"/>
       <w:r>
         <w:lastRenderedPageBreak/>
         <w:t>Multi-language support</w:t>
       </w:r>
-      <w:bookmarkEnd w:id="28"/>
+      <w:bookmarkEnd w:id="40"/>
     </w:p>
     <w:p>
       <w:r>
         <w:t xml:space="preserve">If your PHP provides </w:t>
       </w:r>
+      <w:proofErr w:type="gramStart"/>
       <w:r>
         <w:rPr>
           <w:i/>
         </w:rPr>
-        <w:t>gettext()</w:t>
+        <w:t>gettext(</w:t>
+      </w:r>
+      <w:proofErr w:type="gramEnd"/>
+      <w:r>
+        <w:rPr>
+          <w:i/>
+        </w:rPr>
+        <w:t>)</w:t>
       </w:r>
       <w:r>
         <w:t xml:space="preserve"> support and your server supports multiple locales then you site can easily cater to viewers in different languages. The standard text strings of both the front-end and back-end have been translated into multiple languages. It is also possible for you to provide alternate language text for such things as your album descriptions. When these are available the user will get a site tailored to his language.</w:t>
@@ -7997,13 +8350,18 @@
       <w:pPr>
         <w:pStyle w:val="Heading2"/>
       </w:pPr>
-      <w:bookmarkStart w:id="29" w:name="_Toc522027892"/>
+      <w:bookmarkStart w:id="41" w:name="_Toc49608559"/>
       <w:r>
         <w:t>Translation completeness</w:t>
       </w:r>
-      <w:bookmarkEnd w:id="29"/>
-    </w:p>
-    <w:p>
+      <w:bookmarkEnd w:id="41"/>
+    </w:p>
+    <w:p>
+      <w:pPr>
+        <w:rPr>
+          <w:ins w:id="42" w:author="Stephen Billard" w:date="2020-08-29T13:16:00Z"/>
+        </w:rPr>
+      </w:pPr>
       <w:r>
         <w:rPr>
           <w:rFonts w:ascii="Garamond" w:hAnsi="Garamond" w:cs="Arial"/>
@@ -8015,7 +8373,20 @@
         <w:t>netPhotoGraphics</w:t>
       </w:r>
       <w:r>
-        <w:t xml:space="preserve"> language translations are provided by volunteers. Translation is an arduous task, so sometimes the translations are not up-to-date. Even outdated translations are useful, though, so we continue to provide them. You can get a feel for the “age” of a translation on the </w:t>
+        <w:t xml:space="preserve"> language translations are provided by volunteers. Translation is an arduous task, so sometimes the translations are not up-to-date. Even outdated translations are useful, though, so we continue to provide them. You can get a feel for the </w:t>
+      </w:r>
+      <w:del w:id="43" w:author="Stephen Billard" w:date="2020-08-29T15:53:00Z">
+        <w:r>
+          <w:delText>“age”</w:delText>
+        </w:r>
+      </w:del>
+      <w:ins w:id="44" w:author="Stephen Billard" w:date="2020-08-29T15:53:00Z">
+        <w:r>
+          <w:t>extent</w:t>
+        </w:r>
+      </w:ins>
+      <w:r>
+        <w:t xml:space="preserve"> of a translation on the </w:t>
       </w:r>
       <w:r>
         <w:rPr>
@@ -8024,18 +8395,368 @@
         <w:t>general</w:t>
       </w:r>
       <w:r>
-        <w:t xml:space="preserve"> options tab. If a language is not current the list will show its last release.</w:t>
+        <w:t xml:space="preserve"> options tab. </w:t>
+      </w:r>
+      <w:del w:id="45" w:author="Stephen Billard" w:date="2020-08-29T15:53:00Z">
+        <w:r>
+          <w:delText>If a language is not current the list will show its last release</w:delText>
+        </w:r>
+      </w:del>
+      <w:ins w:id="46" w:author="Stephen Billard" w:date="2020-08-29T15:54:00Z">
+        <w:r>
+          <w:t xml:space="preserve">Each language will indicate the percentage of translations that were mechanically generated. </w:t>
+        </w:r>
+      </w:ins>
+      <w:ins w:id="47" w:author="Stephen Billard" w:date="2020-08-29T15:53:00Z">
+        <w:r>
+          <w:t xml:space="preserve"> </w:t>
+        </w:r>
+      </w:ins>
+      <w:ins w:id="48" w:author="Stephen Billard" w:date="2020-08-29T15:54:00Z">
+        <w:r>
+          <w:t>If the number is high the translat</w:t>
+        </w:r>
+      </w:ins>
+      <w:ins w:id="49" w:author="Stephen Billard" w:date="2020-08-29T15:55:00Z">
+        <w:r>
+          <w:t>ed text may miss the mark</w:t>
+        </w:r>
+      </w:ins>
+      <w:r>
+        <w:t>.</w:t>
       </w:r>
     </w:p>
     <w:p>
       <w:pPr>
         <w:pStyle w:val="Heading2"/>
-      </w:pPr>
-      <w:bookmarkStart w:id="30" w:name="_Toc522027893"/>
+        <w:rPr>
+          <w:ins w:id="50" w:author="Stephen Billard" w:date="2020-08-29T13:18:00Z"/>
+        </w:rPr>
+      </w:pPr>
+      <w:bookmarkStart w:id="51" w:name="_Toc49608560"/>
+      <w:ins w:id="52" w:author="Stephen Billard" w:date="2020-08-29T13:18:00Z">
+        <w:r>
+          <w:t>Site specific translations</w:t>
+        </w:r>
+        <w:bookmarkEnd w:id="51"/>
+      </w:ins>
+    </w:p>
+    <w:p>
+      <w:pPr>
+        <w:rPr>
+          <w:ins w:id="53" w:author="Stephen Billard" w:date="2020-08-29T13:29:00Z"/>
+        </w:rPr>
+      </w:pPr>
+      <w:ins w:id="54" w:author="Stephen Billard" w:date="2020-08-29T13:19:00Z">
+        <w:r>
+          <w:t xml:space="preserve">If you create your own themes or plugins </w:t>
+        </w:r>
+      </w:ins>
+      <w:ins w:id="55" w:author="Stephen Billard" w:date="2020-08-29T14:12:00Z">
+        <w:r>
+          <w:t xml:space="preserve">(or use third party ones) </w:t>
+        </w:r>
+      </w:ins>
+      <w:ins w:id="56" w:author="Stephen Billard" w:date="2020-08-29T13:19:00Z">
+        <w:r>
+          <w:t xml:space="preserve">they will naturally not be covered by the distributed language files. You can add translations for these items </w:t>
+        </w:r>
+      </w:ins>
+      <w:ins w:id="57" w:author="Stephen Billard" w:date="2020-08-29T13:20:00Z">
+        <w:r>
+          <w:t xml:space="preserve">to the distributed translations using a language translation tool such as </w:t>
+        </w:r>
+      </w:ins>
+      <w:ins w:id="58" w:author="Stephen Billard" w:date="2020-08-29T13:21:00Z">
+        <w:r>
+          <w:fldChar w:fldCharType="begin"/>
+        </w:r>
+        <w:r>
+          <w:instrText xml:space="preserve"> HYPERLINK "https://poedit.net/" </w:instrText>
+        </w:r>
+        <w:r>
+          <w:fldChar w:fldCharType="separate"/>
+        </w:r>
+        <w:r>
+          <w:rPr>
+            <w:rStyle w:val="Hyperlink"/>
+          </w:rPr>
+          <w:t>POedit</w:t>
+        </w:r>
+        <w:r>
+          <w:fldChar w:fldCharType="end"/>
+        </w:r>
+      </w:ins>
+      <w:ins w:id="59" w:author="Stephen Billard" w:date="2020-08-29T13:20:00Z">
+        <w:r>
+          <w:t>.</w:t>
+        </w:r>
+      </w:ins>
+      <w:ins w:id="60" w:author="Stephen Billard" w:date="2020-08-29T13:22:00Z">
+        <w:r>
+          <w:t xml:space="preserve"> </w:t>
+        </w:r>
+      </w:ins>
+    </w:p>
+    <w:p>
+      <w:pPr>
+        <w:rPr>
+          <w:ins w:id="61" w:author="Stephen Billard" w:date="2020-08-29T13:29:00Z"/>
+        </w:rPr>
+      </w:pPr>
+      <w:ins w:id="62" w:author="Stephen Billard" w:date="2020-08-29T13:22:00Z">
+        <w:r>
+          <w:t xml:space="preserve">Create a folder within the </w:t>
+        </w:r>
+        <w:r>
+          <w:rPr>
+            <w:i/>
+            <w:iCs/>
+            <w:rPrChange w:id="63" w:author="Stephen Billard" w:date="2020-08-29T13:22:00Z">
+              <w:rPr/>
+            </w:rPrChange>
+          </w:rPr>
+          <w:t>plugins/locale</w:t>
+        </w:r>
+        <w:r>
+          <w:t xml:space="preserve"> folder</w:t>
+        </w:r>
+      </w:ins>
+      <w:ins w:id="64" w:author="Stephen Billard" w:date="2020-08-29T13:23:00Z">
+        <w:r>
+          <w:t xml:space="preserve"> on your site</w:t>
+        </w:r>
+      </w:ins>
+      <w:ins w:id="65" w:author="Stephen Billard" w:date="2020-08-29T13:22:00Z">
+        <w:r>
+          <w:t xml:space="preserve"> for each language you wish to provide.</w:t>
+        </w:r>
+      </w:ins>
+      <w:ins w:id="66" w:author="Stephen Billard" w:date="2020-08-29T13:23:00Z">
+        <w:r>
+          <w:t xml:space="preserve"> (Copy the file structure </w:t>
+        </w:r>
+      </w:ins>
+      <w:ins w:id="67" w:author="Stephen Billard" w:date="2020-08-29T13:24:00Z">
+        <w:r>
+          <w:t xml:space="preserve">and content </w:t>
+        </w:r>
+      </w:ins>
+      <w:ins w:id="68" w:author="Stephen Billard" w:date="2020-08-29T13:23:00Z">
+        <w:r>
+          <w:t xml:space="preserve">from the </w:t>
+        </w:r>
+        <w:r>
+          <w:rPr>
+            <w:i/>
+            <w:iCs/>
+            <w:rPrChange w:id="69" w:author="Stephen Billard" w:date="2020-08-29T13:24:00Z">
+              <w:rPr/>
+            </w:rPrChange>
+          </w:rPr>
+          <w:t>npgCore/locale</w:t>
+        </w:r>
+        <w:r>
+          <w:t xml:space="preserve"> f</w:t>
+        </w:r>
+      </w:ins>
+      <w:ins w:id="70" w:author="Stephen Billard" w:date="2020-08-29T13:24:00Z">
+        <w:r>
+          <w:t>older for the language.</w:t>
+        </w:r>
+      </w:ins>
+      <w:ins w:id="71" w:author="Stephen Billard" w:date="2020-08-29T13:25:00Z">
+        <w:r>
+          <w:t xml:space="preserve">) </w:t>
+        </w:r>
+      </w:ins>
+      <w:ins w:id="72" w:author="Stephen Billard" w:date="2020-08-29T13:26:00Z">
+        <w:r>
+          <w:t xml:space="preserve">Using your language translation tool, create a </w:t>
+        </w:r>
+      </w:ins>
+      <w:ins w:id="73" w:author="Stephen Billard" w:date="2020-08-29T13:27:00Z">
+        <w:r>
+          <w:rPr>
+            <w:i/>
+            <w:iCs/>
+            <w:rPrChange w:id="74" w:author="Stephen Billard" w:date="2020-08-29T13:28:00Z">
+              <w:rPr/>
+            </w:rPrChange>
+          </w:rPr>
+          <w:t>Portable Object file</w:t>
+        </w:r>
+        <w:r>
+          <w:t xml:space="preserve"> </w:t>
+        </w:r>
+      </w:ins>
+      <w:ins w:id="75" w:author="Stephen Billard" w:date="2020-08-29T13:28:00Z">
+        <w:r>
+          <w:t>(.po) for your</w:t>
+        </w:r>
+      </w:ins>
+      <w:ins w:id="76" w:author="Stephen Billard" w:date="2020-08-29T15:58:00Z">
+        <w:r>
+          <w:t xml:space="preserve"> theme/plugin</w:t>
+        </w:r>
+      </w:ins>
+      <w:ins w:id="77" w:author="Stephen Billard" w:date="2020-08-29T13:28:00Z">
+        <w:r>
+          <w:t xml:space="preserve"> transl</w:t>
+        </w:r>
+      </w:ins>
+      <w:ins w:id="78" w:author="Stephen Billard" w:date="2020-08-29T13:29:00Z">
+        <w:r>
+          <w:t>ations.</w:t>
+        </w:r>
+      </w:ins>
+    </w:p>
+    <w:p>
+      <w:ins w:id="79" w:author="Stephen Billard" w:date="2020-08-29T13:29:00Z">
+        <w:r>
+          <w:t xml:space="preserve">Once you have completed your translation you will merge your </w:t>
+        </w:r>
+      </w:ins>
+      <w:ins w:id="80" w:author="Stephen Billard" w:date="2020-08-29T13:30:00Z">
+        <w:r>
+          <w:rPr>
+            <w:i/>
+            <w:iCs/>
+          </w:rPr>
+          <w:t xml:space="preserve">Portable Object file </w:t>
+        </w:r>
+        <w:r>
+          <w:t xml:space="preserve">with the one for the language that is distributed with </w:t>
+        </w:r>
+      </w:ins>
+      <w:ins w:id="81" w:author="Stephen Billard" w:date="2020-08-29T13:31:00Z">
+        <w:r>
+          <w:rPr>
+            <w:rFonts w:ascii="Garamond" w:hAnsi="Garamond" w:cs="Arial"/>
+            <w:smallCaps/>
+            <w:color w:val="000000"/>
+            <w:sz w:val="20"/>
+            <w:szCs w:val="20"/>
+          </w:rPr>
+          <w:t>netPhotoGraphics</w:t>
+        </w:r>
+      </w:ins>
+      <w:ins w:id="82" w:author="Stephen Billard" w:date="2020-08-29T13:30:00Z">
+        <w:r>
+          <w:t>.</w:t>
+        </w:r>
+      </w:ins>
+      <w:ins w:id="83" w:author="Stephen Billard" w:date="2020-08-29T13:53:00Z">
+        <w:r>
+          <w:t xml:space="preserve"> Save the result </w:t>
+        </w:r>
+      </w:ins>
+      <w:ins w:id="84" w:author="Stephen Billard" w:date="2020-08-29T13:54:00Z">
+        <w:r>
+          <w:t xml:space="preserve">as </w:t>
+        </w:r>
+        <w:r>
+          <w:rPr>
+            <w:i/>
+            <w:iCs/>
+            <w:rPrChange w:id="85" w:author="Stephen Billard" w:date="2020-08-29T13:55:00Z">
+              <w:rPr/>
+            </w:rPrChange>
+          </w:rPr>
+          <w:t>core.po</w:t>
+        </w:r>
+        <w:r>
+          <w:t xml:space="preserve"> </w:t>
+        </w:r>
+      </w:ins>
+      <w:ins w:id="86" w:author="Stephen Billard" w:date="2020-08-29T13:55:00Z">
+        <w:r>
+          <w:t>(</w:t>
+        </w:r>
+        <w:r>
+          <w:rPr>
+            <w:i/>
+            <w:iCs/>
+            <w:rPrChange w:id="87" w:author="Stephen Billard" w:date="2020-08-29T13:55:00Z">
+              <w:rPr/>
+            </w:rPrChange>
+          </w:rPr>
+          <w:t>core.mo</w:t>
+        </w:r>
+        <w:r>
+          <w:t xml:space="preserve">) </w:t>
+        </w:r>
+      </w:ins>
+      <w:ins w:id="88" w:author="Stephen Billard" w:date="2020-08-29T13:53:00Z">
+        <w:r>
+          <w:t xml:space="preserve">in the </w:t>
+        </w:r>
+      </w:ins>
+      <w:ins w:id="89" w:author="Stephen Billard" w:date="2020-08-29T13:54:00Z">
+        <w:r>
+          <w:t xml:space="preserve">the </w:t>
+        </w:r>
+        <w:r>
+          <w:rPr>
+            <w:i/>
+            <w:iCs/>
+          </w:rPr>
+          <w:t>plugins/locale</w:t>
+        </w:r>
+        <w:r>
+          <w:t xml:space="preserve"> language </w:t>
+        </w:r>
+      </w:ins>
+      <w:ins w:id="90" w:author="Stephen Billard" w:date="2020-08-29T15:51:00Z">
+        <w:r>
+          <w:rPr>
+            <w:i/>
+            <w:iCs/>
+            <w:rPrChange w:id="91" w:author="Stephen Billard" w:date="2020-08-29T15:51:00Z">
+              <w:rPr/>
+            </w:rPrChange>
+          </w:rPr>
+          <w:t>LC_MESSAGES</w:t>
+        </w:r>
+        <w:r>
+          <w:t xml:space="preserve"> </w:t>
+        </w:r>
+      </w:ins>
+      <w:ins w:id="92" w:author="Stephen Billard" w:date="2020-08-29T13:54:00Z">
+        <w:r>
+          <w:t>folder.</w:t>
+        </w:r>
+      </w:ins>
+      <w:ins w:id="93" w:author="Stephen Billard" w:date="2020-08-29T15:56:00Z">
+        <w:r>
+          <w:t xml:space="preserve"> You </w:t>
+        </w:r>
+      </w:ins>
+      <w:ins w:id="94" w:author="Stephen Billard" w:date="2020-08-29T15:57:00Z">
+        <w:r>
+          <w:t xml:space="preserve">should re-do this process for each </w:t>
+        </w:r>
+      </w:ins>
+      <w:ins w:id="95" w:author="Stephen Billard" w:date="2020-08-29T16:02:00Z">
+        <w:r>
+          <w:t xml:space="preserve">significant </w:t>
+        </w:r>
+      </w:ins>
+      <w:ins w:id="96" w:author="Stephen Billard" w:date="2020-08-29T15:57:00Z">
+        <w:r>
+          <w:t>release to be sure that your language file reflects the current base translations.</w:t>
+        </w:r>
+      </w:ins>
+    </w:p>
+    <w:p>
+      <w:pPr>
+        <w:pStyle w:val="Heading2"/>
+      </w:pPr>
+      <w:bookmarkStart w:id="97" w:name="_Toc49608561"/>
       <w:r>
         <w:t>Language selection</w:t>
       </w:r>
-      <w:bookmarkEnd w:id="30"/>
+      <w:bookmarkEnd w:id="97"/>
     </w:p>
     <w:p>
       <w:r>
@@ -8090,22 +8811,22 @@
       <w:pPr>
         <w:pStyle w:val="Heading1"/>
       </w:pPr>
-      <w:bookmarkStart w:id="31" w:name="_Toc522027894"/>
+      <w:bookmarkStart w:id="98" w:name="_Toc49608562"/>
       <w:r>
         <w:lastRenderedPageBreak/>
         <w:t>Content</w:t>
       </w:r>
-      <w:bookmarkEnd w:id="31"/>
+      <w:bookmarkEnd w:id="98"/>
     </w:p>
     <w:p>
       <w:pPr>
         <w:pStyle w:val="Heading2"/>
       </w:pPr>
-      <w:bookmarkStart w:id="32" w:name="_Toc522027895"/>
+      <w:bookmarkStart w:id="99" w:name="_Toc49608563"/>
       <w:r>
         <w:t>Content visibility</w:t>
       </w:r>
-      <w:bookmarkEnd w:id="32"/>
+      <w:bookmarkEnd w:id="99"/>
     </w:p>
     <w:p>
       <w:pPr>
@@ -8218,7 +8939,27 @@
           <w:sz w:val="20"/>
           <w:szCs w:val="20"/>
         </w:rPr>
-        <w:t>: People have to "know about" these items to view them. (That is they need to know the URL, they will not show in menus if the visitor does not have the appropriate credentials.)</w:t>
+        <w:t xml:space="preserve">: People have to "know about" these items to view them. (That </w:t>
+      </w:r>
+      <w:proofErr w:type="gramStart"/>
+      <w:r>
+        <w:rPr>
+          <w:rFonts w:ascii="Arial" w:eastAsia="Times New Roman" w:hAnsi="Arial" w:cs="Arial"/>
+          <w:color w:val="000000"/>
+          <w:sz w:val="20"/>
+          <w:szCs w:val="20"/>
+        </w:rPr>
+        <w:t>is</w:t>
+      </w:r>
+      <w:proofErr w:type="gramEnd"/>
+      <w:r>
+        <w:rPr>
+          <w:rFonts w:ascii="Arial" w:eastAsia="Times New Roman" w:hAnsi="Arial" w:cs="Arial"/>
+          <w:color w:val="000000"/>
+          <w:sz w:val="20"/>
+          <w:szCs w:val="20"/>
+        </w:rPr>
+        <w:t xml:space="preserve"> they need to know the URL, they will not show in menus if the visitor does not have the appropriate credentials.)</w:t>
       </w:r>
     </w:p>
     <w:p>
@@ -8399,7 +9140,27 @@
           <w:sz w:val="20"/>
           <w:szCs w:val="20"/>
         </w:rPr>
-        <w:t> gallery hosting different groups and album permissions to be properly configured, all albums exusive to a group must be set as unpublished. Thus, only users/groups with permission to access a given album would be allowed to view/edit it. If, in this context, the status of an album were set to published, any user/group would be able to access it. (</w:t>
+        <w:t xml:space="preserve"> gallery hosting different groups and album permissions to be properly configured, all albums exusive to a group must be set as unpublished. Thus, only users/groups with permission to access a given album would be allowed to view/edit it. If, in this context, the status of an album </w:t>
+      </w:r>
+      <w:proofErr w:type="gramStart"/>
+      <w:r>
+        <w:rPr>
+          <w:rFonts w:ascii="Arial" w:eastAsia="Times New Roman" w:hAnsi="Arial" w:cs="Arial"/>
+          <w:color w:val="000000"/>
+          <w:sz w:val="20"/>
+          <w:szCs w:val="20"/>
+        </w:rPr>
+        <w:t>were</w:t>
+      </w:r>
+      <w:proofErr w:type="gramEnd"/>
+      <w:r>
+        <w:rPr>
+          <w:rFonts w:ascii="Arial" w:eastAsia="Times New Roman" w:hAnsi="Arial" w:cs="Arial"/>
+          <w:color w:val="000000"/>
+          <w:sz w:val="20"/>
+          <w:szCs w:val="20"/>
+        </w:rPr>
+        <w:t xml:space="preserve"> set to published, any user/group would be able to access it. (</w:t>
       </w:r>
       <w:r>
         <w:rPr>
@@ -8538,21 +9299,21 @@
       <w:pPr>
         <w:pStyle w:val="Heading2"/>
       </w:pPr>
-      <w:bookmarkStart w:id="33" w:name="_Toc522027896"/>
+      <w:bookmarkStart w:id="100" w:name="_Toc49608564"/>
       <w:r>
         <w:t>Albums</w:t>
       </w:r>
-      <w:bookmarkEnd w:id="33"/>
+      <w:bookmarkEnd w:id="100"/>
     </w:p>
     <w:p>
       <w:pPr>
         <w:pStyle w:val="Heading3"/>
       </w:pPr>
-      <w:bookmarkStart w:id="34" w:name="_Toc522027897"/>
+      <w:bookmarkStart w:id="101" w:name="_Toc49608565"/>
       <w:r>
         <w:t>Creating</w:t>
       </w:r>
-      <w:bookmarkEnd w:id="34"/>
+      <w:bookmarkEnd w:id="101"/>
     </w:p>
     <w:p>
       <w:r>
@@ -8575,7 +9336,15 @@
         <w:t>albums</w:t>
       </w:r>
       <w:r>
-        <w:t xml:space="preserve"> (it is possible to change the name) that hosts your content albums as sub-folders. These album sub-folders host the image files. So the tree structure of your sites media content is derived from the structure of its album folder on the server filesystem.</w:t>
+        <w:t xml:space="preserve"> (it is possible to change the name) that hosts your content albums as sub-folders. These album sub-folders host the image files. </w:t>
+      </w:r>
+      <w:proofErr w:type="gramStart"/>
+      <w:r>
+        <w:t>So</w:t>
+      </w:r>
+      <w:proofErr w:type="gramEnd"/>
+      <w:r>
+        <w:t xml:space="preserve"> the tree structure of your sites media content is derived from the structure of its album folder on the server filesystem.</w:t>
       </w:r>
     </w:p>
     <w:p>
@@ -8606,11 +9375,11 @@
       <w:pPr>
         <w:pStyle w:val="Heading3"/>
       </w:pPr>
-      <w:bookmarkStart w:id="35" w:name="_Toc522027898"/>
+      <w:bookmarkStart w:id="102" w:name="_Toc49608566"/>
       <w:r>
         <w:t>Dynamic albums</w:t>
       </w:r>
-      <w:bookmarkEnd w:id="35"/>
+      <w:bookmarkEnd w:id="102"/>
     </w:p>
     <w:p>
       <w:r>
@@ -8639,11 +9408,11 @@
       <w:pPr>
         <w:pStyle w:val="Heading3"/>
       </w:pPr>
-      <w:bookmarkStart w:id="36" w:name="_Toc522027899"/>
+      <w:bookmarkStart w:id="103" w:name="_Toc49608567"/>
       <w:r>
         <w:t>Favorites albums</w:t>
       </w:r>
-      <w:bookmarkEnd w:id="36"/>
+      <w:bookmarkEnd w:id="103"/>
     </w:p>
     <w:p>
       <w:r>
@@ -8717,11 +9486,11 @@
       <w:pPr>
         <w:pStyle w:val="Heading2"/>
       </w:pPr>
-      <w:bookmarkStart w:id="37" w:name="_Toc522027900"/>
+      <w:bookmarkStart w:id="104" w:name="_Toc49608568"/>
       <w:r>
         <w:t>Favorites</w:t>
       </w:r>
-      <w:bookmarkEnd w:id="37"/>
+      <w:bookmarkEnd w:id="104"/>
     </w:p>
     <w:p>
       <w:r>
@@ -8768,21 +9537,21 @@
       <w:pPr>
         <w:pStyle w:val="Heading2"/>
       </w:pPr>
-      <w:bookmarkStart w:id="38" w:name="_Toc522027901"/>
+      <w:bookmarkStart w:id="105" w:name="_Toc49608569"/>
       <w:r>
         <w:t>Images</w:t>
       </w:r>
-      <w:bookmarkEnd w:id="38"/>
+      <w:bookmarkEnd w:id="105"/>
     </w:p>
     <w:p>
       <w:pPr>
         <w:pStyle w:val="Heading3"/>
       </w:pPr>
-      <w:bookmarkStart w:id="39" w:name="_Toc522027902"/>
+      <w:bookmarkStart w:id="106" w:name="_Toc49608570"/>
       <w:r>
         <w:t>Uploading</w:t>
       </w:r>
-      <w:bookmarkEnd w:id="39"/>
+      <w:bookmarkEnd w:id="106"/>
     </w:p>
     <w:p>
       <w:r>
@@ -8811,11 +9580,11 @@
       <w:pPr>
         <w:pStyle w:val="Heading3"/>
       </w:pPr>
-      <w:bookmarkStart w:id="40" w:name="_Toc522027903"/>
+      <w:bookmarkStart w:id="107" w:name="_Toc49608571"/>
       <w:r>
         <w:t>Image sizes</w:t>
       </w:r>
-      <w:bookmarkEnd w:id="40"/>
+      <w:bookmarkEnd w:id="107"/>
     </w:p>
     <w:p>
       <w:r>
@@ -8841,19 +9610,27 @@
         <w:t>BUT</w:t>
       </w:r>
       <w:r>
-        <w:t>, resizing takes server resources so and a large picture may exceed the capacity of your server. When this happens the resized version will not display. If you are having problems with “broken” images try resizing them smaller before uploading. Resizing happens “on demand” and the result is cached for future use so the overhead happens only once.</w:t>
+        <w:t xml:space="preserve">, resizing takes server resources so and a large picture may exceed the capacity of your server. When this </w:t>
+      </w:r>
+      <w:proofErr w:type="gramStart"/>
+      <w:r>
+        <w:t>happens</w:t>
+      </w:r>
+      <w:proofErr w:type="gramEnd"/>
+      <w:r>
+        <w:t xml:space="preserve"> the resized version will not display. If you are having problems with “broken” images try resizing them smaller before uploading. Resizing happens “on demand” and the result is cached for future use so the overhead happens only once.</w:t>
       </w:r>
     </w:p>
     <w:p>
       <w:pPr>
         <w:pStyle w:val="Heading3"/>
       </w:pPr>
-      <w:bookmarkStart w:id="41" w:name="_Toc522027904"/>
+      <w:bookmarkStart w:id="108" w:name="_Toc49608572"/>
       <w:r>
         <w:lastRenderedPageBreak/>
         <w:t>Image metadata</w:t>
       </w:r>
-      <w:bookmarkEnd w:id="41"/>
+      <w:bookmarkEnd w:id="108"/>
     </w:p>
     <w:p>
       <w:r>
@@ -8909,13 +9686,7 @@
           <w:rPr>
             <w:rStyle w:val="Hyperlink"/>
           </w:rPr>
-          <w:t xml:space="preserve">Metadata </w:t>
-        </w:r>
-        <w:r>
-          <w:rPr>
-            <w:rStyle w:val="Hyperlink"/>
-          </w:rPr>
-          <w:t>Mapping</w:t>
+          <w:t>Metadata Mapping</w:t>
         </w:r>
       </w:hyperlink>
       <w:r>
@@ -8944,15 +9715,23 @@
       <w:pPr>
         <w:pStyle w:val="Heading3"/>
       </w:pPr>
-      <w:bookmarkStart w:id="42" w:name="_Toc522027905"/>
+      <w:bookmarkStart w:id="109" w:name="_Toc49608573"/>
       <w:r>
         <w:t>Image protection</w:t>
       </w:r>
-      <w:bookmarkEnd w:id="42"/>
-    </w:p>
-    <w:p>
-      <w:r>
-        <w:t>The very nature of viewing images means that the viewer’s browser has captured a copy of what is shown. No way around this. If you want to protect your content you can watermark it or select a low resolution image quality for resizing. But there is no way to prevent a user from “downloading” a copy since it is already in his browser cache.</w:t>
+      <w:bookmarkEnd w:id="109"/>
+    </w:p>
+    <w:p>
+      <w:r>
+        <w:t xml:space="preserve">The very nature of viewing images means that the viewer’s browser has captured a copy of what is shown. No way around this. If you want to protect your content you can watermark it or select a </w:t>
+      </w:r>
+      <w:proofErr w:type="gramStart"/>
+      <w:r>
+        <w:t>low resolution</w:t>
+      </w:r>
+      <w:proofErr w:type="gramEnd"/>
+      <w:r>
+        <w:t xml:space="preserve"> image quality for resizing. But there is no way to prevent a user from “downloading” a copy since it is already in his browser cache.</w:t>
       </w:r>
     </w:p>
     <w:p>
@@ -8987,7 +9766,7 @@
       <w:r>
         <w:t xml:space="preserve"> folders. You can prevent direct access to the albums folder on some servers by using </w:t>
       </w:r>
-      <w:hyperlink r:id="rId8" w:history="1">
+      <w:hyperlink r:id="rId10" w:history="1">
         <w:r>
           <w:rPr>
             <w:rStyle w:val="Hyperlink"/>
@@ -9010,7 +9789,15 @@
         <w:t>image cache</w:t>
       </w:r>
       <w:r>
-        <w:t xml:space="preserve"> folders in order to fetch and display the resized images. So it would be possible for someone to construct a link directly to the resized image if he knows the album and the image name. If you want to prevent this you can enable the </w:t>
+        <w:t xml:space="preserve"> folders in order to fetch and display the resized images. </w:t>
+      </w:r>
+      <w:proofErr w:type="gramStart"/>
+      <w:r>
+        <w:t>So</w:t>
+      </w:r>
+      <w:proofErr w:type="gramEnd"/>
+      <w:r>
+        <w:t xml:space="preserve"> it would be possible for someone to construct a link directly to the resized image if he knows the album and the image name. If you want to prevent this you can enable the </w:t>
       </w:r>
       <w:r>
         <w:rPr>
@@ -9048,21 +9835,21 @@
       <w:pPr>
         <w:pStyle w:val="Heading2"/>
       </w:pPr>
-      <w:bookmarkStart w:id="43" w:name="_Toc522027906"/>
+      <w:bookmarkStart w:id="110" w:name="_Toc49608574"/>
       <w:r>
         <w:t>Content management</w:t>
       </w:r>
-      <w:bookmarkEnd w:id="43"/>
+      <w:bookmarkEnd w:id="110"/>
     </w:p>
     <w:p>
       <w:pPr>
         <w:pStyle w:val="Heading3"/>
       </w:pPr>
-      <w:bookmarkStart w:id="44" w:name="_Toc522027907"/>
+      <w:bookmarkStart w:id="111" w:name="_Toc49608575"/>
       <w:r>
         <w:t>Articles</w:t>
       </w:r>
-      <w:bookmarkEnd w:id="44"/>
+      <w:bookmarkEnd w:id="111"/>
     </w:p>
     <w:p>
       <w:r>
@@ -9082,11 +9869,11 @@
       <w:pPr>
         <w:pStyle w:val="Heading3"/>
       </w:pPr>
-      <w:bookmarkStart w:id="45" w:name="_Toc522027908"/>
+      <w:bookmarkStart w:id="112" w:name="_Toc49608576"/>
       <w:r>
         <w:t>Static pages</w:t>
       </w:r>
-      <w:bookmarkEnd w:id="45"/>
+      <w:bookmarkEnd w:id="112"/>
     </w:p>
     <w:p>
       <w:r>
@@ -9106,11 +9893,11 @@
       <w:pPr>
         <w:pStyle w:val="Heading2"/>
       </w:pPr>
-      <w:bookmarkStart w:id="46" w:name="_Toc522027909"/>
+      <w:bookmarkStart w:id="113" w:name="_Toc49608577"/>
       <w:r>
         <w:t>Comments</w:t>
       </w:r>
-      <w:bookmarkEnd w:id="46"/>
+      <w:bookmarkEnd w:id="113"/>
     </w:p>
     <w:p>
       <w:r>
@@ -9145,12 +9932,12 @@
       <w:pPr>
         <w:pStyle w:val="Heading1"/>
       </w:pPr>
-      <w:bookmarkStart w:id="47" w:name="_Toc522027910"/>
+      <w:bookmarkStart w:id="114" w:name="_Toc49608578"/>
       <w:r>
         <w:lastRenderedPageBreak/>
         <w:t>Trouble shooting</w:t>
       </w:r>
-      <w:bookmarkEnd w:id="47"/>
+      <w:bookmarkEnd w:id="114"/>
     </w:p>
     <w:p>
       <w:r>
@@ -9159,12 +9946,12 @@
       <w:r>
         <w:fldChar w:fldCharType="begin"/>
       </w:r>
-      <w:ins w:id="48" w:author="Stephen Billard" w:date="2019-07-14T12:21:00Z">
+      <w:ins w:id="115" w:author="Stephen Billard" w:date="2019-07-14T12:21:00Z">
         <w:r>
           <w:instrText>HYPERLINK "https://netPhotoGraphics.org/forum"</w:instrText>
         </w:r>
       </w:ins>
-      <w:del w:id="49" w:author="Stephen Billard" w:date="2019-07-14T12:21:00Z">
+      <w:del w:id="116" w:author="Stephen Billard" w:date="2019-07-14T12:21:00Z">
         <w:r>
           <w:delInstrText xml:space="preserve"> HYPERLINK "https://groups.google.com/forum/" \l "!forum/zenphoto20" </w:delInstrText>
         </w:r>
@@ -9230,7 +10017,15 @@
     </w:p>
     <w:p>
       <w:r>
-        <w:t>It may also make sense for you to try to isolate the issue. For instance if you are trying out a new plugin, does the error still happen with it disabled? To other themes exhibit the issue?</w:t>
+        <w:t xml:space="preserve">It may also make sense for you to try to isolate the issue. For </w:t>
+      </w:r>
+      <w:proofErr w:type="gramStart"/>
+      <w:r>
+        <w:t>instance</w:t>
+      </w:r>
+      <w:proofErr w:type="gramEnd"/>
+      <w:r>
+        <w:t xml:space="preserve"> if you are trying out a new plugin, does the error still happen with it disabled? To other themes exhibit the issue?</w:t>
       </w:r>
     </w:p>
     <w:p>
@@ -9240,17 +10035,16 @@
       <w:r>
         <w:fldChar w:fldCharType="begin"/>
       </w:r>
-      <w:ins w:id="50" w:author="Stephen Billard" w:date="2019-07-21T14:34:00Z">
+      <w:ins w:id="117" w:author="Stephen Billard" w:date="2019-07-21T14:34:00Z">
         <w:r>
           <w:instrText>HYPERLINK "https://github.com/netPhotoGraphics/netPhotoGraphics/issues"</w:instrText>
         </w:r>
       </w:ins>
-      <w:del w:id="51" w:author="Stephen Billard" w:date="2019-07-14T12:22:00Z">
+      <w:del w:id="118" w:author="Stephen Billard" w:date="2019-07-14T12:22:00Z">
         <w:r>
           <w:delInstrText xml:space="preserve"> HYPERLINK "https://github.com/ZenPhoto20/ZenPhoto20/issues" </w:delInstrText>
         </w:r>
       </w:del>
-      <w:ins w:id="52" w:author="Stephen Billard" w:date="2019-07-21T14:34:00Z"/>
       <w:r>
         <w:fldChar w:fldCharType="separate"/>
       </w:r>
@@ -9274,21 +10068,21 @@
       <w:pPr>
         <w:pStyle w:val="Heading1"/>
       </w:pPr>
-      <w:bookmarkStart w:id="53" w:name="_Toc522027911"/>
+      <w:bookmarkStart w:id="119" w:name="_Toc49608579"/>
       <w:r>
         <w:t>Customization</w:t>
       </w:r>
-      <w:bookmarkEnd w:id="53"/>
+      <w:bookmarkEnd w:id="119"/>
     </w:p>
     <w:p>
       <w:pPr>
         <w:pStyle w:val="Heading2"/>
       </w:pPr>
-      <w:bookmarkStart w:id="54" w:name="_Toc522027912"/>
+      <w:bookmarkStart w:id="120" w:name="_Toc49608580"/>
       <w:r>
         <w:t>No code required</w:t>
       </w:r>
-      <w:bookmarkEnd w:id="54"/>
+      <w:bookmarkEnd w:id="120"/>
     </w:p>
     <w:p>
       <w:r>
@@ -9325,12 +10119,14 @@
       <w:r>
         <w:t xml:space="preserve"> tab, plugins on the </w:t>
       </w:r>
+      <w:proofErr w:type="gramStart"/>
       <w:r>
         <w:rPr>
           <w:i/>
         </w:rPr>
         <w:t>plugins</w:t>
       </w:r>
+      <w:proofErr w:type="gramEnd"/>
       <w:r>
         <w:t xml:space="preserve"> tabs. You can link directly to their options form these tabs.</w:t>
       </w:r>
@@ -9339,11 +10135,11 @@
       <w:pPr>
         <w:pStyle w:val="Heading2"/>
       </w:pPr>
-      <w:bookmarkStart w:id="55" w:name="_Toc522027913"/>
+      <w:bookmarkStart w:id="121" w:name="_Toc49608581"/>
       <w:r>
         <w:t>Your own special site</w:t>
       </w:r>
-      <w:bookmarkEnd w:id="55"/>
+      <w:bookmarkEnd w:id="121"/>
     </w:p>
     <w:p>
       <w:r>
@@ -9360,7 +10156,15 @@
         <w:t>netPhotoGraphics</w:t>
       </w:r>
       <w:r>
-        <w:t xml:space="preserve"> is implemented in PHP and JavaScript. The software makes extensive use of objects, so familiarity with object oriented programming may also be useful.</w:t>
+        <w:t xml:space="preserve"> is implemented in PHP and JavaScript. The software makes extensive use of objects, so familiarity with </w:t>
+      </w:r>
+      <w:proofErr w:type="gramStart"/>
+      <w:r>
+        <w:t>object oriented</w:t>
+      </w:r>
+      <w:proofErr w:type="gramEnd"/>
+      <w:r>
+        <w:t xml:space="preserve"> programming may also be useful.</w:t>
       </w:r>
     </w:p>
     <w:p>
@@ -9370,7 +10174,15 @@
     </w:p>
     <w:p>
       <w:r>
-        <w:t>For example the jCarousel_thumb_nav plugin’s usage info tells you to “</w:t>
+        <w:t xml:space="preserve">For </w:t>
+      </w:r>
+      <w:proofErr w:type="gramStart"/>
+      <w:r>
+        <w:t>example</w:t>
+      </w:r>
+      <w:proofErr w:type="gramEnd"/>
+      <w:r>
+        <w:t xml:space="preserve"> the jCarousel_thumb_nav plugin’s usage info tells you to “</w:t>
       </w:r>
       <w:r>
         <w:rPr>
@@ -9392,13 +10204,28 @@
       </w:r>
       <w:r>
         <w:lastRenderedPageBreak/>
-        <w:t xml:space="preserve">source code using you must first inter into PHP code via the &lt;?php tag. Of course you will need to return to HTML after the function call with the ?&gt; tag. So what you will actually insert </w:t>
+        <w:t xml:space="preserve">source code using you must first inter into PHP code via the &lt;?php tag. Of course you will need to return to HTML after the function call with </w:t>
+      </w:r>
+      <w:proofErr w:type="gramStart"/>
+      <w:r>
+        <w:t>the ?</w:t>
+      </w:r>
+      <w:proofErr w:type="gramEnd"/>
+      <w:r>
+        <w:t xml:space="preserve">&gt; tag. So what you will actually insert </w:t>
       </w:r>
       <w:r>
         <w:rPr>
           <w:i/>
         </w:rPr>
-        <w:t>is &lt;?php</w:t>
+        <w:t>is &lt;?</w:t>
+      </w:r>
+      <w:proofErr w:type="gramStart"/>
+      <w:r>
+        <w:rPr>
+          <w:i/>
+        </w:rPr>
+        <w:t>php</w:t>
       </w:r>
       <w:r>
         <w:t xml:space="preserve">  </w:t>
@@ -9407,7 +10234,14 @@
         <w:rPr>
           <w:rStyle w:val="Emphasis"/>
         </w:rPr>
-        <w:t>printThumbNav (); ?&gt;.</w:t>
+        <w:t>printThumbNav</w:t>
+      </w:r>
+      <w:proofErr w:type="gramEnd"/>
+      <w:r>
+        <w:rPr>
+          <w:rStyle w:val="Emphasis"/>
+        </w:rPr>
+        <w:t xml:space="preserve"> (); ?&gt;.</w:t>
       </w:r>
       <w:r>
         <w:rPr>
@@ -9455,7 +10289,15 @@
         <w:spacing w:after="0" w:line="300" w:lineRule="atLeast"/>
       </w:pPr>
       <w:r>
-        <w:t>Album: represents an static file system based album</w:t>
+        <w:t xml:space="preserve">Album: represents </w:t>
+      </w:r>
+      <w:proofErr w:type="gramStart"/>
+      <w:r>
+        <w:t>an</w:t>
+      </w:r>
+      <w:proofErr w:type="gramEnd"/>
+      <w:r>
+        <w:t xml:space="preserve"> static file system based album</w:t>
       </w:r>
     </w:p>
     <w:p>
@@ -9481,7 +10323,15 @@
         <w:spacing w:after="0" w:line="300" w:lineRule="atLeast"/>
       </w:pPr>
       <w:r>
-        <w:t>Video (optional video class plugin): represents an extended image that is multimedia content like mp3,mp4,flv</w:t>
+        <w:t xml:space="preserve">Video (optional video class plugin): represents an extended image that is multimedia content like </w:t>
+      </w:r>
+      <w:proofErr w:type="gramStart"/>
+      <w:r>
+        <w:t>mp3,mp4</w:t>
+      </w:r>
+      <w:proofErr w:type="gramEnd"/>
+      <w:r>
+        <w:t>,flv</w:t>
       </w:r>
     </w:p>
     <w:p>
@@ -9632,7 +10482,15 @@
         <w:ind w:left="525"/>
       </w:pPr>
       <w:r>
-        <w:t>$_zp_current_album is setup in album context as within the next_album() loop or on a theme's album.php.</w:t>
+        <w:t>$_zp_current_album is setup in album context as within the next_</w:t>
+      </w:r>
+      <w:proofErr w:type="gramStart"/>
+      <w:r>
+        <w:t>album(</w:t>
+      </w:r>
+      <w:proofErr w:type="gramEnd"/>
+      <w:r>
+        <w:t>) loop or on a theme's album.php.</w:t>
       </w:r>
     </w:p>
     <w:p>
@@ -9645,7 +10503,15 @@
         <w:ind w:left="525"/>
       </w:pPr>
       <w:r>
-        <w:t>$_zp_current_image is setup in image context as within the next_image() loop on a theme's album.php or on the single image display on image.php.</w:t>
+        <w:t>$_zp_current_image is setup in image context as within the next_</w:t>
+      </w:r>
+      <w:proofErr w:type="gramStart"/>
+      <w:r>
+        <w:t>image(</w:t>
+      </w:r>
+      <w:proofErr w:type="gramEnd"/>
+      <w:r>
+        <w:t>) loop on a theme's album.php or on the single image display on image.php.</w:t>
       </w:r>
     </w:p>
     <w:p>
@@ -9666,7 +10532,25 @@
           <w:szCs w:val="22"/>
         </w:rPr>
         <w:br/>
-        <w:t>For example to get the title of the current album selected you can use $_zp_current_album-&gt;getTitle().</w:t>
+        <w:t>For example to get the title of the current album selected you can use $_zp_current_album-&gt;</w:t>
+      </w:r>
+      <w:proofErr w:type="gramStart"/>
+      <w:r>
+        <w:rPr>
+          <w:rFonts w:asciiTheme="minorHAnsi" w:hAnsiTheme="minorHAnsi"/>
+          <w:sz w:val="22"/>
+          <w:szCs w:val="22"/>
+        </w:rPr>
+        <w:t>getTitle(</w:t>
+      </w:r>
+      <w:proofErr w:type="gramEnd"/>
+      <w:r>
+        <w:rPr>
+          <w:rFonts w:asciiTheme="minorHAnsi" w:hAnsiTheme="minorHAnsi"/>
+          <w:sz w:val="22"/>
+          <w:szCs w:val="22"/>
+        </w:rPr>
+        <w:t>).</w:t>
       </w:r>
       <w:r>
         <w:rPr>
@@ -9854,8 +10738,18 @@
           <w:sz w:val="22"/>
           <w:szCs w:val="22"/>
         </w:rPr>
-        <w:t>$image = newImage(</w:t>
-      </w:r>
+        <w:t xml:space="preserve">$image = </w:t>
+      </w:r>
+      <w:proofErr w:type="gramStart"/>
+      <w:r>
+        <w:rPr>
+          <w:rFonts w:asciiTheme="minorHAnsi" w:hAnsiTheme="minorHAnsi"/>
+          <w:sz w:val="22"/>
+          <w:szCs w:val="22"/>
+        </w:rPr>
+        <w:t>newImage(</w:t>
+      </w:r>
+      <w:proofErr w:type="gramEnd"/>
       <w:r>
         <w:rPr>
           <w:rFonts w:asciiTheme="minorHAnsi" w:hAnsiTheme="minorHAnsi"/>
@@ -10146,7 +11040,7 @@
       <w:pPr>
         <w:pStyle w:val="Heading3"/>
       </w:pPr>
-      <w:bookmarkStart w:id="56" w:name="_Toc522027914"/>
+      <w:bookmarkStart w:id="122" w:name="_Toc49608582"/>
       <w:r>
         <w:rPr>
           <w:rFonts w:ascii="Garamond" w:hAnsi="Garamond" w:cs="Arial"/>
@@ -10160,7 +11054,7 @@
       <w:r>
         <w:t xml:space="preserve"> functions</w:t>
       </w:r>
-      <w:bookmarkEnd w:id="56"/>
+      <w:bookmarkEnd w:id="122"/>
     </w:p>
     <w:p>
       <w:r>
@@ -10185,11 +11079,19 @@
       <w:r>
         <w:t xml:space="preserve"> script. Many plugins also provide optional use theme functions. The software has attempted to name functions so that their purpose is evident. So, for instance, you should be able to guess that </w:t>
       </w:r>
+      <w:proofErr w:type="gramStart"/>
       <w:r>
         <w:rPr>
           <w:i/>
         </w:rPr>
-        <w:t>printAlbumTitle()</w:t>
+        <w:t>printAlbumTitle(</w:t>
+      </w:r>
+      <w:proofErr w:type="gramEnd"/>
+      <w:r>
+        <w:rPr>
+          <w:i/>
+        </w:rPr>
+        <w:t>)</w:t>
       </w:r>
       <w:r>
         <w:t xml:space="preserve"> will cause the title of an album to be displayed. It is beyond the scope of this document to list all the functions you might find useful. Browsing and searching script function lists with an Interactive Development Environment is the best mechanism to learn to code for </w:t>
@@ -10207,7 +11109,7 @@
       <w:r>
         <w:t xml:space="preserve">. (We use the </w:t>
       </w:r>
-      <w:hyperlink r:id="rId9" w:history="1">
+      <w:hyperlink r:id="rId11" w:history="1">
         <w:r>
           <w:rPr>
             <w:rStyle w:val="Hyperlink"/>
@@ -10223,11 +11125,11 @@
       <w:pPr>
         <w:pStyle w:val="Heading3"/>
       </w:pPr>
-      <w:bookmarkStart w:id="57" w:name="_Toc522027915"/>
+      <w:bookmarkStart w:id="123" w:name="_Toc49608583"/>
       <w:r>
         <w:t>Theme structure</w:t>
       </w:r>
-      <w:bookmarkEnd w:id="57"/>
+      <w:bookmarkEnd w:id="123"/>
     </w:p>
     <w:p>
       <w:r>
@@ -10276,11 +11178,11 @@
       <w:pPr>
         <w:pStyle w:val="Heading3"/>
       </w:pPr>
-      <w:bookmarkStart w:id="58" w:name="_Toc522027916"/>
+      <w:bookmarkStart w:id="124" w:name="_Toc49608584"/>
       <w:r>
         <w:t>Plugin architecture</w:t>
       </w:r>
-      <w:bookmarkEnd w:id="58"/>
+      <w:bookmarkEnd w:id="124"/>
     </w:p>
     <w:p>
       <w:pPr>
@@ -10393,7 +11295,15 @@
     </w:p>
     <w:p>
       <w:r>
-        <w:t xml:space="preserve">A similar process is used when loading theme oriented files. Fist the theme’s folder is examined, then the </w:t>
+        <w:t xml:space="preserve">A similar process is used when loading </w:t>
+      </w:r>
+      <w:proofErr w:type="gramStart"/>
+      <w:r>
+        <w:t>theme oriented</w:t>
+      </w:r>
+      <w:proofErr w:type="gramEnd"/>
+      <w:r>
+        <w:t xml:space="preserve"> files. Fist the theme’s folder is examined, then the </w:t>
       </w:r>
       <w:r>
         <w:rPr>
@@ -10526,18 +11436,18 @@
       <w:pPr>
         <w:pStyle w:val="Heading1"/>
       </w:pPr>
-      <w:bookmarkStart w:id="59" w:name="_Toc522027917"/>
+      <w:bookmarkStart w:id="125" w:name="_Toc49608585"/>
       <w:r>
         <w:lastRenderedPageBreak/>
         <w:t>Support</w:t>
       </w:r>
-      <w:bookmarkEnd w:id="59"/>
+      <w:bookmarkEnd w:id="125"/>
     </w:p>
     <w:p>
       <w:r>
         <w:t xml:space="preserve">General discussion is hosted on the </w:t>
       </w:r>
-      <w:hyperlink r:id="rId10" w:history="1">
+      <w:hyperlink r:id="rId12" w:history="1">
         <w:r>
           <w:rPr>
             <w:rStyle w:val="Hyperlink"/>
@@ -10555,17 +11465,16 @@
       <w:r>
         <w:fldChar w:fldCharType="begin"/>
       </w:r>
-      <w:ins w:id="60" w:author="Stephen Billard" w:date="2019-07-21T14:34:00Z">
+      <w:ins w:id="126" w:author="Stephen Billard" w:date="2019-07-21T14:34:00Z">
         <w:r>
           <w:instrText>HYPERLINK "https://github.com/netPhotoGraphics/netPhotoGraphics/issues"</w:instrText>
         </w:r>
       </w:ins>
-      <w:del w:id="61" w:author="Stephen Billard" w:date="2019-07-14T12:23:00Z">
+      <w:del w:id="127" w:author="Stephen Billard" w:date="2019-07-14T12:23:00Z">
         <w:r>
           <w:delInstrText xml:space="preserve"> HYPERLINK "https://github.com/netPhotoGraphics/netPhotoGraphics/issues" </w:delInstrText>
         </w:r>
       </w:del>
-      <w:ins w:id="62" w:author="Stephen Billard" w:date="2019-07-21T14:34:00Z"/>
       <w:r>
         <w:fldChar w:fldCharType="separate"/>
       </w:r>
@@ -10589,11 +11498,11 @@
       <w:pPr>
         <w:pStyle w:val="Heading1"/>
       </w:pPr>
-      <w:bookmarkStart w:id="63" w:name="_Toc522027918"/>
+      <w:bookmarkStart w:id="128" w:name="_Toc49608586"/>
       <w:r>
         <w:t>Contributing</w:t>
       </w:r>
-      <w:bookmarkEnd w:id="63"/>
+      <w:bookmarkEnd w:id="128"/>
     </w:p>
     <w:p>
       <w:r>
@@ -10612,7 +11521,7 @@
       <w:r>
         <w:t xml:space="preserve"> software please review the </w:t>
       </w:r>
-      <w:hyperlink r:id="rId11" w:history="1">
+      <w:hyperlink r:id="rId13" w:history="1">
         <w:r>
           <w:rPr>
             <w:rStyle w:val="Hyperlink"/>
@@ -10626,17 +11535,16 @@
       <w:r>
         <w:fldChar w:fldCharType="begin"/>
       </w:r>
-      <w:ins w:id="64" w:author="Stephen Billard" w:date="2019-07-21T14:34:00Z">
+      <w:ins w:id="129" w:author="Stephen Billard" w:date="2019-07-21T14:34:00Z">
         <w:r>
           <w:instrText>HYPERLINK "https://github.com/netPhotoGraphics/DevTools"</w:instrText>
         </w:r>
       </w:ins>
-      <w:del w:id="65" w:author="Stephen Billard" w:date="2019-07-14T12:23:00Z">
+      <w:del w:id="130" w:author="Stephen Billard" w:date="2019-07-14T12:23:00Z">
         <w:r>
           <w:delInstrText xml:space="preserve"> HYPERLINK "https://github.com/netphotographics/DevTools" </w:delInstrText>
         </w:r>
       </w:del>
-      <w:ins w:id="66" w:author="Stephen Billard" w:date="2019-07-21T14:34:00Z"/>
       <w:r>
         <w:fldChar w:fldCharType="separate"/>
       </w:r>
@@ -10675,12 +11583,12 @@
       <w:pPr>
         <w:pStyle w:val="Heading1"/>
       </w:pPr>
-      <w:bookmarkStart w:id="67" w:name="_Toc522027919"/>
+      <w:bookmarkStart w:id="131" w:name="_Toc49608587"/>
       <w:r>
         <w:lastRenderedPageBreak/>
         <w:t>Glossary</w:t>
       </w:r>
-      <w:bookmarkEnd w:id="67"/>
+      <w:bookmarkEnd w:id="131"/>
     </w:p>
     <w:p>
       <w:pPr>
@@ -10873,7 +11781,47 @@
           <w:sz w:val="20"/>
           <w:szCs w:val="20"/>
         </w:rPr>
-        <w:t>A theme that is attached to a specific album. It is possible to use a different theme with each top level album instead of the same main theme for all. Basically any theme can be used as an album theme.</w:t>
+        <w:t xml:space="preserve">A theme that is attached to a specific album. It is possible to use a different theme with each </w:t>
+      </w:r>
+      <w:proofErr w:type="gramStart"/>
+      <w:r>
+        <w:rPr>
+          <w:rFonts w:ascii="Arial" w:hAnsi="Arial" w:cs="Arial"/>
+          <w:color w:val="000000"/>
+          <w:sz w:val="20"/>
+          <w:szCs w:val="20"/>
+        </w:rPr>
+        <w:t>top level</w:t>
+      </w:r>
+      <w:proofErr w:type="gramEnd"/>
+      <w:r>
+        <w:rPr>
+          <w:rFonts w:ascii="Arial" w:hAnsi="Arial" w:cs="Arial"/>
+          <w:color w:val="000000"/>
+          <w:sz w:val="20"/>
+          <w:szCs w:val="20"/>
+        </w:rPr>
+        <w:t xml:space="preserve"> album instead of the same main theme for all. </w:t>
+      </w:r>
+      <w:proofErr w:type="gramStart"/>
+      <w:r>
+        <w:rPr>
+          <w:rFonts w:ascii="Arial" w:hAnsi="Arial" w:cs="Arial"/>
+          <w:color w:val="000000"/>
+          <w:sz w:val="20"/>
+          <w:szCs w:val="20"/>
+        </w:rPr>
+        <w:t>Basically</w:t>
+      </w:r>
+      <w:proofErr w:type="gramEnd"/>
+      <w:r>
+        <w:rPr>
+          <w:rFonts w:ascii="Arial" w:hAnsi="Arial" w:cs="Arial"/>
+          <w:color w:val="000000"/>
+          <w:sz w:val="20"/>
+          <w:szCs w:val="20"/>
+        </w:rPr>
+        <w:t xml:space="preserve"> any theme can be used as an album theme.</w:t>
       </w:r>
     </w:p>
     <w:p>
@@ -10905,7 +11853,27 @@
           <w:sz w:val="20"/>
           <w:szCs w:val="20"/>
         </w:rPr>
-        <w:t>A thumbnail representing the album. This is either chosen automatically or specifically set. Functions for album thumbs also support showing the lock image in case the album is protected. Besides that the same as a normal "thumbnail".</w:t>
+        <w:t xml:space="preserve">A thumbnail representing the album. This is either chosen automatically or specifically set. Functions for album thumbs also support showing the lock image in case the album is protected. Besides </w:t>
+      </w:r>
+      <w:proofErr w:type="gramStart"/>
+      <w:r>
+        <w:rPr>
+          <w:rFonts w:ascii="Arial" w:hAnsi="Arial" w:cs="Arial"/>
+          <w:color w:val="000000"/>
+          <w:sz w:val="20"/>
+          <w:szCs w:val="20"/>
+        </w:rPr>
+        <w:t>that</w:t>
+      </w:r>
+      <w:proofErr w:type="gramEnd"/>
+      <w:r>
+        <w:rPr>
+          <w:rFonts w:ascii="Arial" w:hAnsi="Arial" w:cs="Arial"/>
+          <w:color w:val="000000"/>
+          <w:sz w:val="20"/>
+          <w:szCs w:val="20"/>
+        </w:rPr>
+        <w:t xml:space="preserve"> the same as a normal "thumbnail".</w:t>
       </w:r>
     </w:p>
     <w:p>
@@ -11225,7 +12193,27 @@
           <w:sz w:val="20"/>
           <w:szCs w:val="20"/>
         </w:rPr>
-        <w:t>The language you are using for the backend and theme translation. Also the identifier of that language (e.g. de_DE, en_US)</w:t>
+        <w:t xml:space="preserve">The language you are using for the backend and theme translation. </w:t>
+      </w:r>
+      <w:proofErr w:type="gramStart"/>
+      <w:r>
+        <w:rPr>
+          <w:rFonts w:ascii="Arial" w:hAnsi="Arial" w:cs="Arial"/>
+          <w:color w:val="000000"/>
+          <w:sz w:val="20"/>
+          <w:szCs w:val="20"/>
+        </w:rPr>
+        <w:t>Also</w:t>
+      </w:r>
+      <w:proofErr w:type="gramEnd"/>
+      <w:r>
+        <w:rPr>
+          <w:rFonts w:ascii="Arial" w:hAnsi="Arial" w:cs="Arial"/>
+          <w:color w:val="000000"/>
+          <w:sz w:val="20"/>
+          <w:szCs w:val="20"/>
+        </w:rPr>
+        <w:t xml:space="preserve"> the identifier of that language (e.g. de_DE, en_US)</w:t>
       </w:r>
     </w:p>
     <w:p>
@@ -11666,7 +12654,7 @@
         </w:rPr>
         <w:t> </w:t>
       </w:r>
-      <w:hyperlink r:id="rId12" w:tooltip="http://www.zenphoto.org/2009/03/theming-tutorial" w:history="1">
+      <w:hyperlink r:id="rId14" w:tooltip="http://www.zenphoto.org/2009/03/theming-tutorial" w:history="1">
         <w:r>
           <w:rPr>
             <w:rStyle w:val="Hyperlink"/>
@@ -11897,8 +12885,7 @@
           <w:szCs w:val="28"/>
         </w:rPr>
       </w:pPr>
-      <w:bookmarkStart w:id="68" w:name="metadata_map"/>
-      <w:bookmarkStart w:id="69" w:name="_GoBack"/>
+      <w:bookmarkStart w:id="132" w:name="metadata_map"/>
       <w:r>
         <w:br w:type="page"/>
       </w:r>
@@ -11907,12 +12894,12 @@
       <w:pPr>
         <w:pStyle w:val="Heading1"/>
       </w:pPr>
-      <w:bookmarkStart w:id="70" w:name="_Toc522027920"/>
+      <w:bookmarkStart w:id="133" w:name="_Toc49608588"/>
       <w:r>
         <w:lastRenderedPageBreak/>
         <w:t>Metadata Mapping</w:t>
       </w:r>
-      <w:bookmarkEnd w:id="70"/>
+      <w:bookmarkEnd w:id="133"/>
     </w:p>
     <w:tbl>
       <w:tblPr>
@@ -11929,8 +12916,7 @@
           <w:tcPr>
             <w:tcW w:w="4788" w:type="dxa"/>
           </w:tcPr>
-          <w:bookmarkEnd w:id="68"/>
-          <w:bookmarkEnd w:id="69"/>
+          <w:bookmarkEnd w:id="132"/>
           <w:p>
             <w:pPr>
               <w:rPr>
@@ -12188,6 +13174,7 @@
     </w:tbl>
     <w:p/>
     <w:sectPr>
+      <w:footerReference w:type="default" r:id="rId15"/>
       <w:pgSz w:w="12240" w:h="15840"/>
       <w:pgMar w:top="1440" w:right="1440" w:bottom="1440" w:left="1440" w:header="720" w:footer="720" w:gutter="0"/>
       <w:cols w:space="720"/>
@@ -12197,8 +13184,120 @@
 </w:document>
 </file>
 
+<file path=word/endnotes.xml><?xml version="1.0" encoding="utf-8"?>
+<w:endnotes xmlns:wpc="http://schemas.microsoft.com/office/word/2010/wordprocessingCanvas" xmlns:cx="http://schemas.microsoft.com/office/drawing/2014/chartex" xmlns:cx1="http://schemas.microsoft.com/office/drawing/2015/9/8/chartex" xmlns:cx2="http://schemas.microsoft.com/office/drawing/2015/10/21/chartex" xmlns:cx3="http://schemas.microsoft.com/office/drawing/2016/5/9/chartex" xmlns:cx4="http://schemas.microsoft.com/office/drawing/2016/5/10/chartex" xmlns:cx5="http://schemas.microsoft.com/office/drawing/2016/5/11/chartex" xmlns:cx6="http://schemas.microsoft.com/office/drawing/2016/5/12/chartex" xmlns:cx7="http://schemas.microsoft.com/office/drawing/2016/5/13/chartex" xmlns:cx8="http://schemas.microsoft.com/office/drawing/2016/5/14/chartex" xmlns:mc="http://schemas.openxmlformats.org/markup-compatibility/2006" xmlns:aink="http://schemas.microsoft.com/office/drawing/2016/ink" xmlns:am3d="http://schemas.microsoft.com/office/drawing/2017/model3d" xmlns:o="urn:schemas-microsoft-com:office:office" xmlns:r="http://schemas.openxmlformats.org/officeDocument/2006/relationships" xmlns:m="http://schemas.openxmlformats.org/officeDocument/2006/math" xmlns:v="urn:schemas-microsoft-com:vml" xmlns:wp14="http://schemas.microsoft.com/office/word/2010/wordprocessingDrawing" xmlns:wp="http://schemas.openxmlformats.org/drawingml/2006/wordprocessingDrawing" xmlns:w10="urn:schemas-microsoft-com:office:word" xmlns:w="http://schemas.openxmlformats.org/wordprocessingml/2006/main" xmlns:w14="http://schemas.microsoft.com/office/word/2010/wordml" xmlns:w15="http://schemas.microsoft.com/office/word/2012/wordml" xmlns:w16cex="http://schemas.microsoft.com/office/word/2018/wordml/cex" xmlns:w16cid="http://schemas.microsoft.com/office/word/2016/wordml/cid" xmlns:w16="http://schemas.microsoft.com/office/word/2018/wordml" xmlns:w16se="http://schemas.microsoft.com/office/word/2015/wordml/symex" xmlns:wpg="http://schemas.microsoft.com/office/word/2010/wordprocessingGroup" xmlns:wpi="http://schemas.microsoft.com/office/word/2010/wordprocessingInk" xmlns:wne="http://schemas.microsoft.com/office/word/2006/wordml" xmlns:wps="http://schemas.microsoft.com/office/word/2010/wordprocessingShape" mc:Ignorable="w14 w15 w16se w16cid w16 w16cex wp14">
+  <w:endnote w:type="separator" w:id="-1">
+    <w:p>
+      <w:pPr>
+        <w:spacing w:after="0" w:line="240" w:lineRule="auto"/>
+      </w:pPr>
+      <w:r>
+        <w:separator/>
+      </w:r>
+    </w:p>
+  </w:endnote>
+  <w:endnote w:type="continuationSeparator" w:id="0">
+    <w:p>
+      <w:pPr>
+        <w:spacing w:after="0" w:line="240" w:lineRule="auto"/>
+      </w:pPr>
+      <w:r>
+        <w:continuationSeparator/>
+      </w:r>
+    </w:p>
+  </w:endnote>
+</w:endnotes>
+</file>
+
+<file path=word/footer1.xml><?xml version="1.0" encoding="utf-8"?>
+<w:ftr xmlns:wpc="http://schemas.microsoft.com/office/word/2010/wordprocessingCanvas" xmlns:cx="http://schemas.microsoft.com/office/drawing/2014/chartex" xmlns:cx1="http://schemas.microsoft.com/office/drawing/2015/9/8/chartex" xmlns:cx2="http://schemas.microsoft.com/office/drawing/2015/10/21/chartex" xmlns:cx3="http://schemas.microsoft.com/office/drawing/2016/5/9/chartex" xmlns:cx4="http://schemas.microsoft.com/office/drawing/2016/5/10/chartex" xmlns:cx5="http://schemas.microsoft.com/office/drawing/2016/5/11/chartex" xmlns:cx6="http://schemas.microsoft.com/office/drawing/2016/5/12/chartex" xmlns:cx7="http://schemas.microsoft.com/office/drawing/2016/5/13/chartex" xmlns:cx8="http://schemas.microsoft.com/office/drawing/2016/5/14/chartex" xmlns:mc="http://schemas.openxmlformats.org/markup-compatibility/2006" xmlns:aink="http://schemas.microsoft.com/office/drawing/2016/ink" xmlns:am3d="http://schemas.microsoft.com/office/drawing/2017/model3d" xmlns:o="urn:schemas-microsoft-com:office:office" xmlns:r="http://schemas.openxmlformats.org/officeDocument/2006/relationships" xmlns:m="http://schemas.openxmlformats.org/officeDocument/2006/math" xmlns:v="urn:schemas-microsoft-com:vml" xmlns:wp14="http://schemas.microsoft.com/office/word/2010/wordprocessingDrawing" xmlns:wp="http://schemas.openxmlformats.org/drawingml/2006/wordprocessingDrawing" xmlns:w10="urn:schemas-microsoft-com:office:word" xmlns:w="http://schemas.openxmlformats.org/wordprocessingml/2006/main" xmlns:w14="http://schemas.microsoft.com/office/word/2010/wordml" xmlns:w15="http://schemas.microsoft.com/office/word/2012/wordml" xmlns:w16cex="http://schemas.microsoft.com/office/word/2018/wordml/cex" xmlns:w16cid="http://schemas.microsoft.com/office/word/2016/wordml/cid" xmlns:w16="http://schemas.microsoft.com/office/word/2018/wordml" xmlns:w16se="http://schemas.microsoft.com/office/word/2015/wordml/symex" xmlns:wpg="http://schemas.microsoft.com/office/word/2010/wordprocessingGroup" xmlns:wpi="http://schemas.microsoft.com/office/word/2010/wordprocessingInk" xmlns:wne="http://schemas.microsoft.com/office/word/2006/wordml" xmlns:wps="http://schemas.microsoft.com/office/word/2010/wordprocessingShape" mc:Ignorable="w14 w15 w16se w16cid w16 w16cex wp14">
+  <w:customXmlInsRangeStart w:id="134" w:author="Stephen Billard" w:date="2020-08-29T15:49:00Z"/>
+  <w:sdt>
+    <w:sdtPr>
+      <w:id w:val="-862362477"/>
+      <w:docPartObj>
+        <w:docPartGallery w:val="Page Numbers (Bottom of Page)"/>
+        <w:docPartUnique/>
+      </w:docPartObj>
+    </w:sdtPr>
+    <w:sdtEndPr>
+      <w:rPr>
+        <w:noProof/>
+      </w:rPr>
+    </w:sdtEndPr>
+    <w:sdtContent>
+      <w:customXmlInsRangeEnd w:id="134"/>
+      <w:p>
+        <w:pPr>
+          <w:pStyle w:val="Footer"/>
+          <w:jc w:val="center"/>
+          <w:rPr>
+            <w:ins w:id="135" w:author="Stephen Billard" w:date="2020-08-29T15:49:00Z"/>
+          </w:rPr>
+        </w:pPr>
+        <w:ins w:id="136" w:author="Stephen Billard" w:date="2020-08-29T15:49:00Z">
+          <w:r>
+            <w:fldChar w:fldCharType="begin"/>
+          </w:r>
+          <w:r>
+            <w:instrText xml:space="preserve"> PAGE   \* MERGEFORMAT </w:instrText>
+          </w:r>
+          <w:r>
+            <w:fldChar w:fldCharType="separate"/>
+          </w:r>
+          <w:r>
+            <w:rPr>
+              <w:noProof/>
+            </w:rPr>
+            <w:t>2</w:t>
+          </w:r>
+          <w:r>
+            <w:rPr>
+              <w:noProof/>
+            </w:rPr>
+            <w:fldChar w:fldCharType="end"/>
+          </w:r>
+        </w:ins>
+      </w:p>
+      <w:customXmlInsRangeStart w:id="137" w:author="Stephen Billard" w:date="2020-08-29T15:49:00Z"/>
+    </w:sdtContent>
+  </w:sdt>
+  <w:customXmlInsRangeEnd w:id="137"/>
+  <w:p>
+    <w:pPr>
+      <w:pStyle w:val="Footer"/>
+    </w:pPr>
+  </w:p>
+</w:ftr>
+</file>
+
+<file path=word/footnotes.xml><?xml version="1.0" encoding="utf-8"?>
+<w:footnotes xmlns:wpc="http://schemas.microsoft.com/office/word/2010/wordprocessingCanvas" xmlns:cx="http://schemas.microsoft.com/office/drawing/2014/chartex" xmlns:cx1="http://schemas.microsoft.com/office/drawing/2015/9/8/chartex" xmlns:cx2="http://schemas.microsoft.com/office/drawing/2015/10/21/chartex" xmlns:cx3="http://schemas.microsoft.com/office/drawing/2016/5/9/chartex" xmlns:cx4="http://schemas.microsoft.com/office/drawing/2016/5/10/chartex" xmlns:cx5="http://schemas.microsoft.com/office/drawing/2016/5/11/chartex" xmlns:cx6="http://schemas.microsoft.com/office/drawing/2016/5/12/chartex" xmlns:cx7="http://schemas.microsoft.com/office/drawing/2016/5/13/chartex" xmlns:cx8="http://schemas.microsoft.com/office/drawing/2016/5/14/chartex" xmlns:mc="http://schemas.openxmlformats.org/markup-compatibility/2006" xmlns:aink="http://schemas.microsoft.com/office/drawing/2016/ink" xmlns:am3d="http://schemas.microsoft.com/office/drawing/2017/model3d" xmlns:o="urn:schemas-microsoft-com:office:office" xmlns:r="http://schemas.openxmlformats.org/officeDocument/2006/relationships" xmlns:m="http://schemas.openxmlformats.org/officeDocument/2006/math" xmlns:v="urn:schemas-microsoft-com:vml" xmlns:wp14="http://schemas.microsoft.com/office/word/2010/wordprocessingDrawing" xmlns:wp="http://schemas.openxmlformats.org/drawingml/2006/wordprocessingDrawing" xmlns:w10="urn:schemas-microsoft-com:office:word" xmlns:w="http://schemas.openxmlformats.org/wordprocessingml/2006/main" xmlns:w14="http://schemas.microsoft.com/office/word/2010/wordml" xmlns:w15="http://schemas.microsoft.com/office/word/2012/wordml" xmlns:w16cex="http://schemas.microsoft.com/office/word/2018/wordml/cex" xmlns:w16cid="http://schemas.microsoft.com/office/word/2016/wordml/cid" xmlns:w16="http://schemas.microsoft.com/office/word/2018/wordml" xmlns:w16se="http://schemas.microsoft.com/office/word/2015/wordml/symex" xmlns:wpg="http://schemas.microsoft.com/office/word/2010/wordprocessingGroup" xmlns:wpi="http://schemas.microsoft.com/office/word/2010/wordprocessingInk" xmlns:wne="http://schemas.microsoft.com/office/word/2006/wordml" xmlns:wps="http://schemas.microsoft.com/office/word/2010/wordprocessingShape" mc:Ignorable="w14 w15 w16se w16cid w16 w16cex wp14">
+  <w:footnote w:type="separator" w:id="-1">
+    <w:p>
+      <w:pPr>
+        <w:spacing w:after="0" w:line="240" w:lineRule="auto"/>
+      </w:pPr>
+      <w:r>
+        <w:separator/>
+      </w:r>
+    </w:p>
+  </w:footnote>
+  <w:footnote w:type="continuationSeparator" w:id="0">
+    <w:p>
+      <w:pPr>
+        <w:spacing w:after="0" w:line="240" w:lineRule="auto"/>
+      </w:pPr>
+      <w:r>
+        <w:continuationSeparator/>
+      </w:r>
+    </w:p>
+  </w:footnote>
+</w:footnotes>
+</file>
+
 <file path=word/numbering.xml><?xml version="1.0" encoding="utf-8"?>
-<w:numbering xmlns:wpc="http://schemas.microsoft.com/office/word/2010/wordprocessingCanvas" xmlns:cx="http://schemas.microsoft.com/office/drawing/2014/chartex" xmlns:cx1="http://schemas.microsoft.com/office/drawing/2015/9/8/chartex" xmlns:cx2="http://schemas.microsoft.com/office/drawing/2015/10/21/chartex" xmlns:cx3="http://schemas.microsoft.com/office/drawing/2016/5/9/chartex" xmlns:cx4="http://schemas.microsoft.com/office/drawing/2016/5/10/chartex" xmlns:cx5="http://schemas.microsoft.com/office/drawing/2016/5/11/chartex" xmlns:cx6="http://schemas.microsoft.com/office/drawing/2016/5/12/chartex" xmlns:cx7="http://schemas.microsoft.com/office/drawing/2016/5/13/chartex" xmlns:cx8="http://schemas.microsoft.com/office/drawing/2016/5/14/chartex" xmlns:mc="http://schemas.openxmlformats.org/markup-compatibility/2006" xmlns:aink="http://schemas.microsoft.com/office/drawing/2016/ink" xmlns:am3d="http://schemas.microsoft.com/office/drawing/2017/model3d" xmlns:o="urn:schemas-microsoft-com:office:office" xmlns:r="http://schemas.openxmlformats.org/officeDocument/2006/relationships" xmlns:m="http://schemas.openxmlformats.org/officeDocument/2006/math" xmlns:v="urn:schemas-microsoft-com:vml" xmlns:wp14="http://schemas.microsoft.com/office/word/2010/wordprocessingDrawing" xmlns:wp="http://schemas.openxmlformats.org/drawingml/2006/wordprocessingDrawing" xmlns:w10="urn:schemas-microsoft-com:office:word" xmlns:w="http://schemas.openxmlformats.org/wordprocessingml/2006/main" xmlns:w14="http://schemas.microsoft.com/office/word/2010/wordml" xmlns:w15="http://schemas.microsoft.com/office/word/2012/wordml" xmlns:w16cid="http://schemas.microsoft.com/office/word/2016/wordml/cid" xmlns:w16se="http://schemas.microsoft.com/office/word/2015/wordml/symex" xmlns:wpg="http://schemas.microsoft.com/office/word/2010/wordprocessingGroup" xmlns:wpi="http://schemas.microsoft.com/office/word/2010/wordprocessingInk" xmlns:wne="http://schemas.microsoft.com/office/word/2006/wordml" xmlns:wps="http://schemas.microsoft.com/office/word/2010/wordprocessingShape" mc:Ignorable="w14 w15 w16se w16cid wp14">
+<w:numbering xmlns:wpc="http://schemas.microsoft.com/office/word/2010/wordprocessingCanvas" xmlns:cx="http://schemas.microsoft.com/office/drawing/2014/chartex" xmlns:cx1="http://schemas.microsoft.com/office/drawing/2015/9/8/chartex" xmlns:cx2="http://schemas.microsoft.com/office/drawing/2015/10/21/chartex" xmlns:cx3="http://schemas.microsoft.com/office/drawing/2016/5/9/chartex" xmlns:cx4="http://schemas.microsoft.com/office/drawing/2016/5/10/chartex" xmlns:cx5="http://schemas.microsoft.com/office/drawing/2016/5/11/chartex" xmlns:cx6="http://schemas.microsoft.com/office/drawing/2016/5/12/chartex" xmlns:cx7="http://schemas.microsoft.com/office/drawing/2016/5/13/chartex" xmlns:cx8="http://schemas.microsoft.com/office/drawing/2016/5/14/chartex" xmlns:mc="http://schemas.openxmlformats.org/markup-compatibility/2006" xmlns:aink="http://schemas.microsoft.com/office/drawing/2016/ink" xmlns:am3d="http://schemas.microsoft.com/office/drawing/2017/model3d" xmlns:o="urn:schemas-microsoft-com:office:office" xmlns:r="http://schemas.openxmlformats.org/officeDocument/2006/relationships" xmlns:m="http://schemas.openxmlformats.org/officeDocument/2006/math" xmlns:v="urn:schemas-microsoft-com:vml" xmlns:wp14="http://schemas.microsoft.com/office/word/2010/wordprocessingDrawing" xmlns:wp="http://schemas.openxmlformats.org/drawingml/2006/wordprocessingDrawing" xmlns:w10="urn:schemas-microsoft-com:office:word" xmlns:w="http://schemas.openxmlformats.org/wordprocessingml/2006/main" xmlns:w14="http://schemas.microsoft.com/office/word/2010/wordml" xmlns:w15="http://schemas.microsoft.com/office/word/2012/wordml" xmlns:w16cex="http://schemas.microsoft.com/office/word/2018/wordml/cex" xmlns:w16cid="http://schemas.microsoft.com/office/word/2016/wordml/cid" xmlns:w16="http://schemas.microsoft.com/office/word/2018/wordml" xmlns:w16se="http://schemas.microsoft.com/office/word/2015/wordml/symex" xmlns:wpg="http://schemas.microsoft.com/office/word/2010/wordprocessingGroup" xmlns:wpi="http://schemas.microsoft.com/office/word/2010/wordprocessingInk" xmlns:wne="http://schemas.microsoft.com/office/word/2006/wordml" xmlns:wps="http://schemas.microsoft.com/office/word/2010/wordprocessingShape" mc:Ignorable="w14 w15 w16se w16cid w16 w16cex wp14">
   <w:abstractNum w:abstractNumId="0" w15:restartNumberingAfterBreak="0">
     <w:nsid w:val="03561E73"/>
     <w:multiLevelType w:val="multilevel"/>
@@ -15655,7 +16754,7 @@
 </file>
 
 <file path=word/people.xml><?xml version="1.0" encoding="utf-8"?>
-<w15:people xmlns:wpc="http://schemas.microsoft.com/office/word/2010/wordprocessingCanvas" xmlns:cx="http://schemas.microsoft.com/office/drawing/2014/chartex" xmlns:cx1="http://schemas.microsoft.com/office/drawing/2015/9/8/chartex" xmlns:cx2="http://schemas.microsoft.com/office/drawing/2015/10/21/chartex" xmlns:cx3="http://schemas.microsoft.com/office/drawing/2016/5/9/chartex" xmlns:cx4="http://schemas.microsoft.com/office/drawing/2016/5/10/chartex" xmlns:cx5="http://schemas.microsoft.com/office/drawing/2016/5/11/chartex" xmlns:cx6="http://schemas.microsoft.com/office/drawing/2016/5/12/chartex" xmlns:cx7="http://schemas.microsoft.com/office/drawing/2016/5/13/chartex" xmlns:cx8="http://schemas.microsoft.com/office/drawing/2016/5/14/chartex" xmlns:mc="http://schemas.openxmlformats.org/markup-compatibility/2006" xmlns:aink="http://schemas.microsoft.com/office/drawing/2016/ink" xmlns:am3d="http://schemas.microsoft.com/office/drawing/2017/model3d" xmlns:o="urn:schemas-microsoft-com:office:office" xmlns:r="http://schemas.openxmlformats.org/officeDocument/2006/relationships" xmlns:m="http://schemas.openxmlformats.org/officeDocument/2006/math" xmlns:v="urn:schemas-microsoft-com:vml" xmlns:wp14="http://schemas.microsoft.com/office/word/2010/wordprocessingDrawing" xmlns:wp="http://schemas.openxmlformats.org/drawingml/2006/wordprocessingDrawing" xmlns:w10="urn:schemas-microsoft-com:office:word" xmlns:w="http://schemas.openxmlformats.org/wordprocessingml/2006/main" xmlns:w14="http://schemas.microsoft.com/office/word/2010/wordml" xmlns:w15="http://schemas.microsoft.com/office/word/2012/wordml" xmlns:w16cid="http://schemas.microsoft.com/office/word/2016/wordml/cid" xmlns:w16se="http://schemas.microsoft.com/office/word/2015/wordml/symex" xmlns:wpg="http://schemas.microsoft.com/office/word/2010/wordprocessingGroup" xmlns:wpi="http://schemas.microsoft.com/office/word/2010/wordprocessingInk" xmlns:wne="http://schemas.microsoft.com/office/word/2006/wordml" xmlns:wps="http://schemas.microsoft.com/office/word/2010/wordprocessingShape" mc:Ignorable="w14 w15 w16se w16cid wp14">
+<w15:people xmlns:wpc="http://schemas.microsoft.com/office/word/2010/wordprocessingCanvas" xmlns:cx="http://schemas.microsoft.com/office/drawing/2014/chartex" xmlns:cx1="http://schemas.microsoft.com/office/drawing/2015/9/8/chartex" xmlns:cx2="http://schemas.microsoft.com/office/drawing/2015/10/21/chartex" xmlns:cx3="http://schemas.microsoft.com/office/drawing/2016/5/9/chartex" xmlns:cx4="http://schemas.microsoft.com/office/drawing/2016/5/10/chartex" xmlns:cx5="http://schemas.microsoft.com/office/drawing/2016/5/11/chartex" xmlns:cx6="http://schemas.microsoft.com/office/drawing/2016/5/12/chartex" xmlns:cx7="http://schemas.microsoft.com/office/drawing/2016/5/13/chartex" xmlns:cx8="http://schemas.microsoft.com/office/drawing/2016/5/14/chartex" xmlns:mc="http://schemas.openxmlformats.org/markup-compatibility/2006" xmlns:aink="http://schemas.microsoft.com/office/drawing/2016/ink" xmlns:am3d="http://schemas.microsoft.com/office/drawing/2017/model3d" xmlns:o="urn:schemas-microsoft-com:office:office" xmlns:r="http://schemas.openxmlformats.org/officeDocument/2006/relationships" xmlns:m="http://schemas.openxmlformats.org/officeDocument/2006/math" xmlns:v="urn:schemas-microsoft-com:vml" xmlns:wp14="http://schemas.microsoft.com/office/word/2010/wordprocessingDrawing" xmlns:wp="http://schemas.openxmlformats.org/drawingml/2006/wordprocessingDrawing" xmlns:w10="urn:schemas-microsoft-com:office:word" xmlns:w="http://schemas.openxmlformats.org/wordprocessingml/2006/main" xmlns:w14="http://schemas.microsoft.com/office/word/2010/wordml" xmlns:w15="http://schemas.microsoft.com/office/word/2012/wordml" xmlns:w16cex="http://schemas.microsoft.com/office/word/2018/wordml/cex" xmlns:w16cid="http://schemas.microsoft.com/office/word/2016/wordml/cid" xmlns:w16="http://schemas.microsoft.com/office/word/2018/wordml" xmlns:w16se="http://schemas.microsoft.com/office/word/2015/wordml/symex" xmlns:wpg="http://schemas.microsoft.com/office/word/2010/wordprocessingGroup" xmlns:wpi="http://schemas.microsoft.com/office/word/2010/wordprocessingInk" xmlns:wne="http://schemas.microsoft.com/office/word/2006/wordml" xmlns:wps="http://schemas.microsoft.com/office/word/2010/wordprocessingShape" mc:Ignorable="w14 w15 w16se w16cid w16 w16cex wp14">
   <w15:person w15:author="Stephen Billard">
     <w15:presenceInfo w15:providerId="Windows Live" w15:userId="17ba2ed91c0fe111"/>
   </w15:person>
@@ -15663,7 +16762,7 @@
 </file>
 
 <file path=word/styles.xml><?xml version="1.0" encoding="utf-8"?>
-<w:styles xmlns:mc="http://schemas.openxmlformats.org/markup-compatibility/2006" xmlns:r="http://schemas.openxmlformats.org/officeDocument/2006/relationships" xmlns:w="http://schemas.openxmlformats.org/wordprocessingml/2006/main" xmlns:w14="http://schemas.microsoft.com/office/word/2010/wordml" xmlns:w15="http://schemas.microsoft.com/office/word/2012/wordml" xmlns:w16cid="http://schemas.microsoft.com/office/word/2016/wordml/cid" xmlns:w16se="http://schemas.microsoft.com/office/word/2015/wordml/symex" mc:Ignorable="w14 w15 w16se w16cid">
+<w:styles xmlns:mc="http://schemas.openxmlformats.org/markup-compatibility/2006" xmlns:r="http://schemas.openxmlformats.org/officeDocument/2006/relationships" xmlns:w="http://schemas.openxmlformats.org/wordprocessingml/2006/main" xmlns:w14="http://schemas.microsoft.com/office/word/2010/wordml" xmlns:w15="http://schemas.microsoft.com/office/word/2012/wordml" xmlns:w16cex="http://schemas.microsoft.com/office/word/2018/wordml/cex" xmlns:w16cid="http://schemas.microsoft.com/office/word/2016/wordml/cid" xmlns:w16="http://schemas.microsoft.com/office/word/2018/wordml" xmlns:w16se="http://schemas.microsoft.com/office/word/2015/wordml/symex" mc:Ignorable="w14 w15 w16se w16cid w16 w16cex">
   <w:docDefaults>
     <w:rPrDefault>
       <w:rPr>
@@ -16334,7 +17433,6 @@
     <w:basedOn w:val="Heading1"/>
     <w:next w:val="Normal"/>
     <w:uiPriority w:val="39"/>
-    <w:semiHidden/>
     <w:unhideWhenUsed/>
     <w:qFormat/>
     <w:pPr>
@@ -16417,6 +17515,57 @@
       <w:color w:val="800080" w:themeColor="followedHyperlink"/>
       <w:u w:val="single"/>
     </w:rPr>
+  </w:style>
+  <w:style w:type="character" w:styleId="UnresolvedMention">
+    <w:name w:val="Unresolved Mention"/>
+    <w:basedOn w:val="DefaultParagraphFont"/>
+    <w:uiPriority w:val="99"/>
+    <w:semiHidden/>
+    <w:unhideWhenUsed/>
+    <w:rPr>
+      <w:color w:val="605E5C"/>
+      <w:shd w:val="clear" w:color="auto" w:fill="E1DFDD"/>
+    </w:rPr>
+  </w:style>
+  <w:style w:type="paragraph" w:styleId="Header">
+    <w:name w:val="header"/>
+    <w:basedOn w:val="Normal"/>
+    <w:link w:val="HeaderChar"/>
+    <w:uiPriority w:val="99"/>
+    <w:unhideWhenUsed/>
+    <w:pPr>
+      <w:tabs>
+        <w:tab w:val="center" w:pos="4680"/>
+        <w:tab w:val="right" w:pos="9360"/>
+      </w:tabs>
+      <w:spacing w:after="0" w:line="240" w:lineRule="auto"/>
+    </w:pPr>
+  </w:style>
+  <w:style w:type="character" w:customStyle="1" w:styleId="HeaderChar">
+    <w:name w:val="Header Char"/>
+    <w:basedOn w:val="DefaultParagraphFont"/>
+    <w:link w:val="Header"/>
+    <w:uiPriority w:val="99"/>
+  </w:style>
+  <w:style w:type="paragraph" w:styleId="Footer">
+    <w:name w:val="footer"/>
+    <w:basedOn w:val="Normal"/>
+    <w:link w:val="FooterChar"/>
+    <w:uiPriority w:val="99"/>
+    <w:unhideWhenUsed/>
+    <w:pPr>
+      <w:tabs>
+        <w:tab w:val="center" w:pos="4680"/>
+        <w:tab w:val="right" w:pos="9360"/>
+      </w:tabs>
+      <w:spacing w:after="0" w:line="240" w:lineRule="auto"/>
+    </w:pPr>
+  </w:style>
+  <w:style w:type="character" w:customStyle="1" w:styleId="FooterChar">
+    <w:name w:val="Footer Char"/>
+    <w:basedOn w:val="DefaultParagraphFont"/>
+    <w:link w:val="Footer"/>
+    <w:uiPriority w:val="99"/>
   </w:style>
 </w:styles>
 </file>

</xml_diff>

<commit_message>
plugins removed from distribution
</commit_message>
<xml_diff>
--- a/user guide.docx
+++ b/user guide.docx
@@ -70,7 +70,6 @@
         <w:br w:type="page"/>
       </w:r>
     </w:p>
-    <w:customXmlInsRangeStart w:id="0" w:author="Stephen Billard" w:date="2020-08-29T15:48:00Z"/>
     <w:sdt>
       <w:sdtPr>
         <w:rPr>
@@ -94,19 +93,13 @@
         </w:rPr>
       </w:sdtEndPr>
       <w:sdtContent>
-        <w:customXmlInsRangeEnd w:id="0"/>
         <w:p>
           <w:pPr>
             <w:pStyle w:val="TOCHeading"/>
-            <w:rPr>
-              <w:ins w:id="1" w:author="Stephen Billard" w:date="2020-08-29T15:48:00Z"/>
-            </w:rPr>
           </w:pPr>
-          <w:ins w:id="2" w:author="Stephen Billard" w:date="2020-08-29T15:48:00Z">
-            <w:r>
-              <w:t>Contents</w:t>
-            </w:r>
-          </w:ins>
+          <w:r>
+            <w:t>Contents</w:t>
+          </w:r>
         </w:p>
         <w:p>
           <w:pPr>
@@ -119,17 +112,15 @@
               <w:noProof/>
             </w:rPr>
           </w:pPr>
-          <w:ins w:id="3" w:author="Stephen Billard" w:date="2020-08-29T15:48:00Z">
-            <w:r>
-              <w:fldChar w:fldCharType="begin"/>
-            </w:r>
-            <w:r>
-              <w:instrText xml:space="preserve"> TOC \o "1-3" \h \z \u </w:instrText>
-            </w:r>
-            <w:r>
-              <w:fldChar w:fldCharType="separate"/>
-            </w:r>
-          </w:ins>
+          <w:r>
+            <w:fldChar w:fldCharType="begin"/>
+          </w:r>
+          <w:r>
+            <w:instrText xml:space="preserve"> TOC \o "1-3" \h \z \u </w:instrText>
+          </w:r>
+          <w:r>
+            <w:fldChar w:fldCharType="separate"/>
+          </w:r>
           <w:hyperlink w:anchor="_Toc49608530" w:history="1">
             <w:r>
               <w:rPr>
@@ -4200,26 +4191,17 @@
           </w:hyperlink>
         </w:p>
         <w:p>
-          <w:pPr>
+          <w:r>
             <w:rPr>
-              <w:ins w:id="4" w:author="Stephen Billard" w:date="2020-08-29T15:48:00Z"/>
+              <w:b/>
+              <w:bCs/>
+              <w:noProof/>
             </w:rPr>
-          </w:pPr>
-          <w:ins w:id="5" w:author="Stephen Billard" w:date="2020-08-29T15:48:00Z">
-            <w:r>
-              <w:rPr>
-                <w:b/>
-                <w:bCs/>
-                <w:noProof/>
-              </w:rPr>
-              <w:fldChar w:fldCharType="end"/>
-            </w:r>
-          </w:ins>
+            <w:fldChar w:fldCharType="end"/>
+          </w:r>
         </w:p>
-        <w:customXmlInsRangeStart w:id="6" w:author="Stephen Billard" w:date="2020-08-29T15:48:00Z"/>
       </w:sdtContent>
     </w:sdt>
-    <w:customXmlInsRangeEnd w:id="6"/>
     <w:p>
       <w:pPr>
         <w:rPr>
@@ -4239,12 +4221,12 @@
       <w:pPr>
         <w:pStyle w:val="Heading1"/>
       </w:pPr>
-      <w:bookmarkStart w:id="7" w:name="_Toc49608530"/>
+      <w:bookmarkStart w:id="0" w:name="_Toc49608530"/>
       <w:r>
         <w:lastRenderedPageBreak/>
         <w:t>Introduction</w:t>
       </w:r>
-      <w:bookmarkEnd w:id="7"/>
+      <w:bookmarkEnd w:id="0"/>
     </w:p>
     <w:p>
       <w:pPr>
@@ -4417,12 +4399,12 @@
       <w:pPr>
         <w:pStyle w:val="Heading1"/>
       </w:pPr>
-      <w:bookmarkStart w:id="8" w:name="_Toc49608531"/>
+      <w:bookmarkStart w:id="1" w:name="_Toc49608531"/>
       <w:r>
         <w:lastRenderedPageBreak/>
         <w:t>Installation</w:t>
       </w:r>
-      <w:bookmarkEnd w:id="8"/>
+      <w:bookmarkEnd w:id="1"/>
     </w:p>
     <w:p>
       <w:pPr>
@@ -4462,15 +4444,7 @@
         <w:t>nginx</w:t>
       </w:r>
       <w:r>
-        <w:t xml:space="preserve"> and other similar servers, however, it is not tested in those environments and we cannot provide technical support for them. Many servers are configured so that Scripts will not run if file/folder permissions are set too loosely. </w:t>
-      </w:r>
-      <w:proofErr w:type="gramStart"/>
-      <w:r>
-        <w:t>Unfortunately</w:t>
-      </w:r>
-      <w:proofErr w:type="gramEnd"/>
-      <w:r>
-        <w:t xml:space="preserve"> some others are configured in a way that prevents </w:t>
+        <w:t xml:space="preserve"> and other similar servers, however, it is not tested in those environments and we cannot provide technical support for them. Many servers are configured so that Scripts will not run if file/folder permissions are set too loosely. Unfortunately some others are configured in a way that prevents </w:t>
       </w:r>
       <w:r>
         <w:rPr>
@@ -4838,27 +4812,7 @@
           <w:sz w:val="20"/>
           <w:szCs w:val="20"/>
         </w:rPr>
-        <w:t xml:space="preserve"> operates normally with the UTF-</w:t>
-      </w:r>
-      <w:proofErr w:type="gramStart"/>
-      <w:r>
-        <w:rPr>
-          <w:rFonts w:ascii="Arial" w:eastAsia="Times New Roman" w:hAnsi="Arial" w:cs="Arial"/>
-          <w:color w:val="000000"/>
-          <w:sz w:val="20"/>
-          <w:szCs w:val="20"/>
-        </w:rPr>
-        <w:t>8 character</w:t>
-      </w:r>
-      <w:proofErr w:type="gramEnd"/>
-      <w:r>
-        <w:rPr>
-          <w:rFonts w:ascii="Arial" w:eastAsia="Times New Roman" w:hAnsi="Arial" w:cs="Arial"/>
-          <w:color w:val="000000"/>
-          <w:sz w:val="20"/>
-          <w:szCs w:val="20"/>
-        </w:rPr>
-        <w:t xml:space="preserve"> set so your database should be configured with UTF8_unicode_ci as its collating sequence.</w:t>
+        <w:t xml:space="preserve"> operates normally with the UTF-8 character set so your database should be configured with UTF8_unicode_ci as its collating sequence.</w:t>
       </w:r>
     </w:p>
     <w:p>
@@ -4877,11 +4831,11 @@
       <w:pPr>
         <w:pStyle w:val="Heading2"/>
       </w:pPr>
-      <w:bookmarkStart w:id="9" w:name="_Toc49608532"/>
+      <w:bookmarkStart w:id="2" w:name="_Toc49608532"/>
       <w:r>
         <w:t>New installations</w:t>
       </w:r>
-      <w:bookmarkEnd w:id="9"/>
+      <w:bookmarkEnd w:id="2"/>
     </w:p>
     <w:p>
       <w:r>
@@ -4992,12 +4946,12 @@
       <w:pPr>
         <w:pStyle w:val="Heading3"/>
       </w:pPr>
-      <w:bookmarkStart w:id="10" w:name="_Toc49608533"/>
+      <w:bookmarkStart w:id="3" w:name="_Toc49608533"/>
       <w:r>
         <w:lastRenderedPageBreak/>
         <w:t>Cruft free URLs</w:t>
       </w:r>
-      <w:bookmarkEnd w:id="10"/>
+      <w:bookmarkEnd w:id="3"/>
     </w:p>
     <w:p>
       <w:r>
@@ -5038,11 +4992,11 @@
       <w:pPr>
         <w:pStyle w:val="Heading3"/>
       </w:pPr>
-      <w:bookmarkStart w:id="11" w:name="_Toc49608534"/>
+      <w:bookmarkStart w:id="4" w:name="_Toc49608534"/>
       <w:r>
         <w:t>Character sets</w:t>
       </w:r>
-      <w:bookmarkEnd w:id="11"/>
+      <w:bookmarkEnd w:id="4"/>
     </w:p>
     <w:p>
       <w:r>
@@ -5062,11 +5016,11 @@
       <w:pPr>
         <w:pStyle w:val="Heading3"/>
       </w:pPr>
-      <w:bookmarkStart w:id="12" w:name="_Toc49608535"/>
+      <w:bookmarkStart w:id="5" w:name="_Toc49608535"/>
       <w:r>
         <w:t>System Check</w:t>
       </w:r>
-      <w:bookmarkEnd w:id="12"/>
+      <w:bookmarkEnd w:id="5"/>
     </w:p>
     <w:p>
       <w:r>
@@ -5108,11 +5062,11 @@
       <w:pPr>
         <w:pStyle w:val="Heading3"/>
       </w:pPr>
-      <w:bookmarkStart w:id="13" w:name="_Toc49608536"/>
+      <w:bookmarkStart w:id="6" w:name="_Toc49608536"/>
       <w:r>
         <w:t>Setup files</w:t>
       </w:r>
-      <w:bookmarkEnd w:id="13"/>
+      <w:bookmarkEnd w:id="6"/>
     </w:p>
     <w:p>
       <w:r>
@@ -5123,21 +5077,21 @@
       <w:pPr>
         <w:pStyle w:val="Heading2"/>
       </w:pPr>
-      <w:bookmarkStart w:id="14" w:name="_Toc49608537"/>
+      <w:bookmarkStart w:id="7" w:name="_Toc49608537"/>
       <w:r>
         <w:t>Upgrades</w:t>
       </w:r>
-      <w:bookmarkEnd w:id="14"/>
+      <w:bookmarkEnd w:id="7"/>
     </w:p>
     <w:p>
       <w:pPr>
         <w:pStyle w:val="Heading3"/>
       </w:pPr>
-      <w:bookmarkStart w:id="15" w:name="_Toc49608538"/>
+      <w:bookmarkStart w:id="8" w:name="_Toc49608538"/>
       <w:r>
         <w:t>Closing the site</w:t>
       </w:r>
-      <w:bookmarkEnd w:id="15"/>
+      <w:bookmarkEnd w:id="8"/>
     </w:p>
     <w:p>
       <w:r>
@@ -5174,34 +5128,18 @@
         <w:t>netPhotoGraphics</w:t>
       </w:r>
       <w:r>
-        <w:t xml:space="preserve"> first </w:t>
-      </w:r>
-      <w:proofErr w:type="gramStart"/>
-      <w:r>
-        <w:t>insure</w:t>
-      </w:r>
-      <w:proofErr w:type="gramEnd"/>
-      <w:r>
-        <w:t xml:space="preserve"> that you are logged into your site. Then follow the same steps you did for the initial install. </w:t>
-      </w:r>
-      <w:proofErr w:type="gramStart"/>
-      <w:r>
-        <w:t>Of course</w:t>
-      </w:r>
-      <w:proofErr w:type="gramEnd"/>
-      <w:r>
-        <w:t xml:space="preserve"> you will have already dealt with any configuration errors and warnings, to that step is bypassed.</w:t>
+        <w:t xml:space="preserve"> first insure that you are logged into your site. Then follow the same steps you did for the initial install. Of course you will have already dealt with any configuration errors and warnings, to that step is bypassed.</w:t>
       </w:r>
     </w:p>
     <w:p>
       <w:pPr>
         <w:pStyle w:val="Heading3"/>
       </w:pPr>
-      <w:bookmarkStart w:id="16" w:name="_Toc49608539"/>
+      <w:bookmarkStart w:id="9" w:name="_Toc49608539"/>
       <w:r>
         <w:t>Moving the site</w:t>
       </w:r>
-      <w:bookmarkEnd w:id="16"/>
+      <w:bookmarkEnd w:id="9"/>
     </w:p>
     <w:p>
       <w:r>
@@ -5215,26 +5153,18 @@
         <w:t>netPhotoGraphics</w:t>
       </w:r>
       <w:r>
-        <w:t xml:space="preserve"> maintains information about the install location as part of its operations. </w:t>
-      </w:r>
-      <w:proofErr w:type="gramStart"/>
-      <w:r>
-        <w:t>Additionally</w:t>
-      </w:r>
-      <w:proofErr w:type="gramEnd"/>
-      <w:r>
-        <w:t xml:space="preserve"> the server URI redirection software needs to know these details. Since the setup process detects and stores the location, if you somehow change the location, e.g. physically move to a different folder or change the Host domain you should re-run the Setup program.</w:t>
+        <w:t xml:space="preserve"> maintains information about the install location as part of its operations. Additionally the server URI redirection software needs to know these details. Since the setup process detects and stores the location, if you somehow change the location, e.g. physically move to a different folder or change the Host domain you should re-run the Setup program.</w:t>
       </w:r>
     </w:p>
     <w:p>
       <w:pPr>
         <w:pStyle w:val="Heading2"/>
       </w:pPr>
-      <w:bookmarkStart w:id="17" w:name="_Toc49608540"/>
+      <w:bookmarkStart w:id="10" w:name="_Toc49608540"/>
       <w:r>
         <w:t>Trouble shooting the install</w:t>
       </w:r>
-      <w:bookmarkEnd w:id="17"/>
+      <w:bookmarkEnd w:id="10"/>
     </w:p>
     <w:p>
       <w:r>
@@ -5274,12 +5204,12 @@
       <w:pPr>
         <w:pStyle w:val="Heading1"/>
       </w:pPr>
-      <w:bookmarkStart w:id="18" w:name="_Toc49608541"/>
+      <w:bookmarkStart w:id="11" w:name="_Toc49608541"/>
       <w:r>
         <w:lastRenderedPageBreak/>
         <w:t>Getting started</w:t>
       </w:r>
-      <w:bookmarkEnd w:id="18"/>
+      <w:bookmarkEnd w:id="11"/>
     </w:p>
     <w:p>
       <w:r>
@@ -5291,21 +5221,21 @@
       <w:pPr>
         <w:pStyle w:val="Heading2"/>
       </w:pPr>
-      <w:bookmarkStart w:id="19" w:name="_Toc49608542"/>
+      <w:bookmarkStart w:id="12" w:name="_Toc49608542"/>
       <w:r>
         <w:t>Site structure</w:t>
       </w:r>
-      <w:bookmarkEnd w:id="19"/>
+      <w:bookmarkEnd w:id="12"/>
     </w:p>
     <w:p>
       <w:pPr>
         <w:pStyle w:val="Heading3"/>
       </w:pPr>
-      <w:bookmarkStart w:id="20" w:name="_Toc49608543"/>
+      <w:bookmarkStart w:id="13" w:name="_Toc49608543"/>
       <w:r>
         <w:t>Site administration</w:t>
       </w:r>
-      <w:bookmarkEnd w:id="20"/>
+      <w:bookmarkEnd w:id="13"/>
     </w:p>
     <w:p>
       <w:r>
@@ -5334,11 +5264,11 @@
       <w:pPr>
         <w:pStyle w:val="Heading3"/>
       </w:pPr>
-      <w:bookmarkStart w:id="21" w:name="_Toc49608544"/>
+      <w:bookmarkStart w:id="14" w:name="_Toc49608544"/>
       <w:r>
         <w:t>Themes</w:t>
       </w:r>
-      <w:bookmarkEnd w:id="21"/>
+      <w:bookmarkEnd w:id="14"/>
     </w:p>
     <w:p>
       <w:pPr>
@@ -5432,15 +5362,7 @@
     </w:p>
     <w:p>
       <w:r>
-        <w:t xml:space="preserve">As time progresses, software changes. We keep all the distributed themes up-to-date but cannot guarantee that third party themes will not need updating. To support those older </w:t>
-      </w:r>
-      <w:proofErr w:type="gramStart"/>
-      <w:r>
-        <w:t>themes</w:t>
-      </w:r>
-      <w:proofErr w:type="gramEnd"/>
-      <w:r>
-        <w:t xml:space="preserve"> we provide a </w:t>
+        <w:t xml:space="preserve">As time progresses, software changes. We keep all the distributed themes up-to-date but cannot guarantee that third party themes will not need updating. To support those older themes we provide a </w:t>
       </w:r>
       <w:r>
         <w:rPr>
@@ -5461,11 +5383,11 @@
       <w:pPr>
         <w:pStyle w:val="Heading3"/>
       </w:pPr>
-      <w:bookmarkStart w:id="22" w:name="_Toc49608545"/>
+      <w:bookmarkStart w:id="15" w:name="_Toc49608545"/>
       <w:r>
         <w:t>Plugins</w:t>
       </w:r>
-      <w:bookmarkEnd w:id="22"/>
+      <w:bookmarkEnd w:id="15"/>
     </w:p>
     <w:p>
       <w:r>
@@ -5511,24 +5433,14 @@
     </w:p>
     <w:p>
       <w:r>
-        <w:t xml:space="preserve">Plugins are organized by category and there is a sub-tab for each category. </w:t>
-      </w:r>
-      <w:proofErr w:type="gramStart"/>
-      <w:r>
-        <w:t>So</w:t>
-      </w:r>
-      <w:proofErr w:type="gramEnd"/>
-      <w:r>
-        <w:t xml:space="preserve"> you would look under the media sub-tab for things like support for video content. Look under the </w:t>
-      </w:r>
-      <w:proofErr w:type="gramStart"/>
+        <w:t xml:space="preserve">Plugins are organized by category and there is a sub-tab for each category. So you would look under the media sub-tab for things like support for video content. Look under the </w:t>
+      </w:r>
       <w:r>
         <w:rPr>
           <w:i/>
         </w:rPr>
         <w:t>users</w:t>
       </w:r>
-      <w:proofErr w:type="gramEnd"/>
       <w:r>
         <w:t xml:space="preserve"> tab for user management plugins, etc.</w:t>
       </w:r>
@@ -5564,11 +5476,11 @@
       <w:pPr>
         <w:pStyle w:val="Heading2"/>
       </w:pPr>
-      <w:bookmarkStart w:id="23" w:name="_Toc49608546"/>
+      <w:bookmarkStart w:id="16" w:name="_Toc49608546"/>
       <w:r>
         <w:t>Gallery</w:t>
       </w:r>
-      <w:bookmarkEnd w:id="23"/>
+      <w:bookmarkEnd w:id="16"/>
     </w:p>
     <w:p>
       <w:r>
@@ -5605,15 +5517,7 @@
         <w:t>password protected</w:t>
       </w:r>
       <w:r>
-        <w:t xml:space="preserve"> but there </w:t>
-      </w:r>
-      <w:proofErr w:type="gramStart"/>
-      <w:r>
-        <w:t>is</w:t>
-      </w:r>
-      <w:proofErr w:type="gramEnd"/>
-      <w:r>
-        <w:t xml:space="preserve"> no guest passwords, only site users are allowed access.</w:t>
+        <w:t xml:space="preserve"> but there is no guest passwords, only site users are allowed access.</w:t>
       </w:r>
     </w:p>
     <w:p/>
@@ -5636,12 +5540,12 @@
       <w:pPr>
         <w:pStyle w:val="Heading1"/>
       </w:pPr>
-      <w:bookmarkStart w:id="24" w:name="_Toc49608547"/>
+      <w:bookmarkStart w:id="17" w:name="_Toc49608547"/>
       <w:r>
         <w:lastRenderedPageBreak/>
         <w:t>User management</w:t>
       </w:r>
-      <w:bookmarkEnd w:id="24"/>
+      <w:bookmarkEnd w:id="17"/>
     </w:p>
     <w:p>
       <w:r>
@@ -5681,11 +5585,11 @@
       <w:pPr>
         <w:pStyle w:val="Heading2"/>
       </w:pPr>
-      <w:bookmarkStart w:id="25" w:name="_Toc49608548"/>
+      <w:bookmarkStart w:id="18" w:name="_Toc49608548"/>
       <w:r>
         <w:t>User Rights</w:t>
       </w:r>
-      <w:bookmarkEnd w:id="25"/>
+      <w:bookmarkEnd w:id="18"/>
     </w:p>
     <w:p>
       <w:r>
@@ -5702,11 +5606,11 @@
           <w:szCs w:val="20"/>
         </w:rPr>
       </w:pPr>
-      <w:bookmarkStart w:id="26" w:name="_Toc49608549"/>
+      <w:bookmarkStart w:id="19" w:name="_Toc49608549"/>
       <w:r>
         <w:t>General rights</w:t>
       </w:r>
-      <w:bookmarkEnd w:id="26"/>
+      <w:bookmarkEnd w:id="19"/>
     </w:p>
     <w:p>
       <w:pPr>
@@ -5793,14 +5697,6 @@
           <w:color w:val="000000"/>
           <w:sz w:val="20"/>
           <w:szCs w:val="20"/>
-          <w:rPrChange w:id="27" w:author="Stephen Billard" w:date="2020-08-29T16:39:00Z">
-            <w:rPr>
-              <w:rFonts w:ascii="Arial" w:eastAsia="Times New Roman" w:hAnsi="Arial" w:cs="Arial"/>
-              <w:color w:val="000000"/>
-              <w:sz w:val="20"/>
-              <w:szCs w:val="20"/>
-            </w:rPr>
-          </w:rPrChange>
         </w:rPr>
       </w:pPr>
       <w:r>
@@ -5813,45 +5709,18 @@
           <w:szCs w:val="20"/>
           <w:bdr w:val="none" w:sz="0" w:space="0" w:color="auto" w:frame="1"/>
         </w:rPr>
-        <w:t>Debug:</w:t>
-      </w:r>
-      <w:ins w:id="28" w:author="Stephen Billard" w:date="2020-08-29T16:38:00Z">
-        <w:r>
-          <w:rPr>
-            <w:rFonts w:ascii="Arial" w:eastAsia="Times New Roman" w:hAnsi="Arial" w:cs="Arial"/>
-            <w:b/>
-            <w:bCs/>
-            <w:color w:val="000000"/>
-            <w:sz w:val="20"/>
-            <w:szCs w:val="20"/>
-            <w:bdr w:val="none" w:sz="0" w:space="0" w:color="auto" w:frame="1"/>
-          </w:rPr>
-          <w:t xml:space="preserve"> </w:t>
-        </w:r>
-      </w:ins>
-      <w:ins w:id="29" w:author="Stephen Billard" w:date="2020-08-29T16:39:00Z">
-        <w:r>
-          <w:rPr>
-            <w:rFonts w:ascii="Arial" w:eastAsia="Times New Roman" w:hAnsi="Arial" w:cs="Arial"/>
-            <w:color w:val="000000"/>
-            <w:sz w:val="20"/>
-            <w:szCs w:val="20"/>
-            <w:bdr w:val="none" w:sz="0" w:space="0" w:color="auto" w:frame="1"/>
-            <w:rPrChange w:id="30" w:author="Stephen Billard" w:date="2020-08-29T16:39:00Z">
-              <w:rPr>
-                <w:rFonts w:ascii="Arial" w:eastAsia="Times New Roman" w:hAnsi="Arial" w:cs="Arial"/>
-                <w:b/>
-                <w:bCs/>
-                <w:color w:val="000000"/>
-                <w:sz w:val="20"/>
-                <w:szCs w:val="20"/>
-                <w:bdr w:val="none" w:sz="0" w:space="0" w:color="auto" w:frame="1"/>
-              </w:rPr>
-            </w:rPrChange>
-          </w:rPr>
-          <w:t>Enables certain debugging options.</w:t>
-        </w:r>
-      </w:ins>
+        <w:t xml:space="preserve">Debug: </w:t>
+      </w:r>
+      <w:r>
+        <w:rPr>
+          <w:rFonts w:ascii="Arial" w:eastAsia="Times New Roman" w:hAnsi="Arial" w:cs="Arial"/>
+          <w:color w:val="000000"/>
+          <w:sz w:val="20"/>
+          <w:szCs w:val="20"/>
+          <w:bdr w:val="none" w:sz="0" w:space="0" w:color="auto" w:frame="1"/>
+        </w:rPr>
+        <w:t>Enables certain debugging options.</w:t>
+      </w:r>
     </w:p>
     <w:p>
       <w:pPr>
@@ -5997,11 +5866,11 @@
           <w:szCs w:val="20"/>
         </w:rPr>
       </w:pPr>
-      <w:bookmarkStart w:id="31" w:name="_Toc49608550"/>
+      <w:bookmarkStart w:id="20" w:name="_Toc49608550"/>
       <w:r>
         <w:t>Gallery rights</w:t>
       </w:r>
-      <w:bookmarkEnd w:id="31"/>
+      <w:bookmarkEnd w:id="20"/>
     </w:p>
     <w:p>
       <w:pPr>
@@ -6338,11 +6207,11 @@
       <w:pPr>
         <w:pStyle w:val="Heading3"/>
       </w:pPr>
-      <w:bookmarkStart w:id="32" w:name="_Toc49608551"/>
+      <w:bookmarkStart w:id="21" w:name="_Toc49608551"/>
       <w:r>
         <w:t>Albums rights</w:t>
       </w:r>
-      <w:bookmarkEnd w:id="32"/>
+      <w:bookmarkEnd w:id="21"/>
     </w:p>
     <w:p>
       <w:pPr>
@@ -6378,17 +6247,7 @@
           <w:sz w:val="20"/>
           <w:szCs w:val="20"/>
         </w:rPr>
-        <w:t xml:space="preserve">View all full size (raw) </w:t>
-      </w:r>
-      <w:proofErr w:type="gramStart"/>
-      <w:r>
-        <w:rPr>
-          <w:rFonts w:ascii="Arial" w:eastAsia="Times New Roman" w:hAnsi="Arial" w:cs="Arial"/>
-          <w:color w:val="000000"/>
-          <w:sz w:val="20"/>
-          <w:szCs w:val="20"/>
-        </w:rPr>
-        <w:t>images</w:t>
+        <w:t>View all full size (raw) images</w:t>
       </w:r>
       <w:r>
         <w:rPr>
@@ -6400,20 +6259,7 @@
           <w:szCs w:val="20"/>
           <w:bdr w:val="none" w:sz="0" w:space="0" w:color="auto" w:frame="1"/>
         </w:rPr>
-        <w:t>(</w:t>
-      </w:r>
-      <w:proofErr w:type="gramEnd"/>
-      <w:r>
-        <w:rPr>
-          <w:rFonts w:ascii="Arial" w:eastAsia="Times New Roman" w:hAnsi="Arial" w:cs="Arial"/>
-          <w:i/>
-          <w:iCs/>
-          <w:color w:val="000000"/>
-          <w:sz w:val="20"/>
-          <w:szCs w:val="20"/>
-          <w:bdr w:val="none" w:sz="0" w:space="0" w:color="auto" w:frame="1"/>
-        </w:rPr>
-        <w:t>front end)</w:t>
+        <w:t>(front end)</w:t>
       </w:r>
     </w:p>
     <w:p>
@@ -6450,17 +6296,7 @@
           <w:sz w:val="20"/>
           <w:szCs w:val="20"/>
         </w:rPr>
-        <w:t xml:space="preserve">: Access all albums without a password. Without this right, a user can access only public ones and those checked in his managed object </w:t>
-      </w:r>
-      <w:proofErr w:type="gramStart"/>
-      <w:r>
-        <w:rPr>
-          <w:rFonts w:ascii="Arial" w:eastAsia="Times New Roman" w:hAnsi="Arial" w:cs="Arial"/>
-          <w:color w:val="000000"/>
-          <w:sz w:val="20"/>
-          <w:szCs w:val="20"/>
-        </w:rPr>
-        <w:t>lists.</w:t>
+        <w:t>: Access all albums without a password. Without this right, a user can access only public ones and those checked in his managed object lists.</w:t>
       </w:r>
       <w:r>
         <w:rPr>
@@ -6472,20 +6308,7 @@
           <w:szCs w:val="20"/>
           <w:bdr w:val="none" w:sz="0" w:space="0" w:color="auto" w:frame="1"/>
         </w:rPr>
-        <w:t>(</w:t>
-      </w:r>
-      <w:proofErr w:type="gramEnd"/>
-      <w:r>
-        <w:rPr>
-          <w:rFonts w:ascii="Arial" w:eastAsia="Times New Roman" w:hAnsi="Arial" w:cs="Arial"/>
-          <w:i/>
-          <w:iCs/>
-          <w:color w:val="000000"/>
-          <w:sz w:val="20"/>
-          <w:szCs w:val="20"/>
-          <w:bdr w:val="none" w:sz="0" w:space="0" w:color="auto" w:frame="1"/>
-        </w:rPr>
-        <w:t>front and back end)</w:t>
+        <w:t>(front and back end)</w:t>
       </w:r>
     </w:p>
     <w:p>
@@ -6642,27 +6465,7 @@
           <w:sz w:val="20"/>
           <w:szCs w:val="20"/>
         </w:rPr>
-        <w:t xml:space="preserve"> Users without the superior right can only manage the </w:t>
-      </w:r>
-      <w:proofErr w:type="gramStart"/>
-      <w:r>
-        <w:rPr>
-          <w:rFonts w:ascii="Arial" w:eastAsia="Times New Roman" w:hAnsi="Arial" w:cs="Arial"/>
-          <w:color w:val="000000"/>
-          <w:sz w:val="20"/>
-          <w:szCs w:val="20"/>
-        </w:rPr>
-        <w:t>top level</w:t>
-      </w:r>
-      <w:proofErr w:type="gramEnd"/>
-      <w:r>
-        <w:rPr>
-          <w:rFonts w:ascii="Arial" w:eastAsia="Times New Roman" w:hAnsi="Arial" w:cs="Arial"/>
-          <w:color w:val="000000"/>
-          <w:sz w:val="20"/>
-          <w:szCs w:val="20"/>
-        </w:rPr>
-        <w:t xml:space="preserve"> albums and their sub-albums they are assigned to</w:t>
+        <w:t xml:space="preserve"> Users without the superior right can only manage the top level albums and their sub-albums they are assigned to</w:t>
       </w:r>
     </w:p>
     <w:p>
@@ -6807,11 +6610,11 @@
       <w:pPr>
         <w:pStyle w:val="Heading3"/>
       </w:pPr>
-      <w:bookmarkStart w:id="33" w:name="_Toc49608552"/>
+      <w:bookmarkStart w:id="22" w:name="_Toc49608552"/>
       <w:r>
         <w:t>Articles rights</w:t>
       </w:r>
-      <w:bookmarkEnd w:id="33"/>
+      <w:bookmarkEnd w:id="22"/>
     </w:p>
     <w:p>
       <w:pPr>
@@ -7082,11 +6885,11 @@
           <w:szCs w:val="24"/>
         </w:rPr>
       </w:pPr>
-      <w:bookmarkStart w:id="34" w:name="_Toc49608553"/>
+      <w:bookmarkStart w:id="23" w:name="_Toc49608553"/>
       <w:r>
         <w:t>Pages rights</w:t>
       </w:r>
-      <w:bookmarkEnd w:id="34"/>
+      <w:bookmarkEnd w:id="23"/>
     </w:p>
     <w:p>
       <w:pPr>
@@ -7418,7 +7221,6 @@
       <w:pPr>
         <w:spacing w:after="0" w:line="300" w:lineRule="atLeast"/>
         <w:rPr>
-          <w:ins w:id="35" w:author="Stephen Billard" w:date="2020-08-29T16:41:00Z"/>
           <w:rFonts w:ascii="Arial" w:eastAsia="Times New Roman" w:hAnsi="Arial" w:cs="Arial"/>
           <w:color w:val="000000"/>
           <w:sz w:val="20"/>
@@ -7467,15 +7269,7 @@
         <w:spacing w:after="0" w:line="300" w:lineRule="atLeast"/>
       </w:pPr>
       <w:r>
-        <w:t xml:space="preserve">Users can only be assigned to top level albums. Rights to any sub-albums are derived from the </w:t>
-      </w:r>
-      <w:proofErr w:type="gramStart"/>
-      <w:r>
-        <w:t>top level</w:t>
-      </w:r>
-      <w:proofErr w:type="gramEnd"/>
-      <w:r>
-        <w:t xml:space="preserve"> album.</w:t>
+        <w:t>Users can only be assigned to top level albums. Rights to any sub-albums are derived from the top level album.</w:t>
       </w:r>
     </w:p>
     <w:p>
@@ -7519,11 +7313,11 @@
       <w:pPr>
         <w:pStyle w:val="Heading2"/>
       </w:pPr>
-      <w:bookmarkStart w:id="36" w:name="_Toc49608554"/>
+      <w:bookmarkStart w:id="24" w:name="_Toc49608554"/>
       <w:r>
         <w:t>User groups</w:t>
       </w:r>
-      <w:bookmarkEnd w:id="36"/>
+      <w:bookmarkEnd w:id="24"/>
     </w:p>
     <w:p>
       <w:r>
@@ -7552,11 +7346,11 @@
       <w:pPr>
         <w:pStyle w:val="Heading2"/>
       </w:pPr>
-      <w:bookmarkStart w:id="37" w:name="_Toc49608555"/>
+      <w:bookmarkStart w:id="25" w:name="_Toc49608555"/>
       <w:r>
         <w:t>User templates</w:t>
       </w:r>
-      <w:bookmarkEnd w:id="37"/>
+      <w:bookmarkEnd w:id="25"/>
     </w:p>
     <w:p>
       <w:pPr>
@@ -7851,11 +7645,11 @@
       <w:pPr>
         <w:pStyle w:val="Heading2"/>
       </w:pPr>
-      <w:bookmarkStart w:id="38" w:name="_Toc49608556"/>
+      <w:bookmarkStart w:id="26" w:name="_Toc49608556"/>
       <w:r>
         <w:t>Guest users</w:t>
       </w:r>
-      <w:bookmarkEnd w:id="38"/>
+      <w:bookmarkEnd w:id="26"/>
     </w:p>
     <w:p>
       <w:pPr>
@@ -7894,27 +7688,7 @@
           <w:szCs w:val="20"/>
         </w:rPr>
         <w:br/>
-        <w:t xml:space="preserve">If a password is applied to an album (sub-album) this password takes precedence over any parent password. This means is that you must know the password to access the album but you would not need to know a </w:t>
-      </w:r>
-      <w:proofErr w:type="gramStart"/>
-      <w:r>
-        <w:rPr>
-          <w:rFonts w:ascii="Arial" w:eastAsia="Times New Roman" w:hAnsi="Arial" w:cs="Arial"/>
-          <w:color w:val="000000"/>
-          <w:sz w:val="20"/>
-          <w:szCs w:val="20"/>
-        </w:rPr>
-        <w:t>higher level</w:t>
-      </w:r>
-      <w:proofErr w:type="gramEnd"/>
-      <w:r>
-        <w:rPr>
-          <w:rFonts w:ascii="Arial" w:eastAsia="Times New Roman" w:hAnsi="Arial" w:cs="Arial"/>
-          <w:color w:val="000000"/>
-          <w:sz w:val="20"/>
-          <w:szCs w:val="20"/>
-        </w:rPr>
-        <w:t xml:space="preserve"> password he links directly to the album.</w:t>
+        <w:t>If a password is applied to an album (sub-album) this password takes precedence over any parent password. This means is that you must know the password to access the album but you would not need to know a higher level password he links directly to the album.</w:t>
       </w:r>
       <w:r>
         <w:rPr>
@@ -8074,27 +7848,7 @@
           <w:sz w:val="20"/>
           <w:szCs w:val="20"/>
         </w:rPr>
-        <w:t xml:space="preserve"> This username/password is set in the Options-Image display tab. When these are set and image protection is set to protected, viewers will be required to login to view the </w:t>
-      </w:r>
-      <w:proofErr w:type="gramStart"/>
-      <w:r>
-        <w:rPr>
-          <w:rFonts w:ascii="Arial" w:eastAsia="Times New Roman" w:hAnsi="Arial" w:cs="Arial"/>
-          <w:color w:val="000000"/>
-          <w:sz w:val="20"/>
-          <w:szCs w:val="20"/>
-        </w:rPr>
-        <w:t>full sized</w:t>
-      </w:r>
-      <w:proofErr w:type="gramEnd"/>
-      <w:r>
-        <w:rPr>
-          <w:rFonts w:ascii="Arial" w:eastAsia="Times New Roman" w:hAnsi="Arial" w:cs="Arial"/>
-          <w:color w:val="000000"/>
-          <w:sz w:val="20"/>
-          <w:szCs w:val="20"/>
-        </w:rPr>
-        <w:t xml:space="preserve"> image.</w:t>
+        <w:t> This username/password is set in the Options-Image display tab. When these are set and image protection is set to protected, viewers will be required to login to view the full sized image.</w:t>
       </w:r>
     </w:p>
     <w:p>
@@ -8229,11 +7983,11 @@
       <w:pPr>
         <w:pStyle w:val="Heading2"/>
       </w:pPr>
-      <w:bookmarkStart w:id="39" w:name="_Toc49608557"/>
+      <w:bookmarkStart w:id="27" w:name="_Toc49608557"/>
       <w:r>
         <w:t>User sign-on</w:t>
       </w:r>
-      <w:bookmarkEnd w:id="39"/>
+      <w:bookmarkEnd w:id="27"/>
     </w:p>
     <w:p>
       <w:r>
@@ -8247,15 +8001,7 @@
         <w:t>netPhotoGraphics</w:t>
       </w:r>
       <w:r>
-        <w:t xml:space="preserve"> provides user credential verification based on the username and password assigned to the user. For some sites an external authentication capability is useful. The software provides for two distinct mechanisms for this. There are several </w:t>
-      </w:r>
-      <w:proofErr w:type="gramStart"/>
-      <w:r>
-        <w:t>plugin</w:t>
-      </w:r>
-      <w:proofErr w:type="gramEnd"/>
-      <w:r>
-        <w:t xml:space="preserve"> that allow different ways to log onto </w:t>
+        <w:t xml:space="preserve"> provides user credential verification based on the username and password assigned to the user. For some sites an external authentication capability is useful. The software provides for two distinct mechanisms for this. There are several plugin that allow different ways to log onto </w:t>
       </w:r>
       <w:r>
         <w:rPr>
@@ -8317,30 +8063,22 @@
       <w:pPr>
         <w:pStyle w:val="Heading1"/>
       </w:pPr>
-      <w:bookmarkStart w:id="40" w:name="_Toc49608558"/>
+      <w:bookmarkStart w:id="28" w:name="_Toc49608558"/>
       <w:r>
         <w:lastRenderedPageBreak/>
         <w:t>Multi-language support</w:t>
       </w:r>
-      <w:bookmarkEnd w:id="40"/>
+      <w:bookmarkEnd w:id="28"/>
     </w:p>
     <w:p>
       <w:r>
         <w:t xml:space="preserve">If your PHP provides </w:t>
       </w:r>
-      <w:proofErr w:type="gramStart"/>
       <w:r>
         <w:rPr>
           <w:i/>
         </w:rPr>
-        <w:t>gettext(</w:t>
-      </w:r>
-      <w:proofErr w:type="gramEnd"/>
-      <w:r>
-        <w:rPr>
-          <w:i/>
-        </w:rPr>
-        <w:t>)</w:t>
+        <w:t>gettext()</w:t>
       </w:r>
       <w:r>
         <w:t xml:space="preserve"> support and your server supports multiple locales then you site can easily cater to viewers in different languages. The standard text strings of both the front-end and back-end have been translated into multiple languages. It is also possible for you to provide alternate language text for such things as your album descriptions. When these are available the user will get a site tailored to his language.</w:t>
@@ -8350,18 +8088,13 @@
       <w:pPr>
         <w:pStyle w:val="Heading2"/>
       </w:pPr>
-      <w:bookmarkStart w:id="41" w:name="_Toc49608559"/>
+      <w:bookmarkStart w:id="29" w:name="_Toc49608559"/>
       <w:r>
         <w:t>Translation completeness</w:t>
       </w:r>
-      <w:bookmarkEnd w:id="41"/>
-    </w:p>
-    <w:p>
-      <w:pPr>
-        <w:rPr>
-          <w:ins w:id="42" w:author="Stephen Billard" w:date="2020-08-29T13:16:00Z"/>
-        </w:rPr>
-      </w:pPr>
+      <w:bookmarkEnd w:id="29"/>
+    </w:p>
+    <w:p>
       <w:r>
         <w:rPr>
           <w:rFonts w:ascii="Garamond" w:hAnsi="Garamond" w:cs="Arial"/>
@@ -8373,20 +8106,7 @@
         <w:t>netPhotoGraphics</w:t>
       </w:r>
       <w:r>
-        <w:t xml:space="preserve"> language translations are provided by volunteers. Translation is an arduous task, so sometimes the translations are not up-to-date. Even outdated translations are useful, though, so we continue to provide them. You can get a feel for the </w:t>
-      </w:r>
-      <w:del w:id="43" w:author="Stephen Billard" w:date="2020-08-29T15:53:00Z">
-        <w:r>
-          <w:delText>“age”</w:delText>
-        </w:r>
-      </w:del>
-      <w:ins w:id="44" w:author="Stephen Billard" w:date="2020-08-29T15:53:00Z">
-        <w:r>
-          <w:t>extent</w:t>
-        </w:r>
-      </w:ins>
-      <w:r>
-        <w:t xml:space="preserve"> of a translation on the </w:t>
+        <w:t xml:space="preserve"> language translations are provided by volunteers. Translation is an arduous task, so sometimes the translations are not up-to-date. Even outdated translations are useful, though, so we continue to provide them. You can get a feel for the extent of a translation on the </w:t>
       </w:r>
       <w:r>
         <w:rPr>
@@ -8395,368 +8115,153 @@
         <w:t>general</w:t>
       </w:r>
       <w:r>
-        <w:t xml:space="preserve"> options tab. </w:t>
-      </w:r>
-      <w:del w:id="45" w:author="Stephen Billard" w:date="2020-08-29T15:53:00Z">
-        <w:r>
-          <w:delText>If a language is not current the list will show its last release</w:delText>
-        </w:r>
-      </w:del>
-      <w:ins w:id="46" w:author="Stephen Billard" w:date="2020-08-29T15:54:00Z">
-        <w:r>
-          <w:t xml:space="preserve">Each language will indicate the percentage of translations that were mechanically generated. </w:t>
-        </w:r>
-      </w:ins>
-      <w:ins w:id="47" w:author="Stephen Billard" w:date="2020-08-29T15:53:00Z">
-        <w:r>
-          <w:t xml:space="preserve"> </w:t>
-        </w:r>
-      </w:ins>
-      <w:ins w:id="48" w:author="Stephen Billard" w:date="2020-08-29T15:54:00Z">
-        <w:r>
-          <w:t>If the number is high the translat</w:t>
-        </w:r>
-      </w:ins>
-      <w:ins w:id="49" w:author="Stephen Billard" w:date="2020-08-29T15:55:00Z">
-        <w:r>
-          <w:t>ed text may miss the mark</w:t>
-        </w:r>
-      </w:ins>
-      <w:r>
-        <w:t>.</w:t>
+        <w:t xml:space="preserve"> options tab. Each language will indicate the percentage of translations that were mechanically generated.  If the number is high the translated text may miss the mark.</w:t>
       </w:r>
     </w:p>
     <w:p>
       <w:pPr>
         <w:pStyle w:val="Heading2"/>
-        <w:rPr>
-          <w:ins w:id="50" w:author="Stephen Billard" w:date="2020-08-29T13:18:00Z"/>
-        </w:rPr>
-      </w:pPr>
-      <w:bookmarkStart w:id="51" w:name="_Toc49608560"/>
-      <w:ins w:id="52" w:author="Stephen Billard" w:date="2020-08-29T13:18:00Z">
-        <w:r>
-          <w:t>Site specific translations</w:t>
-        </w:r>
-        <w:bookmarkEnd w:id="51"/>
-      </w:ins>
-    </w:p>
-    <w:p>
-      <w:pPr>
-        <w:rPr>
-          <w:ins w:id="53" w:author="Stephen Billard" w:date="2020-08-29T13:29:00Z"/>
-        </w:rPr>
-      </w:pPr>
-      <w:ins w:id="54" w:author="Stephen Billard" w:date="2020-08-29T13:19:00Z">
-        <w:r>
-          <w:t xml:space="preserve">If you create your own themes or plugins </w:t>
-        </w:r>
-      </w:ins>
-      <w:ins w:id="55" w:author="Stephen Billard" w:date="2020-08-29T14:12:00Z">
-        <w:r>
-          <w:t xml:space="preserve">(or use third party ones) </w:t>
-        </w:r>
-      </w:ins>
-      <w:ins w:id="56" w:author="Stephen Billard" w:date="2020-08-29T13:19:00Z">
-        <w:r>
-          <w:t xml:space="preserve">they will naturally not be covered by the distributed language files. You can add translations for these items </w:t>
-        </w:r>
-      </w:ins>
-      <w:ins w:id="57" w:author="Stephen Billard" w:date="2020-08-29T13:20:00Z">
-        <w:r>
-          <w:t xml:space="preserve">to the distributed translations using a language translation tool such as </w:t>
-        </w:r>
-      </w:ins>
-      <w:ins w:id="58" w:author="Stephen Billard" w:date="2020-08-29T13:21:00Z">
-        <w:r>
-          <w:fldChar w:fldCharType="begin"/>
-        </w:r>
-        <w:r>
-          <w:instrText xml:space="preserve"> HYPERLINK "https://poedit.net/" </w:instrText>
-        </w:r>
-        <w:r>
-          <w:fldChar w:fldCharType="separate"/>
-        </w:r>
+      </w:pPr>
+      <w:bookmarkStart w:id="30" w:name="_Toc49608560"/>
+      <w:r>
+        <w:t>Site specific translations</w:t>
+      </w:r>
+      <w:bookmarkEnd w:id="30"/>
+    </w:p>
+    <w:p>
+      <w:r>
+        <w:t xml:space="preserve">If you create your own themes or plugins (or use third party ones) they will naturally not be covered by the distributed language files. You can add translations for these items to the distributed translations using a language translation tool such as </w:t>
+      </w:r>
+      <w:hyperlink r:id="rId10" w:history="1">
         <w:r>
           <w:rPr>
             <w:rStyle w:val="Hyperlink"/>
           </w:rPr>
           <w:t>POedit</w:t>
         </w:r>
-        <w:r>
-          <w:fldChar w:fldCharType="end"/>
-        </w:r>
-      </w:ins>
-      <w:ins w:id="59" w:author="Stephen Billard" w:date="2020-08-29T13:20:00Z">
-        <w:r>
-          <w:t>.</w:t>
-        </w:r>
-      </w:ins>
-      <w:ins w:id="60" w:author="Stephen Billard" w:date="2020-08-29T13:22:00Z">
-        <w:r>
-          <w:t xml:space="preserve"> </w:t>
-        </w:r>
-      </w:ins>
-    </w:p>
-    <w:p>
-      <w:pPr>
-        <w:rPr>
-          <w:ins w:id="61" w:author="Stephen Billard" w:date="2020-08-29T13:29:00Z"/>
-        </w:rPr>
-      </w:pPr>
-      <w:ins w:id="62" w:author="Stephen Billard" w:date="2020-08-29T13:22:00Z">
-        <w:r>
-          <w:t xml:space="preserve">Create a folder within the </w:t>
-        </w:r>
-        <w:r>
-          <w:rPr>
-            <w:i/>
-            <w:iCs/>
-            <w:rPrChange w:id="63" w:author="Stephen Billard" w:date="2020-08-29T13:22:00Z">
-              <w:rPr/>
-            </w:rPrChange>
-          </w:rPr>
-          <w:t>plugins/locale</w:t>
-        </w:r>
-        <w:r>
-          <w:t xml:space="preserve"> folder</w:t>
-        </w:r>
-      </w:ins>
-      <w:ins w:id="64" w:author="Stephen Billard" w:date="2020-08-29T13:23:00Z">
-        <w:r>
-          <w:t xml:space="preserve"> on your site</w:t>
-        </w:r>
-      </w:ins>
-      <w:ins w:id="65" w:author="Stephen Billard" w:date="2020-08-29T13:22:00Z">
-        <w:r>
-          <w:t xml:space="preserve"> for each language you wish to provide.</w:t>
-        </w:r>
-      </w:ins>
-      <w:ins w:id="66" w:author="Stephen Billard" w:date="2020-08-29T13:23:00Z">
-        <w:r>
-          <w:t xml:space="preserve"> (Copy the file structure </w:t>
-        </w:r>
-      </w:ins>
-      <w:ins w:id="67" w:author="Stephen Billard" w:date="2020-08-29T13:24:00Z">
-        <w:r>
-          <w:t xml:space="preserve">and content </w:t>
-        </w:r>
-      </w:ins>
-      <w:ins w:id="68" w:author="Stephen Billard" w:date="2020-08-29T13:23:00Z">
-        <w:r>
-          <w:t xml:space="preserve">from the </w:t>
-        </w:r>
-        <w:r>
-          <w:rPr>
-            <w:i/>
-            <w:iCs/>
-            <w:rPrChange w:id="69" w:author="Stephen Billard" w:date="2020-08-29T13:24:00Z">
-              <w:rPr/>
-            </w:rPrChange>
-          </w:rPr>
-          <w:t>npgCore/locale</w:t>
-        </w:r>
-        <w:r>
-          <w:t xml:space="preserve"> f</w:t>
-        </w:r>
-      </w:ins>
-      <w:ins w:id="70" w:author="Stephen Billard" w:date="2020-08-29T13:24:00Z">
-        <w:r>
-          <w:t>older for the language.</w:t>
-        </w:r>
-      </w:ins>
-      <w:ins w:id="71" w:author="Stephen Billard" w:date="2020-08-29T13:25:00Z">
-        <w:r>
-          <w:t xml:space="preserve">) </w:t>
-        </w:r>
-      </w:ins>
-      <w:ins w:id="72" w:author="Stephen Billard" w:date="2020-08-29T13:26:00Z">
-        <w:r>
-          <w:t xml:space="preserve">Using your language translation tool, create a </w:t>
-        </w:r>
-      </w:ins>
-      <w:ins w:id="73" w:author="Stephen Billard" w:date="2020-08-29T13:27:00Z">
-        <w:r>
-          <w:rPr>
-            <w:i/>
-            <w:iCs/>
-            <w:rPrChange w:id="74" w:author="Stephen Billard" w:date="2020-08-29T13:28:00Z">
-              <w:rPr/>
-            </w:rPrChange>
-          </w:rPr>
-          <w:t>Portable Object file</w:t>
-        </w:r>
-        <w:r>
-          <w:t xml:space="preserve"> </w:t>
-        </w:r>
-      </w:ins>
-      <w:ins w:id="75" w:author="Stephen Billard" w:date="2020-08-29T13:28:00Z">
-        <w:r>
-          <w:t>(.po) for your</w:t>
-        </w:r>
-      </w:ins>
-      <w:ins w:id="76" w:author="Stephen Billard" w:date="2020-08-29T15:58:00Z">
-        <w:r>
-          <w:t xml:space="preserve"> theme/plugin</w:t>
-        </w:r>
-      </w:ins>
-      <w:ins w:id="77" w:author="Stephen Billard" w:date="2020-08-29T13:28:00Z">
-        <w:r>
-          <w:t xml:space="preserve"> transl</w:t>
-        </w:r>
-      </w:ins>
-      <w:ins w:id="78" w:author="Stephen Billard" w:date="2020-08-29T13:29:00Z">
-        <w:r>
-          <w:t>ations.</w:t>
-        </w:r>
-      </w:ins>
-    </w:p>
-    <w:p>
-      <w:ins w:id="79" w:author="Stephen Billard" w:date="2020-08-29T13:29:00Z">
-        <w:r>
-          <w:t xml:space="preserve">Once you have completed your translation you will merge your </w:t>
-        </w:r>
-      </w:ins>
-      <w:ins w:id="80" w:author="Stephen Billard" w:date="2020-08-29T13:30:00Z">
-        <w:r>
-          <w:rPr>
-            <w:i/>
-            <w:iCs/>
-          </w:rPr>
-          <w:t xml:space="preserve">Portable Object file </w:t>
-        </w:r>
-        <w:r>
-          <w:t xml:space="preserve">with the one for the language that is distributed with </w:t>
-        </w:r>
-      </w:ins>
-      <w:ins w:id="81" w:author="Stephen Billard" w:date="2020-08-29T13:31:00Z">
-        <w:r>
-          <w:rPr>
-            <w:rFonts w:ascii="Garamond" w:hAnsi="Garamond" w:cs="Arial"/>
-            <w:smallCaps/>
-            <w:color w:val="000000"/>
-            <w:sz w:val="20"/>
-            <w:szCs w:val="20"/>
-          </w:rPr>
-          <w:t>netPhotoGraphics</w:t>
-        </w:r>
-      </w:ins>
-      <w:ins w:id="82" w:author="Stephen Billard" w:date="2020-08-29T13:30:00Z">
-        <w:r>
-          <w:t>.</w:t>
-        </w:r>
-      </w:ins>
-      <w:ins w:id="83" w:author="Stephen Billard" w:date="2020-08-29T13:53:00Z">
-        <w:r>
-          <w:t xml:space="preserve"> Save the result </w:t>
-        </w:r>
-      </w:ins>
-      <w:ins w:id="84" w:author="Stephen Billard" w:date="2020-08-29T13:54:00Z">
-        <w:r>
-          <w:t xml:space="preserve">as </w:t>
-        </w:r>
-        <w:r>
-          <w:rPr>
-            <w:i/>
-            <w:iCs/>
-            <w:rPrChange w:id="85" w:author="Stephen Billard" w:date="2020-08-29T13:55:00Z">
-              <w:rPr/>
-            </w:rPrChange>
-          </w:rPr>
-          <w:t>core.po</w:t>
-        </w:r>
-        <w:r>
-          <w:t xml:space="preserve"> </w:t>
-        </w:r>
-      </w:ins>
-      <w:ins w:id="86" w:author="Stephen Billard" w:date="2020-08-29T13:55:00Z">
-        <w:r>
-          <w:t>(</w:t>
-        </w:r>
-        <w:r>
-          <w:rPr>
-            <w:i/>
-            <w:iCs/>
-            <w:rPrChange w:id="87" w:author="Stephen Billard" w:date="2020-08-29T13:55:00Z">
-              <w:rPr/>
-            </w:rPrChange>
-          </w:rPr>
-          <w:t>core.mo</w:t>
-        </w:r>
-        <w:r>
-          <w:t xml:space="preserve">) </w:t>
-        </w:r>
-      </w:ins>
-      <w:ins w:id="88" w:author="Stephen Billard" w:date="2020-08-29T13:53:00Z">
-        <w:r>
-          <w:t xml:space="preserve">in the </w:t>
-        </w:r>
-      </w:ins>
-      <w:ins w:id="89" w:author="Stephen Billard" w:date="2020-08-29T13:54:00Z">
-        <w:r>
-          <w:t xml:space="preserve">the </w:t>
-        </w:r>
-        <w:r>
-          <w:rPr>
-            <w:i/>
-            <w:iCs/>
-          </w:rPr>
-          <w:t>plugins/locale</w:t>
-        </w:r>
-        <w:r>
-          <w:t xml:space="preserve"> language </w:t>
-        </w:r>
-      </w:ins>
-      <w:ins w:id="90" w:author="Stephen Billard" w:date="2020-08-29T15:51:00Z">
-        <w:r>
-          <w:rPr>
-            <w:i/>
-            <w:iCs/>
-            <w:rPrChange w:id="91" w:author="Stephen Billard" w:date="2020-08-29T15:51:00Z">
-              <w:rPr/>
-            </w:rPrChange>
-          </w:rPr>
-          <w:t>LC_MESSAGES</w:t>
-        </w:r>
-        <w:r>
-          <w:t xml:space="preserve"> </w:t>
-        </w:r>
-      </w:ins>
-      <w:ins w:id="92" w:author="Stephen Billard" w:date="2020-08-29T13:54:00Z">
-        <w:r>
-          <w:t>folder.</w:t>
-        </w:r>
-      </w:ins>
-      <w:ins w:id="93" w:author="Stephen Billard" w:date="2020-08-29T15:56:00Z">
-        <w:r>
-          <w:t xml:space="preserve"> You </w:t>
-        </w:r>
-      </w:ins>
-      <w:ins w:id="94" w:author="Stephen Billard" w:date="2020-08-29T15:57:00Z">
-        <w:r>
-          <w:t xml:space="preserve">should re-do this process for each </w:t>
-        </w:r>
-      </w:ins>
-      <w:ins w:id="95" w:author="Stephen Billard" w:date="2020-08-29T16:02:00Z">
-        <w:r>
-          <w:t xml:space="preserve">significant </w:t>
-        </w:r>
-      </w:ins>
-      <w:ins w:id="96" w:author="Stephen Billard" w:date="2020-08-29T15:57:00Z">
-        <w:r>
-          <w:t>release to be sure that your language file reflects the current base translations.</w:t>
-        </w:r>
-      </w:ins>
+      </w:hyperlink>
+      <w:r>
+        <w:t xml:space="preserve">. </w:t>
+      </w:r>
+    </w:p>
+    <w:p>
+      <w:r>
+        <w:t xml:space="preserve">Create a folder within the </w:t>
+      </w:r>
+      <w:r>
+        <w:rPr>
+          <w:i/>
+          <w:iCs/>
+        </w:rPr>
+        <w:t>plugins/locale</w:t>
+      </w:r>
+      <w:r>
+        <w:t xml:space="preserve"> folder on your site for each language you wish to provide. (Copy the file structure and content from the </w:t>
+      </w:r>
+      <w:r>
+        <w:rPr>
+          <w:i/>
+          <w:iCs/>
+        </w:rPr>
+        <w:t>npgCore/locale</w:t>
+      </w:r>
+      <w:r>
+        <w:t xml:space="preserve"> folder for the language.) Using your language translation tool, create a </w:t>
+      </w:r>
+      <w:r>
+        <w:rPr>
+          <w:i/>
+          <w:iCs/>
+        </w:rPr>
+        <w:t>Portable Object file</w:t>
+      </w:r>
+      <w:r>
+        <w:t xml:space="preserve"> (.po) for your theme/plugin translations.</w:t>
+      </w:r>
+    </w:p>
+    <w:p>
+      <w:r>
+        <w:t xml:space="preserve">Once you have completed your translation you will merge your </w:t>
+      </w:r>
+      <w:r>
+        <w:rPr>
+          <w:i/>
+          <w:iCs/>
+        </w:rPr>
+        <w:t xml:space="preserve">Portable Object file </w:t>
+      </w:r>
+      <w:r>
+        <w:t xml:space="preserve">with the one for the language that is distributed with </w:t>
+      </w:r>
+      <w:r>
+        <w:rPr>
+          <w:rFonts w:ascii="Garamond" w:hAnsi="Garamond" w:cs="Arial"/>
+          <w:smallCaps/>
+          <w:color w:val="000000"/>
+          <w:sz w:val="20"/>
+          <w:szCs w:val="20"/>
+        </w:rPr>
+        <w:t xml:space="preserve">netPhotoGraphics </w:t>
+      </w:r>
+      <w:r>
+        <w:t>and generate the translation</w:t>
+      </w:r>
+      <w:r>
+        <w:t xml:space="preserve">. Save the result as </w:t>
+      </w:r>
+      <w:r>
+        <w:rPr>
+          <w:i/>
+          <w:iCs/>
+        </w:rPr>
+        <w:t>core.po</w:t>
+      </w:r>
+      <w:r>
+        <w:t xml:space="preserve"> (</w:t>
+      </w:r>
+      <w:r>
+        <w:rPr>
+          <w:i/>
+          <w:iCs/>
+        </w:rPr>
+        <w:t>core.mo</w:t>
+      </w:r>
+      <w:r>
+        <w:t xml:space="preserve">) in the the </w:t>
+      </w:r>
+      <w:r>
+        <w:rPr>
+          <w:i/>
+          <w:iCs/>
+        </w:rPr>
+        <w:t>plugins/locale</w:t>
+      </w:r>
+      <w:r>
+        <w:t xml:space="preserve"> language </w:t>
+      </w:r>
+      <w:r>
+        <w:rPr>
+          <w:i/>
+          <w:iCs/>
+        </w:rPr>
+        <w:t xml:space="preserve">LC_MESSAGES </w:t>
+      </w:r>
+      <w:r>
+        <w:t>folde</w:t>
+      </w:r>
+      <w:r>
+        <w:t>r. You should re-do this process for each significant release to be sure that your language file reflects the current base translations.</w:t>
+      </w:r>
     </w:p>
     <w:p>
       <w:pPr>
         <w:pStyle w:val="Heading2"/>
       </w:pPr>
-      <w:bookmarkStart w:id="97" w:name="_Toc49608561"/>
+      <w:bookmarkStart w:id="31" w:name="_Toc49608561"/>
       <w:r>
         <w:t>Language selection</w:t>
       </w:r>
-      <w:bookmarkEnd w:id="97"/>
+      <w:bookmarkEnd w:id="31"/>
     </w:p>
     <w:p>
       <w:r>
@@ -8811,22 +8316,22 @@
       <w:pPr>
         <w:pStyle w:val="Heading1"/>
       </w:pPr>
-      <w:bookmarkStart w:id="98" w:name="_Toc49608562"/>
+      <w:bookmarkStart w:id="32" w:name="_Toc49608562"/>
       <w:r>
         <w:lastRenderedPageBreak/>
         <w:t>Content</w:t>
       </w:r>
-      <w:bookmarkEnd w:id="98"/>
+      <w:bookmarkEnd w:id="32"/>
     </w:p>
     <w:p>
       <w:pPr>
         <w:pStyle w:val="Heading2"/>
       </w:pPr>
-      <w:bookmarkStart w:id="99" w:name="_Toc49608563"/>
+      <w:bookmarkStart w:id="33" w:name="_Toc49608563"/>
       <w:r>
         <w:t>Content visibility</w:t>
       </w:r>
-      <w:bookmarkEnd w:id="99"/>
+      <w:bookmarkEnd w:id="33"/>
     </w:p>
     <w:p>
       <w:pPr>
@@ -8939,27 +8444,7 @@
           <w:sz w:val="20"/>
           <w:szCs w:val="20"/>
         </w:rPr>
-        <w:t xml:space="preserve">: People have to "know about" these items to view them. (That </w:t>
-      </w:r>
-      <w:proofErr w:type="gramStart"/>
-      <w:r>
-        <w:rPr>
-          <w:rFonts w:ascii="Arial" w:eastAsia="Times New Roman" w:hAnsi="Arial" w:cs="Arial"/>
-          <w:color w:val="000000"/>
-          <w:sz w:val="20"/>
-          <w:szCs w:val="20"/>
-        </w:rPr>
-        <w:t>is</w:t>
-      </w:r>
-      <w:proofErr w:type="gramEnd"/>
-      <w:r>
-        <w:rPr>
-          <w:rFonts w:ascii="Arial" w:eastAsia="Times New Roman" w:hAnsi="Arial" w:cs="Arial"/>
-          <w:color w:val="000000"/>
-          <w:sz w:val="20"/>
-          <w:szCs w:val="20"/>
-        </w:rPr>
-        <w:t xml:space="preserve"> they need to know the URL, they will not show in menus if the visitor does not have the appropriate credentials.)</w:t>
+        <w:t>: People have to "know about" these items to view them. (That is they need to know the URL, they will not show in menus if the visitor does not have the appropriate credentials.)</w:t>
       </w:r>
     </w:p>
     <w:p>
@@ -9140,27 +8625,7 @@
           <w:sz w:val="20"/>
           <w:szCs w:val="20"/>
         </w:rPr>
-        <w:t xml:space="preserve"> gallery hosting different groups and album permissions to be properly configured, all albums exusive to a group must be set as unpublished. Thus, only users/groups with permission to access a given album would be allowed to view/edit it. If, in this context, the status of an album </w:t>
-      </w:r>
-      <w:proofErr w:type="gramStart"/>
-      <w:r>
-        <w:rPr>
-          <w:rFonts w:ascii="Arial" w:eastAsia="Times New Roman" w:hAnsi="Arial" w:cs="Arial"/>
-          <w:color w:val="000000"/>
-          <w:sz w:val="20"/>
-          <w:szCs w:val="20"/>
-        </w:rPr>
-        <w:t>were</w:t>
-      </w:r>
-      <w:proofErr w:type="gramEnd"/>
-      <w:r>
-        <w:rPr>
-          <w:rFonts w:ascii="Arial" w:eastAsia="Times New Roman" w:hAnsi="Arial" w:cs="Arial"/>
-          <w:color w:val="000000"/>
-          <w:sz w:val="20"/>
-          <w:szCs w:val="20"/>
-        </w:rPr>
-        <w:t xml:space="preserve"> set to published, any user/group would be able to access it. (</w:t>
+        <w:t> gallery hosting different groups and album permissions to be properly configured, all albums exusive to a group must be set as unpublished. Thus, only users/groups with permission to access a given album would be allowed to view/edit it. If, in this context, the status of an album were set to published, any user/group would be able to access it. (</w:t>
       </w:r>
       <w:r>
         <w:rPr>
@@ -9299,21 +8764,21 @@
       <w:pPr>
         <w:pStyle w:val="Heading2"/>
       </w:pPr>
-      <w:bookmarkStart w:id="100" w:name="_Toc49608564"/>
+      <w:bookmarkStart w:id="34" w:name="_Toc49608564"/>
       <w:r>
         <w:t>Albums</w:t>
       </w:r>
-      <w:bookmarkEnd w:id="100"/>
+      <w:bookmarkEnd w:id="34"/>
     </w:p>
     <w:p>
       <w:pPr>
         <w:pStyle w:val="Heading3"/>
       </w:pPr>
-      <w:bookmarkStart w:id="101" w:name="_Toc49608565"/>
+      <w:bookmarkStart w:id="35" w:name="_Toc49608565"/>
       <w:r>
         <w:t>Creating</w:t>
       </w:r>
-      <w:bookmarkEnd w:id="101"/>
+      <w:bookmarkEnd w:id="35"/>
     </w:p>
     <w:p>
       <w:r>
@@ -9336,15 +8801,7 @@
         <w:t>albums</w:t>
       </w:r>
       <w:r>
-        <w:t xml:space="preserve"> (it is possible to change the name) that hosts your content albums as sub-folders. These album sub-folders host the image files. </w:t>
-      </w:r>
-      <w:proofErr w:type="gramStart"/>
-      <w:r>
-        <w:t>So</w:t>
-      </w:r>
-      <w:proofErr w:type="gramEnd"/>
-      <w:r>
-        <w:t xml:space="preserve"> the tree structure of your sites media content is derived from the structure of its album folder on the server filesystem.</w:t>
+        <w:t xml:space="preserve"> (it is possible to change the name) that hosts your content albums as sub-folders. These album sub-folders host the image files. So the tree structure of your sites media content is derived from the structure of its album folder on the server filesystem.</w:t>
       </w:r>
     </w:p>
     <w:p>
@@ -9375,11 +8832,11 @@
       <w:pPr>
         <w:pStyle w:val="Heading3"/>
       </w:pPr>
-      <w:bookmarkStart w:id="102" w:name="_Toc49608566"/>
+      <w:bookmarkStart w:id="36" w:name="_Toc49608566"/>
       <w:r>
         <w:t>Dynamic albums</w:t>
       </w:r>
-      <w:bookmarkEnd w:id="102"/>
+      <w:bookmarkEnd w:id="36"/>
     </w:p>
     <w:p>
       <w:r>
@@ -9408,11 +8865,11 @@
       <w:pPr>
         <w:pStyle w:val="Heading3"/>
       </w:pPr>
-      <w:bookmarkStart w:id="103" w:name="_Toc49608567"/>
+      <w:bookmarkStart w:id="37" w:name="_Toc49608567"/>
       <w:r>
         <w:t>Favorites albums</w:t>
       </w:r>
-      <w:bookmarkEnd w:id="103"/>
+      <w:bookmarkEnd w:id="37"/>
     </w:p>
     <w:p>
       <w:r>
@@ -9486,11 +8943,11 @@
       <w:pPr>
         <w:pStyle w:val="Heading2"/>
       </w:pPr>
-      <w:bookmarkStart w:id="104" w:name="_Toc49608568"/>
+      <w:bookmarkStart w:id="38" w:name="_Toc49608568"/>
       <w:r>
         <w:t>Favorites</w:t>
       </w:r>
-      <w:bookmarkEnd w:id="104"/>
+      <w:bookmarkEnd w:id="38"/>
     </w:p>
     <w:p>
       <w:r>
@@ -9537,21 +8994,21 @@
       <w:pPr>
         <w:pStyle w:val="Heading2"/>
       </w:pPr>
-      <w:bookmarkStart w:id="105" w:name="_Toc49608569"/>
+      <w:bookmarkStart w:id="39" w:name="_Toc49608569"/>
       <w:r>
         <w:t>Images</w:t>
       </w:r>
-      <w:bookmarkEnd w:id="105"/>
+      <w:bookmarkEnd w:id="39"/>
     </w:p>
     <w:p>
       <w:pPr>
         <w:pStyle w:val="Heading3"/>
       </w:pPr>
-      <w:bookmarkStart w:id="106" w:name="_Toc49608570"/>
+      <w:bookmarkStart w:id="40" w:name="_Toc49608570"/>
       <w:r>
         <w:t>Uploading</w:t>
       </w:r>
-      <w:bookmarkEnd w:id="106"/>
+      <w:bookmarkEnd w:id="40"/>
     </w:p>
     <w:p>
       <w:r>
@@ -9580,11 +9037,11 @@
       <w:pPr>
         <w:pStyle w:val="Heading3"/>
       </w:pPr>
-      <w:bookmarkStart w:id="107" w:name="_Toc49608571"/>
+      <w:bookmarkStart w:id="41" w:name="_Toc49608571"/>
       <w:r>
         <w:t>Image sizes</w:t>
       </w:r>
-      <w:bookmarkEnd w:id="107"/>
+      <w:bookmarkEnd w:id="41"/>
     </w:p>
     <w:p>
       <w:r>
@@ -9610,27 +9067,19 @@
         <w:t>BUT</w:t>
       </w:r>
       <w:r>
-        <w:t xml:space="preserve">, resizing takes server resources so and a large picture may exceed the capacity of your server. When this </w:t>
-      </w:r>
-      <w:proofErr w:type="gramStart"/>
-      <w:r>
-        <w:t>happens</w:t>
-      </w:r>
-      <w:proofErr w:type="gramEnd"/>
-      <w:r>
-        <w:t xml:space="preserve"> the resized version will not display. If you are having problems with “broken” images try resizing them smaller before uploading. Resizing happens “on demand” and the result is cached for future use so the overhead happens only once.</w:t>
+        <w:t>, resizing takes server resources so and a large picture may exceed the capacity of your server. When this happens the resized version will not display. If you are having problems with “broken” images try resizing them smaller before uploading. Resizing happens “on demand” and the result is cached for future use so the overhead happens only once.</w:t>
       </w:r>
     </w:p>
     <w:p>
       <w:pPr>
         <w:pStyle w:val="Heading3"/>
       </w:pPr>
-      <w:bookmarkStart w:id="108" w:name="_Toc49608572"/>
+      <w:bookmarkStart w:id="42" w:name="_Toc49608572"/>
       <w:r>
         <w:lastRenderedPageBreak/>
         <w:t>Image metadata</w:t>
       </w:r>
-      <w:bookmarkEnd w:id="108"/>
+      <w:bookmarkEnd w:id="42"/>
     </w:p>
     <w:p>
       <w:r>
@@ -9715,23 +9164,15 @@
       <w:pPr>
         <w:pStyle w:val="Heading3"/>
       </w:pPr>
-      <w:bookmarkStart w:id="109" w:name="_Toc49608573"/>
+      <w:bookmarkStart w:id="43" w:name="_Toc49608573"/>
       <w:r>
         <w:t>Image protection</w:t>
       </w:r>
-      <w:bookmarkEnd w:id="109"/>
-    </w:p>
-    <w:p>
-      <w:r>
-        <w:t xml:space="preserve">The very nature of viewing images means that the viewer’s browser has captured a copy of what is shown. No way around this. If you want to protect your content you can watermark it or select a </w:t>
-      </w:r>
-      <w:proofErr w:type="gramStart"/>
-      <w:r>
-        <w:t>low resolution</w:t>
-      </w:r>
-      <w:proofErr w:type="gramEnd"/>
-      <w:r>
-        <w:t xml:space="preserve"> image quality for resizing. But there is no way to prevent a user from “downloading” a copy since it is already in his browser cache.</w:t>
+      <w:bookmarkEnd w:id="43"/>
+    </w:p>
+    <w:p>
+      <w:r>
+        <w:t>The very nature of viewing images means that the viewer’s browser has captured a copy of what is shown. No way around this. If you want to protect your content you can watermark it or select a low resolution image quality for resizing. But there is no way to prevent a user from “downloading” a copy since it is already in his browser cache.</w:t>
       </w:r>
     </w:p>
     <w:p>
@@ -9766,7 +9207,7 @@
       <w:r>
         <w:t xml:space="preserve"> folders. You can prevent direct access to the albums folder on some servers by using </w:t>
       </w:r>
-      <w:hyperlink r:id="rId10" w:history="1">
+      <w:hyperlink r:id="rId11" w:history="1">
         <w:r>
           <w:rPr>
             <w:rStyle w:val="Hyperlink"/>
@@ -9789,15 +9230,7 @@
         <w:t>image cache</w:t>
       </w:r>
       <w:r>
-        <w:t xml:space="preserve"> folders in order to fetch and display the resized images. </w:t>
-      </w:r>
-      <w:proofErr w:type="gramStart"/>
-      <w:r>
-        <w:t>So</w:t>
-      </w:r>
-      <w:proofErr w:type="gramEnd"/>
-      <w:r>
-        <w:t xml:space="preserve"> it would be possible for someone to construct a link directly to the resized image if he knows the album and the image name. If you want to prevent this you can enable the </w:t>
+        <w:t xml:space="preserve"> folders in order to fetch and display the resized images. So it would be possible for someone to construct a link directly to the resized image if he knows the album and the image name. If you want to prevent this you can enable the </w:t>
       </w:r>
       <w:r>
         <w:rPr>
@@ -9835,21 +9268,21 @@
       <w:pPr>
         <w:pStyle w:val="Heading2"/>
       </w:pPr>
-      <w:bookmarkStart w:id="110" w:name="_Toc49608574"/>
+      <w:bookmarkStart w:id="44" w:name="_Toc49608574"/>
       <w:r>
         <w:t>Content management</w:t>
       </w:r>
-      <w:bookmarkEnd w:id="110"/>
+      <w:bookmarkEnd w:id="44"/>
     </w:p>
     <w:p>
       <w:pPr>
         <w:pStyle w:val="Heading3"/>
       </w:pPr>
-      <w:bookmarkStart w:id="111" w:name="_Toc49608575"/>
+      <w:bookmarkStart w:id="45" w:name="_Toc49608575"/>
       <w:r>
         <w:t>Articles</w:t>
       </w:r>
-      <w:bookmarkEnd w:id="111"/>
+      <w:bookmarkEnd w:id="45"/>
     </w:p>
     <w:p>
       <w:r>
@@ -9869,11 +9302,11 @@
       <w:pPr>
         <w:pStyle w:val="Heading3"/>
       </w:pPr>
-      <w:bookmarkStart w:id="112" w:name="_Toc49608576"/>
+      <w:bookmarkStart w:id="46" w:name="_Toc49608576"/>
       <w:r>
         <w:t>Static pages</w:t>
       </w:r>
-      <w:bookmarkEnd w:id="112"/>
+      <w:bookmarkEnd w:id="46"/>
     </w:p>
     <w:p>
       <w:r>
@@ -9893,11 +9326,11 @@
       <w:pPr>
         <w:pStyle w:val="Heading2"/>
       </w:pPr>
-      <w:bookmarkStart w:id="113" w:name="_Toc49608577"/>
+      <w:bookmarkStart w:id="47" w:name="_Toc49608577"/>
       <w:r>
         <w:t>Comments</w:t>
       </w:r>
-      <w:bookmarkEnd w:id="113"/>
+      <w:bookmarkEnd w:id="47"/>
     </w:p>
     <w:p>
       <w:r>
@@ -9932,45 +9365,25 @@
       <w:pPr>
         <w:pStyle w:val="Heading1"/>
       </w:pPr>
-      <w:bookmarkStart w:id="114" w:name="_Toc49608578"/>
+      <w:bookmarkStart w:id="48" w:name="_Toc49608578"/>
       <w:r>
         <w:lastRenderedPageBreak/>
         <w:t>Trouble shooting</w:t>
       </w:r>
-      <w:bookmarkEnd w:id="114"/>
+      <w:bookmarkEnd w:id="48"/>
     </w:p>
     <w:p>
       <w:r>
         <w:t xml:space="preserve">Sometimes things will go wrong. If you are having problems please ask questions on the </w:t>
       </w:r>
-      <w:r>
-        <w:fldChar w:fldCharType="begin"/>
-      </w:r>
-      <w:ins w:id="115" w:author="Stephen Billard" w:date="2019-07-14T12:21:00Z">
+      <w:hyperlink r:id="rId12" w:history="1">
         <w:r>
-          <w:instrText>HYPERLINK "https://netPhotoGraphics.org/forum"</w:instrText>
+          <w:rPr>
+            <w:rStyle w:val="Hyperlink"/>
+          </w:rPr>
+          <w:t>discussion group</w:t>
         </w:r>
-      </w:ins>
-      <w:del w:id="116" w:author="Stephen Billard" w:date="2019-07-14T12:21:00Z">
-        <w:r>
-          <w:delInstrText xml:space="preserve"> HYPERLINK "https://groups.google.com/forum/" \l "!forum/zenphoto20" </w:delInstrText>
-        </w:r>
-      </w:del>
-      <w:r>
-        <w:fldChar w:fldCharType="separate"/>
-      </w:r>
-      <w:r>
-        <w:rPr>
-          <w:rStyle w:val="Hyperlink"/>
-        </w:rPr>
-        <w:t>discussion group</w:t>
-      </w:r>
-      <w:r>
-        <w:rPr>
-          <w:rStyle w:val="Hyperlink"/>
-        </w:rPr>
-        <w:fldChar w:fldCharType="end"/>
-      </w:r>
+      </w:hyperlink>
       <w:r>
         <w:t xml:space="preserve">. You also should review log information from your site. </w:t>
       </w:r>
@@ -10017,49 +9430,21 @@
     </w:p>
     <w:p>
       <w:r>
-        <w:t xml:space="preserve">It may also make sense for you to try to isolate the issue. For </w:t>
-      </w:r>
-      <w:proofErr w:type="gramStart"/>
-      <w:r>
-        <w:t>instance</w:t>
-      </w:r>
-      <w:proofErr w:type="gramEnd"/>
-      <w:r>
-        <w:t xml:space="preserve"> if you are trying out a new plugin, does the error still happen with it disabled? To other themes exhibit the issue?</w:t>
+        <w:t>It may also make sense for you to try to isolate the issue. For instance if you are trying out a new plugin, does the error still happen with it disabled? To other themes exhibit the issue?</w:t>
       </w:r>
     </w:p>
     <w:p>
       <w:r>
         <w:t xml:space="preserve">The discussion group is a good place to get information, but a poor place to track if your problem has a correction. We use the GitHub ticket system for rigorous issue management. You may post </w:t>
       </w:r>
-      <w:r>
-        <w:fldChar w:fldCharType="begin"/>
-      </w:r>
-      <w:ins w:id="117" w:author="Stephen Billard" w:date="2019-07-21T14:34:00Z">
+      <w:hyperlink r:id="rId13" w:history="1">
         <w:r>
-          <w:instrText>HYPERLINK "https://github.com/netPhotoGraphics/netPhotoGraphics/issues"</w:instrText>
+          <w:rPr>
+            <w:rStyle w:val="Hyperlink"/>
+          </w:rPr>
+          <w:t>issue tickets</w:t>
         </w:r>
-      </w:ins>
-      <w:del w:id="118" w:author="Stephen Billard" w:date="2019-07-14T12:22:00Z">
-        <w:r>
-          <w:delInstrText xml:space="preserve"> HYPERLINK "https://github.com/ZenPhoto20/ZenPhoto20/issues" </w:delInstrText>
-        </w:r>
-      </w:del>
-      <w:r>
-        <w:fldChar w:fldCharType="separate"/>
-      </w:r>
-      <w:r>
-        <w:rPr>
-          <w:rStyle w:val="Hyperlink"/>
-        </w:rPr>
-        <w:t>issue tickets</w:t>
-      </w:r>
-      <w:r>
-        <w:rPr>
-          <w:rStyle w:val="Hyperlink"/>
-        </w:rPr>
-        <w:fldChar w:fldCharType="end"/>
-      </w:r>
+      </w:hyperlink>
       <w:r>
         <w:t xml:space="preserve"> to be sure that your problem is seen and analyzed. </w:t>
       </w:r>
@@ -10068,21 +9453,21 @@
       <w:pPr>
         <w:pStyle w:val="Heading1"/>
       </w:pPr>
-      <w:bookmarkStart w:id="119" w:name="_Toc49608579"/>
+      <w:bookmarkStart w:id="49" w:name="_Toc49608579"/>
       <w:r>
         <w:t>Customization</w:t>
       </w:r>
-      <w:bookmarkEnd w:id="119"/>
+      <w:bookmarkEnd w:id="49"/>
     </w:p>
     <w:p>
       <w:pPr>
         <w:pStyle w:val="Heading2"/>
       </w:pPr>
-      <w:bookmarkStart w:id="120" w:name="_Toc49608580"/>
+      <w:bookmarkStart w:id="50" w:name="_Toc49608580"/>
       <w:r>
         <w:t>No code required</w:t>
       </w:r>
-      <w:bookmarkEnd w:id="120"/>
+      <w:bookmarkEnd w:id="50"/>
     </w:p>
     <w:p>
       <w:r>
@@ -10119,14 +9504,12 @@
       <w:r>
         <w:t xml:space="preserve"> tab, plugins on the </w:t>
       </w:r>
-      <w:proofErr w:type="gramStart"/>
       <w:r>
         <w:rPr>
           <w:i/>
         </w:rPr>
         <w:t>plugins</w:t>
       </w:r>
-      <w:proofErr w:type="gramEnd"/>
       <w:r>
         <w:t xml:space="preserve"> tabs. You can link directly to their options form these tabs.</w:t>
       </w:r>
@@ -10135,11 +9518,11 @@
       <w:pPr>
         <w:pStyle w:val="Heading2"/>
       </w:pPr>
-      <w:bookmarkStart w:id="121" w:name="_Toc49608581"/>
+      <w:bookmarkStart w:id="51" w:name="_Toc49608581"/>
       <w:r>
         <w:t>Your own special site</w:t>
       </w:r>
-      <w:bookmarkEnd w:id="121"/>
+      <w:bookmarkEnd w:id="51"/>
     </w:p>
     <w:p>
       <w:r>
@@ -10156,15 +9539,7 @@
         <w:t>netPhotoGraphics</w:t>
       </w:r>
       <w:r>
-        <w:t xml:space="preserve"> is implemented in PHP and JavaScript. The software makes extensive use of objects, so familiarity with </w:t>
-      </w:r>
-      <w:proofErr w:type="gramStart"/>
-      <w:r>
-        <w:t>object oriented</w:t>
-      </w:r>
-      <w:proofErr w:type="gramEnd"/>
-      <w:r>
-        <w:t xml:space="preserve"> programming may also be useful.</w:t>
+        <w:t xml:space="preserve"> is implemented in PHP and JavaScript. The software makes extensive use of objects, so familiarity with object oriented programming may also be useful.</w:t>
       </w:r>
     </w:p>
     <w:p>
@@ -10174,15 +9549,7 @@
     </w:p>
     <w:p>
       <w:r>
-        <w:t xml:space="preserve">For </w:t>
-      </w:r>
-      <w:proofErr w:type="gramStart"/>
-      <w:r>
-        <w:t>example</w:t>
-      </w:r>
-      <w:proofErr w:type="gramEnd"/>
-      <w:r>
-        <w:t xml:space="preserve"> the jCarousel_thumb_nav plugin’s usage info tells you to “</w:t>
+        <w:t>For example the jCarousel_thumb_nav plugin’s usage info tells you to “</w:t>
       </w:r>
       <w:r>
         <w:rPr>
@@ -10204,28 +9571,13 @@
       </w:r>
       <w:r>
         <w:lastRenderedPageBreak/>
-        <w:t xml:space="preserve">source code using you must first inter into PHP code via the &lt;?php tag. Of course you will need to return to HTML after the function call with </w:t>
-      </w:r>
-      <w:proofErr w:type="gramStart"/>
-      <w:r>
-        <w:t>the ?</w:t>
-      </w:r>
-      <w:proofErr w:type="gramEnd"/>
-      <w:r>
-        <w:t xml:space="preserve">&gt; tag. So what you will actually insert </w:t>
+        <w:t xml:space="preserve">source code using you must first inter into PHP code via the &lt;?php tag. Of course you will need to return to HTML after the function call with the ?&gt; tag. So what you will actually insert </w:t>
       </w:r>
       <w:r>
         <w:rPr>
           <w:i/>
         </w:rPr>
-        <w:t>is &lt;?</w:t>
-      </w:r>
-      <w:proofErr w:type="gramStart"/>
-      <w:r>
-        <w:rPr>
-          <w:i/>
-        </w:rPr>
-        <w:t>php</w:t>
+        <w:t>is &lt;?php</w:t>
       </w:r>
       <w:r>
         <w:t xml:space="preserve">  </w:t>
@@ -10234,14 +9586,7 @@
         <w:rPr>
           <w:rStyle w:val="Emphasis"/>
         </w:rPr>
-        <w:t>printThumbNav</w:t>
-      </w:r>
-      <w:proofErr w:type="gramEnd"/>
-      <w:r>
-        <w:rPr>
-          <w:rStyle w:val="Emphasis"/>
-        </w:rPr>
-        <w:t xml:space="preserve"> (); ?&gt;.</w:t>
+        <w:t>printThumbNav (); ?&gt;.</w:t>
       </w:r>
       <w:r>
         <w:rPr>
@@ -10289,15 +9634,7 @@
         <w:spacing w:after="0" w:line="300" w:lineRule="atLeast"/>
       </w:pPr>
       <w:r>
-        <w:t xml:space="preserve">Album: represents </w:t>
-      </w:r>
-      <w:proofErr w:type="gramStart"/>
-      <w:r>
-        <w:t>an</w:t>
-      </w:r>
-      <w:proofErr w:type="gramEnd"/>
-      <w:r>
-        <w:t xml:space="preserve"> static file system based album</w:t>
+        <w:t>Album: represents an static file system based album</w:t>
       </w:r>
     </w:p>
     <w:p>
@@ -10323,15 +9660,7 @@
         <w:spacing w:after="0" w:line="300" w:lineRule="atLeast"/>
       </w:pPr>
       <w:r>
-        <w:t xml:space="preserve">Video (optional video class plugin): represents an extended image that is multimedia content like </w:t>
-      </w:r>
-      <w:proofErr w:type="gramStart"/>
-      <w:r>
-        <w:t>mp3,mp4</w:t>
-      </w:r>
-      <w:proofErr w:type="gramEnd"/>
-      <w:r>
-        <w:t>,flv</w:t>
+        <w:t>Video (optional video class plugin): represents an extended image that is multimedia content like mp3,mp4,flv</w:t>
       </w:r>
     </w:p>
     <w:p>
@@ -10482,15 +9811,7 @@
         <w:ind w:left="525"/>
       </w:pPr>
       <w:r>
-        <w:t>$_zp_current_album is setup in album context as within the next_</w:t>
-      </w:r>
-      <w:proofErr w:type="gramStart"/>
-      <w:r>
-        <w:t>album(</w:t>
-      </w:r>
-      <w:proofErr w:type="gramEnd"/>
-      <w:r>
-        <w:t>) loop or on a theme's album.php.</w:t>
+        <w:t>$_zp_current_album is setup in album context as within the next_album() loop or on a theme's album.php.</w:t>
       </w:r>
     </w:p>
     <w:p>
@@ -10503,15 +9824,7 @@
         <w:ind w:left="525"/>
       </w:pPr>
       <w:r>
-        <w:t>$_zp_current_image is setup in image context as within the next_</w:t>
-      </w:r>
-      <w:proofErr w:type="gramStart"/>
-      <w:r>
-        <w:t>image(</w:t>
-      </w:r>
-      <w:proofErr w:type="gramEnd"/>
-      <w:r>
-        <w:t>) loop on a theme's album.php or on the single image display on image.php.</w:t>
+        <w:t>$_zp_current_image is setup in image context as within the next_image() loop on a theme's album.php or on the single image display on image.php.</w:t>
       </w:r>
     </w:p>
     <w:p>
@@ -10532,25 +9845,7 @@
           <w:szCs w:val="22"/>
         </w:rPr>
         <w:br/>
-        <w:t>For example to get the title of the current album selected you can use $_zp_current_album-&gt;</w:t>
-      </w:r>
-      <w:proofErr w:type="gramStart"/>
-      <w:r>
-        <w:rPr>
-          <w:rFonts w:asciiTheme="minorHAnsi" w:hAnsiTheme="minorHAnsi"/>
-          <w:sz w:val="22"/>
-          <w:szCs w:val="22"/>
-        </w:rPr>
-        <w:t>getTitle(</w:t>
-      </w:r>
-      <w:proofErr w:type="gramEnd"/>
-      <w:r>
-        <w:rPr>
-          <w:rFonts w:asciiTheme="minorHAnsi" w:hAnsiTheme="minorHAnsi"/>
-          <w:sz w:val="22"/>
-          <w:szCs w:val="22"/>
-        </w:rPr>
-        <w:t>).</w:t>
+        <w:t>For example to get the title of the current album selected you can use $_zp_current_album-&gt;getTitle().</w:t>
       </w:r>
       <w:r>
         <w:rPr>
@@ -10738,18 +10033,8 @@
           <w:sz w:val="22"/>
           <w:szCs w:val="22"/>
         </w:rPr>
-        <w:t xml:space="preserve">$image = </w:t>
-      </w:r>
-      <w:proofErr w:type="gramStart"/>
-      <w:r>
-        <w:rPr>
-          <w:rFonts w:asciiTheme="minorHAnsi" w:hAnsiTheme="minorHAnsi"/>
-          <w:sz w:val="22"/>
-          <w:szCs w:val="22"/>
-        </w:rPr>
-        <w:t>newImage(</w:t>
-      </w:r>
-      <w:proofErr w:type="gramEnd"/>
+        <w:t>$image = newImage(</w:t>
+      </w:r>
       <w:r>
         <w:rPr>
           <w:rFonts w:asciiTheme="minorHAnsi" w:hAnsiTheme="minorHAnsi"/>
@@ -11040,7 +10325,7 @@
       <w:pPr>
         <w:pStyle w:val="Heading3"/>
       </w:pPr>
-      <w:bookmarkStart w:id="122" w:name="_Toc49608582"/>
+      <w:bookmarkStart w:id="52" w:name="_Toc49608582"/>
       <w:r>
         <w:rPr>
           <w:rFonts w:ascii="Garamond" w:hAnsi="Garamond" w:cs="Arial"/>
@@ -11054,7 +10339,7 @@
       <w:r>
         <w:t xml:space="preserve"> functions</w:t>
       </w:r>
-      <w:bookmarkEnd w:id="122"/>
+      <w:bookmarkEnd w:id="52"/>
     </w:p>
     <w:p>
       <w:r>
@@ -11079,19 +10364,11 @@
       <w:r>
         <w:t xml:space="preserve"> script. Many plugins also provide optional use theme functions. The software has attempted to name functions so that their purpose is evident. So, for instance, you should be able to guess that </w:t>
       </w:r>
-      <w:proofErr w:type="gramStart"/>
       <w:r>
         <w:rPr>
           <w:i/>
         </w:rPr>
-        <w:t>printAlbumTitle(</w:t>
-      </w:r>
-      <w:proofErr w:type="gramEnd"/>
-      <w:r>
-        <w:rPr>
-          <w:i/>
-        </w:rPr>
-        <w:t>)</w:t>
+        <w:t>printAlbumTitle()</w:t>
       </w:r>
       <w:r>
         <w:t xml:space="preserve"> will cause the title of an album to be displayed. It is beyond the scope of this document to list all the functions you might find useful. Browsing and searching script function lists with an Interactive Development Environment is the best mechanism to learn to code for </w:t>
@@ -11109,7 +10386,7 @@
       <w:r>
         <w:t xml:space="preserve">. (We use the </w:t>
       </w:r>
-      <w:hyperlink r:id="rId11" w:history="1">
+      <w:hyperlink r:id="rId14" w:history="1">
         <w:r>
           <w:rPr>
             <w:rStyle w:val="Hyperlink"/>
@@ -11125,11 +10402,11 @@
       <w:pPr>
         <w:pStyle w:val="Heading3"/>
       </w:pPr>
-      <w:bookmarkStart w:id="123" w:name="_Toc49608583"/>
+      <w:bookmarkStart w:id="53" w:name="_Toc49608583"/>
       <w:r>
         <w:t>Theme structure</w:t>
       </w:r>
-      <w:bookmarkEnd w:id="123"/>
+      <w:bookmarkEnd w:id="53"/>
     </w:p>
     <w:p>
       <w:r>
@@ -11178,11 +10455,11 @@
       <w:pPr>
         <w:pStyle w:val="Heading3"/>
       </w:pPr>
-      <w:bookmarkStart w:id="124" w:name="_Toc49608584"/>
+      <w:bookmarkStart w:id="54" w:name="_Toc49608584"/>
       <w:r>
         <w:t>Plugin architecture</w:t>
       </w:r>
-      <w:bookmarkEnd w:id="124"/>
+      <w:bookmarkEnd w:id="54"/>
     </w:p>
     <w:p>
       <w:pPr>
@@ -11295,15 +10572,7 @@
     </w:p>
     <w:p>
       <w:r>
-        <w:t xml:space="preserve">A similar process is used when loading </w:t>
-      </w:r>
-      <w:proofErr w:type="gramStart"/>
-      <w:r>
-        <w:t>theme oriented</w:t>
-      </w:r>
-      <w:proofErr w:type="gramEnd"/>
-      <w:r>
-        <w:t xml:space="preserve"> files. Fist the theme’s folder is examined, then the </w:t>
+        <w:t xml:space="preserve">A similar process is used when loading theme oriented files. Fist the theme’s folder is examined, then the </w:t>
       </w:r>
       <w:r>
         <w:rPr>
@@ -11436,18 +10705,18 @@
       <w:pPr>
         <w:pStyle w:val="Heading1"/>
       </w:pPr>
-      <w:bookmarkStart w:id="125" w:name="_Toc49608585"/>
+      <w:bookmarkStart w:id="55" w:name="_Toc49608585"/>
       <w:r>
         <w:lastRenderedPageBreak/>
         <w:t>Support</w:t>
       </w:r>
-      <w:bookmarkEnd w:id="125"/>
+      <w:bookmarkEnd w:id="55"/>
     </w:p>
     <w:p>
       <w:r>
         <w:t xml:space="preserve">General discussion is hosted on the </w:t>
       </w:r>
-      <w:hyperlink r:id="rId12" w:history="1">
+      <w:hyperlink r:id="rId15" w:history="1">
         <w:r>
           <w:rPr>
             <w:rStyle w:val="Hyperlink"/>
@@ -11462,34 +10731,14 @@
       <w:r>
         <w:t xml:space="preserve"> forum. By all means ask questions on this forum. However if you have a true bug it is better to report it on the software repository </w:t>
       </w:r>
-      <w:r>
-        <w:fldChar w:fldCharType="begin"/>
-      </w:r>
-      <w:ins w:id="126" w:author="Stephen Billard" w:date="2019-07-21T14:34:00Z">
+      <w:hyperlink r:id="rId16" w:history="1">
         <w:r>
-          <w:instrText>HYPERLINK "https://github.com/netPhotoGraphics/netPhotoGraphics/issues"</w:instrText>
+          <w:rPr>
+            <w:rStyle w:val="Hyperlink"/>
+          </w:rPr>
+          <w:t>ticket system</w:t>
         </w:r>
-      </w:ins>
-      <w:del w:id="127" w:author="Stephen Billard" w:date="2019-07-14T12:23:00Z">
-        <w:r>
-          <w:delInstrText xml:space="preserve"> HYPERLINK "https://github.com/netPhotoGraphics/netPhotoGraphics/issues" </w:delInstrText>
-        </w:r>
-      </w:del>
-      <w:r>
-        <w:fldChar w:fldCharType="separate"/>
-      </w:r>
-      <w:r>
-        <w:rPr>
-          <w:rStyle w:val="Hyperlink"/>
-        </w:rPr>
-        <w:t>ticket system</w:t>
-      </w:r>
-      <w:r>
-        <w:rPr>
-          <w:rStyle w:val="Hyperlink"/>
-        </w:rPr>
-        <w:fldChar w:fldCharType="end"/>
-      </w:r>
+      </w:hyperlink>
       <w:r>
         <w:t>. This way the problem status can be tracked and you will know the resolution.</w:t>
       </w:r>
@@ -11498,11 +10747,11 @@
       <w:pPr>
         <w:pStyle w:val="Heading1"/>
       </w:pPr>
-      <w:bookmarkStart w:id="128" w:name="_Toc49608586"/>
+      <w:bookmarkStart w:id="56" w:name="_Toc49608586"/>
       <w:r>
         <w:t>Contributing</w:t>
       </w:r>
-      <w:bookmarkEnd w:id="128"/>
+      <w:bookmarkEnd w:id="56"/>
     </w:p>
     <w:p>
       <w:r>
@@ -11521,7 +10770,7 @@
       <w:r>
         <w:t xml:space="preserve"> software please review the </w:t>
       </w:r>
-      <w:hyperlink r:id="rId13" w:history="1">
+      <w:hyperlink r:id="rId17" w:history="1">
         <w:r>
           <w:rPr>
             <w:rStyle w:val="Hyperlink"/>
@@ -11532,34 +10781,14 @@
       <w:r>
         <w:t xml:space="preserve">. You may also want to explore the </w:t>
       </w:r>
-      <w:r>
-        <w:fldChar w:fldCharType="begin"/>
-      </w:r>
-      <w:ins w:id="129" w:author="Stephen Billard" w:date="2019-07-21T14:34:00Z">
+      <w:hyperlink r:id="rId18" w:history="1">
         <w:r>
-          <w:instrText>HYPERLINK "https://github.com/netPhotoGraphics/DevTools"</w:instrText>
+          <w:rPr>
+            <w:rStyle w:val="Hyperlink"/>
+          </w:rPr>
+          <w:t>development tools repository</w:t>
         </w:r>
-      </w:ins>
-      <w:del w:id="130" w:author="Stephen Billard" w:date="2019-07-14T12:23:00Z">
-        <w:r>
-          <w:delInstrText xml:space="preserve"> HYPERLINK "https://github.com/netphotographics/DevTools" </w:delInstrText>
-        </w:r>
-      </w:del>
-      <w:r>
-        <w:fldChar w:fldCharType="separate"/>
-      </w:r>
-      <w:r>
-        <w:rPr>
-          <w:rStyle w:val="Hyperlink"/>
-        </w:rPr>
-        <w:t>development tools repository</w:t>
-      </w:r>
-      <w:r>
-        <w:rPr>
-          <w:rStyle w:val="Hyperlink"/>
-        </w:rPr>
-        <w:fldChar w:fldCharType="end"/>
-      </w:r>
+      </w:hyperlink>
       <w:r>
         <w:t xml:space="preserve"> which contains tools and examples of themes and plugins. There are also example plugins distributed in the “plugins” folder.</w:t>
       </w:r>
@@ -11583,12 +10812,12 @@
       <w:pPr>
         <w:pStyle w:val="Heading1"/>
       </w:pPr>
-      <w:bookmarkStart w:id="131" w:name="_Toc49608587"/>
+      <w:bookmarkStart w:id="57" w:name="_Toc49608587"/>
       <w:r>
         <w:lastRenderedPageBreak/>
         <w:t>Glossary</w:t>
       </w:r>
-      <w:bookmarkEnd w:id="131"/>
+      <w:bookmarkEnd w:id="57"/>
     </w:p>
     <w:p>
       <w:pPr>
@@ -11781,47 +11010,7 @@
           <w:sz w:val="20"/>
           <w:szCs w:val="20"/>
         </w:rPr>
-        <w:t xml:space="preserve">A theme that is attached to a specific album. It is possible to use a different theme with each </w:t>
-      </w:r>
-      <w:proofErr w:type="gramStart"/>
-      <w:r>
-        <w:rPr>
-          <w:rFonts w:ascii="Arial" w:hAnsi="Arial" w:cs="Arial"/>
-          <w:color w:val="000000"/>
-          <w:sz w:val="20"/>
-          <w:szCs w:val="20"/>
-        </w:rPr>
-        <w:t>top level</w:t>
-      </w:r>
-      <w:proofErr w:type="gramEnd"/>
-      <w:r>
-        <w:rPr>
-          <w:rFonts w:ascii="Arial" w:hAnsi="Arial" w:cs="Arial"/>
-          <w:color w:val="000000"/>
-          <w:sz w:val="20"/>
-          <w:szCs w:val="20"/>
-        </w:rPr>
-        <w:t xml:space="preserve"> album instead of the same main theme for all. </w:t>
-      </w:r>
-      <w:proofErr w:type="gramStart"/>
-      <w:r>
-        <w:rPr>
-          <w:rFonts w:ascii="Arial" w:hAnsi="Arial" w:cs="Arial"/>
-          <w:color w:val="000000"/>
-          <w:sz w:val="20"/>
-          <w:szCs w:val="20"/>
-        </w:rPr>
-        <w:t>Basically</w:t>
-      </w:r>
-      <w:proofErr w:type="gramEnd"/>
-      <w:r>
-        <w:rPr>
-          <w:rFonts w:ascii="Arial" w:hAnsi="Arial" w:cs="Arial"/>
-          <w:color w:val="000000"/>
-          <w:sz w:val="20"/>
-          <w:szCs w:val="20"/>
-        </w:rPr>
-        <w:t xml:space="preserve"> any theme can be used as an album theme.</w:t>
+        <w:t>A theme that is attached to a specific album. It is possible to use a different theme with each top level album instead of the same main theme for all. Basically any theme can be used as an album theme.</w:t>
       </w:r>
     </w:p>
     <w:p>
@@ -11853,27 +11042,7 @@
           <w:sz w:val="20"/>
           <w:szCs w:val="20"/>
         </w:rPr>
-        <w:t xml:space="preserve">A thumbnail representing the album. This is either chosen automatically or specifically set. Functions for album thumbs also support showing the lock image in case the album is protected. Besides </w:t>
-      </w:r>
-      <w:proofErr w:type="gramStart"/>
-      <w:r>
-        <w:rPr>
-          <w:rFonts w:ascii="Arial" w:hAnsi="Arial" w:cs="Arial"/>
-          <w:color w:val="000000"/>
-          <w:sz w:val="20"/>
-          <w:szCs w:val="20"/>
-        </w:rPr>
-        <w:t>that</w:t>
-      </w:r>
-      <w:proofErr w:type="gramEnd"/>
-      <w:r>
-        <w:rPr>
-          <w:rFonts w:ascii="Arial" w:hAnsi="Arial" w:cs="Arial"/>
-          <w:color w:val="000000"/>
-          <w:sz w:val="20"/>
-          <w:szCs w:val="20"/>
-        </w:rPr>
-        <w:t xml:space="preserve"> the same as a normal "thumbnail".</w:t>
+        <w:t>A thumbnail representing the album. This is either chosen automatically or specifically set. Functions for album thumbs also support showing the lock image in case the album is protected. Besides that the same as a normal "thumbnail".</w:t>
       </w:r>
     </w:p>
     <w:p>
@@ -12193,27 +11362,7 @@
           <w:sz w:val="20"/>
           <w:szCs w:val="20"/>
         </w:rPr>
-        <w:t xml:space="preserve">The language you are using for the backend and theme translation. </w:t>
-      </w:r>
-      <w:proofErr w:type="gramStart"/>
-      <w:r>
-        <w:rPr>
-          <w:rFonts w:ascii="Arial" w:hAnsi="Arial" w:cs="Arial"/>
-          <w:color w:val="000000"/>
-          <w:sz w:val="20"/>
-          <w:szCs w:val="20"/>
-        </w:rPr>
-        <w:t>Also</w:t>
-      </w:r>
-      <w:proofErr w:type="gramEnd"/>
-      <w:r>
-        <w:rPr>
-          <w:rFonts w:ascii="Arial" w:hAnsi="Arial" w:cs="Arial"/>
-          <w:color w:val="000000"/>
-          <w:sz w:val="20"/>
-          <w:szCs w:val="20"/>
-        </w:rPr>
-        <w:t xml:space="preserve"> the identifier of that language (e.g. de_DE, en_US)</w:t>
+        <w:t>The language you are using for the backend and theme translation. Also the identifier of that language (e.g. de_DE, en_US)</w:t>
       </w:r>
     </w:p>
     <w:p>
@@ -12654,7 +11803,7 @@
         </w:rPr>
         <w:t> </w:t>
       </w:r>
-      <w:hyperlink r:id="rId14" w:tooltip="http://www.zenphoto.org/2009/03/theming-tutorial" w:history="1">
+      <w:hyperlink r:id="rId19" w:tooltip="http://www.zenphoto.org/2009/03/theming-tutorial" w:history="1">
         <w:r>
           <w:rPr>
             <w:rStyle w:val="Hyperlink"/>
@@ -12885,7 +12034,7 @@
           <w:szCs w:val="28"/>
         </w:rPr>
       </w:pPr>
-      <w:bookmarkStart w:id="132" w:name="metadata_map"/>
+      <w:bookmarkStart w:id="58" w:name="metadata_map"/>
       <w:r>
         <w:br w:type="page"/>
       </w:r>
@@ -12894,12 +12043,12 @@
       <w:pPr>
         <w:pStyle w:val="Heading1"/>
       </w:pPr>
-      <w:bookmarkStart w:id="133" w:name="_Toc49608588"/>
+      <w:bookmarkStart w:id="59" w:name="_Toc49608588"/>
       <w:r>
         <w:lastRenderedPageBreak/>
         <w:t>Metadata Mapping</w:t>
       </w:r>
-      <w:bookmarkEnd w:id="133"/>
+      <w:bookmarkEnd w:id="59"/>
     </w:p>
     <w:tbl>
       <w:tblPr>
@@ -12916,7 +12065,7 @@
           <w:tcPr>
             <w:tcW w:w="4788" w:type="dxa"/>
           </w:tcPr>
-          <w:bookmarkEnd w:id="132"/>
+          <w:bookmarkEnd w:id="58"/>
           <w:p>
             <w:pPr>
               <w:rPr>
@@ -13174,7 +12323,7 @@
     </w:tbl>
     <w:p/>
     <w:sectPr>
-      <w:footerReference w:type="default" r:id="rId15"/>
+      <w:footerReference w:type="default" r:id="rId20"/>
       <w:pgSz w:w="12240" w:h="15840"/>
       <w:pgMar w:top="1440" w:right="1440" w:bottom="1440" w:left="1440" w:header="720" w:footer="720" w:gutter="0"/>
       <w:cols w:space="720"/>
@@ -13211,7 +12360,6 @@
 
 <file path=word/footer1.xml><?xml version="1.0" encoding="utf-8"?>
 <w:ftr xmlns:wpc="http://schemas.microsoft.com/office/word/2010/wordprocessingCanvas" xmlns:cx="http://schemas.microsoft.com/office/drawing/2014/chartex" xmlns:cx1="http://schemas.microsoft.com/office/drawing/2015/9/8/chartex" xmlns:cx2="http://schemas.microsoft.com/office/drawing/2015/10/21/chartex" xmlns:cx3="http://schemas.microsoft.com/office/drawing/2016/5/9/chartex" xmlns:cx4="http://schemas.microsoft.com/office/drawing/2016/5/10/chartex" xmlns:cx5="http://schemas.microsoft.com/office/drawing/2016/5/11/chartex" xmlns:cx6="http://schemas.microsoft.com/office/drawing/2016/5/12/chartex" xmlns:cx7="http://schemas.microsoft.com/office/drawing/2016/5/13/chartex" xmlns:cx8="http://schemas.microsoft.com/office/drawing/2016/5/14/chartex" xmlns:mc="http://schemas.openxmlformats.org/markup-compatibility/2006" xmlns:aink="http://schemas.microsoft.com/office/drawing/2016/ink" xmlns:am3d="http://schemas.microsoft.com/office/drawing/2017/model3d" xmlns:o="urn:schemas-microsoft-com:office:office" xmlns:r="http://schemas.openxmlformats.org/officeDocument/2006/relationships" xmlns:m="http://schemas.openxmlformats.org/officeDocument/2006/math" xmlns:v="urn:schemas-microsoft-com:vml" xmlns:wp14="http://schemas.microsoft.com/office/word/2010/wordprocessingDrawing" xmlns:wp="http://schemas.openxmlformats.org/drawingml/2006/wordprocessingDrawing" xmlns:w10="urn:schemas-microsoft-com:office:word" xmlns:w="http://schemas.openxmlformats.org/wordprocessingml/2006/main" xmlns:w14="http://schemas.microsoft.com/office/word/2010/wordml" xmlns:w15="http://schemas.microsoft.com/office/word/2012/wordml" xmlns:w16cex="http://schemas.microsoft.com/office/word/2018/wordml/cex" xmlns:w16cid="http://schemas.microsoft.com/office/word/2016/wordml/cid" xmlns:w16="http://schemas.microsoft.com/office/word/2018/wordml" xmlns:w16se="http://schemas.microsoft.com/office/word/2015/wordml/symex" xmlns:wpg="http://schemas.microsoft.com/office/word/2010/wordprocessingGroup" xmlns:wpi="http://schemas.microsoft.com/office/word/2010/wordprocessingInk" xmlns:wne="http://schemas.microsoft.com/office/word/2006/wordml" xmlns:wps="http://schemas.microsoft.com/office/word/2010/wordprocessingShape" mc:Ignorable="w14 w15 w16se w16cid w16 w16cex wp14">
-  <w:customXmlInsRangeStart w:id="134" w:author="Stephen Billard" w:date="2020-08-29T15:49:00Z"/>
   <w:sdt>
     <w:sdtPr>
       <w:id w:val="-862362477"/>
@@ -13226,43 +12374,35 @@
       </w:rPr>
     </w:sdtEndPr>
     <w:sdtContent>
-      <w:customXmlInsRangeEnd w:id="134"/>
       <w:p>
         <w:pPr>
           <w:pStyle w:val="Footer"/>
           <w:jc w:val="center"/>
+        </w:pPr>
+        <w:r>
+          <w:fldChar w:fldCharType="begin"/>
+        </w:r>
+        <w:r>
+          <w:instrText xml:space="preserve"> PAGE   \* MERGEFORMAT </w:instrText>
+        </w:r>
+        <w:r>
+          <w:fldChar w:fldCharType="separate"/>
+        </w:r>
+        <w:r>
           <w:rPr>
-            <w:ins w:id="135" w:author="Stephen Billard" w:date="2020-08-29T15:49:00Z"/>
+            <w:noProof/>
           </w:rPr>
-        </w:pPr>
-        <w:ins w:id="136" w:author="Stephen Billard" w:date="2020-08-29T15:49:00Z">
-          <w:r>
-            <w:fldChar w:fldCharType="begin"/>
-          </w:r>
-          <w:r>
-            <w:instrText xml:space="preserve"> PAGE   \* MERGEFORMAT </w:instrText>
-          </w:r>
-          <w:r>
-            <w:fldChar w:fldCharType="separate"/>
-          </w:r>
-          <w:r>
-            <w:rPr>
-              <w:noProof/>
-            </w:rPr>
-            <w:t>2</w:t>
-          </w:r>
-          <w:r>
-            <w:rPr>
-              <w:noProof/>
-            </w:rPr>
-            <w:fldChar w:fldCharType="end"/>
-          </w:r>
-        </w:ins>
+          <w:t>2</w:t>
+        </w:r>
+        <w:r>
+          <w:rPr>
+            <w:noProof/>
+          </w:rPr>
+          <w:fldChar w:fldCharType="end"/>
+        </w:r>
       </w:p>
-      <w:customXmlInsRangeStart w:id="137" w:author="Stephen Billard" w:date="2020-08-29T15:49:00Z"/>
     </w:sdtContent>
   </w:sdt>
-  <w:customXmlInsRangeEnd w:id="137"/>
   <w:p>
     <w:pPr>
       <w:pStyle w:val="Footer"/>
@@ -16751,14 +15891,6 @@
     <w:abstractNumId w:val="24"/>
   </w:num>
 </w:numbering>
-</file>
-
-<file path=word/people.xml><?xml version="1.0" encoding="utf-8"?>
-<w15:people xmlns:wpc="http://schemas.microsoft.com/office/word/2010/wordprocessingCanvas" xmlns:cx="http://schemas.microsoft.com/office/drawing/2014/chartex" xmlns:cx1="http://schemas.microsoft.com/office/drawing/2015/9/8/chartex" xmlns:cx2="http://schemas.microsoft.com/office/drawing/2015/10/21/chartex" xmlns:cx3="http://schemas.microsoft.com/office/drawing/2016/5/9/chartex" xmlns:cx4="http://schemas.microsoft.com/office/drawing/2016/5/10/chartex" xmlns:cx5="http://schemas.microsoft.com/office/drawing/2016/5/11/chartex" xmlns:cx6="http://schemas.microsoft.com/office/drawing/2016/5/12/chartex" xmlns:cx7="http://schemas.microsoft.com/office/drawing/2016/5/13/chartex" xmlns:cx8="http://schemas.microsoft.com/office/drawing/2016/5/14/chartex" xmlns:mc="http://schemas.openxmlformats.org/markup-compatibility/2006" xmlns:aink="http://schemas.microsoft.com/office/drawing/2016/ink" xmlns:am3d="http://schemas.microsoft.com/office/drawing/2017/model3d" xmlns:o="urn:schemas-microsoft-com:office:office" xmlns:r="http://schemas.openxmlformats.org/officeDocument/2006/relationships" xmlns:m="http://schemas.openxmlformats.org/officeDocument/2006/math" xmlns:v="urn:schemas-microsoft-com:vml" xmlns:wp14="http://schemas.microsoft.com/office/word/2010/wordprocessingDrawing" xmlns:wp="http://schemas.openxmlformats.org/drawingml/2006/wordprocessingDrawing" xmlns:w10="urn:schemas-microsoft-com:office:word" xmlns:w="http://schemas.openxmlformats.org/wordprocessingml/2006/main" xmlns:w14="http://schemas.microsoft.com/office/word/2010/wordml" xmlns:w15="http://schemas.microsoft.com/office/word/2012/wordml" xmlns:w16cex="http://schemas.microsoft.com/office/word/2018/wordml/cex" xmlns:w16cid="http://schemas.microsoft.com/office/word/2016/wordml/cid" xmlns:w16="http://schemas.microsoft.com/office/word/2018/wordml" xmlns:w16se="http://schemas.microsoft.com/office/word/2015/wordml/symex" xmlns:wpg="http://schemas.microsoft.com/office/word/2010/wordprocessingGroup" xmlns:wpi="http://schemas.microsoft.com/office/word/2010/wordprocessingInk" xmlns:wne="http://schemas.microsoft.com/office/word/2006/wordml" xmlns:wps="http://schemas.microsoft.com/office/word/2010/wordprocessingShape" mc:Ignorable="w14 w15 w16se w16cid w16 w16cex wp14">
-  <w15:person w15:author="Stephen Billard">
-    <w15:presenceInfo w15:providerId="Windows Live" w15:userId="17ba2ed91c0fe111"/>
-  </w15:person>
-</w15:people>
 </file>
 
 <file path=word/styles.xml><?xml version="1.0" encoding="utf-8"?>

</xml_diff>